<commit_message>
figs, tables y ms update
</commit_message>
<xml_diff>
--- a/manuscript/manuscript.docx
+++ b/manuscript/manuscript.docx
@@ -617,7 +617,18 @@
         <w:t xml:space="preserve"> </w:t>
       </w:r>
       <w:r>
-        <w:t xml:space="preserve">(S. N. Wood 2011)</w:t>
+        <w:t xml:space="preserve">(</w:t>
+      </w:r>
+      <w:hyperlink w:anchor="ref-wood2011fast">
+        <w:r>
+          <w:rPr>
+            <w:rStyle w:val="Hipervnculo"/>
+          </w:rPr>
+          <w:t xml:space="preserve">1</w:t>
+        </w:r>
+      </w:hyperlink>
+      <w:r>
+        <w:t xml:space="preserve">)</w:t>
       </w:r>
       <w:r>
         <w:t xml:space="preserve">. Restricted maximum likelihood (i.e., REML) method was used for the estimation of the smoothing parameters, and thin-plate regression splines for smoothing basis, as they are the optimal smoother of any given basis dimension/rank</w:t>
@@ -626,10 +637,49 @@
         <w:t xml:space="preserve"> </w:t>
       </w:r>
       <w:r>
-        <w:t xml:space="preserve">(S. N. Wood 2003)</w:t>
+        <w:t xml:space="preserve">(</w:t>
+      </w:r>
+      <w:hyperlink w:anchor="ref-wood2003thin">
+        <w:r>
+          <w:rPr>
+            <w:rStyle w:val="Hipervnculo"/>
+          </w:rPr>
+          <w:t xml:space="preserve">2</w:t>
+        </w:r>
+      </w:hyperlink>
+      <w:r>
+        <w:t xml:space="preserve">)</w:t>
       </w:r>
       <w:r>
         <w:t xml:space="preserve">. To describe the smooth terms by means of quasi-linear segments, we used approximative effect derivatives to summarise the trend with 95% confidence intervals.</w:t>
+      </w:r>
+    </w:p>
+    <w:p>
+      <w:pPr>
+        <w:pStyle w:val="Textoindependiente"/>
+      </w:pPr>
+      <w:r>
+        <w:t xml:space="preserve">To account for any source of variability coming from subject’s sex, evaluators and the type of relationship between the infants with the respondents, we incorporate them as random effects in the fitted models in the form of penalized parametric terms</w:t>
+      </w:r>
+      <w:r>
+        <w:t xml:space="preserve"> </w:t>
+      </w:r>
+      <w:r>
+        <w:t xml:space="preserve">(</w:t>
+      </w:r>
+      <w:hyperlink w:anchor="ref-wood2016smoothing">
+        <w:r>
+          <w:rPr>
+            <w:rStyle w:val="Hipervnculo"/>
+          </w:rPr>
+          <w:t xml:space="preserve">3</w:t>
+        </w:r>
+      </w:hyperlink>
+      <w:r>
+        <w:t xml:space="preserve">)</w:t>
+      </w:r>
+      <w:r>
+        <w:t xml:space="preserve">.</w:t>
       </w:r>
     </w:p>
     <w:p>
@@ -658,7 +708,27 @@
         <w:t xml:space="preserve"> </w:t>
       </w:r>
       <w:r>
-        <w:t xml:space="preserve">&lt; 0.05), was considered sufficient evidence for statistical significance in hypothesis testing. The</w:t>
+        <w:t xml:space="preserve">&lt; 0.05), was considered sufficient evidence for statistical significance in hypothesis testing. All the statistical analyses were computed and implemented in the R programming language</w:t>
+      </w:r>
+      <w:r>
+        <w:t xml:space="preserve"> </w:t>
+      </w:r>
+      <w:r>
+        <w:t xml:space="preserve">(</w:t>
+      </w:r>
+      <w:hyperlink w:anchor="ref-rlanguage">
+        <w:r>
+          <w:rPr>
+            <w:rStyle w:val="Hipervnculo"/>
+          </w:rPr>
+          <w:t xml:space="preserve">4</w:t>
+        </w:r>
+      </w:hyperlink>
+      <w:r>
+        <w:t xml:space="preserve">)</w:t>
+      </w:r>
+      <w:r>
+        <w:t xml:space="preserve">. GAMs and the corresponding model estimates were computed using the</w:t>
       </w:r>
       <w:r>
         <w:t xml:space="preserve"> </w:t>
@@ -668,48 +738,7 @@
           <w:iCs/>
           <w:i/>
         </w:rPr>
-        <w:t xml:space="preserve">R</w:t>
-      </w:r>
-      <w:r>
-        <w:t xml:space="preserve"> </w:t>
-      </w:r>
-      <w:r>
-        <w:t xml:space="preserve">programming language was used for statistical computing</w:t>
-      </w:r>
-      <w:r>
-        <w:t xml:space="preserve"> </w:t>
-      </w:r>
-      <w:r>
-        <w:t xml:space="preserve">(R Core Team 2021)</w:t>
-      </w:r>
-      <w:r>
-        <w:t xml:space="preserve">. GAMs and the corresponding model estimates were computed using the</w:t>
-      </w:r>
-      <w:r>
-        <w:t xml:space="preserve"> </w:t>
-      </w:r>
-      <w:r>
-        <w:rPr>
-          <w:iCs/>
-          <w:i/>
-        </w:rPr>
-        <w:t xml:space="preserve">R</w:t>
-      </w:r>
-      <w:r>
-        <w:t xml:space="preserve"> </w:t>
-      </w:r>
-      <w:r>
-        <w:t xml:space="preserve">packages</w:t>
-      </w:r>
-      <w:r>
-        <w:t xml:space="preserve"> </w:t>
-      </w:r>
-      <w:r>
-        <w:rPr>
-          <w:iCs/>
-          <w:i/>
-        </w:rPr>
-        <w:t xml:space="preserve">mcgv</w:t>
+        <w:t xml:space="preserve">mgcv</w:t>
       </w:r>
       <w:r>
         <w:t xml:space="preserve"> </w:t>
@@ -731,7 +760,35 @@
         <w:t xml:space="preserve"> </w:t>
       </w:r>
       <w:r>
-        <w:t xml:space="preserve">(S. N. Wood 2017; Makowski et al. 2020)</w:t>
+        <w:t xml:space="preserve">packages with their corresponding documentation</w:t>
+      </w:r>
+      <w:r>
+        <w:t xml:space="preserve"> </w:t>
+      </w:r>
+      <w:r>
+        <w:t xml:space="preserve">(</w:t>
+      </w:r>
+      <w:hyperlink w:anchor="ref-wood2017generalized">
+        <w:r>
+          <w:rPr>
+            <w:rStyle w:val="Hipervnculo"/>
+          </w:rPr>
+          <w:t xml:space="preserve">5</w:t>
+        </w:r>
+      </w:hyperlink>
+      <w:r>
+        <w:t xml:space="preserve">,</w:t>
+      </w:r>
+      <w:hyperlink w:anchor="ref-dominique2020estimation">
+        <w:r>
+          <w:rPr>
+            <w:rStyle w:val="Hipervnculo"/>
+          </w:rPr>
+          <w:t xml:space="preserve">6</w:t>
+        </w:r>
+      </w:hyperlink>
+      <w:r>
+        <w:t xml:space="preserve">)</w:t>
       </w:r>
       <w:r>
         <w:t xml:space="preserve">. Complementary R packages were used for visualization purposes</w:t>
@@ -740,7 +797,29 @@
         <w:t xml:space="preserve"> </w:t>
       </w:r>
       <w:r>
-        <w:t xml:space="preserve">(Wickham 2016; Lüdecke et al. 2021)</w:t>
+        <w:t xml:space="preserve">(</w:t>
+      </w:r>
+      <w:hyperlink w:anchor="ref-hadley2016ggplot2">
+        <w:r>
+          <w:rPr>
+            <w:rStyle w:val="Hipervnculo"/>
+          </w:rPr>
+          <w:t xml:space="preserve">7</w:t>
+        </w:r>
+      </w:hyperlink>
+      <w:r>
+        <w:t xml:space="preserve">,</w:t>
+      </w:r>
+      <w:hyperlink w:anchor="ref-daniel2021see">
+        <w:r>
+          <w:rPr>
+            <w:rStyle w:val="Hipervnculo"/>
+          </w:rPr>
+          <w:t xml:space="preserve">8</w:t>
+        </w:r>
+      </w:hyperlink>
+      <w:r>
+        <w:t xml:space="preserve">)</w:t>
       </w:r>
       <w:r>
         <w:t xml:space="preserve">.</w:t>
@@ -748,13 +827,13 @@
     </w:p>
     <w:bookmarkEnd w:id="28"/>
     <w:bookmarkEnd w:id="29"/>
-    <w:bookmarkStart w:id="30" w:name="resultados"/>
+    <w:bookmarkStart w:id="30" w:name="results"/>
     <w:p>
       <w:pPr>
         <w:pStyle w:val="Ttulo1"/>
       </w:pPr>
       <w:r>
-        <w:t xml:space="preserve">Resultados</w:t>
+        <w:t xml:space="preserve">Results</w:t>
       </w:r>
     </w:p>
     <w:p>
@@ -859,21 +938,7 @@
         <w:t xml:space="preserve">0.95%</w:t>
       </w:r>
       <w:r>
-        <w:t xml:space="preserve">[0.09, 1]). The developmental characteristics of the sample can be seen in</w:t>
-      </w:r>
-      <w:r>
-        <w:t xml:space="preserve"> </w:t>
-      </w:r>
-      <w:hyperlink w:anchor="tab1">
-        <w:r>
-          <w:rPr>
-            <w:rStyle w:val="Hipervnculo"/>
-          </w:rPr>
-          <w:t xml:space="preserve">Table 1</w:t>
-        </w:r>
-      </w:hyperlink>
-      <w:r>
-        <w:t xml:space="preserve">.</w:t>
+        <w:t xml:space="preserve">[0.09, 1]). The developmental characteristics of the sample can be seen in Table 1.</w:t>
       </w:r>
     </w:p>
     <w:p>
@@ -881,7 +946,7 @@
         <w:pStyle w:val="Textoindependiente"/>
       </w:pPr>
       <w:r>
-        <w:t xml:space="preserve">When modelling the effect of chronological age on developmental skills, we found a significant non-linear effect (</w:t>
+        <w:t xml:space="preserve">When modelling the effect of chronological age on developmental skills, we observed a significant non-linear relationship on communication scores (</w:t>
       </w:r>
       <m:oMath>
         <m:sSub>
@@ -916,7 +981,7 @@
         <w:t xml:space="preserve"> </w:t>
       </w:r>
       <w:r>
-        <w:t xml:space="preserve">(5.08, 227.92) = 14.54,</w:t>
+        <w:t xml:space="preserve">(5.02, 224.1) = 13.91,</w:t>
       </w:r>
       <w:r>
         <w:t xml:space="preserve"> </w:t>
@@ -932,7 +997,7 @@
         <w:t xml:space="preserve"> </w:t>
       </w:r>
       <w:r>
-        <w:t xml:space="preserve">&lt; 0.001), that reflect an averaged negative marginal effect on communication skills (</w:t>
+        <w:t xml:space="preserve">&lt; 0.001), that reflect an overall negative marginal effect (</w:t>
       </w:r>
       <m:oMath>
         <m:r>
@@ -943,7 +1008,7 @@
         <w:t xml:space="preserve"> </w:t>
       </w:r>
       <w:r>
-        <w:t xml:space="preserve">= -2.33, CI</w:t>
+        <w:t xml:space="preserve">= -2.39, CI</w:t>
       </w:r>
       <w:r>
         <w:rPr>
@@ -952,7 +1017,7 @@
         <w:t xml:space="preserve">95%</w:t>
       </w:r>
       <w:r>
-        <w:t xml:space="preserve">[-3.41, -1.25],</w:t>
+        <w:t xml:space="preserve">[-3.45, -1.33],</w:t>
       </w:r>
       <w:r>
         <w:t xml:space="preserve"> </w:t>
@@ -993,7 +1058,7 @@
         <w:t xml:space="preserve"> </w:t>
       </w:r>
       <w:r>
-        <w:t xml:space="preserve">(227.92) = -4.25,</w:t>
+        <w:t xml:space="preserve">(224.1) = -4.45,</w:t>
       </w:r>
       <w:r>
         <w:t xml:space="preserve"> </w:t>
@@ -1009,7 +1074,7 @@
         <w:t xml:space="preserve"> </w:t>
       </w:r>
       <w:r>
-        <w:t xml:space="preserve">&lt; 0.001), however, this wasn’t true when assessing the direction of the effect in the age range between 1 to 7.6 (</w:t>
+        <w:t xml:space="preserve">&lt; 0.001), however, this was not true when assessing the direction of the effect in the age range between 1 to 7 (</w:t>
       </w:r>
       <m:oMath>
         <m:r>
@@ -1020,7 +1085,7 @@
         <w:t xml:space="preserve"> </w:t>
       </w:r>
       <w:r>
-        <w:t xml:space="preserve">= 0.21, CI</w:t>
+        <w:t xml:space="preserve">= 0.17, CI</w:t>
       </w:r>
       <w:r>
         <w:rPr>
@@ -1029,7 +1094,7 @@
         <w:t xml:space="preserve">95%</w:t>
       </w:r>
       <w:r>
-        <w:t xml:space="preserve">[-1.03, 1.44],</w:t>
+        <w:t xml:space="preserve">[-1.06, 1.4],</w:t>
       </w:r>
       <w:r>
         <w:t xml:space="preserve"> </w:t>
@@ -1070,7 +1135,7 @@
         <w:t xml:space="preserve"> </w:t>
       </w:r>
       <w:r>
-        <w:t xml:space="preserve">(227.92) = 0.16,</w:t>
+        <w:t xml:space="preserve">(224.1) = 0.09,</w:t>
       </w:r>
       <w:r>
         <w:t xml:space="preserve"> </w:t>
@@ -1086,7 +1151,7 @@
         <w:t xml:space="preserve"> </w:t>
       </w:r>
       <w:r>
-        <w:t xml:space="preserve">= 0.399), and neither in the 18 to 48 months old group (</w:t>
+        <w:t xml:space="preserve">= 0.425), and neither in the 18 to 48 months old group (</w:t>
       </w:r>
       <m:oMath>
         <m:r>
@@ -1106,7 +1171,7 @@
         <w:t xml:space="preserve">95%</w:t>
       </w:r>
       <w:r>
-        <w:t xml:space="preserve">[-1.3, 2.18],</w:t>
+        <w:t xml:space="preserve">[-1.28, 2.15],</w:t>
       </w:r>
       <w:r>
         <w:t xml:space="preserve"> </w:t>
@@ -1147,7 +1212,7 @@
         <w:t xml:space="preserve"> </w:t>
       </w:r>
       <w:r>
-        <w:t xml:space="preserve">(227.92) = 0.45,</w:t>
+        <w:t xml:space="preserve">(224.1) = 0.42,</w:t>
       </w:r>
       <w:r>
         <w:t xml:space="preserve"> </w:t>
@@ -1163,17 +1228,17 @@
         <w:t xml:space="preserve"> </w:t>
       </w:r>
       <w:r>
-        <w:t xml:space="preserve">= 0.568), whereas the effect tend to be positive but non-significant.</w:t>
+        <w:t xml:space="preserve">= 0.58), whereas the effect tend to be positive but non-significant. The relationship between developmental skills and corrected age can be seen in Figure 1.</w:t>
       </w:r>
     </w:p>
     <w:bookmarkEnd w:id="30"/>
-    <w:bookmarkStart w:id="31" w:name="discusion"/>
+    <w:bookmarkStart w:id="31" w:name="discussion"/>
     <w:p>
       <w:pPr>
         <w:pStyle w:val="Ttulo1"/>
       </w:pPr>
       <w:r>
-        <w:t xml:space="preserve">Discusion</w:t>
+        <w:t xml:space="preserve">Discussion</w:t>
       </w:r>
     </w:p>
     <w:p>
@@ -1237,13 +1302,13 @@
       </w:r>
     </w:p>
     <w:bookmarkEnd w:id="33"/>
-    <w:bookmarkStart w:id="34" w:name="conflictos-de-interés"/>
+    <w:bookmarkStart w:id="34" w:name="conflicts-of-interest"/>
     <w:p>
       <w:pPr>
         <w:pStyle w:val="Ttulo1"/>
       </w:pPr>
       <w:r>
-        <w:t xml:space="preserve">Conflictos de interés</w:t>
+        <w:t xml:space="preserve">Conflicts of interest</w:t>
       </w:r>
     </w:p>
     <w:p>
@@ -1255,111 +1320,155 @@
       </w:r>
     </w:p>
     <w:bookmarkEnd w:id="34"/>
-    <w:bookmarkStart w:id="47" w:name="referencias"/>
+    <w:bookmarkStart w:id="48" w:name="references"/>
     <w:p>
       <w:pPr>
         <w:pStyle w:val="Ttulo1"/>
       </w:pPr>
       <w:r>
-        <w:t xml:space="preserve">Referencias</w:t>
-      </w:r>
-    </w:p>
-    <w:bookmarkStart w:id="46" w:name="refs"/>
-    <w:bookmarkStart w:id="36" w:name="ref-daniel2021see"/>
+        <w:t xml:space="preserve">References</w:t>
+      </w:r>
+    </w:p>
+    <w:bookmarkStart w:id="47" w:name="refs"/>
+    <w:bookmarkStart w:id="35" w:name="ref-wood2011fast"/>
     <w:p>
       <w:pPr>
         <w:pStyle w:val="Bibliografa"/>
       </w:pPr>
       <w:r>
-        <w:t xml:space="preserve">Lüdecke, Daniel, Indrajeet Patil, Mattan S. Ben-Shachar, Brenton M. Wiernik, Philip Waggoner, and Dominique Makowski. 2021.</w:t>
-      </w:r>
-      <w:r>
-        <w:t xml:space="preserve"> </w:t>
-      </w:r>
-      <w:r>
-        <w:t xml:space="preserve">“</w:t>
-      </w:r>
-      <w:r>
-        <w:t xml:space="preserve">see</w:t>
-      </w:r>
-      <w:r>
-        <w:t xml:space="preserve">: An</w:t>
-      </w:r>
-      <w:r>
-        <w:t xml:space="preserve"> </w:t>
-      </w:r>
-      <w:r>
-        <w:t xml:space="preserve">R</w:t>
-      </w:r>
-      <w:r>
-        <w:t xml:space="preserve"> </w:t>
-      </w:r>
-      <w:r>
-        <w:t xml:space="preserve">Package for Visualizing Statistical Models.”</w:t>
-      </w:r>
-      <w:r>
-        <w:t xml:space="preserve"> </w:t>
-      </w:r>
-      <w:r>
-        <w:rPr>
-          <w:iCs/>
-          <w:i/>
-        </w:rPr>
-        <w:t xml:space="preserve">Journal of Open Source Software</w:t>
-      </w:r>
-      <w:r>
-        <w:t xml:space="preserve"> </w:t>
-      </w:r>
-      <w:r>
-        <w:t xml:space="preserve">6 (64): 3393.</w:t>
-      </w:r>
-      <w:r>
-        <w:t xml:space="preserve"> </w:t>
-      </w:r>
-      <w:hyperlink r:id="rId35">
+        <w:t xml:space="preserve">1.</w:t>
+      </w:r>
+      <w:r>
+        <w:t xml:space="preserve"> </w:t>
+      </w:r>
+      <w:r>
+        <w:t xml:space="preserve">	</w:t>
+      </w:r>
+      <w:r>
+        <w:t xml:space="preserve">Wood SN. Fast stable restricted maximum likelihood and marginal likelihood estimation of semiparametric generalized linear models. Journal of the Royal Statistical Society (B). 2011;73(1):3–6.</w:t>
+      </w:r>
+      <w:r>
+        <w:t xml:space="preserve"> </w:t>
+      </w:r>
+    </w:p>
+    <w:bookmarkEnd w:id="35"/>
+    <w:bookmarkStart w:id="36" w:name="ref-wood2003thin"/>
+    <w:p>
+      <w:pPr>
+        <w:pStyle w:val="Bibliografa"/>
+      </w:pPr>
+      <w:r>
+        <w:t xml:space="preserve">2.</w:t>
+      </w:r>
+      <w:r>
+        <w:t xml:space="preserve"> </w:t>
+      </w:r>
+      <w:r>
+        <w:t xml:space="preserve">	</w:t>
+      </w:r>
+      <w:r>
+        <w:t xml:space="preserve">Wood SN. Thin-plate regression splines. Journal of the Royal Statistical Society (B). 2003;65(1):95–114.</w:t>
+      </w:r>
+      <w:r>
+        <w:t xml:space="preserve"> </w:t>
+      </w:r>
+    </w:p>
+    <w:bookmarkEnd w:id="36"/>
+    <w:bookmarkStart w:id="37" w:name="ref-wood2016smoothing"/>
+    <w:p>
+      <w:pPr>
+        <w:pStyle w:val="Bibliografa"/>
+      </w:pPr>
+      <w:r>
+        <w:t xml:space="preserve">3.</w:t>
+      </w:r>
+      <w:r>
+        <w:t xml:space="preserve"> </w:t>
+      </w:r>
+      <w:r>
+        <w:t xml:space="preserve">	</w:t>
+      </w:r>
+      <w:r>
+        <w:t xml:space="preserve">Wood SN, N., Pya, S"afken B. Smoothing parameter and model selection for general smooth models (with discussion). Journal of the American Statistical Association. 2016;111:1548–75.</w:t>
+      </w:r>
+      <w:r>
+        <w:t xml:space="preserve"> </w:t>
+      </w:r>
+    </w:p>
+    <w:bookmarkEnd w:id="37"/>
+    <w:bookmarkStart w:id="39" w:name="ref-rlanguage"/>
+    <w:p>
+      <w:pPr>
+        <w:pStyle w:val="Bibliografa"/>
+      </w:pPr>
+      <w:r>
+        <w:t xml:space="preserve">4.</w:t>
+      </w:r>
+      <w:r>
+        <w:t xml:space="preserve"> </w:t>
+      </w:r>
+      <w:r>
+        <w:t xml:space="preserve">	</w:t>
+      </w:r>
+      <w:r>
+        <w:t xml:space="preserve">R Core Team. R: A language and environment for statistical computing [Internet]. Vienna, Austria: R Foundation for Statistical Computing; 2021. Available from:</w:t>
+      </w:r>
+      <w:r>
+        <w:t xml:space="preserve"> </w:t>
+      </w:r>
+      <w:hyperlink r:id="rId38">
         <w:r>
           <w:rPr>
             <w:rStyle w:val="Hipervnculo"/>
           </w:rPr>
-          <w:t xml:space="preserve">https://doi.org/10.21105/joss.03393</w:t>
+          <w:t xml:space="preserve">https://www.R-project.org/</w:t>
         </w:r>
       </w:hyperlink>
-      <w:r>
-        <w:t xml:space="preserve">.</w:t>
-      </w:r>
-    </w:p>
-    <w:bookmarkEnd w:id="36"/>
-    <w:bookmarkStart w:id="38" w:name="ref-dominique2020estimation"/>
+    </w:p>
+    <w:bookmarkEnd w:id="39"/>
+    <w:bookmarkStart w:id="40" w:name="ref-wood2017generalized"/>
     <w:p>
       <w:pPr>
         <w:pStyle w:val="Bibliografa"/>
       </w:pPr>
       <w:r>
-        <w:t xml:space="preserve">Makowski, Dominique, Mattan S. Ben-Shachar, Indrajeet Patil, and Daniel Lüdecke. 2020.</w:t>
-      </w:r>
-      <w:r>
-        <w:t xml:space="preserve"> </w:t>
-      </w:r>
-      <w:r>
-        <w:t xml:space="preserve">“Estimation of Model-Based Predictions, Contrasts and Means.”</w:t>
-      </w:r>
-      <w:r>
-        <w:t xml:space="preserve"> </w:t>
-      </w:r>
-      <w:r>
-        <w:rPr>
-          <w:iCs/>
-          <w:i/>
-        </w:rPr>
-        <w:t xml:space="preserve">CRAN</w:t>
-      </w:r>
-      <w:r>
-        <w:t xml:space="preserve">.</w:t>
-      </w:r>
-      <w:r>
-        <w:t xml:space="preserve"> </w:t>
-      </w:r>
-      <w:hyperlink r:id="rId37">
+        <w:t xml:space="preserve">5.</w:t>
+      </w:r>
+      <w:r>
+        <w:t xml:space="preserve"> </w:t>
+      </w:r>
+      <w:r>
+        <w:t xml:space="preserve">	</w:t>
+      </w:r>
+      <w:r>
+        <w:t xml:space="preserve">Wood SN. Generalized additive models: An introduction with r. 2nd ed. Chapman; Hall/CRC; 2017.</w:t>
+      </w:r>
+      <w:r>
+        <w:t xml:space="preserve"> </w:t>
+      </w:r>
+    </w:p>
+    <w:bookmarkEnd w:id="40"/>
+    <w:bookmarkStart w:id="42" w:name="ref-dominique2020estimation"/>
+    <w:p>
+      <w:pPr>
+        <w:pStyle w:val="Bibliografa"/>
+      </w:pPr>
+      <w:r>
+        <w:t xml:space="preserve">6.</w:t>
+      </w:r>
+      <w:r>
+        <w:t xml:space="preserve"> </w:t>
+      </w:r>
+      <w:r>
+        <w:t xml:space="preserve">	</w:t>
+      </w:r>
+      <w:r>
+        <w:t xml:space="preserve">Makowski D, Ben-Shachar MS, Patil I, Lüdecke D. Estimation of model-based predictions, contrasts and means. CRAN [Internet]. 2020; Available from:</w:t>
+      </w:r>
+      <w:r>
+        <w:t xml:space="preserve"> </w:t>
+      </w:r>
+      <w:hyperlink r:id="rId41">
         <w:r>
           <w:rPr>
             <w:rStyle w:val="Hipervnculo"/>
@@ -1367,73 +1476,29 @@
           <w:t xml:space="preserve">https://github.com/easystats/modelbased</w:t>
         </w:r>
       </w:hyperlink>
-      <w:r>
-        <w:t xml:space="preserve">.</w:t>
-      </w:r>
-    </w:p>
-    <w:bookmarkEnd w:id="38"/>
-    <w:bookmarkStart w:id="40" w:name="ref-rlanguage"/>
+    </w:p>
+    <w:bookmarkEnd w:id="42"/>
+    <w:bookmarkStart w:id="44" w:name="ref-hadley2016ggplot2"/>
     <w:p>
       <w:pPr>
         <w:pStyle w:val="Bibliografa"/>
       </w:pPr>
       <w:r>
-        <w:t xml:space="preserve">R Core Team. 2021.</w:t>
-      </w:r>
-      <w:r>
-        <w:t xml:space="preserve"> </w:t>
-      </w:r>
-      <w:r>
-        <w:rPr>
-          <w:iCs/>
-          <w:i/>
-        </w:rPr>
-        <w:t xml:space="preserve">R: A Language and Environment for Statistical Computing</w:t>
-      </w:r>
-      <w:r>
-        <w:t xml:space="preserve">. Vienna, Austria: R Foundation for Statistical Computing.</w:t>
-      </w:r>
-      <w:r>
-        <w:t xml:space="preserve"> </w:t>
-      </w:r>
-      <w:hyperlink r:id="rId39">
-        <w:r>
-          <w:rPr>
-            <w:rStyle w:val="Hipervnculo"/>
-          </w:rPr>
-          <w:t xml:space="preserve">https://www.R-project.org/</w:t>
-        </w:r>
-      </w:hyperlink>
-      <w:r>
-        <w:t xml:space="preserve">.</w:t>
-      </w:r>
-    </w:p>
-    <w:bookmarkEnd w:id="40"/>
-    <w:bookmarkStart w:id="42" w:name="ref-hadley2016ggplot2"/>
-    <w:p>
-      <w:pPr>
-        <w:pStyle w:val="Bibliografa"/>
-      </w:pPr>
-      <w:r>
-        <w:t xml:space="preserve">Wickham, Hadley. 2016.</w:t>
-      </w:r>
-      <w:r>
-        <w:t xml:space="preserve"> </w:t>
-      </w:r>
-      <w:r>
-        <w:rPr>
-          <w:iCs/>
-          <w:i/>
-        </w:rPr>
-        <w:t xml:space="preserve">Ggplot2: Elegant Graphics for Data Analysis</w:t>
-      </w:r>
-      <w:r>
-        <w:t xml:space="preserve">. Springer-Verlag New York.</w:t>
-      </w:r>
-      <w:r>
-        <w:t xml:space="preserve"> </w:t>
-      </w:r>
-      <w:hyperlink r:id="rId41">
+        <w:t xml:space="preserve">7.</w:t>
+      </w:r>
+      <w:r>
+        <w:t xml:space="preserve"> </w:t>
+      </w:r>
+      <w:r>
+        <w:t xml:space="preserve">	</w:t>
+      </w:r>
+      <w:r>
+        <w:t xml:space="preserve">Wickham H. ggplot2: Elegant graphics for data analysis [Internet]. Springer-Verlag New York; 2016. Available from:</w:t>
+      </w:r>
+      <w:r>
+        <w:t xml:space="preserve"> </w:t>
+      </w:r>
+      <w:hyperlink r:id="rId43">
         <w:r>
           <w:rPr>
             <w:rStyle w:val="Hipervnculo"/>
@@ -1441,100 +1506,96 @@
           <w:t xml:space="preserve">https://ggplot2.tidyverse.org</w:t>
         </w:r>
       </w:hyperlink>
-      <w:r>
-        <w:t xml:space="preserve">.</w:t>
-      </w:r>
-    </w:p>
-    <w:bookmarkEnd w:id="42"/>
-    <w:bookmarkStart w:id="43" w:name="ref-wood2017generalized"/>
+    </w:p>
+    <w:bookmarkEnd w:id="44"/>
+    <w:bookmarkStart w:id="46" w:name="ref-daniel2021see"/>
     <w:p>
       <w:pPr>
         <w:pStyle w:val="Bibliografa"/>
       </w:pPr>
       <w:r>
-        <w:t xml:space="preserve">Wood, S. N. 2017.</w:t>
-      </w:r>
-      <w:r>
-        <w:t xml:space="preserve"> </w:t>
-      </w:r>
-      <w:r>
-        <w:rPr>
-          <w:iCs/>
-          <w:i/>
-        </w:rPr>
-        <w:t xml:space="preserve">Generalized Additive Models: An Introduction with r</w:t>
-      </w:r>
-      <w:r>
-        <w:t xml:space="preserve">. 2nd ed. Chapman; Hall/CRC.</w:t>
-      </w:r>
-    </w:p>
-    <w:bookmarkEnd w:id="43"/>
-    <w:bookmarkStart w:id="44" w:name="ref-wood2003thin"/>
-    <w:p>
-      <w:pPr>
-        <w:pStyle w:val="Bibliografa"/>
-      </w:pPr>
-      <w:r>
-        <w:t xml:space="preserve">Wood, S. N. 2003.</w:t>
-      </w:r>
-      <w:r>
-        <w:t xml:space="preserve"> </w:t>
-      </w:r>
-      <w:r>
-        <w:t xml:space="preserve">“Thin-Plate Regression Splines.”</w:t>
-      </w:r>
-      <w:r>
-        <w:t xml:space="preserve"> </w:t>
-      </w:r>
-      <w:r>
-        <w:rPr>
-          <w:iCs/>
-          <w:i/>
-        </w:rPr>
-        <w:t xml:space="preserve">Journal of the Royal Statistical Society (B)</w:t>
-      </w:r>
-      <w:r>
-        <w:t xml:space="preserve"> </w:t>
-      </w:r>
-      <w:r>
-        <w:t xml:space="preserve">65 (1): 95–114.</w:t>
-      </w:r>
-    </w:p>
-    <w:bookmarkEnd w:id="44"/>
-    <w:bookmarkStart w:id="45" w:name="ref-wood2011fast"/>
-    <w:p>
-      <w:pPr>
-        <w:pStyle w:val="Bibliografa"/>
-      </w:pPr>
-      <w:r>
-        <w:t xml:space="preserve">———. 2011.</w:t>
-      </w:r>
-      <w:r>
-        <w:t xml:space="preserve"> </w:t>
-      </w:r>
-      <w:r>
-        <w:t xml:space="preserve">“Fast Stable Restricted Maximum Likelihood and Marginal Likelihood Estimation of Semiparametric Generalized Linear Models.”</w:t>
-      </w:r>
-      <w:r>
-        <w:t xml:space="preserve"> </w:t>
-      </w:r>
-      <w:r>
-        <w:rPr>
-          <w:iCs/>
-          <w:i/>
-        </w:rPr>
-        <w:t xml:space="preserve">Journal of the Royal Statistical Society (B)</w:t>
-      </w:r>
-      <w:r>
-        <w:t xml:space="preserve"> </w:t>
-      </w:r>
-      <w:r>
-        <w:t xml:space="preserve">73 (1): 3–36.</w:t>
-      </w:r>
-    </w:p>
-    <w:bookmarkEnd w:id="45"/>
+        <w:t xml:space="preserve">8.</w:t>
+      </w:r>
+      <w:r>
+        <w:t xml:space="preserve"> </w:t>
+      </w:r>
+      <w:r>
+        <w:t xml:space="preserve">	</w:t>
+      </w:r>
+      <w:r>
+        <w:t xml:space="preserve">Lüdecke D, Patil I, Ben-Shachar MS, Wiernik BM, Waggoner P, Makowski D.</w:t>
+      </w:r>
+      <w:r>
+        <w:t xml:space="preserve"> </w:t>
+      </w:r>
+      <w:hyperlink r:id="rId45">
+        <w:r>
+          <w:rPr>
+            <w:rStyle w:val="Hipervnculo"/>
+          </w:rPr>
+          <w:t xml:space="preserve">see</w:t>
+        </w:r>
+        <w:r>
+          <w:rPr>
+            <w:rStyle w:val="Hipervnculo"/>
+          </w:rPr>
+          <w:t xml:space="preserve">: An</w:t>
+        </w:r>
+        <w:r>
+          <w:rPr>
+            <w:rStyle w:val="Hipervnculo"/>
+          </w:rPr>
+          <w:t xml:space="preserve"> </w:t>
+        </w:r>
+        <w:r>
+          <w:rPr>
+            <w:rStyle w:val="Hipervnculo"/>
+          </w:rPr>
+          <w:t xml:space="preserve">R</w:t>
+        </w:r>
+        <w:r>
+          <w:rPr>
+            <w:rStyle w:val="Hipervnculo"/>
+          </w:rPr>
+          <w:t xml:space="preserve"> </w:t>
+        </w:r>
+        <w:r>
+          <w:rPr>
+            <w:rStyle w:val="Hipervnculo"/>
+          </w:rPr>
+          <w:t xml:space="preserve">package for visualizing statistical models</w:t>
+        </w:r>
+      </w:hyperlink>
+      <w:r>
+        <w:t xml:space="preserve">. Journal of Open Source Software. 2021;6(64):3393.</w:t>
+      </w:r>
+      <w:r>
+        <w:t xml:space="preserve"> </w:t>
+      </w:r>
+    </w:p>
     <w:bookmarkEnd w:id="46"/>
     <w:bookmarkEnd w:id="47"/>
+    <w:p>
+      <w:r>
+        <w:br w:type="page"/>
+      </w:r>
+    </w:p>
+    <w:p>
+      <w:pPr>
+        <w:pStyle w:val="Textoindependiente"/>
+      </w:pPr>
+      <w:r>
+        <w:rPr>
+          <w:bCs/>
+          <w:b/>
+        </w:rPr>
+        <w:t xml:space="preserve">Figure 1</w:t>
+      </w:r>
+      <w:r>
+        <w:t xml:space="preserve">. Relationship between corrected age (in months) and developmental domains. Regression lines represent fitted values estimated from GAM models. Points and error bars represent the mean and standard error at 5-month age intervals.</w:t>
+      </w:r>
+    </w:p>
+    <w:bookmarkEnd w:id="48"/>
     <w:sectPr>
       <w:pgSz w:h="15840" w:w="12240"/>
       <w:pgMar w:bottom="1417" w:footer="720" w:gutter="0" w:header="720" w:left="1701" w:right="1701" w:top="1417"/>

</xml_diff>

<commit_message>
update on table and ms
</commit_message>
<xml_diff>
--- a/manuscript/manuscript.docx
+++ b/manuscript/manuscript.docx
@@ -938,7 +938,21 @@
         <w:t xml:space="preserve">0.95%</w:t>
       </w:r>
       <w:r>
-        <w:t xml:space="preserve">[0.09, 1]). The developmental characteristics of the sample can be seen in Table 1.</w:t>
+        <w:t xml:space="preserve">[0.09, 1]). The developmental characteristics of the sample can be seen in</w:t>
+      </w:r>
+      <w:r>
+        <w:t xml:space="preserve"> </w:t>
+      </w:r>
+      <w:hyperlink w:anchor="tab1">
+        <w:r>
+          <w:rPr>
+            <w:rStyle w:val="Hipervnculo"/>
+          </w:rPr>
+          <w:t xml:space="preserve">Table 1</w:t>
+        </w:r>
+      </w:hyperlink>
+      <w:r>
+        <w:t xml:space="preserve">.</w:t>
       </w:r>
     </w:p>
     <w:p>
@@ -946,7 +960,7 @@
         <w:pStyle w:val="Textoindependiente"/>
       </w:pPr>
       <w:r>
-        <w:t xml:space="preserve">When modelling the effect of chronological age on developmental skills, we observed a significant non-linear relationship on communication scores (</w:t>
+        <w:t xml:space="preserve">When modelling the effect of chronological age corrected for prematurity on developmental domains, we observed a significant non-linear relationship on communication scores (</w:t>
       </w:r>
       <m:oMath>
         <m:sSub>
@@ -981,7 +995,7 @@
         <w:t xml:space="preserve"> </w:t>
       </w:r>
       <w:r>
-        <w:t xml:space="preserve">(5.02, 224.1) = 13.91,</w:t>
+        <w:t xml:space="preserve">(5.2, 224.04) = 13.43,</w:t>
       </w:r>
       <w:r>
         <w:t xml:space="preserve"> </w:t>
@@ -1008,7 +1022,7 @@
         <w:t xml:space="preserve"> </w:t>
       </w:r>
       <w:r>
-        <w:t xml:space="preserve">= -2.39, CI</w:t>
+        <w:t xml:space="preserve">= -2.36, CI</w:t>
       </w:r>
       <w:r>
         <w:rPr>
@@ -1017,7 +1031,7 @@
         <w:t xml:space="preserve">95%</w:t>
       </w:r>
       <w:r>
-        <w:t xml:space="preserve">[-3.45, -1.33],</w:t>
+        <w:t xml:space="preserve">[-3.47, -1.25],</w:t>
       </w:r>
       <w:r>
         <w:t xml:space="preserve"> </w:t>
@@ -1058,7 +1072,7 @@
         <w:t xml:space="preserve"> </w:t>
       </w:r>
       <w:r>
-        <w:t xml:space="preserve">(224.1) = -4.45,</w:t>
+        <w:t xml:space="preserve">(224.04) = -4.2,</w:t>
       </w:r>
       <w:r>
         <w:t xml:space="preserve"> </w:t>
@@ -1085,7 +1099,7 @@
         <w:t xml:space="preserve"> </w:t>
       </w:r>
       <w:r>
-        <w:t xml:space="preserve">= 0.17, CI</w:t>
+        <w:t xml:space="preserve">= 0.49, CI</w:t>
       </w:r>
       <w:r>
         <w:rPr>
@@ -1094,7 +1108,7 @@
         <w:t xml:space="preserve">95%</w:t>
       </w:r>
       <w:r>
-        <w:t xml:space="preserve">[-1.06, 1.4],</w:t>
+        <w:t xml:space="preserve">[-0.89, 1.86],</w:t>
       </w:r>
       <w:r>
         <w:t xml:space="preserve"> </w:t>
@@ -1135,7 +1149,7 @@
         <w:t xml:space="preserve"> </w:t>
       </w:r>
       <w:r>
-        <w:t xml:space="preserve">(224.1) = 0.09,</w:t>
+        <w:t xml:space="preserve">(224.04) = 0.45,</w:t>
       </w:r>
       <w:r>
         <w:t xml:space="preserve"> </w:t>
@@ -1151,7 +1165,7 @@
         <w:t xml:space="preserve"> </w:t>
       </w:r>
       <w:r>
-        <w:t xml:space="preserve">= 0.425), and neither in the 18 to 48 months old group (</w:t>
+        <w:t xml:space="preserve">= 0.319), and neither in the 18 to 48 months old group (</w:t>
       </w:r>
       <m:oMath>
         <m:r>
@@ -1162,7 +1176,7 @@
         <w:t xml:space="preserve"> </w:t>
       </w:r>
       <w:r>
-        <w:t xml:space="preserve">= 0.44, CI</w:t>
+        <w:t xml:space="preserve">= 0.45, CI</w:t>
       </w:r>
       <w:r>
         <w:rPr>
@@ -1171,7 +1185,7 @@
         <w:t xml:space="preserve">95%</w:t>
       </w:r>
       <w:r>
-        <w:t xml:space="preserve">[-1.28, 2.15],</w:t>
+        <w:t xml:space="preserve">[-1.32, 2.23],</w:t>
       </w:r>
       <w:r>
         <w:t xml:space="preserve"> </w:t>
@@ -1212,7 +1226,7 @@
         <w:t xml:space="preserve"> </w:t>
       </w:r>
       <w:r>
-        <w:t xml:space="preserve">(224.1) = 0.42,</w:t>
+        <w:t xml:space="preserve">(224.04) = 0.42,</w:t>
       </w:r>
       <w:r>
         <w:t xml:space="preserve"> </w:t>
@@ -1228,7 +1242,473 @@
         <w:t xml:space="preserve"> </w:t>
       </w:r>
       <w:r>
-        <w:t xml:space="preserve">= 0.58), whereas the effect tend to be positive but non-significant. The relationship between developmental skills and corrected age can be seen in Figure 1.</w:t>
+        <w:t xml:space="preserve">= 0.593), whereas the effect tend to be positive but non-significant.</w:t>
+      </w:r>
+    </w:p>
+    <w:p>
+      <w:pPr>
+        <w:pStyle w:val="Textoindependiente"/>
+      </w:pPr>
+      <w:r>
+        <w:t xml:space="preserve">When analyzing the motor skills domain we found a significant non-linear effect of corrected age on gross motor scores (</w:t>
+      </w:r>
+      <m:oMath>
+        <m:sSub>
+          <m:e>
+            <m:r>
+              <m:t>F</m:t>
+            </m:r>
+          </m:e>
+          <m:sub>
+            <m:r>
+              <m:t>s</m:t>
+            </m:r>
+            <m:r>
+              <m:t>m</m:t>
+            </m:r>
+            <m:r>
+              <m:t>o</m:t>
+            </m:r>
+            <m:r>
+              <m:t>o</m:t>
+            </m:r>
+            <m:r>
+              <m:t>t</m:t>
+            </m:r>
+            <m:r>
+              <m:t>h</m:t>
+            </m:r>
+          </m:sub>
+        </m:sSub>
+      </m:oMath>
+      <w:r>
+        <w:t xml:space="preserve"> </w:t>
+      </w:r>
+      <w:r>
+        <w:t xml:space="preserve">(5.24, 226.75) = 6.19,</w:t>
+      </w:r>
+      <w:r>
+        <w:t xml:space="preserve"> </w:t>
+      </w:r>
+      <w:r>
+        <w:rPr>
+          <w:iCs/>
+          <w:i/>
+        </w:rPr>
+        <w:t xml:space="preserve">p</w:t>
+      </w:r>
+      <w:r>
+        <w:t xml:space="preserve"> </w:t>
+      </w:r>
+      <w:r>
+        <w:t xml:space="preserve">&lt; 0.001), which had an overall positive effect (</w:t>
+      </w:r>
+      <m:oMath>
+        <m:r>
+          <m:t>β</m:t>
+        </m:r>
+      </m:oMath>
+      <w:r>
+        <w:t xml:space="preserve"> </w:t>
+      </w:r>
+      <w:r>
+        <w:t xml:space="preserve">= 1.95, CI</w:t>
+      </w:r>
+      <w:r>
+        <w:rPr>
+          <w:vertAlign w:val="subscript"/>
+        </w:rPr>
+        <w:t xml:space="preserve">95%</w:t>
+      </w:r>
+      <w:r>
+        <w:t xml:space="preserve">[0.66, 3.25],</w:t>
+      </w:r>
+      <w:r>
+        <w:t xml:space="preserve"> </w:t>
+      </w:r>
+      <m:oMath>
+        <m:sSub>
+          <m:e>
+            <m:r>
+              <m:t>t</m:t>
+            </m:r>
+          </m:e>
+          <m:sub>
+            <m:r>
+              <m:t>s</m:t>
+            </m:r>
+            <m:r>
+              <m:t>t</m:t>
+            </m:r>
+            <m:r>
+              <m:t>u</m:t>
+            </m:r>
+            <m:r>
+              <m:t>d</m:t>
+            </m:r>
+            <m:r>
+              <m:t>e</m:t>
+            </m:r>
+            <m:r>
+              <m:t>n</m:t>
+            </m:r>
+            <m:r>
+              <m:t>t</m:t>
+            </m:r>
+          </m:sub>
+        </m:sSub>
+      </m:oMath>
+      <w:r>
+        <w:t xml:space="preserve"> </w:t>
+      </w:r>
+      <w:r>
+        <w:t xml:space="preserve">(226.75) = 2.97,</w:t>
+      </w:r>
+      <w:r>
+        <w:t xml:space="preserve"> </w:t>
+      </w:r>
+      <w:r>
+        <w:rPr>
+          <w:iCs/>
+          <w:i/>
+        </w:rPr>
+        <w:t xml:space="preserve">p</w:t>
+      </w:r>
+      <w:r>
+        <w:t xml:space="preserve"> </w:t>
+      </w:r>
+      <w:r>
+        <w:t xml:space="preserve">= 0.003), nevertheless, the slope varied across age, whereas between the 0 to 7 age range this has a negative effect on gross motor score</w:t>
+      </w:r>
+      <w:r>
+        <w:t xml:space="preserve"> </w:t>
+      </w:r>
+      <m:oMath>
+        <m:r>
+          <m:t>β</m:t>
+        </m:r>
+      </m:oMath>
+      <w:r>
+        <w:t xml:space="preserve"> </w:t>
+      </w:r>
+      <w:r>
+        <w:t xml:space="preserve">= -2.94, CI</w:t>
+      </w:r>
+      <w:r>
+        <w:rPr>
+          <w:vertAlign w:val="subscript"/>
+        </w:rPr>
+        <w:t xml:space="preserve">95%</w:t>
+      </w:r>
+      <w:r>
+        <w:t xml:space="preserve">[-4.55, -1.34],</w:t>
+      </w:r>
+      <w:r>
+        <w:t xml:space="preserve"> </w:t>
+      </w:r>
+      <m:oMath>
+        <m:sSub>
+          <m:e>
+            <m:r>
+              <m:t>t</m:t>
+            </m:r>
+          </m:e>
+          <m:sub>
+            <m:r>
+              <m:t>s</m:t>
+            </m:r>
+            <m:r>
+              <m:t>t</m:t>
+            </m:r>
+            <m:r>
+              <m:t>u</m:t>
+            </m:r>
+            <m:r>
+              <m:t>d</m:t>
+            </m:r>
+            <m:r>
+              <m:t>e</m:t>
+            </m:r>
+            <m:r>
+              <m:t>n</m:t>
+            </m:r>
+            <m:r>
+              <m:t>t</m:t>
+            </m:r>
+          </m:sub>
+        </m:sSub>
+      </m:oMath>
+      <w:r>
+        <w:t xml:space="preserve"> </w:t>
+      </w:r>
+      <w:r>
+        <w:t xml:space="preserve">(226.75) = -3.7,</w:t>
+      </w:r>
+      <w:r>
+        <w:t xml:space="preserve"> </w:t>
+      </w:r>
+      <w:r>
+        <w:rPr>
+          <w:iCs/>
+          <w:i/>
+        </w:rPr>
+        <w:t xml:space="preserve">p</w:t>
+      </w:r>
+      <w:r>
+        <w:t xml:space="preserve"> </w:t>
+      </w:r>
+      <w:r>
+        <w:t xml:space="preserve">= 0.004, but in the 9.7 to 15.5 a positive effect was observed (</w:t>
+      </w:r>
+      <m:oMath>
+        <m:r>
+          <m:t>β</m:t>
+        </m:r>
+      </m:oMath>
+      <w:r>
+        <w:t xml:space="preserve"> </w:t>
+      </w:r>
+      <w:r>
+        <w:t xml:space="preserve">= 1.86, CI</w:t>
+      </w:r>
+      <w:r>
+        <w:rPr>
+          <w:vertAlign w:val="subscript"/>
+        </w:rPr>
+        <w:t xml:space="preserve">95%</w:t>
+      </w:r>
+      <w:r>
+        <w:t xml:space="preserve">[0.61, 3.11],</w:t>
+      </w:r>
+      <w:r>
+        <w:t xml:space="preserve"> </w:t>
+      </w:r>
+      <m:oMath>
+        <m:sSub>
+          <m:e>
+            <m:r>
+              <m:t>t</m:t>
+            </m:r>
+          </m:e>
+          <m:sub>
+            <m:r>
+              <m:t>s</m:t>
+            </m:r>
+            <m:r>
+              <m:t>t</m:t>
+            </m:r>
+            <m:r>
+              <m:t>u</m:t>
+            </m:r>
+            <m:r>
+              <m:t>d</m:t>
+            </m:r>
+            <m:r>
+              <m:t>e</m:t>
+            </m:r>
+            <m:r>
+              <m:t>n</m:t>
+            </m:r>
+            <m:r>
+              <m:t>t</m:t>
+            </m:r>
+          </m:sub>
+        </m:sSub>
+      </m:oMath>
+      <w:r>
+        <w:t xml:space="preserve"> </w:t>
+      </w:r>
+      <w:r>
+        <w:t xml:space="preserve">(226.75) = 2.93,</w:t>
+      </w:r>
+      <w:r>
+        <w:t xml:space="preserve"> </w:t>
+      </w:r>
+      <w:r>
+        <w:rPr>
+          <w:iCs/>
+          <w:i/>
+        </w:rPr>
+        <w:t xml:space="preserve">p</w:t>
+      </w:r>
+      <w:r>
+        <w:t xml:space="preserve"> </w:t>
+      </w:r>
+      <w:r>
+        <w:t xml:space="preserve">= 0.009), meanwhile in the 7.3 to 9.2 (</w:t>
+      </w:r>
+      <m:oMath>
+        <m:r>
+          <m:t>β</m:t>
+        </m:r>
+      </m:oMath>
+      <w:r>
+        <w:t xml:space="preserve"> </w:t>
+      </w:r>
+      <w:r>
+        <w:t xml:space="preserve">= 0.02, CI</w:t>
+      </w:r>
+      <w:r>
+        <w:rPr>
+          <w:vertAlign w:val="subscript"/>
+        </w:rPr>
+        <w:t xml:space="preserve">95%</w:t>
+      </w:r>
+      <w:r>
+        <w:t xml:space="preserve">[-1.12, 1.17]) and 16 to 48 months old (</w:t>
+      </w:r>
+      <m:oMath>
+        <m:r>
+          <m:t>β</m:t>
+        </m:r>
+      </m:oMath>
+      <w:r>
+        <w:t xml:space="preserve"> </w:t>
+      </w:r>
+      <w:r>
+        <w:t xml:space="preserve">= -0.02, CI</w:t>
+      </w:r>
+      <w:r>
+        <w:rPr>
+          <w:vertAlign w:val="subscript"/>
+        </w:rPr>
+        <w:t xml:space="preserve">95%</w:t>
+      </w:r>
+      <w:r>
+        <w:t xml:space="preserve">[-2.05, 2.01]) the slope was non significant and practically cero (</w:t>
+      </w:r>
+      <m:oMath>
+        <m:sSub>
+          <m:e>
+            <m:r>
+              <m:t>t</m:t>
+            </m:r>
+          </m:e>
+          <m:sub>
+            <m:r>
+              <m:t>s</m:t>
+            </m:r>
+            <m:r>
+              <m:t>t</m:t>
+            </m:r>
+            <m:r>
+              <m:t>u</m:t>
+            </m:r>
+            <m:r>
+              <m:t>d</m:t>
+            </m:r>
+            <m:r>
+              <m:t>e</m:t>
+            </m:r>
+            <m:r>
+              <m:t>n</m:t>
+            </m:r>
+            <m:r>
+              <m:t>t</m:t>
+            </m:r>
+          </m:sub>
+        </m:sSub>
+      </m:oMath>
+      <w:r>
+        <w:t xml:space="preserve"> </w:t>
+      </w:r>
+      <w:r>
+        <w:t xml:space="preserve">(226.75) = 0.06,</w:t>
+      </w:r>
+      <w:r>
+        <w:t xml:space="preserve"> </w:t>
+      </w:r>
+      <w:r>
+        <w:rPr>
+          <w:iCs/>
+          <w:i/>
+        </w:rPr>
+        <w:t xml:space="preserve">p</w:t>
+      </w:r>
+      <w:r>
+        <w:t xml:space="preserve"> </w:t>
+      </w:r>
+      <w:r>
+        <w:t xml:space="preserve">= 0.45, and</w:t>
+      </w:r>
+      <w:r>
+        <w:t xml:space="preserve"> </w:t>
+      </w:r>
+      <m:oMath>
+        <m:sSub>
+          <m:e>
+            <m:r>
+              <m:t>t</m:t>
+            </m:r>
+          </m:e>
+          <m:sub>
+            <m:r>
+              <m:t>s</m:t>
+            </m:r>
+            <m:r>
+              <m:t>t</m:t>
+            </m:r>
+            <m:r>
+              <m:t>u</m:t>
+            </m:r>
+            <m:r>
+              <m:t>d</m:t>
+            </m:r>
+            <m:r>
+              <m:t>e</m:t>
+            </m:r>
+            <m:r>
+              <m:t>n</m:t>
+            </m:r>
+            <m:r>
+              <m:t>t</m:t>
+            </m:r>
+          </m:sub>
+        </m:sSub>
+      </m:oMath>
+      <w:r>
+        <w:t xml:space="preserve"> </w:t>
+      </w:r>
+      <w:r>
+        <w:t xml:space="preserve">(226.75) = 0.07,</w:t>
+      </w:r>
+      <w:r>
+        <w:t xml:space="preserve"> </w:t>
+      </w:r>
+      <w:r>
+        <w:rPr>
+          <w:iCs/>
+          <w:i/>
+        </w:rPr>
+        <w:t xml:space="preserve">p</w:t>
+      </w:r>
+      <w:r>
+        <w:t xml:space="preserve"> </w:t>
+      </w:r>
+      <w:r>
+        <w:t xml:space="preserve">= 0.646 respectively).</w:t>
+      </w:r>
+    </w:p>
+    <w:p>
+      <w:pPr>
+        <w:pStyle w:val="Textoindependiente"/>
+      </w:pPr>
+      <w:r>
+        <w:t xml:space="preserve">The relationship between developmental domains and corrected age can be seen in</w:t>
+      </w:r>
+      <w:r>
+        <w:t xml:space="preserve"> </w:t>
+      </w:r>
+      <w:hyperlink w:anchor="fig1">
+        <w:r>
+          <w:rPr>
+            <w:rStyle w:val="Hipervnculo"/>
+          </w:rPr>
+          <w:t xml:space="preserve">Figure 1</w:t>
+        </w:r>
+      </w:hyperlink>
+      <w:r>
+        <w:t xml:space="preserve">.</w:t>
       </w:r>
     </w:p>
     <w:bookmarkEnd w:id="30"/>
@@ -1320,7 +1800,7 @@
       </w:r>
     </w:p>
     <w:bookmarkEnd w:id="34"/>
-    <w:bookmarkStart w:id="48" w:name="references"/>
+    <w:bookmarkStart w:id="50" w:name="references"/>
     <w:p>
       <w:pPr>
         <w:pStyle w:val="Ttulo1"/>
@@ -1584,18 +2064,109 @@
       <w:pPr>
         <w:pStyle w:val="Textoindependiente"/>
       </w:pPr>
+      <w:bookmarkStart w:id="48" w:name="tab1"/>
       <w:r>
         <w:rPr>
           <w:bCs/>
           <w:b/>
         </w:rPr>
+        <w:t xml:space="preserve">Table 1</w:t>
+      </w:r>
+      <w:bookmarkEnd w:id="48"/>
+      <w:r>
+        <w:t xml:space="preserve">. Overall baseline and developmental characteristics of the sample and grouped by sex.</w:t>
+      </w:r>
+      <w:r>
+        <w:t xml:space="preserve"> </w:t>
+      </w:r>
+      <w:r>
+        <w:rPr>
+          <w:vertAlign w:val="superscript"/>
+        </w:rPr>
+        <w:t xml:space="preserve">1</w:t>
+      </w:r>
+      <w:r>
+        <w:t xml:space="preserve"> </w:t>
+      </w:r>
+      <w:r>
+        <w:t xml:space="preserve">Data is presented as sample size, and</w:t>
+      </w:r>
+      <w:r>
+        <w:t xml:space="preserve"> </w:t>
+      </w:r>
+      <w:r>
+        <w:rPr>
+          <w:iCs/>
+          <w:i/>
+        </w:rPr>
+        <w:t xml:space="preserve">Mdn</w:t>
+      </w:r>
+      <w:r>
+        <w:t xml:space="preserve"> </w:t>
+      </w:r>
+      <w:r>
+        <w:t xml:space="preserve">(</w:t>
+      </w:r>
+      <w:r>
+        <w:rPr>
+          <w:iCs/>
+          <w:i/>
+        </w:rPr>
+        <w:t xml:space="preserve">IQR</w:t>
+      </w:r>
+      <w:r>
+        <w:t xml:space="preserve">);</w:t>
+      </w:r>
+      <w:r>
+        <w:t xml:space="preserve"> </w:t>
+      </w:r>
+      <w:r>
+        <w:rPr>
+          <w:vertAlign w:val="superscript"/>
+        </w:rPr>
+        <w:t xml:space="preserve">2</w:t>
+      </w:r>
+      <w:r>
+        <w:t xml:space="preserve"> </w:t>
+      </w:r>
+      <w:r>
+        <w:t xml:space="preserve">P-values derived from the</w:t>
+      </w:r>
+      <w:r>
+        <w:t xml:space="preserve"> </w:t>
+      </w:r>
+      <w:r>
+        <w:rPr>
+          <w:iCs/>
+          <w:i/>
+        </w:rPr>
+        <w:t xml:space="preserve">Wilcoxon</w:t>
+      </w:r>
+      <w:r>
+        <w:t xml:space="preserve"> </w:t>
+      </w:r>
+      <w:r>
+        <w:t xml:space="preserve">rank-sum test.</w:t>
+      </w:r>
+    </w:p>
+    <w:p>
+      <w:pPr>
+        <w:pStyle w:val="Textoindependiente"/>
+      </w:pPr>
+      <w:bookmarkStart w:id="49" w:name="fig1"/>
+      <w:r>
+        <w:rPr>
+          <w:bCs/>
+          <w:b/>
+        </w:rPr>
         <w:t xml:space="preserve">Figure 1</w:t>
       </w:r>
-      <w:r>
-        <w:t xml:space="preserve">. Relationship between corrected age (in months) and developmental domains. Regression lines represent fitted values estimated from GAM models. Points and error bars represent the mean and standard error at 5-month age intervals.</w:t>
-      </w:r>
-    </w:p>
-    <w:bookmarkEnd w:id="48"/>
+      <w:bookmarkEnd w:id="49"/>
+      <w:r>
+        <w:t xml:space="preserve">. Relationship between corrected age (in months) and developmental domains. Regression lines and shaded area represent predicted values estimated from GAM models and their 95% confidence interval. Points and error bars represent the mean and standard error at 5-month age intervals.</w:t>
+      </w:r>
+    </w:p>
+    <w:bookmarkEnd w:id="50"/>
     <w:sectPr>
       <w:pgSz w:h="15840" w:w="12240"/>
       <w:pgMar w:bottom="1417" w:footer="720" w:gutter="0" w:header="720" w:left="1701" w:right="1701" w:top="1417"/>

</xml_diff>

<commit_message>
ms update in motor skills domain
</commit_message>
<xml_diff>
--- a/manuscript/manuscript.docx
+++ b/manuscript/manuscript.docx
@@ -1250,7 +1250,7 @@
         <w:pStyle w:val="Textoindependiente"/>
       </w:pPr>
       <w:r>
-        <w:t xml:space="preserve">When analyzing the motor skills domain we found a significant non-linear effect of corrected age on gross motor scores (</w:t>
+        <w:t xml:space="preserve">When analysing the motor skills domain, we found a significant non-linear effect of corrected age on gross motor scores (</w:t>
       </w:r>
       <m:oMath>
         <m:sSub>
@@ -1312,7 +1312,7 @@
         <w:t xml:space="preserve"> </w:t>
       </w:r>
       <w:r>
-        <w:t xml:space="preserve">= 1.95, CI</w:t>
+        <w:t xml:space="preserve">= 1. 95, CI</w:t>
       </w:r>
       <w:r>
         <w:rPr>
@@ -1378,7 +1378,7 @@
         <w:t xml:space="preserve"> </w:t>
       </w:r>
       <w:r>
-        <w:t xml:space="preserve">= 0.003), nevertheless, the slope varied across age, whereas between the 0 to 7 age range this has a negative effect on gross motor score</w:t>
+        <w:t xml:space="preserve">= 0.003), however, the slope varied as a function of age, with a negative effect on gross motor score</w:t>
       </w:r>
       <w:r>
         <w:t xml:space="preserve"> </w:t>
@@ -1401,7 +1401,7 @@
         <w:t xml:space="preserve">95%</w:t>
       </w:r>
       <w:r>
-        <w:t xml:space="preserve">[-4.55, -1.34],</w:t>
+        <w:t xml:space="preserve">[-4.55, -1. 34],</w:t>
       </w:r>
       <w:r>
         <w:t xml:space="preserve"> </w:t>
@@ -1439,10 +1439,7 @@
         </m:sSub>
       </m:oMath>
       <w:r>
-        <w:t xml:space="preserve"> </w:t>
-      </w:r>
-      <w:r>
-        <w:t xml:space="preserve">(226.75) = -3.7,</w:t>
+        <w:t xml:space="preserve">$ (226.75) = -3.7,</w:t>
       </w:r>
       <w:r>
         <w:t xml:space="preserve"> </w:t>
@@ -1458,7 +1455,7 @@
         <w:t xml:space="preserve"> </w:t>
       </w:r>
       <w:r>
-        <w:t xml:space="preserve">= 0.004, but in the 9.7 to 15.5 a positive effect was observed (</w:t>
+        <w:t xml:space="preserve">= 0.004, but in the range 9.7 to 15.5 a positive effect was observed (</w:t>
       </w:r>
       <m:oMath>
         <m:r>
@@ -1535,7 +1532,7 @@
         <w:t xml:space="preserve"> </w:t>
       </w:r>
       <w:r>
-        <w:t xml:space="preserve">= 0.009), meanwhile in the 7.3 to 9.2 (</w:t>
+        <w:t xml:space="preserve">= 0.009), while in the range 7.3 to 9.2 (</w:t>
       </w:r>
       <m:oMath>
         <m:r>
@@ -1555,7 +1552,7 @@
         <w:t xml:space="preserve">95%</w:t>
       </w:r>
       <w:r>
-        <w:t xml:space="preserve">[-1.12, 1.17]) and 16 to 48 months old (</w:t>
+        <w:t xml:space="preserve">[-1. 12, 1.17]) and 16 to 48 months (</w:t>
       </w:r>
       <m:oMath>
         <m:r>
@@ -1575,7 +1572,7 @@
         <w:t xml:space="preserve">95%</w:t>
       </w:r>
       <w:r>
-        <w:t xml:space="preserve">[-2.05, 2.01]) the slope was non significant and practically cero (</w:t>
+        <w:t xml:space="preserve">[-2.05, 2.01]) the slope was non-significant and virtually zero (</w:t>
       </w:r>
       <m:oMath>
         <m:sSub>

</xml_diff>

<commit_message>
intro added to the ms
- There is a need for further details before the hypothesis (neurodevelopmental variations across age with ASQ-3)
</commit_message>
<xml_diff>
--- a/manuscript/manuscript.docx
+++ b/manuscript/manuscript.docx
@@ -14,7 +14,7 @@
         <w:t xml:space="preserve">Title</w:t>
       </w:r>
       <w:r>
-        <w:t xml:space="preserve">: [title]</w:t>
+        <w:t xml:space="preserve">: Neurodevelopmental features among infants with congenital hypotonia: An observational cross-sectional trial.</w:t>
       </w:r>
     </w:p>
     <w:p>
@@ -333,7 +333,64 @@
         <w:pStyle w:val="FirstParagraph"/>
       </w:pPr>
       <w:r>
-        <w:t xml:space="preserve">[…].</w:t>
+        <w:t xml:space="preserve">Both physical and psychological signs of early childhood development have been shown to be representative and relevant markers for the identification and monitoring of overall growth in early life</w:t>
+      </w:r>
+      <w:r>
+        <w:t xml:space="preserve"> </w:t>
+      </w:r>
+      <w:r>
+        <w:t xml:space="preserve">(</w:t>
+      </w:r>
+      <w:hyperlink w:anchor="ref-di2016predictive">
+        <w:r>
+          <w:rPr>
+            <w:rStyle w:val="Hipervnculo"/>
+          </w:rPr>
+          <w:t xml:space="preserve">Di Rosa et al., 2016</w:t>
+        </w:r>
+      </w:hyperlink>
+      <w:r>
+        <w:t xml:space="preserve">)</w:t>
+      </w:r>
+      <w:r>
+        <w:t xml:space="preserve"> </w:t>
+      </w:r>
+      <w:r>
+        <w:t xml:space="preserve">and can, therefore, be used in the screening of children at risk of developmental delay to support early referral and need further assessment to determine if they are eligible for early intervention services</w:t>
+      </w:r>
+      <w:r>
+        <w:t xml:space="preserve"> </w:t>
+      </w:r>
+      <w:r>
+        <w:t xml:space="preserve">(</w:t>
+      </w:r>
+      <w:hyperlink w:anchor="ref-bruder2010early">
+        <w:r>
+          <w:rPr>
+            <w:rStyle w:val="Hipervnculo"/>
+          </w:rPr>
+          <w:t xml:space="preserve">Bruder, 2010</w:t>
+        </w:r>
+      </w:hyperlink>
+      <w:r>
+        <w:t xml:space="preserve">;</w:t>
+      </w:r>
+      <w:r>
+        <w:t xml:space="preserve"> </w:t>
+      </w:r>
+      <w:hyperlink w:anchor="ref-guralnick2017early">
+        <w:r>
+          <w:rPr>
+            <w:rStyle w:val="Hipervnculo"/>
+          </w:rPr>
+          <w:t xml:space="preserve">Guralnick, 2017</w:t>
+        </w:r>
+      </w:hyperlink>
+      <w:r>
+        <w:t xml:space="preserve">)</w:t>
+      </w:r>
+      <w:r>
+        <w:t xml:space="preserve">.</w:t>
       </w:r>
     </w:p>
     <w:p>
@@ -341,7 +398,75 @@
         <w:pStyle w:val="Textoindependiente"/>
       </w:pPr>
       <w:r>
-        <w:t xml:space="preserve">[…].</w:t>
+        <w:t xml:space="preserve">Currently, a plethora of tools have been proposed to assess the developmental continuum of infants. In this sense, the Ages and Stages Questionnaire, Third Edition (ASQ-3) has been proposed as a global screening tool, parent/caregivers-oriented, that assesses five domains of development in children aged 0 to 5.5 years</w:t>
+      </w:r>
+      <w:r>
+        <w:t xml:space="preserve"> </w:t>
+      </w:r>
+      <w:r>
+        <w:t xml:space="preserve">(</w:t>
+      </w:r>
+      <w:hyperlink w:anchor="ref-singh2017ages">
+        <w:r>
+          <w:rPr>
+            <w:rStyle w:val="Hipervnculo"/>
+          </w:rPr>
+          <w:t xml:space="preserve">Singh, Yeh, &amp; Blanchard, 2017</w:t>
+        </w:r>
+      </w:hyperlink>
+      <w:r>
+        <w:t xml:space="preserve">)</w:t>
+      </w:r>
+      <w:r>
+        <w:t xml:space="preserve">. Current evidence suggests that the ASQ-3 is an accurate, cost-effective yet parent-friendly instrument for screening, monitoring children up to pre-school age, and can help identify and exclude neurodevelopmental impairments in very preterm-born children</w:t>
+      </w:r>
+      <w:r>
+        <w:t xml:space="preserve"> </w:t>
+      </w:r>
+      <w:r>
+        <w:t xml:space="preserve">(</w:t>
+      </w:r>
+      <w:hyperlink w:anchor="ref-ballantyne2016risk">
+        <w:r>
+          <w:rPr>
+            <w:rStyle w:val="Hipervnculo"/>
+          </w:rPr>
+          <w:t xml:space="preserve">Ballantyne, Benzies, McDonald, Magill-Evans, &amp; Tough, 2016</w:t>
+        </w:r>
+      </w:hyperlink>
+      <w:r>
+        <w:t xml:space="preserve">;</w:t>
+      </w:r>
+      <w:r>
+        <w:t xml:space="preserve"> </w:t>
+      </w:r>
+      <w:hyperlink w:anchor="ref-kerstjens2015ages">
+        <w:r>
+          <w:rPr>
+            <w:rStyle w:val="Hipervnculo"/>
+          </w:rPr>
+          <w:t xml:space="preserve">Kerstjens et al., 2015</w:t>
+        </w:r>
+      </w:hyperlink>
+      <w:r>
+        <w:t xml:space="preserve">;</w:t>
+      </w:r>
+      <w:r>
+        <w:t xml:space="preserve"> </w:t>
+      </w:r>
+      <w:hyperlink w:anchor="ref-singh2017ages">
+        <w:r>
+          <w:rPr>
+            <w:rStyle w:val="Hipervnculo"/>
+          </w:rPr>
+          <w:t xml:space="preserve">Singh et al., 2017</w:t>
+        </w:r>
+      </w:hyperlink>
+      <w:r>
+        <w:t xml:space="preserve">)</w:t>
+      </w:r>
+      <w:r>
+        <w:t xml:space="preserve">.</w:t>
       </w:r>
     </w:p>
     <w:p>
@@ -349,7 +474,89 @@
         <w:pStyle w:val="Textoindependiente"/>
       </w:pPr>
       <w:r>
-        <w:t xml:space="preserve">[…].</w:t>
+        <w:t xml:space="preserve">Hypotonia has been defined both as decreased muscle tone or floppiness, involving a wide range and levels of progression</w:t>
+      </w:r>
+      <w:r>
+        <w:t xml:space="preserve"> </w:t>
+      </w:r>
+      <w:r>
+        <w:t xml:space="preserve">(</w:t>
+      </w:r>
+      <w:hyperlink w:anchor="ref-gabis2021weak">
+        <w:r>
+          <w:rPr>
+            <w:rStyle w:val="Hipervnculo"/>
+          </w:rPr>
+          <w:t xml:space="preserve">Gabis et al., 2021</w:t>
+        </w:r>
+      </w:hyperlink>
+      <w:r>
+        <w:t xml:space="preserve">;</w:t>
+      </w:r>
+      <w:r>
+        <w:t xml:space="preserve"> </w:t>
+      </w:r>
+      <w:hyperlink w:anchor="ref-harris2008congenital">
+        <w:r>
+          <w:rPr>
+            <w:rStyle w:val="Hipervnculo"/>
+          </w:rPr>
+          <w:t xml:space="preserve">Harris, 2008</w:t>
+        </w:r>
+      </w:hyperlink>
+      <w:r>
+        <w:t xml:space="preserve">)</w:t>
+      </w:r>
+      <w:r>
+        <w:t xml:space="preserve">. There are multiple forms of neuromuscular, metabolic and genetic conditions associated with hypotonia and it may be a sign of neurodevelopmental delay, that may predispose to cognitive impairment</w:t>
+      </w:r>
+      <w:r>
+        <w:t xml:space="preserve"> </w:t>
+      </w:r>
+      <w:r>
+        <w:t xml:space="preserve">(</w:t>
+      </w:r>
+      <w:hyperlink w:anchor="ref-riou2009global">
+        <w:r>
+          <w:rPr>
+            <w:rStyle w:val="Hipervnculo"/>
+          </w:rPr>
+          <w:t xml:space="preserve">Riou, Ghosh, Francoeur, &amp; Shevell, 2009</w:t>
+        </w:r>
+      </w:hyperlink>
+      <w:r>
+        <w:t xml:space="preserve">)</w:t>
+      </w:r>
+      <w:r>
+        <w:t xml:space="preserve">. Given that hypotonia, and the hyperlaxity and motor delay associated with it, may impair the infant’s capacity to engage with its surroundings, critical visual cues may be ignored, potentially leading both to an impairment of learning and cognitive development</w:t>
+      </w:r>
+      <w:r>
+        <w:t xml:space="preserve"> </w:t>
+      </w:r>
+      <w:r>
+        <w:t xml:space="preserve">(</w:t>
+      </w:r>
+      <w:hyperlink w:anchor="ref-harris2008congenital">
+        <w:r>
+          <w:rPr>
+            <w:rStyle w:val="Hipervnculo"/>
+          </w:rPr>
+          <w:t xml:space="preserve">Harris, 2008</w:t>
+        </w:r>
+      </w:hyperlink>
+      <w:r>
+        <w:t xml:space="preserve">)</w:t>
+      </w:r>
+      <w:r>
+        <w:t xml:space="preserve">, hence the need to explore the neurodevelopmental attributes of infants with hypotonia.</w:t>
+      </w:r>
+    </w:p>
+    <w:p>
+      <w:pPr>
+        <w:pStyle w:val="Textoindependiente"/>
+      </w:pPr>
+      <w:r>
+        <w:t xml:space="preserve">However, and to the best of our knowledge, there is no robust evidence characterising the observed variation in developmental traits in infants with known hypotonia across age. Therefore, our main objective in this study was to describe and model the relationship between sociodemographics, prematurity and neurodevelopmental levels based on ASQ-3 scores in infants with diagnosed hypotonia.</w:t>
       </w:r>
     </w:p>
     <w:bookmarkEnd w:id="22"/>
@@ -535,7 +742,7 @@
         </m:sSup>
       </m:oMath>
       <w:r>
-        <w:t xml:space="preserve">) was used to evaluate the goodness-of-fit (</w:t>
+        <w:t xml:space="preserve">) was used to evaluate goodness-of-fit (</w:t>
       </w:r>
       <m:oMath>
         <m:sSubSup>
@@ -563,7 +770,7 @@
         </m:sSubSup>
       </m:oMath>
       <w:r>
-        <w:t xml:space="preserve">) and the independence of factors (</w:t>
+        <w:t xml:space="preserve">) and independence of factors (</w:t>
       </w:r>
       <m:oMath>
         <m:sSubSup>
@@ -624,14 +831,14 @@
           <w:rPr>
             <w:rStyle w:val="Hipervnculo"/>
           </w:rPr>
-          <w:t xml:space="preserve">1</w:t>
+          <w:t xml:space="preserve">Wood, 2011</w:t>
         </w:r>
       </w:hyperlink>
       <w:r>
         <w:t xml:space="preserve">)</w:t>
       </w:r>
       <w:r>
-        <w:t xml:space="preserve">. Restricted maximum likelihood (i.e., REML) method was used for the estimation of the smoothing parameters, and thin-plate regression splines for smoothing basis, as they are the optimal smoother of any given basis dimension/rank</w:t>
+        <w:t xml:space="preserve">. Restricted maximum likelihood method was used for the estimation of the smoothing parameters, and thin-plate regression splines as the smoothing basis, as they are the optimal smoother of any given basis dimension/rank</w:t>
       </w:r>
       <w:r>
         <w:t xml:space="preserve"> </w:t>
@@ -644,14 +851,23 @@
           <w:rPr>
             <w:rStyle w:val="Hipervnculo"/>
           </w:rPr>
-          <w:t xml:space="preserve">2</w:t>
+          <w:t xml:space="preserve">Wood, 2003</w:t>
         </w:r>
       </w:hyperlink>
       <w:r>
         <w:t xml:space="preserve">)</w:t>
       </w:r>
       <w:r>
-        <w:t xml:space="preserve">. To describe the smooth terms by means of quasi-linear segments, we used approximative effect derivatives to summarise the trend with 95% confidence intervals.</w:t>
+        <w:t xml:space="preserve">. To describe the smooth terms by means of quasi-linear segments, we used approximative effect derivatives with 95% confidence intervals (CI</w:t>
+      </w:r>
+      <w:r>
+        <w:rPr>
+          <w:vertAlign w:val="subscript"/>
+        </w:rPr>
+        <w:t xml:space="preserve">95%</w:t>
+      </w:r>
+      <w:r>
+        <w:t xml:space="preserve">).</w:t>
       </w:r>
     </w:p>
     <w:p>
@@ -672,7 +888,7 @@
           <w:rPr>
             <w:rStyle w:val="Hipervnculo"/>
           </w:rPr>
-          <w:t xml:space="preserve">3</w:t>
+          <w:t xml:space="preserve">Wood, N., Pya, &amp; S"afken, 2016</w:t>
         </w:r>
       </w:hyperlink>
       <w:r>
@@ -721,7 +937,7 @@
           <w:rPr>
             <w:rStyle w:val="Hipervnculo"/>
           </w:rPr>
-          <w:t xml:space="preserve">4</w:t>
+          <w:t xml:space="preserve">R Core Team, 2021</w:t>
         </w:r>
       </w:hyperlink>
       <w:r>
@@ -760,62 +976,68 @@
         <w:t xml:space="preserve"> </w:t>
       </w:r>
       <w:r>
-        <w:t xml:space="preserve">packages with their corresponding documentation</w:t>
+        <w:t xml:space="preserve">packages, each with well documented functions and methods</w:t>
       </w:r>
       <w:r>
         <w:t xml:space="preserve"> </w:t>
       </w:r>
       <w:r>
         <w:t xml:space="preserve">(</w:t>
+      </w:r>
+      <w:hyperlink w:anchor="ref-dominique2020estimation">
+        <w:r>
+          <w:rPr>
+            <w:rStyle w:val="Hipervnculo"/>
+          </w:rPr>
+          <w:t xml:space="preserve">Makowski, Ben-Shachar, Patil, &amp; Lüdecke, 2020</w:t>
+        </w:r>
+      </w:hyperlink>
+      <w:r>
+        <w:t xml:space="preserve">;</w:t>
+      </w:r>
+      <w:r>
+        <w:t xml:space="preserve"> </w:t>
       </w:r>
       <w:hyperlink w:anchor="ref-wood2017generalized">
         <w:r>
           <w:rPr>
             <w:rStyle w:val="Hipervnculo"/>
           </w:rPr>
-          <w:t xml:space="preserve">5</w:t>
+          <w:t xml:space="preserve">Wood, 2017</w:t>
         </w:r>
       </w:hyperlink>
       <w:r>
-        <w:t xml:space="preserve">,</w:t>
-      </w:r>
-      <w:hyperlink w:anchor="ref-dominique2020estimation">
+        <w:t xml:space="preserve">)</w:t>
+      </w:r>
+      <w:r>
+        <w:t xml:space="preserve">. Complementary R packages were used for visualization purposes</w:t>
+      </w:r>
+      <w:r>
+        <w:t xml:space="preserve"> </w:t>
+      </w:r>
+      <w:r>
+        <w:t xml:space="preserve">(</w:t>
+      </w:r>
+      <w:hyperlink w:anchor="ref-daniel2021see">
         <w:r>
           <w:rPr>
             <w:rStyle w:val="Hipervnculo"/>
           </w:rPr>
-          <w:t xml:space="preserve">6</w:t>
+          <w:t xml:space="preserve">Lüdecke et al., 2021</w:t>
         </w:r>
       </w:hyperlink>
       <w:r>
-        <w:t xml:space="preserve">)</w:t>
-      </w:r>
-      <w:r>
-        <w:t xml:space="preserve">. Complementary R packages were used for visualization purposes</w:t>
-      </w:r>
-      <w:r>
-        <w:t xml:space="preserve"> </w:t>
-      </w:r>
-      <w:r>
-        <w:t xml:space="preserve">(</w:t>
+        <w:t xml:space="preserve">;</w:t>
+      </w:r>
+      <w:r>
+        <w:t xml:space="preserve"> </w:t>
       </w:r>
       <w:hyperlink w:anchor="ref-hadley2016ggplot2">
         <w:r>
           <w:rPr>
             <w:rStyle w:val="Hipervnculo"/>
           </w:rPr>
-          <w:t xml:space="preserve">7</w:t>
-        </w:r>
-      </w:hyperlink>
-      <w:r>
-        <w:t xml:space="preserve">,</w:t>
-      </w:r>
-      <w:hyperlink w:anchor="ref-daniel2021see">
-        <w:r>
-          <w:rPr>
-            <w:rStyle w:val="Hipervnculo"/>
-          </w:rPr>
-          <w:t xml:space="preserve">8</w:t>
+          <w:t xml:space="preserve">Wickham, 2016</w:t>
         </w:r>
       </w:hyperlink>
       <w:r>
@@ -960,7 +1182,7 @@
         <w:pStyle w:val="Textoindependiente"/>
       </w:pPr>
       <w:r>
-        <w:t xml:space="preserve">When modelling the effect of chronological age corrected for prematurity on developmental domains, we observed a significant non-linear relationship on communication scores (</w:t>
+        <w:t xml:space="preserve">When modelling the effect of chronological age on developmental domains, corrected for prematurity, we observed a significant non-linear relationship on communication scores (</w:t>
       </w:r>
       <m:oMath>
         <m:sSub>
@@ -1088,7 +1310,7 @@
         <w:t xml:space="preserve"> </w:t>
       </w:r>
       <w:r>
-        <w:t xml:space="preserve">&lt; 0.001), however, this was not true when assessing the direction of the effect in the age range between 1 to 7 (</w:t>
+        <w:t xml:space="preserve">&lt; 0.001), however, this was not true when assessing the direction of the effect in the age range between 0 to 6.8 (</w:t>
       </w:r>
       <m:oMath>
         <m:r>
@@ -1165,7 +1387,7 @@
         <w:t xml:space="preserve"> </w:t>
       </w:r>
       <w:r>
-        <w:t xml:space="preserve">= 0.319), and neither in the 18 to 48 months old group (</w:t>
+        <w:t xml:space="preserve">= 0.319), and neither in the 18.4 to 48 months old group (</w:t>
       </w:r>
       <m:oMath>
         <m:r>
@@ -1242,456 +1464,7 @@
         <w:t xml:space="preserve"> </w:t>
       </w:r>
       <w:r>
-        <w:t xml:space="preserve">= 0.593), whereas the effect tend to be positive but non-significant.</w:t>
-      </w:r>
-    </w:p>
-    <w:p>
-      <w:pPr>
-        <w:pStyle w:val="Textoindependiente"/>
-      </w:pPr>
-      <w:r>
-        <w:t xml:space="preserve">When analysing the motor skills domain, we found a significant non-linear effect of corrected age on gross motor scores (</w:t>
-      </w:r>
-      <m:oMath>
-        <m:sSub>
-          <m:e>
-            <m:r>
-              <m:t>F</m:t>
-            </m:r>
-          </m:e>
-          <m:sub>
-            <m:r>
-              <m:t>s</m:t>
-            </m:r>
-            <m:r>
-              <m:t>m</m:t>
-            </m:r>
-            <m:r>
-              <m:t>o</m:t>
-            </m:r>
-            <m:r>
-              <m:t>o</m:t>
-            </m:r>
-            <m:r>
-              <m:t>t</m:t>
-            </m:r>
-            <m:r>
-              <m:t>h</m:t>
-            </m:r>
-          </m:sub>
-        </m:sSub>
-      </m:oMath>
-      <w:r>
-        <w:t xml:space="preserve"> </w:t>
-      </w:r>
-      <w:r>
-        <w:t xml:space="preserve">(5.24, 226.75) = 6.19,</w:t>
-      </w:r>
-      <w:r>
-        <w:t xml:space="preserve"> </w:t>
-      </w:r>
-      <w:r>
-        <w:rPr>
-          <w:iCs/>
-          <w:i/>
-        </w:rPr>
-        <w:t xml:space="preserve">p</w:t>
-      </w:r>
-      <w:r>
-        <w:t xml:space="preserve"> </w:t>
-      </w:r>
-      <w:r>
-        <w:t xml:space="preserve">&lt; 0.001), which had an overall positive effect (</w:t>
-      </w:r>
-      <m:oMath>
-        <m:r>
-          <m:t>β</m:t>
-        </m:r>
-      </m:oMath>
-      <w:r>
-        <w:t xml:space="preserve"> </w:t>
-      </w:r>
-      <w:r>
-        <w:t xml:space="preserve">= 1. 95, CI</w:t>
-      </w:r>
-      <w:r>
-        <w:rPr>
-          <w:vertAlign w:val="subscript"/>
-        </w:rPr>
-        <w:t xml:space="preserve">95%</w:t>
-      </w:r>
-      <w:r>
-        <w:t xml:space="preserve">[0.66, 3.25],</w:t>
-      </w:r>
-      <w:r>
-        <w:t xml:space="preserve"> </w:t>
-      </w:r>
-      <m:oMath>
-        <m:sSub>
-          <m:e>
-            <m:r>
-              <m:t>t</m:t>
-            </m:r>
-          </m:e>
-          <m:sub>
-            <m:r>
-              <m:t>s</m:t>
-            </m:r>
-            <m:r>
-              <m:t>t</m:t>
-            </m:r>
-            <m:r>
-              <m:t>u</m:t>
-            </m:r>
-            <m:r>
-              <m:t>d</m:t>
-            </m:r>
-            <m:r>
-              <m:t>e</m:t>
-            </m:r>
-            <m:r>
-              <m:t>n</m:t>
-            </m:r>
-            <m:r>
-              <m:t>t</m:t>
-            </m:r>
-          </m:sub>
-        </m:sSub>
-      </m:oMath>
-      <w:r>
-        <w:t xml:space="preserve"> </w:t>
-      </w:r>
-      <w:r>
-        <w:t xml:space="preserve">(226.75) = 2.97,</w:t>
-      </w:r>
-      <w:r>
-        <w:t xml:space="preserve"> </w:t>
-      </w:r>
-      <w:r>
-        <w:rPr>
-          <w:iCs/>
-          <w:i/>
-        </w:rPr>
-        <w:t xml:space="preserve">p</w:t>
-      </w:r>
-      <w:r>
-        <w:t xml:space="preserve"> </w:t>
-      </w:r>
-      <w:r>
-        <w:t xml:space="preserve">= 0.003), however, the slope varied as a function of age, with a negative effect on gross motor score</w:t>
-      </w:r>
-      <w:r>
-        <w:t xml:space="preserve"> </w:t>
-      </w:r>
-      <m:oMath>
-        <m:r>
-          <m:t>β</m:t>
-        </m:r>
-      </m:oMath>
-      <w:r>
-        <w:t xml:space="preserve"> </w:t>
-      </w:r>
-      <w:r>
-        <w:t xml:space="preserve">= -2.94, CI</w:t>
-      </w:r>
-      <w:r>
-        <w:rPr>
-          <w:vertAlign w:val="subscript"/>
-        </w:rPr>
-        <w:t xml:space="preserve">95%</w:t>
-      </w:r>
-      <w:r>
-        <w:t xml:space="preserve">[-4.55, -1. 34],</w:t>
-      </w:r>
-      <w:r>
-        <w:t xml:space="preserve"> </w:t>
-      </w:r>
-      <m:oMath>
-        <m:sSub>
-          <m:e>
-            <m:r>
-              <m:t>t</m:t>
-            </m:r>
-          </m:e>
-          <m:sub>
-            <m:r>
-              <m:t>s</m:t>
-            </m:r>
-            <m:r>
-              <m:t>t</m:t>
-            </m:r>
-            <m:r>
-              <m:t>u</m:t>
-            </m:r>
-            <m:r>
-              <m:t>d</m:t>
-            </m:r>
-            <m:r>
-              <m:t>e</m:t>
-            </m:r>
-            <m:r>
-              <m:t>n</m:t>
-            </m:r>
-            <m:r>
-              <m:t>t</m:t>
-            </m:r>
-          </m:sub>
-        </m:sSub>
-      </m:oMath>
-      <w:r>
-        <w:t xml:space="preserve">$ (226.75) = -3.7,</w:t>
-      </w:r>
-      <w:r>
-        <w:t xml:space="preserve"> </w:t>
-      </w:r>
-      <w:r>
-        <w:rPr>
-          <w:iCs/>
-          <w:i/>
-        </w:rPr>
-        <w:t xml:space="preserve">p</w:t>
-      </w:r>
-      <w:r>
-        <w:t xml:space="preserve"> </w:t>
-      </w:r>
-      <w:r>
-        <w:t xml:space="preserve">= 0.004, but in the range 9.7 to 15.5 a positive effect was observed (</w:t>
-      </w:r>
-      <m:oMath>
-        <m:r>
-          <m:t>β</m:t>
-        </m:r>
-      </m:oMath>
-      <w:r>
-        <w:t xml:space="preserve"> </w:t>
-      </w:r>
-      <w:r>
-        <w:t xml:space="preserve">= 1.86, CI</w:t>
-      </w:r>
-      <w:r>
-        <w:rPr>
-          <w:vertAlign w:val="subscript"/>
-        </w:rPr>
-        <w:t xml:space="preserve">95%</w:t>
-      </w:r>
-      <w:r>
-        <w:t xml:space="preserve">[0.61, 3.11],</w:t>
-      </w:r>
-      <w:r>
-        <w:t xml:space="preserve"> </w:t>
-      </w:r>
-      <m:oMath>
-        <m:sSub>
-          <m:e>
-            <m:r>
-              <m:t>t</m:t>
-            </m:r>
-          </m:e>
-          <m:sub>
-            <m:r>
-              <m:t>s</m:t>
-            </m:r>
-            <m:r>
-              <m:t>t</m:t>
-            </m:r>
-            <m:r>
-              <m:t>u</m:t>
-            </m:r>
-            <m:r>
-              <m:t>d</m:t>
-            </m:r>
-            <m:r>
-              <m:t>e</m:t>
-            </m:r>
-            <m:r>
-              <m:t>n</m:t>
-            </m:r>
-            <m:r>
-              <m:t>t</m:t>
-            </m:r>
-          </m:sub>
-        </m:sSub>
-      </m:oMath>
-      <w:r>
-        <w:t xml:space="preserve"> </w:t>
-      </w:r>
-      <w:r>
-        <w:t xml:space="preserve">(226.75) = 2.93,</w:t>
-      </w:r>
-      <w:r>
-        <w:t xml:space="preserve"> </w:t>
-      </w:r>
-      <w:r>
-        <w:rPr>
-          <w:iCs/>
-          <w:i/>
-        </w:rPr>
-        <w:t xml:space="preserve">p</w:t>
-      </w:r>
-      <w:r>
-        <w:t xml:space="preserve"> </w:t>
-      </w:r>
-      <w:r>
-        <w:t xml:space="preserve">= 0.009), while in the range 7.3 to 9.2 (</w:t>
-      </w:r>
-      <m:oMath>
-        <m:r>
-          <m:t>β</m:t>
-        </m:r>
-      </m:oMath>
-      <w:r>
-        <w:t xml:space="preserve"> </w:t>
-      </w:r>
-      <w:r>
-        <w:t xml:space="preserve">= 0.02, CI</w:t>
-      </w:r>
-      <w:r>
-        <w:rPr>
-          <w:vertAlign w:val="subscript"/>
-        </w:rPr>
-        <w:t xml:space="preserve">95%</w:t>
-      </w:r>
-      <w:r>
-        <w:t xml:space="preserve">[-1. 12, 1.17]) and 16 to 48 months (</w:t>
-      </w:r>
-      <m:oMath>
-        <m:r>
-          <m:t>β</m:t>
-        </m:r>
-      </m:oMath>
-      <w:r>
-        <w:t xml:space="preserve"> </w:t>
-      </w:r>
-      <w:r>
-        <w:t xml:space="preserve">= -0.02, CI</w:t>
-      </w:r>
-      <w:r>
-        <w:rPr>
-          <w:vertAlign w:val="subscript"/>
-        </w:rPr>
-        <w:t xml:space="preserve">95%</w:t>
-      </w:r>
-      <w:r>
-        <w:t xml:space="preserve">[-2.05, 2.01]) the slope was non-significant and virtually zero (</w:t>
-      </w:r>
-      <m:oMath>
-        <m:sSub>
-          <m:e>
-            <m:r>
-              <m:t>t</m:t>
-            </m:r>
-          </m:e>
-          <m:sub>
-            <m:r>
-              <m:t>s</m:t>
-            </m:r>
-            <m:r>
-              <m:t>t</m:t>
-            </m:r>
-            <m:r>
-              <m:t>u</m:t>
-            </m:r>
-            <m:r>
-              <m:t>d</m:t>
-            </m:r>
-            <m:r>
-              <m:t>e</m:t>
-            </m:r>
-            <m:r>
-              <m:t>n</m:t>
-            </m:r>
-            <m:r>
-              <m:t>t</m:t>
-            </m:r>
-          </m:sub>
-        </m:sSub>
-      </m:oMath>
-      <w:r>
-        <w:t xml:space="preserve"> </w:t>
-      </w:r>
-      <w:r>
-        <w:t xml:space="preserve">(226.75) = 0.06,</w:t>
-      </w:r>
-      <w:r>
-        <w:t xml:space="preserve"> </w:t>
-      </w:r>
-      <w:r>
-        <w:rPr>
-          <w:iCs/>
-          <w:i/>
-        </w:rPr>
-        <w:t xml:space="preserve">p</w:t>
-      </w:r>
-      <w:r>
-        <w:t xml:space="preserve"> </w:t>
-      </w:r>
-      <w:r>
-        <w:t xml:space="preserve">= 0.45, and</w:t>
-      </w:r>
-      <w:r>
-        <w:t xml:space="preserve"> </w:t>
-      </w:r>
-      <m:oMath>
-        <m:sSub>
-          <m:e>
-            <m:r>
-              <m:t>t</m:t>
-            </m:r>
-          </m:e>
-          <m:sub>
-            <m:r>
-              <m:t>s</m:t>
-            </m:r>
-            <m:r>
-              <m:t>t</m:t>
-            </m:r>
-            <m:r>
-              <m:t>u</m:t>
-            </m:r>
-            <m:r>
-              <m:t>d</m:t>
-            </m:r>
-            <m:r>
-              <m:t>e</m:t>
-            </m:r>
-            <m:r>
-              <m:t>n</m:t>
-            </m:r>
-            <m:r>
-              <m:t>t</m:t>
-            </m:r>
-          </m:sub>
-        </m:sSub>
-      </m:oMath>
-      <w:r>
-        <w:t xml:space="preserve"> </w:t>
-      </w:r>
-      <w:r>
-        <w:t xml:space="preserve">(226.75) = 0.07,</w:t>
-      </w:r>
-      <w:r>
-        <w:t xml:space="preserve"> </w:t>
-      </w:r>
-      <w:r>
-        <w:rPr>
-          <w:iCs/>
-          <w:i/>
-        </w:rPr>
-        <w:t xml:space="preserve">p</w:t>
-      </w:r>
-      <w:r>
-        <w:t xml:space="preserve"> </w:t>
-      </w:r>
-      <w:r>
-        <w:t xml:space="preserve">= 0.646 respectively).</w:t>
-      </w:r>
-    </w:p>
-    <w:p>
-      <w:pPr>
-        <w:pStyle w:val="Textoindependiente"/>
-      </w:pPr>
-      <w:r>
-        <w:t xml:space="preserve">The relationship between developmental domains and corrected age can be seen in</w:t>
+        <w:t xml:space="preserve">= 0.593), whereas the effect tend to be positive but non-significant. The relationship between developmental domains, corrected age and their effect derivatives can be seen in</w:t>
       </w:r>
       <w:r>
         <w:t xml:space="preserve"> </w:t>
@@ -1708,6 +1481,1150 @@
         <w:t xml:space="preserve">.</w:t>
       </w:r>
     </w:p>
+    <w:p>
+      <w:pPr>
+        <w:pStyle w:val="Textoindependiente"/>
+      </w:pPr>
+      <w:r>
+        <w:t xml:space="preserve">When analysing the motor skills domain, we found a significant non-linear effect of corrected age on gross motor scores,</w:t>
+      </w:r>
+      <w:r>
+        <w:t xml:space="preserve"> </w:t>
+      </w:r>
+      <m:oMath>
+        <m:sSub>
+          <m:e>
+            <m:r>
+              <m:t>F</m:t>
+            </m:r>
+          </m:e>
+          <m:sub>
+            <m:r>
+              <m:t>s</m:t>
+            </m:r>
+            <m:r>
+              <m:t>m</m:t>
+            </m:r>
+            <m:r>
+              <m:t>o</m:t>
+            </m:r>
+            <m:r>
+              <m:t>o</m:t>
+            </m:r>
+            <m:r>
+              <m:t>t</m:t>
+            </m:r>
+            <m:r>
+              <m:t>h</m:t>
+            </m:r>
+          </m:sub>
+        </m:sSub>
+      </m:oMath>
+      <w:r>
+        <w:t xml:space="preserve"> </w:t>
+      </w:r>
+      <w:r>
+        <w:t xml:space="preserve">(5.24, 226.75) = 6.19,</w:t>
+      </w:r>
+      <w:r>
+        <w:t xml:space="preserve"> </w:t>
+      </w:r>
+      <w:r>
+        <w:rPr>
+          <w:iCs/>
+          <w:i/>
+        </w:rPr>
+        <w:t xml:space="preserve">p</w:t>
+      </w:r>
+      <w:r>
+        <w:t xml:space="preserve"> </w:t>
+      </w:r>
+      <w:r>
+        <w:t xml:space="preserve">&lt; 0.001, which had an overall positive effect (</w:t>
+      </w:r>
+      <m:oMath>
+        <m:r>
+          <m:t>β</m:t>
+        </m:r>
+      </m:oMath>
+      <w:r>
+        <w:t xml:space="preserve"> </w:t>
+      </w:r>
+      <w:r>
+        <w:t xml:space="preserve">= 1.95, CI</w:t>
+      </w:r>
+      <w:r>
+        <w:rPr>
+          <w:vertAlign w:val="subscript"/>
+        </w:rPr>
+        <w:t xml:space="preserve">95%</w:t>
+      </w:r>
+      <w:r>
+        <w:t xml:space="preserve">[0.66, 3.25],</w:t>
+      </w:r>
+      <w:r>
+        <w:t xml:space="preserve"> </w:t>
+      </w:r>
+      <m:oMath>
+        <m:sSub>
+          <m:e>
+            <m:r>
+              <m:t>t</m:t>
+            </m:r>
+          </m:e>
+          <m:sub>
+            <m:r>
+              <m:t>s</m:t>
+            </m:r>
+            <m:r>
+              <m:t>t</m:t>
+            </m:r>
+            <m:r>
+              <m:t>u</m:t>
+            </m:r>
+            <m:r>
+              <m:t>d</m:t>
+            </m:r>
+            <m:r>
+              <m:t>e</m:t>
+            </m:r>
+            <m:r>
+              <m:t>n</m:t>
+            </m:r>
+            <m:r>
+              <m:t>t</m:t>
+            </m:r>
+          </m:sub>
+        </m:sSub>
+      </m:oMath>
+      <w:r>
+        <w:t xml:space="preserve"> </w:t>
+      </w:r>
+      <w:r>
+        <w:t xml:space="preserve">(226.75) = 2.97,</w:t>
+      </w:r>
+      <w:r>
+        <w:t xml:space="preserve"> </w:t>
+      </w:r>
+      <w:r>
+        <w:rPr>
+          <w:iCs/>
+          <w:i/>
+        </w:rPr>
+        <w:t xml:space="preserve">p</w:t>
+      </w:r>
+      <w:r>
+        <w:t xml:space="preserve"> </w:t>
+      </w:r>
+      <w:r>
+        <w:t xml:space="preserve">= 0.003), however, the slope varied as a function of age, with a negative effect in the 0 to 6.8 age range (</w:t>
+      </w:r>
+      <m:oMath>
+        <m:r>
+          <m:t>β</m:t>
+        </m:r>
+      </m:oMath>
+      <w:r>
+        <w:t xml:space="preserve"> </w:t>
+      </w:r>
+      <w:r>
+        <w:t xml:space="preserve">= -2.94, CI</w:t>
+      </w:r>
+      <w:r>
+        <w:rPr>
+          <w:vertAlign w:val="subscript"/>
+        </w:rPr>
+        <w:t xml:space="preserve">95%</w:t>
+      </w:r>
+      <w:r>
+        <w:t xml:space="preserve">[-4.55, -1.34],</w:t>
+      </w:r>
+      <w:r>
+        <w:t xml:space="preserve"> </w:t>
+      </w:r>
+      <m:oMath>
+        <m:sSub>
+          <m:e>
+            <m:r>
+              <m:t>t</m:t>
+            </m:r>
+          </m:e>
+          <m:sub>
+            <m:r>
+              <m:t>s</m:t>
+            </m:r>
+            <m:r>
+              <m:t>t</m:t>
+            </m:r>
+            <m:r>
+              <m:t>u</m:t>
+            </m:r>
+            <m:r>
+              <m:t>d</m:t>
+            </m:r>
+            <m:r>
+              <m:t>e</m:t>
+            </m:r>
+            <m:r>
+              <m:t>n</m:t>
+            </m:r>
+            <m:r>
+              <m:t>t</m:t>
+            </m:r>
+          </m:sub>
+        </m:sSub>
+      </m:oMath>
+      <w:r>
+        <w:t xml:space="preserve"> </w:t>
+      </w:r>
+      <w:r>
+        <w:t xml:space="preserve">(226.75) = -3.7,</w:t>
+      </w:r>
+      <w:r>
+        <w:t xml:space="preserve"> </w:t>
+      </w:r>
+      <w:r>
+        <w:rPr>
+          <w:iCs/>
+          <w:i/>
+        </w:rPr>
+        <w:t xml:space="preserve">p</w:t>
+      </w:r>
+      <w:r>
+        <w:t xml:space="preserve"> </w:t>
+      </w:r>
+      <w:r>
+        <w:t xml:space="preserve">= 0.004), but in the 9.7 to 15.5 interval, this relationship was inverted (</w:t>
+      </w:r>
+      <m:oMath>
+        <m:r>
+          <m:t>β</m:t>
+        </m:r>
+      </m:oMath>
+      <w:r>
+        <w:t xml:space="preserve"> </w:t>
+      </w:r>
+      <w:r>
+        <w:t xml:space="preserve">= 1.86, CI</w:t>
+      </w:r>
+      <w:r>
+        <w:rPr>
+          <w:vertAlign w:val="subscript"/>
+        </w:rPr>
+        <w:t xml:space="preserve">95%</w:t>
+      </w:r>
+      <w:r>
+        <w:t xml:space="preserve">[0.61, 3.11],</w:t>
+      </w:r>
+      <w:r>
+        <w:t xml:space="preserve"> </w:t>
+      </w:r>
+      <m:oMath>
+        <m:sSub>
+          <m:e>
+            <m:r>
+              <m:t>t</m:t>
+            </m:r>
+          </m:e>
+          <m:sub>
+            <m:r>
+              <m:t>s</m:t>
+            </m:r>
+            <m:r>
+              <m:t>t</m:t>
+            </m:r>
+            <m:r>
+              <m:t>u</m:t>
+            </m:r>
+            <m:r>
+              <m:t>d</m:t>
+            </m:r>
+            <m:r>
+              <m:t>e</m:t>
+            </m:r>
+            <m:r>
+              <m:t>n</m:t>
+            </m:r>
+            <m:r>
+              <m:t>t</m:t>
+            </m:r>
+          </m:sub>
+        </m:sSub>
+      </m:oMath>
+      <w:r>
+        <w:t xml:space="preserve"> </w:t>
+      </w:r>
+      <w:r>
+        <w:t xml:space="preserve">(226.75) = 2.93,</w:t>
+      </w:r>
+      <w:r>
+        <w:t xml:space="preserve"> </w:t>
+      </w:r>
+      <w:r>
+        <w:rPr>
+          <w:iCs/>
+          <w:i/>
+        </w:rPr>
+        <w:t xml:space="preserve">p</w:t>
+      </w:r>
+      <w:r>
+        <w:t xml:space="preserve"> </w:t>
+      </w:r>
+      <w:r>
+        <w:t xml:space="preserve">= 0.009), although, in the 7.3 to 9.2 (</w:t>
+      </w:r>
+      <m:oMath>
+        <m:r>
+          <m:t>β</m:t>
+        </m:r>
+      </m:oMath>
+      <w:r>
+        <w:t xml:space="preserve"> </w:t>
+      </w:r>
+      <w:r>
+        <w:t xml:space="preserve">= 0.02, CI</w:t>
+      </w:r>
+      <w:r>
+        <w:rPr>
+          <w:vertAlign w:val="subscript"/>
+        </w:rPr>
+        <w:t xml:space="preserve">95%</w:t>
+      </w:r>
+      <w:r>
+        <w:t xml:space="preserve">[-1.12, 1.17]) and 16 to 48 age range (</w:t>
+      </w:r>
+      <m:oMath>
+        <m:r>
+          <m:t>β</m:t>
+        </m:r>
+      </m:oMath>
+      <w:r>
+        <w:t xml:space="preserve"> </w:t>
+      </w:r>
+      <w:r>
+        <w:t xml:space="preserve">= -0.02, CI</w:t>
+      </w:r>
+      <w:r>
+        <w:rPr>
+          <w:vertAlign w:val="subscript"/>
+        </w:rPr>
+        <w:t xml:space="preserve">95%</w:t>
+      </w:r>
+      <w:r>
+        <w:t xml:space="preserve">[-2.05, 2.01]) the slope was non-significant and virtually zero (</w:t>
+      </w:r>
+      <m:oMath>
+        <m:sSub>
+          <m:e>
+            <m:r>
+              <m:t>t</m:t>
+            </m:r>
+          </m:e>
+          <m:sub>
+            <m:r>
+              <m:t>s</m:t>
+            </m:r>
+            <m:r>
+              <m:t>t</m:t>
+            </m:r>
+            <m:r>
+              <m:t>u</m:t>
+            </m:r>
+            <m:r>
+              <m:t>d</m:t>
+            </m:r>
+            <m:r>
+              <m:t>e</m:t>
+            </m:r>
+            <m:r>
+              <m:t>n</m:t>
+            </m:r>
+            <m:r>
+              <m:t>t</m:t>
+            </m:r>
+          </m:sub>
+        </m:sSub>
+      </m:oMath>
+      <w:r>
+        <w:t xml:space="preserve"> </w:t>
+      </w:r>
+      <w:r>
+        <w:t xml:space="preserve">(226.75) = 0.06,</w:t>
+      </w:r>
+      <w:r>
+        <w:t xml:space="preserve"> </w:t>
+      </w:r>
+      <w:r>
+        <w:rPr>
+          <w:iCs/>
+          <w:i/>
+        </w:rPr>
+        <w:t xml:space="preserve">p</w:t>
+      </w:r>
+      <w:r>
+        <w:t xml:space="preserve"> </w:t>
+      </w:r>
+      <w:r>
+        <w:t xml:space="preserve">= 0.45, and</w:t>
+      </w:r>
+      <w:r>
+        <w:t xml:space="preserve"> </w:t>
+      </w:r>
+      <m:oMath>
+        <m:sSub>
+          <m:e>
+            <m:r>
+              <m:t>t</m:t>
+            </m:r>
+          </m:e>
+          <m:sub>
+            <m:r>
+              <m:t>s</m:t>
+            </m:r>
+            <m:r>
+              <m:t>t</m:t>
+            </m:r>
+            <m:r>
+              <m:t>u</m:t>
+            </m:r>
+            <m:r>
+              <m:t>d</m:t>
+            </m:r>
+            <m:r>
+              <m:t>e</m:t>
+            </m:r>
+            <m:r>
+              <m:t>n</m:t>
+            </m:r>
+            <m:r>
+              <m:t>t</m:t>
+            </m:r>
+          </m:sub>
+        </m:sSub>
+      </m:oMath>
+      <w:r>
+        <w:t xml:space="preserve"> </w:t>
+      </w:r>
+      <w:r>
+        <w:t xml:space="preserve">(226.75) = 0.07,</w:t>
+      </w:r>
+      <w:r>
+        <w:t xml:space="preserve"> </w:t>
+      </w:r>
+      <w:r>
+        <w:rPr>
+          <w:iCs/>
+          <w:i/>
+        </w:rPr>
+        <w:t xml:space="preserve">p</w:t>
+      </w:r>
+      <w:r>
+        <w:t xml:space="preserve"> </w:t>
+      </w:r>
+      <w:r>
+        <w:t xml:space="preserve">= 0.646 respectively).</w:t>
+      </w:r>
+    </w:p>
+    <w:p>
+      <w:pPr>
+        <w:pStyle w:val="Textoindependiente"/>
+      </w:pPr>
+      <w:r>
+        <w:t xml:space="preserve">Despite the fact that a similar non-linear effect was observed when inspecting the influence of corrected age in the fine motor domain scores (</w:t>
+      </w:r>
+      <m:oMath>
+        <m:sSub>
+          <m:e>
+            <m:r>
+              <m:t>F</m:t>
+            </m:r>
+          </m:e>
+          <m:sub>
+            <m:r>
+              <m:t>s</m:t>
+            </m:r>
+            <m:r>
+              <m:t>m</m:t>
+            </m:r>
+            <m:r>
+              <m:t>o</m:t>
+            </m:r>
+            <m:r>
+              <m:t>o</m:t>
+            </m:r>
+            <m:r>
+              <m:t>t</m:t>
+            </m:r>
+            <m:r>
+              <m:t>h</m:t>
+            </m:r>
+          </m:sub>
+        </m:sSub>
+      </m:oMath>
+      <w:r>
+        <w:t xml:space="preserve"> </w:t>
+      </w:r>
+      <w:r>
+        <w:t xml:space="preserve">(2.59, 226.77) = 4.2,</w:t>
+      </w:r>
+      <w:r>
+        <w:t xml:space="preserve"> </w:t>
+      </w:r>
+      <w:r>
+        <w:rPr>
+          <w:iCs/>
+          <w:i/>
+        </w:rPr>
+        <w:t xml:space="preserve">p</w:t>
+      </w:r>
+      <w:r>
+        <w:t xml:space="preserve"> </w:t>
+      </w:r>
+      <w:r>
+        <w:t xml:space="preserve">= 0.005), it was not possible to estimate a significant overall effect different from zero (</w:t>
+      </w:r>
+      <m:oMath>
+        <m:r>
+          <m:t>β</m:t>
+        </m:r>
+      </m:oMath>
+      <w:r>
+        <w:t xml:space="preserve"> </w:t>
+      </w:r>
+      <w:r>
+        <w:t xml:space="preserve">= 0.04, CI</w:t>
+      </w:r>
+      <w:r>
+        <w:rPr>
+          <w:vertAlign w:val="subscript"/>
+        </w:rPr>
+        <w:t xml:space="preserve">95%</w:t>
+      </w:r>
+      <w:r>
+        <w:t xml:space="preserve">[-0.45, 0.52],</w:t>
+      </w:r>
+      <w:r>
+        <w:t xml:space="preserve"> </w:t>
+      </w:r>
+      <m:oMath>
+        <m:sSub>
+          <m:e>
+            <m:r>
+              <m:t>t</m:t>
+            </m:r>
+          </m:e>
+          <m:sub>
+            <m:r>
+              <m:t>s</m:t>
+            </m:r>
+            <m:r>
+              <m:t>t</m:t>
+            </m:r>
+            <m:r>
+              <m:t>u</m:t>
+            </m:r>
+            <m:r>
+              <m:t>d</m:t>
+            </m:r>
+            <m:r>
+              <m:t>e</m:t>
+            </m:r>
+            <m:r>
+              <m:t>n</m:t>
+            </m:r>
+            <m:r>
+              <m:t>t</m:t>
+            </m:r>
+          </m:sub>
+        </m:sSub>
+      </m:oMath>
+      <w:r>
+        <w:t xml:space="preserve"> </w:t>
+      </w:r>
+      <w:r>
+        <w:t xml:space="preserve">(226.77) = 0.14,</w:t>
+      </w:r>
+      <w:r>
+        <w:t xml:space="preserve"> </w:t>
+      </w:r>
+      <w:r>
+        <w:rPr>
+          <w:iCs/>
+          <w:i/>
+        </w:rPr>
+        <w:t xml:space="preserve">p</w:t>
+      </w:r>
+      <w:r>
+        <w:t xml:space="preserve"> </w:t>
+      </w:r>
+      <w:r>
+        <w:t xml:space="preserve">= 0.886), nevertheless, it was only in the 22.3 to 38.3 age range where a significant negative effect was observed (</w:t>
+      </w:r>
+      <m:oMath>
+        <m:r>
+          <m:t>β</m:t>
+        </m:r>
+      </m:oMath>
+      <w:r>
+        <w:t xml:space="preserve"> </w:t>
+      </w:r>
+      <w:r>
+        <w:t xml:space="preserve">= -0.79, CI</w:t>
+      </w:r>
+      <w:r>
+        <w:rPr>
+          <w:vertAlign w:val="subscript"/>
+        </w:rPr>
+        <w:t xml:space="preserve">95%</w:t>
+      </w:r>
+      <w:r>
+        <w:t xml:space="preserve">[-1.45, -0.12],</w:t>
+      </w:r>
+      <w:r>
+        <w:t xml:space="preserve"> </w:t>
+      </w:r>
+      <m:oMath>
+        <m:sSub>
+          <m:e>
+            <m:r>
+              <m:t>t</m:t>
+            </m:r>
+          </m:e>
+          <m:sub>
+            <m:r>
+              <m:t>s</m:t>
+            </m:r>
+            <m:r>
+              <m:t>t</m:t>
+            </m:r>
+            <m:r>
+              <m:t>u</m:t>
+            </m:r>
+            <m:r>
+              <m:t>d</m:t>
+            </m:r>
+            <m:r>
+              <m:t>e</m:t>
+            </m:r>
+            <m:r>
+              <m:t>n</m:t>
+            </m:r>
+            <m:r>
+              <m:t>t</m:t>
+            </m:r>
+          </m:sub>
+        </m:sSub>
+      </m:oMath>
+      <w:r>
+        <w:t xml:space="preserve"> </w:t>
+      </w:r>
+      <w:r>
+        <w:t xml:space="preserve">(226.77) = -2.34,</w:t>
+      </w:r>
+      <w:r>
+        <w:t xml:space="preserve"> </w:t>
+      </w:r>
+      <w:r>
+        <w:rPr>
+          <w:iCs/>
+          <w:i/>
+        </w:rPr>
+        <w:t xml:space="preserve">p</w:t>
+      </w:r>
+      <w:r>
+        <w:t xml:space="preserve"> </w:t>
+      </w:r>
+      <w:r>
+        <w:t xml:space="preserve">= 0.022).</w:t>
+      </w:r>
+    </w:p>
+    <w:p>
+      <w:pPr>
+        <w:pStyle w:val="Textoindependiente"/>
+      </w:pPr>
+      <w:r>
+        <w:t xml:space="preserve">Problem solving abilities were significantly influenced by corrected age (</w:t>
+      </w:r>
+      <m:oMath>
+        <m:sSub>
+          <m:e>
+            <m:r>
+              <m:t>F</m:t>
+            </m:r>
+          </m:e>
+          <m:sub>
+            <m:r>
+              <m:t>s</m:t>
+            </m:r>
+            <m:r>
+              <m:t>m</m:t>
+            </m:r>
+            <m:r>
+              <m:t>o</m:t>
+            </m:r>
+            <m:r>
+              <m:t>o</m:t>
+            </m:r>
+            <m:r>
+              <m:t>t</m:t>
+            </m:r>
+            <m:r>
+              <m:t>h</m:t>
+            </m:r>
+          </m:sub>
+        </m:sSub>
+      </m:oMath>
+      <w:r>
+        <w:t xml:space="preserve"> </w:t>
+      </w:r>
+      <w:r>
+        <w:t xml:space="preserve">(5.66, 227.01) = 3.65,</w:t>
+      </w:r>
+      <w:r>
+        <w:t xml:space="preserve"> </w:t>
+      </w:r>
+      <w:r>
+        <w:rPr>
+          <w:iCs/>
+          <w:i/>
+        </w:rPr>
+        <w:t xml:space="preserve">p</w:t>
+      </w:r>
+      <w:r>
+        <w:t xml:space="preserve"> </w:t>
+      </w:r>
+      <w:r>
+        <w:t xml:space="preserve">= 0.001), with an overall negative effect (</w:t>
+      </w:r>
+      <m:oMath>
+        <m:r>
+          <m:t>β</m:t>
+        </m:r>
+      </m:oMath>
+      <w:r>
+        <w:t xml:space="preserve"> </w:t>
+      </w:r>
+      <w:r>
+        <w:t xml:space="preserve">= -1.87, CI</w:t>
+      </w:r>
+      <w:r>
+        <w:rPr>
+          <w:vertAlign w:val="subscript"/>
+        </w:rPr>
+        <w:t xml:space="preserve">95%</w:t>
+      </w:r>
+      <w:r>
+        <w:t xml:space="preserve">[-3.17, -0.57],</w:t>
+      </w:r>
+      <w:r>
+        <w:t xml:space="preserve"> </w:t>
+      </w:r>
+      <m:oMath>
+        <m:sSub>
+          <m:e>
+            <m:r>
+              <m:t>t</m:t>
+            </m:r>
+          </m:e>
+          <m:sub>
+            <m:r>
+              <m:t>s</m:t>
+            </m:r>
+            <m:r>
+              <m:t>t</m:t>
+            </m:r>
+            <m:r>
+              <m:t>u</m:t>
+            </m:r>
+            <m:r>
+              <m:t>d</m:t>
+            </m:r>
+            <m:r>
+              <m:t>e</m:t>
+            </m:r>
+            <m:r>
+              <m:t>n</m:t>
+            </m:r>
+            <m:r>
+              <m:t>t</m:t>
+            </m:r>
+          </m:sub>
+        </m:sSub>
+      </m:oMath>
+      <w:r>
+        <w:t xml:space="preserve"> </w:t>
+      </w:r>
+      <w:r>
+        <w:t xml:space="preserve">(227.01) = -2.83,</w:t>
+      </w:r>
+      <w:r>
+        <w:t xml:space="preserve"> </w:t>
+      </w:r>
+      <w:r>
+        <w:rPr>
+          <w:iCs/>
+          <w:i/>
+        </w:rPr>
+        <w:t xml:space="preserve">p</w:t>
+      </w:r>
+      <w:r>
+        <w:t xml:space="preserve"> </w:t>
+      </w:r>
+      <w:r>
+        <w:t xml:space="preserve">= 0.005), and just like the other domains, this relationship was modified across corrected age. In this sense, from the 0 to 5.8 age interval, we found that for every increase in one month in corrected age, we can expect a proportional increase in 2.81 points (CI</w:t>
+      </w:r>
+      <w:r>
+        <w:rPr>
+          <w:vertAlign w:val="subscript"/>
+        </w:rPr>
+        <w:t xml:space="preserve">95%</w:t>
+      </w:r>
+      <w:r>
+        <w:t xml:space="preserve">[1.18, 4.44],</w:t>
+      </w:r>
+      <w:r>
+        <w:t xml:space="preserve"> </w:t>
+      </w:r>
+      <m:oMath>
+        <m:sSub>
+          <m:e>
+            <m:r>
+              <m:t>t</m:t>
+            </m:r>
+          </m:e>
+          <m:sub>
+            <m:r>
+              <m:t>s</m:t>
+            </m:r>
+            <m:r>
+              <m:t>t</m:t>
+            </m:r>
+            <m:r>
+              <m:t>u</m:t>
+            </m:r>
+            <m:r>
+              <m:t>d</m:t>
+            </m:r>
+            <m:r>
+              <m:t>e</m:t>
+            </m:r>
+            <m:r>
+              <m:t>n</m:t>
+            </m:r>
+            <m:r>
+              <m:t>t</m:t>
+            </m:r>
+          </m:sub>
+        </m:sSub>
+      </m:oMath>
+      <w:r>
+        <w:t xml:space="preserve"> </w:t>
+      </w:r>
+      <w:r>
+        <w:t xml:space="preserve">(227.01) = 3.49,</w:t>
+      </w:r>
+      <w:r>
+        <w:t xml:space="preserve"> </w:t>
+      </w:r>
+      <w:r>
+        <w:rPr>
+          <w:iCs/>
+          <w:i/>
+        </w:rPr>
+        <w:t xml:space="preserve">p</w:t>
+      </w:r>
+      <w:r>
+        <w:t xml:space="preserve"> </w:t>
+      </w:r>
+      <w:r>
+        <w:t xml:space="preserve">= 0.002) in the problem solving domain, while in the 9.2 to 14.1 age range this relationship is modified inversely, mainly because in this range we observed that for every increase in one month in corrected age, we could expect a decrease in 1.59 points (CI</w:t>
+      </w:r>
+      <w:r>
+        <w:rPr>
+          <w:vertAlign w:val="subscript"/>
+        </w:rPr>
+        <w:t xml:space="preserve">95%</w:t>
+      </w:r>
+      <w:r>
+        <w:t xml:space="preserve">[-2.82, -0.37],</w:t>
+      </w:r>
+      <w:r>
+        <w:t xml:space="preserve"> </w:t>
+      </w:r>
+      <m:oMath>
+        <m:sSub>
+          <m:e>
+            <m:r>
+              <m:t>t</m:t>
+            </m:r>
+          </m:e>
+          <m:sub>
+            <m:r>
+              <m:t>s</m:t>
+            </m:r>
+            <m:r>
+              <m:t>t</m:t>
+            </m:r>
+            <m:r>
+              <m:t>u</m:t>
+            </m:r>
+            <m:r>
+              <m:t>d</m:t>
+            </m:r>
+            <m:r>
+              <m:t>e</m:t>
+            </m:r>
+            <m:r>
+              <m:t>n</m:t>
+            </m:r>
+            <m:r>
+              <m:t>t</m:t>
+            </m:r>
+          </m:sub>
+        </m:sSub>
+      </m:oMath>
+      <w:r>
+        <w:t xml:space="preserve"> </w:t>
+      </w:r>
+      <w:r>
+        <w:t xml:space="preserve">(227.01) = -2.55,</w:t>
+      </w:r>
+      <w:r>
+        <w:t xml:space="preserve"> </w:t>
+      </w:r>
+      <w:r>
+        <w:rPr>
+          <w:iCs/>
+          <w:i/>
+        </w:rPr>
+        <w:t xml:space="preserve">p</w:t>
+      </w:r>
+      <w:r>
+        <w:t xml:space="preserve"> </w:t>
+      </w:r>
+      <w:r>
+        <w:t xml:space="preserve">= 0.015) in the same domain. Other age intervals had no significant slope different from zero (age range [6.3, 8.7],</w:t>
+      </w:r>
+      <w:r>
+        <w:t xml:space="preserve"> </w:t>
+      </w:r>
+      <m:oMath>
+        <m:r>
+          <m:t>β</m:t>
+        </m:r>
+      </m:oMath>
+      <w:r>
+        <w:t xml:space="preserve"> </w:t>
+      </w:r>
+      <w:r>
+        <w:t xml:space="preserve">= 0.05, CI</w:t>
+      </w:r>
+      <w:r>
+        <w:rPr>
+          <w:vertAlign w:val="subscript"/>
+        </w:rPr>
+        <w:t xml:space="preserve">95%</w:t>
+      </w:r>
+      <w:r>
+        <w:t xml:space="preserve">[-1.1, 1.2],</w:t>
+      </w:r>
+      <w:r>
+        <w:t xml:space="preserve"> </w:t>
+      </w:r>
+      <m:oMath>
+        <m:sSub>
+          <m:e>
+            <m:r>
+              <m:t>t</m:t>
+            </m:r>
+          </m:e>
+          <m:sub>
+            <m:r>
+              <m:t>s</m:t>
+            </m:r>
+            <m:r>
+              <m:t>t</m:t>
+            </m:r>
+            <m:r>
+              <m:t>u</m:t>
+            </m:r>
+            <m:r>
+              <m:t>d</m:t>
+            </m:r>
+            <m:r>
+              <m:t>e</m:t>
+            </m:r>
+            <m:r>
+              <m:t>n</m:t>
+            </m:r>
+            <m:r>
+              <m:t>t</m:t>
+            </m:r>
+          </m:sub>
+        </m:sSub>
+      </m:oMath>
+      <w:r>
+        <w:t xml:space="preserve"> </w:t>
+      </w:r>
+      <w:r>
+        <w:t xml:space="preserve">(227.01) = 0.06,</w:t>
+      </w:r>
+      <w:r>
+        <w:t xml:space="preserve"> </w:t>
+      </w:r>
+      <w:r>
+        <w:rPr>
+          <w:iCs/>
+          <w:i/>
+        </w:rPr>
+        <w:t xml:space="preserve">p</w:t>
+      </w:r>
+      <w:r>
+        <w:t xml:space="preserve"> </w:t>
+      </w:r>
+      <w:r>
+        <w:t xml:space="preserve">= 0.395; age range [14.5, 48.0],</w:t>
+      </w:r>
+      <w:r>
+        <w:t xml:space="preserve"> </w:t>
+      </w:r>
+      <m:oMath>
+        <m:r>
+          <m:t>β</m:t>
+        </m:r>
+      </m:oMath>
+      <w:r>
+        <w:t xml:space="preserve"> </w:t>
+      </w:r>
+      <w:r>
+        <w:t xml:space="preserve">= 0.03, CI</w:t>
+      </w:r>
+      <w:r>
+        <w:rPr>
+          <w:vertAlign w:val="subscript"/>
+        </w:rPr>
+        <w:t xml:space="preserve">95%</w:t>
+      </w:r>
+      <w:r>
+        <w:t xml:space="preserve">[-1.99, 2.04],</w:t>
+      </w:r>
+      <w:r>
+        <w:t xml:space="preserve"> </w:t>
+      </w:r>
+      <m:oMath>
+        <m:sSub>
+          <m:e>
+            <m:r>
+              <m:t>t</m:t>
+            </m:r>
+          </m:e>
+          <m:sub>
+            <m:r>
+              <m:t>s</m:t>
+            </m:r>
+            <m:r>
+              <m:t>t</m:t>
+            </m:r>
+            <m:r>
+              <m:t>u</m:t>
+            </m:r>
+            <m:r>
+              <m:t>d</m:t>
+            </m:r>
+            <m:r>
+              <m:t>e</m:t>
+            </m:r>
+            <m:r>
+              <m:t>n</m:t>
+            </m:r>
+            <m:r>
+              <m:t>t</m:t>
+            </m:r>
+          </m:sub>
+        </m:sSub>
+      </m:oMath>
+      <w:r>
+        <w:t xml:space="preserve"> </w:t>
+      </w:r>
+      <w:r>
+        <w:t xml:space="preserve">(227.01) = -0.06,</w:t>
+      </w:r>
+      <w:r>
+        <w:t xml:space="preserve"> </w:t>
+      </w:r>
+      <w:r>
+        <w:rPr>
+          <w:iCs/>
+          <w:i/>
+        </w:rPr>
+        <w:t xml:space="preserve">p</w:t>
+      </w:r>
+      <w:r>
+        <w:t xml:space="preserve"> </w:t>
+      </w:r>
+      <w:r>
+        <w:t xml:space="preserve">= 0.55).</w:t>
+      </w:r>
+    </w:p>
+    <w:p>
+      <w:pPr>
+        <w:pStyle w:val="Textoindependiente"/>
+      </w:pPr>
+      <w:r>
+        <w:t xml:space="preserve">Unlike the others, socio-individual domain was not influenced by corrected age (</w:t>
+      </w:r>
+      <m:oMath>
+        <m:sSub>
+          <m:e>
+            <m:r>
+              <m:t>F</m:t>
+            </m:r>
+          </m:e>
+          <m:sub>
+            <m:r>
+              <m:t>s</m:t>
+            </m:r>
+            <m:r>
+              <m:t>m</m:t>
+            </m:r>
+            <m:r>
+              <m:t>o</m:t>
+            </m:r>
+            <m:r>
+              <m:t>o</m:t>
+            </m:r>
+            <m:r>
+              <m:t>t</m:t>
+            </m:r>
+            <m:r>
+              <m:t>h</m:t>
+            </m:r>
+          </m:sub>
+        </m:sSub>
+      </m:oMath>
+      <w:r>
+        <w:t xml:space="preserve"> </w:t>
+      </w:r>
+      <w:r>
+        <w:t xml:space="preserve">(1, 231.58) = 1.16,</w:t>
+      </w:r>
+      <w:r>
+        <w:t xml:space="preserve"> </w:t>
+      </w:r>
+      <w:r>
+        <w:rPr>
+          <w:iCs/>
+          <w:i/>
+        </w:rPr>
+        <w:t xml:space="preserve">p</w:t>
+      </w:r>
+      <w:r>
+        <w:t xml:space="preserve"> </w:t>
+      </w:r>
+      <w:r>
+        <w:t xml:space="preserve">= 0.282).</w:t>
+      </w:r>
+    </w:p>
     <w:bookmarkEnd w:id="30"/>
     <w:bookmarkStart w:id="31" w:name="discussion"/>
     <w:p>
@@ -1797,7 +2714,7 @@
       </w:r>
     </w:p>
     <w:bookmarkEnd w:id="34"/>
-    <w:bookmarkStart w:id="50" w:name="references"/>
+    <w:bookmarkStart w:id="59" w:name="references"/>
     <w:p>
       <w:pPr>
         <w:pStyle w:val="Ttulo1"/>
@@ -1806,94 +2723,386 @@
         <w:t xml:space="preserve">References</w:t>
       </w:r>
     </w:p>
-    <w:bookmarkStart w:id="47" w:name="refs"/>
-    <w:bookmarkStart w:id="35" w:name="ref-wood2011fast"/>
+    <w:bookmarkStart w:id="56" w:name="refs"/>
+    <w:bookmarkStart w:id="35" w:name="ref-ballantyne2016risk"/>
     <w:p>
       <w:pPr>
         <w:pStyle w:val="Bibliografa"/>
       </w:pPr>
       <w:r>
-        <w:t xml:space="preserve">1.</w:t>
-      </w:r>
-      <w:r>
-        <w:t xml:space="preserve"> </w:t>
-      </w:r>
-      <w:r>
-        <w:t xml:space="preserve">	</w:t>
-      </w:r>
-      <w:r>
-        <w:t xml:space="preserve">Wood SN. Fast stable restricted maximum likelihood and marginal likelihood estimation of semiparametric generalized linear models. Journal of the Royal Statistical Society (B). 2011;73(1):3–6.</w:t>
-      </w:r>
-      <w:r>
-        <w:t xml:space="preserve"> </w:t>
+        <w:t xml:space="preserve">Ballantyne, M., Benzies, K. M., McDonald, S., Magill-Evans, J., &amp; Tough, S. (2016). Risk of developmental delay: Comparison of late preterm and full term canadian infants at age 12 months.</w:t>
+      </w:r>
+      <w:r>
+        <w:t xml:space="preserve"> </w:t>
+      </w:r>
+      <w:r>
+        <w:rPr>
+          <w:iCs/>
+          <w:i/>
+        </w:rPr>
+        <w:t xml:space="preserve">Early Human Development</w:t>
+      </w:r>
+      <w:r>
+        <w:t xml:space="preserve">,</w:t>
+      </w:r>
+      <w:r>
+        <w:t xml:space="preserve"> </w:t>
+      </w:r>
+      <w:r>
+        <w:rPr>
+          <w:iCs/>
+          <w:i/>
+        </w:rPr>
+        <w:t xml:space="preserve">101</w:t>
+      </w:r>
+      <w:r>
+        <w:t xml:space="preserve">, 27–32.</w:t>
       </w:r>
     </w:p>
     <w:bookmarkEnd w:id="35"/>
-    <w:bookmarkStart w:id="36" w:name="ref-wood2003thin"/>
+    <w:bookmarkStart w:id="36" w:name="ref-bruder2010early"/>
     <w:p>
       <w:pPr>
         <w:pStyle w:val="Bibliografa"/>
       </w:pPr>
       <w:r>
-        <w:t xml:space="preserve">2.</w:t>
-      </w:r>
-      <w:r>
-        <w:t xml:space="preserve"> </w:t>
-      </w:r>
-      <w:r>
-        <w:t xml:space="preserve">	</w:t>
-      </w:r>
-      <w:r>
-        <w:t xml:space="preserve">Wood SN. Thin-plate regression splines. Journal of the Royal Statistical Society (B). 2003;65(1):95–114.</w:t>
-      </w:r>
-      <w:r>
-        <w:t xml:space="preserve"> </w:t>
+        <w:t xml:space="preserve">Bruder, M. B. (2010). Early childhood intervention: A promise to children and families for their future.</w:t>
+      </w:r>
+      <w:r>
+        <w:t xml:space="preserve"> </w:t>
+      </w:r>
+      <w:r>
+        <w:rPr>
+          <w:iCs/>
+          <w:i/>
+        </w:rPr>
+        <w:t xml:space="preserve">Exceptional Children</w:t>
+      </w:r>
+      <w:r>
+        <w:t xml:space="preserve">,</w:t>
+      </w:r>
+      <w:r>
+        <w:t xml:space="preserve"> </w:t>
+      </w:r>
+      <w:r>
+        <w:rPr>
+          <w:iCs/>
+          <w:i/>
+        </w:rPr>
+        <w:t xml:space="preserve">76</w:t>
+      </w:r>
+      <w:r>
+        <w:t xml:space="preserve">(3), 339–355.</w:t>
       </w:r>
     </w:p>
     <w:bookmarkEnd w:id="36"/>
-    <w:bookmarkStart w:id="37" w:name="ref-wood2016smoothing"/>
+    <w:bookmarkStart w:id="37" w:name="ref-di2016predictive"/>
     <w:p>
       <w:pPr>
         <w:pStyle w:val="Bibliografa"/>
       </w:pPr>
       <w:r>
-        <w:t xml:space="preserve">3.</w:t>
-      </w:r>
-      <w:r>
-        <w:t xml:space="preserve"> </w:t>
-      </w:r>
-      <w:r>
-        <w:t xml:space="preserve">	</w:t>
-      </w:r>
-      <w:r>
-        <w:t xml:space="preserve">Wood SN, N., Pya, S"afken B. Smoothing parameter and model selection for general smooth models (with discussion). Journal of the American Statistical Association. 2016;111:1548–75.</w:t>
-      </w:r>
-      <w:r>
-        <w:t xml:space="preserve"> </w:t>
+        <w:t xml:space="preserve">Di Rosa, G., Cavallaro, T., Alibrandi, A., Marseglia, L., Lamberti, M., Giaimo, E., … Gagliano, A. (2016). Predictive role of early milestones-related psychomotor profiles and long-term neurodevelopmental pitfalls in preterm infants.</w:t>
+      </w:r>
+      <w:r>
+        <w:t xml:space="preserve"> </w:t>
+      </w:r>
+      <w:r>
+        <w:rPr>
+          <w:iCs/>
+          <w:i/>
+        </w:rPr>
+        <w:t xml:space="preserve">Early Human Development</w:t>
+      </w:r>
+      <w:r>
+        <w:t xml:space="preserve">,</w:t>
+      </w:r>
+      <w:r>
+        <w:t xml:space="preserve"> </w:t>
+      </w:r>
+      <w:r>
+        <w:rPr>
+          <w:iCs/>
+          <w:i/>
+        </w:rPr>
+        <w:t xml:space="preserve">101</w:t>
+      </w:r>
+      <w:r>
+        <w:t xml:space="preserve">, 49–55.</w:t>
       </w:r>
     </w:p>
     <w:bookmarkEnd w:id="37"/>
-    <w:bookmarkStart w:id="39" w:name="ref-rlanguage"/>
+    <w:bookmarkStart w:id="38" w:name="ref-gabis2021weak"/>
     <w:p>
       <w:pPr>
         <w:pStyle w:val="Bibliografa"/>
       </w:pPr>
       <w:r>
-        <w:t xml:space="preserve">4.</w:t>
-      </w:r>
-      <w:r>
-        <w:t xml:space="preserve"> </w:t>
-      </w:r>
-      <w:r>
-        <w:t xml:space="preserve">	</w:t>
-      </w:r>
-      <w:r>
-        <w:t xml:space="preserve">R Core Team. R: A language and environment for statistical computing [Internet]. Vienna, Austria: R Foundation for Statistical Computing; 2021. Available from:</w:t>
-      </w:r>
-      <w:r>
-        <w:t xml:space="preserve"> </w:t>
-      </w:r>
-      <w:hyperlink r:id="rId38">
+        <w:t xml:space="preserve">Gabis, L. V., Shaham, M., Leon Attia, O., Shefer, S., Rosenan, R., Gabis, T., &amp; Daloya, M. (2021). The weak link: Hypotonia in infancy and autism early identification.</w:t>
+      </w:r>
+      <w:r>
+        <w:t xml:space="preserve"> </w:t>
+      </w:r>
+      <w:r>
+        <w:rPr>
+          <w:iCs/>
+          <w:i/>
+        </w:rPr>
+        <w:t xml:space="preserve">Frontiers in Neurology</w:t>
+      </w:r>
+      <w:r>
+        <w:t xml:space="preserve">,</w:t>
+      </w:r>
+      <w:r>
+        <w:t xml:space="preserve"> </w:t>
+      </w:r>
+      <w:r>
+        <w:rPr>
+          <w:iCs/>
+          <w:i/>
+        </w:rPr>
+        <w:t xml:space="preserve">12</w:t>
+      </w:r>
+      <w:r>
+        <w:t xml:space="preserve">, 612674.</w:t>
+      </w:r>
+    </w:p>
+    <w:bookmarkEnd w:id="38"/>
+    <w:bookmarkStart w:id="39" w:name="ref-guralnick2017early"/>
+    <w:p>
+      <w:pPr>
+        <w:pStyle w:val="Bibliografa"/>
+      </w:pPr>
+      <w:r>
+        <w:t xml:space="preserve">Guralnick, M. J. (2017). Early intervention for children with intellectual disabilities: An update.</w:t>
+      </w:r>
+      <w:r>
+        <w:t xml:space="preserve"> </w:t>
+      </w:r>
+      <w:r>
+        <w:rPr>
+          <w:iCs/>
+          <w:i/>
+        </w:rPr>
+        <w:t xml:space="preserve">Journal of Applied Research in Intellectual Disabilities</w:t>
+      </w:r>
+      <w:r>
+        <w:t xml:space="preserve">,</w:t>
+      </w:r>
+      <w:r>
+        <w:t xml:space="preserve"> </w:t>
+      </w:r>
+      <w:r>
+        <w:rPr>
+          <w:iCs/>
+          <w:i/>
+        </w:rPr>
+        <w:t xml:space="preserve">30</w:t>
+      </w:r>
+      <w:r>
+        <w:t xml:space="preserve">(2), 211–229.</w:t>
+      </w:r>
+    </w:p>
+    <w:bookmarkEnd w:id="39"/>
+    <w:bookmarkStart w:id="40" w:name="ref-harris2008congenital"/>
+    <w:p>
+      <w:pPr>
+        <w:pStyle w:val="Bibliografa"/>
+      </w:pPr>
+      <w:r>
+        <w:t xml:space="preserve">Harris, S. R. (2008). Congenital hypotonia: Clinical and developmental assessment.</w:t>
+      </w:r>
+      <w:r>
+        <w:t xml:space="preserve"> </w:t>
+      </w:r>
+      <w:r>
+        <w:rPr>
+          <w:iCs/>
+          <w:i/>
+        </w:rPr>
+        <w:t xml:space="preserve">Developmental Medicine &amp; Child Neurology</w:t>
+      </w:r>
+      <w:r>
+        <w:t xml:space="preserve">,</w:t>
+      </w:r>
+      <w:r>
+        <w:t xml:space="preserve"> </w:t>
+      </w:r>
+      <w:r>
+        <w:rPr>
+          <w:iCs/>
+          <w:i/>
+        </w:rPr>
+        <w:t xml:space="preserve">50</w:t>
+      </w:r>
+      <w:r>
+        <w:t xml:space="preserve">(12), 889–892.</w:t>
+      </w:r>
+    </w:p>
+    <w:bookmarkEnd w:id="40"/>
+    <w:bookmarkStart w:id="41" w:name="ref-kerstjens2015ages"/>
+    <w:p>
+      <w:pPr>
+        <w:pStyle w:val="Bibliografa"/>
+      </w:pPr>
+      <w:r>
+        <w:t xml:space="preserve">Kerstjens, J. M., Nijhuis, A., Hulzebos, C. V., Van Imhoff, D. E., Wassenaer-Leemhuis, A. G. van, Van Haastert, I. C., et al.others. (2015). The ages and stages questionnaire and neurodevelopmental impairment in two-year-old preterm-born children.</w:t>
+      </w:r>
+      <w:r>
+        <w:t xml:space="preserve"> </w:t>
+      </w:r>
+      <w:r>
+        <w:rPr>
+          <w:iCs/>
+          <w:i/>
+        </w:rPr>
+        <w:t xml:space="preserve">PLoS One</w:t>
+      </w:r>
+      <w:r>
+        <w:t xml:space="preserve">,</w:t>
+      </w:r>
+      <w:r>
+        <w:t xml:space="preserve"> </w:t>
+      </w:r>
+      <w:r>
+        <w:rPr>
+          <w:iCs/>
+          <w:i/>
+        </w:rPr>
+        <w:t xml:space="preserve">10</w:t>
+      </w:r>
+      <w:r>
+        <w:t xml:space="preserve">(7), e0133087.</w:t>
+      </w:r>
+    </w:p>
+    <w:bookmarkEnd w:id="41"/>
+    <w:bookmarkStart w:id="43" w:name="ref-daniel2021see"/>
+    <w:p>
+      <w:pPr>
+        <w:pStyle w:val="Bibliografa"/>
+      </w:pPr>
+      <w:r>
+        <w:t xml:space="preserve">Lüdecke, D., Patil, I., Ben-Shachar, M. S., Wiernik, B. M., Waggoner, P., &amp; Makowski, D. (2021).</w:t>
+      </w:r>
+      <w:r>
+        <w:t xml:space="preserve"> </w:t>
+      </w:r>
+      <w:r>
+        <w:t xml:space="preserve">see</w:t>
+      </w:r>
+      <w:r>
+        <w:t xml:space="preserve">: An</w:t>
+      </w:r>
+      <w:r>
+        <w:t xml:space="preserve"> </w:t>
+      </w:r>
+      <w:r>
+        <w:t xml:space="preserve">R</w:t>
+      </w:r>
+      <w:r>
+        <w:t xml:space="preserve"> </w:t>
+      </w:r>
+      <w:r>
+        <w:t xml:space="preserve">package for visualizing statistical models.</w:t>
+      </w:r>
+      <w:r>
+        <w:t xml:space="preserve"> </w:t>
+      </w:r>
+      <w:r>
+        <w:rPr>
+          <w:iCs/>
+          <w:i/>
+        </w:rPr>
+        <w:t xml:space="preserve">Journal of Open Source Software</w:t>
+      </w:r>
+      <w:r>
+        <w:t xml:space="preserve">,</w:t>
+      </w:r>
+      <w:r>
+        <w:t xml:space="preserve"> </w:t>
+      </w:r>
+      <w:r>
+        <w:rPr>
+          <w:iCs/>
+          <w:i/>
+        </w:rPr>
+        <w:t xml:space="preserve">6</w:t>
+      </w:r>
+      <w:r>
+        <w:t xml:space="preserve">(64), 3393.</w:t>
+      </w:r>
+      <w:r>
+        <w:t xml:space="preserve"> </w:t>
+      </w:r>
+      <w:hyperlink r:id="rId42">
+        <w:r>
+          <w:rPr>
+            <w:rStyle w:val="Hipervnculo"/>
+          </w:rPr>
+          <w:t xml:space="preserve">https://doi.org/10.21105/joss.03393</w:t>
+        </w:r>
+      </w:hyperlink>
+    </w:p>
+    <w:bookmarkEnd w:id="43"/>
+    <w:bookmarkStart w:id="45" w:name="ref-dominique2020estimation"/>
+    <w:p>
+      <w:pPr>
+        <w:pStyle w:val="Bibliografa"/>
+      </w:pPr>
+      <w:r>
+        <w:t xml:space="preserve">Makowski, D., Ben-Shachar, M. S., Patil, I., &amp; Lüdecke, D. (2020). Estimation of model-based predictions, contrasts and means.</w:t>
+      </w:r>
+      <w:r>
+        <w:t xml:space="preserve"> </w:t>
+      </w:r>
+      <w:r>
+        <w:rPr>
+          <w:iCs/>
+          <w:i/>
+        </w:rPr>
+        <w:t xml:space="preserve">CRAN</w:t>
+      </w:r>
+      <w:r>
+        <w:t xml:space="preserve">. Retrieved from</w:t>
+      </w:r>
+      <w:r>
+        <w:t xml:space="preserve"> </w:t>
+      </w:r>
+      <w:hyperlink r:id="rId44">
+        <w:r>
+          <w:rPr>
+            <w:rStyle w:val="Hipervnculo"/>
+          </w:rPr>
+          <w:t xml:space="preserve">https://github.com/easystats/modelbased</w:t>
+        </w:r>
+      </w:hyperlink>
+    </w:p>
+    <w:bookmarkEnd w:id="45"/>
+    <w:bookmarkStart w:id="47" w:name="ref-rlanguage"/>
+    <w:p>
+      <w:pPr>
+        <w:pStyle w:val="Bibliografa"/>
+      </w:pPr>
+      <w:r>
+        <w:t xml:space="preserve">R Core Team. (2021).</w:t>
+      </w:r>
+      <w:r>
+        <w:t xml:space="preserve"> </w:t>
+      </w:r>
+      <w:r>
+        <w:rPr>
+          <w:iCs/>
+          <w:i/>
+        </w:rPr>
+        <w:t xml:space="preserve">R: A language and environment for statistical computing</w:t>
+      </w:r>
+      <w:r>
+        <w:t xml:space="preserve">. Vienna, Austria: R Foundation for Statistical Computing. Retrieved from</w:t>
+      </w:r>
+      <w:r>
+        <w:t xml:space="preserve"> </w:t>
+      </w:r>
+      <w:hyperlink r:id="rId46">
         <w:r>
           <w:rPr>
             <w:rStyle w:val="Hipervnculo"/>
@@ -1902,80 +3111,146 @@
         </w:r>
       </w:hyperlink>
     </w:p>
-    <w:bookmarkEnd w:id="39"/>
-    <w:bookmarkStart w:id="40" w:name="ref-wood2017generalized"/>
+    <w:bookmarkEnd w:id="47"/>
+    <w:bookmarkStart w:id="48" w:name="ref-riou2009global"/>
     <w:p>
       <w:pPr>
         <w:pStyle w:val="Bibliografa"/>
       </w:pPr>
       <w:r>
-        <w:t xml:space="preserve">5.</w:t>
-      </w:r>
-      <w:r>
-        <w:t xml:space="preserve"> </w:t>
-      </w:r>
-      <w:r>
-        <w:t xml:space="preserve">	</w:t>
-      </w:r>
-      <w:r>
-        <w:t xml:space="preserve">Wood SN. Generalized additive models: An introduction with r. 2nd ed. Chapman; Hall/CRC; 2017.</w:t>
-      </w:r>
-      <w:r>
-        <w:t xml:space="preserve"> </w:t>
-      </w:r>
-    </w:p>
-    <w:bookmarkEnd w:id="40"/>
-    <w:bookmarkStart w:id="42" w:name="ref-dominique2020estimation"/>
+        <w:t xml:space="preserve">Riou, E. M., Ghosh, S., Francoeur, E., &amp; Shevell, M. I. (2009). Global developmental delay and its relationship to cognitive skills.</w:t>
+      </w:r>
+      <w:r>
+        <w:t xml:space="preserve"> </w:t>
+      </w:r>
+      <w:r>
+        <w:rPr>
+          <w:iCs/>
+          <w:i/>
+        </w:rPr>
+        <w:t xml:space="preserve">Developmental Medicine &amp; Child Neurology</w:t>
+      </w:r>
+      <w:r>
+        <w:t xml:space="preserve">,</w:t>
+      </w:r>
+      <w:r>
+        <w:t xml:space="preserve"> </w:t>
+      </w:r>
+      <w:r>
+        <w:rPr>
+          <w:iCs/>
+          <w:i/>
+        </w:rPr>
+        <w:t xml:space="preserve">51</w:t>
+      </w:r>
+      <w:r>
+        <w:t xml:space="preserve">(8), 600–606.</w:t>
+      </w:r>
+    </w:p>
+    <w:bookmarkEnd w:id="48"/>
+    <w:bookmarkStart w:id="49" w:name="ref-singh2017ages"/>
     <w:p>
       <w:pPr>
         <w:pStyle w:val="Bibliografa"/>
       </w:pPr>
       <w:r>
-        <w:t xml:space="preserve">6.</w:t>
-      </w:r>
-      <w:r>
-        <w:t xml:space="preserve"> </w:t>
-      </w:r>
-      <w:r>
-        <w:t xml:space="preserve">	</w:t>
-      </w:r>
-      <w:r>
-        <w:t xml:space="preserve">Makowski D, Ben-Shachar MS, Patil I, Lüdecke D. Estimation of model-based predictions, contrasts and means. CRAN [Internet]. 2020; Available from:</w:t>
-      </w:r>
-      <w:r>
-        <w:t xml:space="preserve"> </w:t>
-      </w:r>
-      <w:hyperlink r:id="rId41">
-        <w:r>
-          <w:rPr>
-            <w:rStyle w:val="Hipervnculo"/>
-          </w:rPr>
-          <w:t xml:space="preserve">https://github.com/easystats/modelbased</w:t>
-        </w:r>
-      </w:hyperlink>
-    </w:p>
-    <w:bookmarkEnd w:id="42"/>
-    <w:bookmarkStart w:id="44" w:name="ref-hadley2016ggplot2"/>
+        <w:t xml:space="preserve">Singh, A., Yeh, C. J., &amp; Blanchard, S. B. (2017). Ages and stages questionnaire: A global screening scale.</w:t>
+      </w:r>
+      <w:r>
+        <w:t xml:space="preserve"> </w:t>
+      </w:r>
+      <w:r>
+        <w:rPr>
+          <w:iCs/>
+          <w:i/>
+        </w:rPr>
+        <w:t xml:space="preserve">Bolet</w:t>
+      </w:r>
+      <w:r>
+        <w:rPr>
+          <w:iCs/>
+          <w:i/>
+        </w:rPr>
+        <w:t xml:space="preserve">ı́</w:t>
+      </w:r>
+      <w:r>
+        <w:rPr>
+          <w:iCs/>
+          <w:i/>
+        </w:rPr>
+        <w:t xml:space="preserve">n M</w:t>
+      </w:r>
+      <w:r>
+        <w:rPr>
+          <w:iCs/>
+          <w:i/>
+        </w:rPr>
+        <w:t xml:space="preserve">é</w:t>
+      </w:r>
+      <w:r>
+        <w:rPr>
+          <w:iCs/>
+          <w:i/>
+        </w:rPr>
+        <w:t xml:space="preserve">dico Del Hospital Infantil de M</w:t>
+      </w:r>
+      <w:r>
+        <w:rPr>
+          <w:iCs/>
+          <w:i/>
+        </w:rPr>
+        <w:t xml:space="preserve">é</w:t>
+      </w:r>
+      <w:r>
+        <w:rPr>
+          <w:iCs/>
+          <w:i/>
+        </w:rPr>
+        <w:t xml:space="preserve">xico (English Edition)</w:t>
+      </w:r>
+      <w:r>
+        <w:t xml:space="preserve">,</w:t>
+      </w:r>
+      <w:r>
+        <w:t xml:space="preserve"> </w:t>
+      </w:r>
+      <w:r>
+        <w:rPr>
+          <w:iCs/>
+          <w:i/>
+        </w:rPr>
+        <w:t xml:space="preserve">74</w:t>
+      </w:r>
+      <w:r>
+        <w:t xml:space="preserve">(1), 5–12.</w:t>
+      </w:r>
+    </w:p>
+    <w:bookmarkEnd w:id="49"/>
+    <w:bookmarkStart w:id="51" w:name="ref-hadley2016ggplot2"/>
     <w:p>
       <w:pPr>
         <w:pStyle w:val="Bibliografa"/>
       </w:pPr>
       <w:r>
-        <w:t xml:space="preserve">7.</w:t>
-      </w:r>
-      <w:r>
-        <w:t xml:space="preserve"> </w:t>
-      </w:r>
-      <w:r>
-        <w:t xml:space="preserve">	</w:t>
-      </w:r>
-      <w:r>
-        <w:t xml:space="preserve">Wickham H. ggplot2: Elegant graphics for data analysis [Internet]. Springer-Verlag New York; 2016. Available from:</w:t>
-      </w:r>
-      <w:r>
-        <w:t xml:space="preserve"> </w:t>
-      </w:r>
-      <w:hyperlink r:id="rId43">
+        <w:t xml:space="preserve">Wickham, H. (2016).</w:t>
+      </w:r>
+      <w:r>
+        <w:t xml:space="preserve"> </w:t>
+      </w:r>
+      <w:r>
+        <w:rPr>
+          <w:iCs/>
+          <w:i/>
+        </w:rPr>
+        <w:t xml:space="preserve">ggplot2: Elegant graphics for data analysis</w:t>
+      </w:r>
+      <w:r>
+        <w:t xml:space="preserve">. Springer-Verlag New York. Retrieved from</w:t>
+      </w:r>
+      <w:r>
+        <w:t xml:space="preserve"> </w:t>
+      </w:r>
+      <w:hyperlink r:id="rId50">
         <w:r>
           <w:rPr>
             <w:rStyle w:val="Hipervnculo"/>
@@ -1984,74 +3259,142 @@
         </w:r>
       </w:hyperlink>
     </w:p>
-    <w:bookmarkEnd w:id="44"/>
-    <w:bookmarkStart w:id="46" w:name="ref-daniel2021see"/>
+    <w:bookmarkEnd w:id="51"/>
+    <w:bookmarkStart w:id="52" w:name="ref-wood2003thin"/>
     <w:p>
       <w:pPr>
         <w:pStyle w:val="Bibliografa"/>
       </w:pPr>
       <w:r>
-        <w:t xml:space="preserve">8.</w:t>
-      </w:r>
-      <w:r>
-        <w:t xml:space="preserve"> </w:t>
-      </w:r>
-      <w:r>
-        <w:t xml:space="preserve">	</w:t>
-      </w:r>
-      <w:r>
-        <w:t xml:space="preserve">Lüdecke D, Patil I, Ben-Shachar MS, Wiernik BM, Waggoner P, Makowski D.</w:t>
-      </w:r>
-      <w:r>
-        <w:t xml:space="preserve"> </w:t>
-      </w:r>
-      <w:hyperlink r:id="rId45">
-        <w:r>
-          <w:rPr>
-            <w:rStyle w:val="Hipervnculo"/>
-          </w:rPr>
-          <w:t xml:space="preserve">see</w:t>
-        </w:r>
-        <w:r>
-          <w:rPr>
-            <w:rStyle w:val="Hipervnculo"/>
-          </w:rPr>
-          <w:t xml:space="preserve">: An</w:t>
-        </w:r>
-        <w:r>
-          <w:rPr>
-            <w:rStyle w:val="Hipervnculo"/>
-          </w:rPr>
-          <w:t xml:space="preserve"> </w:t>
-        </w:r>
-        <w:r>
-          <w:rPr>
-            <w:rStyle w:val="Hipervnculo"/>
-          </w:rPr>
-          <w:t xml:space="preserve">R</w:t>
-        </w:r>
-        <w:r>
-          <w:rPr>
-            <w:rStyle w:val="Hipervnculo"/>
-          </w:rPr>
-          <w:t xml:space="preserve"> </w:t>
-        </w:r>
-        <w:r>
-          <w:rPr>
-            <w:rStyle w:val="Hipervnculo"/>
-          </w:rPr>
-          <w:t xml:space="preserve">package for visualizing statistical models</w:t>
-        </w:r>
-      </w:hyperlink>
-      <w:r>
-        <w:t xml:space="preserve">. Journal of Open Source Software. 2021;6(64):3393.</w:t>
-      </w:r>
-      <w:r>
-        <w:t xml:space="preserve"> </w:t>
-      </w:r>
-    </w:p>
-    <w:bookmarkEnd w:id="46"/>
-    <w:bookmarkEnd w:id="47"/>
+        <w:t xml:space="preserve">Wood, S. N. (2003). Thin-plate regression splines.</w:t>
+      </w:r>
+      <w:r>
+        <w:t xml:space="preserve"> </w:t>
+      </w:r>
+      <w:r>
+        <w:rPr>
+          <w:iCs/>
+          <w:i/>
+        </w:rPr>
+        <w:t xml:space="preserve">Journal of the Royal Statistical Society (B)</w:t>
+      </w:r>
+      <w:r>
+        <w:t xml:space="preserve">,</w:t>
+      </w:r>
+      <w:r>
+        <w:t xml:space="preserve"> </w:t>
+      </w:r>
+      <w:r>
+        <w:rPr>
+          <w:iCs/>
+          <w:i/>
+        </w:rPr>
+        <w:t xml:space="preserve">65</w:t>
+      </w:r>
+      <w:r>
+        <w:t xml:space="preserve">(1), 95–114.</w:t>
+      </w:r>
+    </w:p>
+    <w:bookmarkEnd w:id="52"/>
+    <w:bookmarkStart w:id="53" w:name="ref-wood2011fast"/>
+    <w:p>
+      <w:pPr>
+        <w:pStyle w:val="Bibliografa"/>
+      </w:pPr>
+      <w:r>
+        <w:t xml:space="preserve">Wood, S. N. (2011). Fast stable restricted maximum likelihood and marginal likelihood estimation of semiparametric generalized linear models.</w:t>
+      </w:r>
+      <w:r>
+        <w:t xml:space="preserve"> </w:t>
+      </w:r>
+      <w:r>
+        <w:rPr>
+          <w:iCs/>
+          <w:i/>
+        </w:rPr>
+        <w:t xml:space="preserve">Journal of the Royal Statistical Society (B)</w:t>
+      </w:r>
+      <w:r>
+        <w:t xml:space="preserve">,</w:t>
+      </w:r>
+      <w:r>
+        <w:t xml:space="preserve"> </w:t>
+      </w:r>
+      <w:r>
+        <w:rPr>
+          <w:iCs/>
+          <w:i/>
+        </w:rPr>
+        <w:t xml:space="preserve">73</w:t>
+      </w:r>
+      <w:r>
+        <w:t xml:space="preserve">(1), 3–36.</w:t>
+      </w:r>
+    </w:p>
+    <w:bookmarkEnd w:id="53"/>
+    <w:bookmarkStart w:id="54" w:name="ref-wood2017generalized"/>
+    <w:p>
+      <w:pPr>
+        <w:pStyle w:val="Bibliografa"/>
+      </w:pPr>
+      <w:r>
+        <w:t xml:space="preserve">Wood, S. N. (2017).</w:t>
+      </w:r>
+      <w:r>
+        <w:t xml:space="preserve"> </w:t>
+      </w:r>
+      <w:r>
+        <w:rPr>
+          <w:iCs/>
+          <w:i/>
+        </w:rPr>
+        <w:t xml:space="preserve">Generalized additive models: An introduction with r</w:t>
+      </w:r>
+      <w:r>
+        <w:t xml:space="preserve"> </w:t>
+      </w:r>
+      <w:r>
+        <w:t xml:space="preserve">(2nd ed.). Chapman; Hall/CRC.</w:t>
+      </w:r>
+    </w:p>
+    <w:bookmarkEnd w:id="54"/>
+    <w:bookmarkStart w:id="55" w:name="ref-wood2016smoothing"/>
+    <w:p>
+      <w:pPr>
+        <w:pStyle w:val="Bibliografa"/>
+      </w:pPr>
+      <w:r>
+        <w:t xml:space="preserve">Wood, S. N., N., Pya, &amp; S"afken, B. (2016). Smoothing parameter and model selection for general smooth models (with discussion).</w:t>
+      </w:r>
+      <w:r>
+        <w:t xml:space="preserve"> </w:t>
+      </w:r>
+      <w:r>
+        <w:rPr>
+          <w:iCs/>
+          <w:i/>
+        </w:rPr>
+        <w:t xml:space="preserve">Journal of the American Statistical Association</w:t>
+      </w:r>
+      <w:r>
+        <w:t xml:space="preserve">,</w:t>
+      </w:r>
+      <w:r>
+        <w:t xml:space="preserve"> </w:t>
+      </w:r>
+      <w:r>
+        <w:rPr>
+          <w:iCs/>
+          <w:i/>
+        </w:rPr>
+        <w:t xml:space="preserve">111</w:t>
+      </w:r>
+      <w:r>
+        <w:t xml:space="preserve">, 1548–1575.</w:t>
+      </w:r>
+    </w:p>
+    <w:bookmarkEnd w:id="55"/>
+    <w:bookmarkEnd w:id="56"/>
     <w:p>
       <w:r>
         <w:br w:type="page"/>
@@ -2061,7 +3404,7 @@
       <w:pPr>
         <w:pStyle w:val="Textoindependiente"/>
       </w:pPr>
-      <w:bookmarkStart w:id="48" w:name="tab1"/>
+      <w:bookmarkStart w:id="57" w:name="tab1"/>
       <w:r>
         <w:rPr>
           <w:bCs/>
@@ -2069,7 +3412,7 @@
         </w:rPr>
         <w:t xml:space="preserve">Table 1</w:t>
       </w:r>
-      <w:bookmarkEnd w:id="48"/>
+      <w:bookmarkEnd w:id="57"/>
       <w:r>
         <w:t xml:space="preserve">. Overall baseline and developmental characteristics of the sample and grouped by sex.</w:t>
       </w:r>
@@ -2127,7 +3470,7 @@
         <w:t xml:space="preserve"> </w:t>
       </w:r>
       <w:r>
-        <w:t xml:space="preserve">P-values derived from the</w:t>
+        <w:t xml:space="preserve">p-values are computed from the</w:t>
       </w:r>
       <w:r>
         <w:t xml:space="preserve"> </w:t>
@@ -2150,7 +3493,7 @@
       <w:pPr>
         <w:pStyle w:val="Textoindependiente"/>
       </w:pPr>
-      <w:bookmarkStart w:id="49" w:name="fig1"/>
+      <w:bookmarkStart w:id="58" w:name="fig1"/>
       <w:r>
         <w:rPr>
           <w:bCs/>
@@ -2158,12 +3501,33 @@
         </w:rPr>
         <w:t xml:space="preserve">Figure 1</w:t>
       </w:r>
-      <w:bookmarkEnd w:id="49"/>
-      <w:r>
-        <w:t xml:space="preserve">. Relationship between corrected age (in months) and developmental domains. Regression lines and shaded area represent predicted values estimated from GAM models and their 95% confidence interval. Points and error bars represent the mean and standard error at 5-month age intervals.</w:t>
-      </w:r>
-    </w:p>
-    <w:bookmarkEnd w:id="50"/>
+      <w:bookmarkEnd w:id="58"/>
+      <w:r>
+        <w:t xml:space="preserve">. Relationship between corrected age (in months) and developmental domains. Left panel: regression lines and shaded area represent predicted values estimated from GAM models and their CI</w:t>
+      </w:r>
+      <w:r>
+        <w:rPr>
+          <w:vertAlign w:val="subscript"/>
+        </w:rPr>
+        <w:t xml:space="preserve">95%</w:t>
+      </w:r>
+      <w:r>
+        <w:t xml:space="preserve">, points and error bars represent the mean and standard error at 5-month age intervals. Right panel: effect derivatives representing how the effect of corrected age (in months) in developmental domains changes across corrected age. Significant areas consider CI</w:t>
+      </w:r>
+      <w:r>
+        <w:rPr>
+          <w:vertAlign w:val="subscript"/>
+        </w:rPr>
+        <w:t xml:space="preserve">95%</w:t>
+      </w:r>
+      <w:r>
+        <w:t xml:space="preserve"> </w:t>
+      </w:r>
+      <w:r>
+        <w:t xml:space="preserve">that did not cross zero.</w:t>
+      </w:r>
+    </w:p>
+    <w:bookmarkEnd w:id="59"/>
     <w:sectPr>
       <w:pgSz w:h="15840" w:w="12240"/>
       <w:pgMar w:bottom="1417" w:footer="720" w:gutter="0" w:header="720" w:left="1701" w:right="1701" w:top="1417"/>

</xml_diff>

<commit_message>
discussion and title update
</commit_message>
<xml_diff>
--- a/manuscript/manuscript.docx
+++ b/manuscript/manuscript.docx
@@ -14,7 +14,7 @@
         <w:t xml:space="preserve">Title</w:t>
       </w:r>
       <w:r>
-        <w:t xml:space="preserve">: Neurodevelopmental features among infants with congenital hypotonia: An observational cross-sectional trial.</w:t>
+        <w:t xml:space="preserve">: Neurodevelopmental features among infants with benign congenital hypotonia in high southern latitudes: An observational cross-sectional trial.</w:t>
       </w:r>
     </w:p>
     <w:p>
@@ -398,7 +398,7 @@
         <w:pStyle w:val="Textoindependiente"/>
       </w:pPr>
       <w:r>
-        <w:t xml:space="preserve">Currently, a plethora of tools have been proposed to assess the developmental continuum of infants. In this sense, the Ages and Stages Questionnaire, Third Edition (ASQ-3) has been proposed as a global screening tool, parent/caregivers-oriented, that assesses five domains of development in children aged 0 to 5.5 years</w:t>
+        <w:t xml:space="preserve">Currently, a plethora of tools have been proposed to assess the developmental continuum of infants. In this sense, the Ages and Stages Questionnaire, Third Edition (ASQ-3) has been proposed as a global screening tool, parent/caregivers-oriented, that assesses five domains of development in children aged from 0 to 5.5 years old</w:t>
       </w:r>
       <w:r>
         <w:t xml:space="preserve"> </w:t>
@@ -556,7 +556,69 @@
         <w:pStyle w:val="Textoindependiente"/>
       </w:pPr>
       <w:r>
-        <w:t xml:space="preserve">However, and to the best of our knowledge, there is no robust evidence characterising the observed variation in developmental traits in infants with known hypotonia across age. Therefore, our main objective in this study was to describe and model the relationship between sociodemographics, prematurity and neurodevelopmental levels based on ASQ-3 scores in infants with diagnosed hypotonia.</w:t>
+        <w:t xml:space="preserve">Accordingly, benign congenital hypotonia (BCH) is usually considered an exclusion diagnosis, and is usually made in the absence of other signs and symptoms, after every other evaluative resources have been exhausted</w:t>
+      </w:r>
+      <w:r>
+        <w:t xml:space="preserve"> </w:t>
+      </w:r>
+      <w:r>
+        <w:t xml:space="preserve">(</w:t>
+      </w:r>
+      <w:hyperlink w:anchor="ref-gabis2021weak">
+        <w:r>
+          <w:rPr>
+            <w:rStyle w:val="Hipervnculo"/>
+          </w:rPr>
+          <w:t xml:space="preserve">Gabis et al., 2021</w:t>
+        </w:r>
+      </w:hyperlink>
+      <w:r>
+        <w:t xml:space="preserve">;</w:t>
+      </w:r>
+      <w:r>
+        <w:t xml:space="preserve"> </w:t>
+      </w:r>
+      <w:hyperlink w:anchor="ref-leyenaar2005schematic">
+        <w:r>
+          <w:rPr>
+            <w:rStyle w:val="Hipervnculo"/>
+          </w:rPr>
+          <w:t xml:space="preserve">Leyenaar, Camfield, &amp; Camfield, 2005</w:t>
+        </w:r>
+      </w:hyperlink>
+      <w:r>
+        <w:t xml:space="preserve">)</w:t>
+      </w:r>
+      <w:r>
+        <w:t xml:space="preserve">, however this is not true for at least one author that suggest that BCH can not be considered a diagnosis as such</w:t>
+      </w:r>
+      <w:r>
+        <w:t xml:space="preserve"> </w:t>
+      </w:r>
+      <w:r>
+        <w:t xml:space="preserve">(</w:t>
+      </w:r>
+      <w:hyperlink w:anchor="ref-thompson2002benign">
+        <w:r>
+          <w:rPr>
+            <w:rStyle w:val="Hipervnculo"/>
+          </w:rPr>
+          <w:t xml:space="preserve">Thompson, 2002</w:t>
+        </w:r>
+      </w:hyperlink>
+      <w:r>
+        <w:t xml:space="preserve">)</w:t>
+      </w:r>
+      <w:r>
+        <w:t xml:space="preserve">. BCH is considered a non-progressive neuromuscular disorder that does not progress but tends to improve with time and early intervention.</w:t>
+      </w:r>
+    </w:p>
+    <w:p>
+      <w:pPr>
+        <w:pStyle w:val="Textoindependiente"/>
+      </w:pPr>
+      <w:r>
+        <w:t xml:space="preserve">Nevertheless, and to the best of our knowledge, there is no robust evidence characterising the observed variation in developmental traits in infants with known BCH across age. Therefore, our main objective in this study was to describe and model the relationship between sociodemographics, prematurity and neurodevelopmental levels based on ASQ-3 scores in infants with diagnosed BCH.</w:t>
       </w:r>
     </w:p>
     <w:bookmarkEnd w:id="22"/>
@@ -596,13 +658,13 @@
         <w:t xml:space="preserve">Instruments</w:t>
       </w:r>
     </w:p>
-    <w:bookmarkStart w:id="24" w:name="instrument-1"/>
+    <w:bookmarkStart w:id="24" w:name="ages-and-stages-questionnaire"/>
     <w:p>
       <w:pPr>
         <w:pStyle w:val="Ttulo3"/>
       </w:pPr>
       <w:r>
-        <w:t xml:space="preserve">Instrument 1</w:t>
+        <w:t xml:space="preserve">Ages and Stages Questionnaire</w:t>
       </w:r>
     </w:p>
     <w:p>
@@ -2622,7 +2684,87 @@
         <w:t xml:space="preserve"> </w:t>
       </w:r>
       <w:r>
-        <w:t xml:space="preserve">= 0.282).</w:t>
+        <w:t xml:space="preserve">= 0.282). Accordingly, prematurity (measured in weeks) was not associated with any developmental domain within ASQ-3 assessment (significance for smooth: communication,</w:t>
+      </w:r>
+      <w:r>
+        <w:t xml:space="preserve"> </w:t>
+      </w:r>
+      <w:r>
+        <w:rPr>
+          <w:iCs/>
+          <w:i/>
+        </w:rPr>
+        <w:t xml:space="preserve">p</w:t>
+      </w:r>
+      <w:r>
+        <w:t xml:space="preserve"> </w:t>
+      </w:r>
+      <w:r>
+        <w:t xml:space="preserve">= 0.715; fine motor,</w:t>
+      </w:r>
+      <w:r>
+        <w:t xml:space="preserve"> </w:t>
+      </w:r>
+      <w:r>
+        <w:rPr>
+          <w:iCs/>
+          <w:i/>
+        </w:rPr>
+        <w:t xml:space="preserve">p</w:t>
+      </w:r>
+      <w:r>
+        <w:t xml:space="preserve"> </w:t>
+      </w:r>
+      <w:r>
+        <w:t xml:space="preserve">= 0.987; gross motor,</w:t>
+      </w:r>
+      <w:r>
+        <w:t xml:space="preserve"> </w:t>
+      </w:r>
+      <w:r>
+        <w:rPr>
+          <w:iCs/>
+          <w:i/>
+        </w:rPr>
+        <w:t xml:space="preserve">p</w:t>
+      </w:r>
+      <w:r>
+        <w:t xml:space="preserve"> </w:t>
+      </w:r>
+      <w:r>
+        <w:t xml:space="preserve">= 0.357; problem-solving,</w:t>
+      </w:r>
+      <w:r>
+        <w:t xml:space="preserve"> </w:t>
+      </w:r>
+      <w:r>
+        <w:rPr>
+          <w:iCs/>
+          <w:i/>
+        </w:rPr>
+        <w:t xml:space="preserve">p</w:t>
+      </w:r>
+      <w:r>
+        <w:t xml:space="preserve"> </w:t>
+      </w:r>
+      <w:r>
+        <w:t xml:space="preserve">= 0.292; personal-social,</w:t>
+      </w:r>
+      <w:r>
+        <w:t xml:space="preserve"> </w:t>
+      </w:r>
+      <w:r>
+        <w:rPr>
+          <w:iCs/>
+          <w:i/>
+        </w:rPr>
+        <w:t xml:space="preserve">p</w:t>
+      </w:r>
+      <w:r>
+        <w:t xml:space="preserve"> </w:t>
+      </w:r>
+      <w:r>
+        <w:t xml:space="preserve">= 0.131).</w:t>
       </w:r>
     </w:p>
     <w:bookmarkEnd w:id="30"/>
@@ -2640,7 +2782,7 @@
         <w:pStyle w:val="FirstParagraph"/>
       </w:pPr>
       <w:r>
-        <w:t xml:space="preserve">[…].</w:t>
+        <w:t xml:space="preserve">Our study aimed to describe and model the relationship between sociodemographic data, prematurity and neurodevelopmental levels based on ASQ-3 scores in infants diagnosed with BCH. Our main findings suggest a non-linear effect of age, corrected for prematurity, with a marked decrease in scores for all neurodevelopmental traits at different age frames, even after adjusting for caregiver relationship, gender and inter-rater influence. However in the personal-individual domain, there was no variation observed across corrected age.</w:t>
       </w:r>
     </w:p>
     <w:p>
@@ -2648,7 +2790,61 @@
         <w:pStyle w:val="Textoindependiente"/>
       </w:pPr>
       <w:r>
-        <w:t xml:space="preserve">[…].</w:t>
+        <w:t xml:space="preserve">This could be associated with the described motor impairments of hypotonia in the early stages of life, which could compromise the infant’s ability to explore and interact with his or her environment</w:t>
+      </w:r>
+      <w:r>
+        <w:t xml:space="preserve"> </w:t>
+      </w:r>
+      <w:r>
+        <w:t xml:space="preserve">(</w:t>
+      </w:r>
+      <w:hyperlink w:anchor="ref-gabis2021weak">
+        <w:r>
+          <w:rPr>
+            <w:rStyle w:val="Hipervnculo"/>
+          </w:rPr>
+          <w:t xml:space="preserve">Gabis et al., 2021</w:t>
+        </w:r>
+      </w:hyperlink>
+      <w:r>
+        <w:t xml:space="preserve">;</w:t>
+      </w:r>
+      <w:r>
+        <w:t xml:space="preserve"> </w:t>
+      </w:r>
+      <w:hyperlink w:anchor="ref-harris2008congenital">
+        <w:r>
+          <w:rPr>
+            <w:rStyle w:val="Hipervnculo"/>
+          </w:rPr>
+          <w:t xml:space="preserve">Harris, 2008</w:t>
+        </w:r>
+      </w:hyperlink>
+      <w:r>
+        <w:t xml:space="preserve">)</w:t>
+      </w:r>
+      <w:r>
+        <w:t xml:space="preserve">. A reflection of the aforementioned would be expressed in an altered development of gross motor function in the first months of life, with a consequent limitation in fine motor skills later on, which would have a subsequent negative impact on the communicative competence of infants, secondary to a reduced interaction with their environment and peers. The results found in our study are congruent with what other authors have discussed in relation to the role of gross and fine motor skills in language development</w:t>
+      </w:r>
+      <w:r>
+        <w:t xml:space="preserve"> </w:t>
+      </w:r>
+      <w:r>
+        <w:t xml:space="preserve">(</w:t>
+      </w:r>
+      <w:hyperlink w:anchor="ref-gonzalez2019gross">
+        <w:r>
+          <w:rPr>
+            <w:rStyle w:val="Hipervnculo"/>
+          </w:rPr>
+          <w:t xml:space="preserve">Gonzalez, Alvarez, &amp; Nelson, 2019</w:t>
+        </w:r>
+      </w:hyperlink>
+      <w:r>
+        <w:t xml:space="preserve">)</w:t>
+      </w:r>
+      <w:r>
+        <w:t xml:space="preserve">.</w:t>
       </w:r>
     </w:p>
     <w:p>
@@ -2656,7 +2852,27 @@
         <w:pStyle w:val="Textoindependiente"/>
       </w:pPr>
       <w:r>
-        <w:t xml:space="preserve">[…].</w:t>
+        <w:t xml:space="preserve">It is worth noting that other context-mediated social factors may also have influenced our results, mainly due to the role that other variables would also play in the neurodevelopment of our study sample, which could have an impact on many of the developmental traits assessed here, such as intrauterine growth restrictions, maternal depression, institutionalisation, exposure to social violence, maternal education and breastfeeding</w:t>
+      </w:r>
+      <w:r>
+        <w:t xml:space="preserve"> </w:t>
+      </w:r>
+      <w:r>
+        <w:t xml:space="preserve">(</w:t>
+      </w:r>
+      <w:hyperlink w:anchor="ref-walker2011inequality">
+        <w:r>
+          <w:rPr>
+            <w:rStyle w:val="Hipervnculo"/>
+          </w:rPr>
+          <w:t xml:space="preserve">Walker et al., 2011</w:t>
+        </w:r>
+      </w:hyperlink>
+      <w:r>
+        <w:t xml:space="preserve">)</w:t>
+      </w:r>
+      <w:r>
+        <w:t xml:space="preserve">. All together, these represent the main limitations in our study design, which need to be addressed in future research exploring the variations observed in different developmental traits in hypotonic infants. However, our study sheds light to an underexplored aspect of congenital myopathies, with robust statistical methods that made it possible to model the data and capture the complex relationships seen early in life.</w:t>
       </w:r>
     </w:p>
     <w:bookmarkEnd w:id="31"/>
@@ -2714,7 +2930,7 @@
       </w:r>
     </w:p>
     <w:bookmarkEnd w:id="34"/>
-    <w:bookmarkStart w:id="59" w:name="references"/>
+    <w:bookmarkStart w:id="63" w:name="references"/>
     <w:p>
       <w:pPr>
         <w:pStyle w:val="Ttulo1"/>
@@ -2723,7 +2939,7 @@
         <w:t xml:space="preserve">References</w:t>
       </w:r>
     </w:p>
-    <w:bookmarkStart w:id="56" w:name="refs"/>
+    <w:bookmarkStart w:id="60" w:name="refs"/>
     <w:bookmarkStart w:id="35" w:name="ref-ballantyne2016risk"/>
     <w:p>
       <w:pPr>
@@ -2868,12 +3084,48 @@
       </w:r>
     </w:p>
     <w:bookmarkEnd w:id="38"/>
-    <w:bookmarkStart w:id="39" w:name="ref-guralnick2017early"/>
+    <w:bookmarkStart w:id="39" w:name="ref-gonzalez2019gross"/>
     <w:p>
       <w:pPr>
         <w:pStyle w:val="Bibliografa"/>
       </w:pPr>
       <w:r>
+        <w:t xml:space="preserve">Gonzalez, S. L., Alvarez, V., &amp; Nelson, E. L. (2019). Do gross and fine motor skills differentially contribute to language outcomes? A systematic review.</w:t>
+      </w:r>
+      <w:r>
+        <w:t xml:space="preserve"> </w:t>
+      </w:r>
+      <w:r>
+        <w:rPr>
+          <w:iCs/>
+          <w:i/>
+        </w:rPr>
+        <w:t xml:space="preserve">Frontiers in Psychology</w:t>
+      </w:r>
+      <w:r>
+        <w:t xml:space="preserve">,</w:t>
+      </w:r>
+      <w:r>
+        <w:t xml:space="preserve"> </w:t>
+      </w:r>
+      <w:r>
+        <w:rPr>
+          <w:iCs/>
+          <w:i/>
+        </w:rPr>
+        <w:t xml:space="preserve">10</w:t>
+      </w:r>
+      <w:r>
+        <w:t xml:space="preserve">, 2670.</w:t>
+      </w:r>
+    </w:p>
+    <w:bookmarkEnd w:id="39"/>
+    <w:bookmarkStart w:id="40" w:name="ref-guralnick2017early"/>
+    <w:p>
+      <w:pPr>
+        <w:pStyle w:val="Bibliografa"/>
+      </w:pPr>
+      <w:r>
         <w:t xml:space="preserve">Guralnick, M. J. (2017). Early intervention for children with intellectual disabilities: An update.</w:t>
       </w:r>
       <w:r>
@@ -2903,8 +3155,8 @@
         <w:t xml:space="preserve">(2), 211–229.</w:t>
       </w:r>
     </w:p>
-    <w:bookmarkEnd w:id="39"/>
-    <w:bookmarkStart w:id="40" w:name="ref-harris2008congenital"/>
+    <w:bookmarkEnd w:id="40"/>
+    <w:bookmarkStart w:id="41" w:name="ref-harris2008congenital"/>
     <w:p>
       <w:pPr>
         <w:pStyle w:val="Bibliografa"/>
@@ -2939,8 +3191,8 @@
         <w:t xml:space="preserve">(12), 889–892.</w:t>
       </w:r>
     </w:p>
-    <w:bookmarkEnd w:id="40"/>
-    <w:bookmarkStart w:id="41" w:name="ref-kerstjens2015ages"/>
+    <w:bookmarkEnd w:id="41"/>
+    <w:bookmarkStart w:id="42" w:name="ref-kerstjens2015ages"/>
     <w:p>
       <w:pPr>
         <w:pStyle w:val="Bibliografa"/>
@@ -2975,13 +3227,49 @@
         <w:t xml:space="preserve">(7), e0133087.</w:t>
       </w:r>
     </w:p>
-    <w:bookmarkEnd w:id="41"/>
-    <w:bookmarkStart w:id="43" w:name="ref-daniel2021see"/>
+    <w:bookmarkEnd w:id="42"/>
+    <w:bookmarkStart w:id="43" w:name="ref-leyenaar2005schematic"/>
     <w:p>
       <w:pPr>
         <w:pStyle w:val="Bibliografa"/>
       </w:pPr>
       <w:r>
+        <w:t xml:space="preserve">Leyenaar, J., Camfield, P., &amp; Camfield, C. (2005). A schematic approach to hypotonia in infancy.</w:t>
+      </w:r>
+      <w:r>
+        <w:t xml:space="preserve"> </w:t>
+      </w:r>
+      <w:r>
+        <w:rPr>
+          <w:iCs/>
+          <w:i/>
+        </w:rPr>
+        <w:t xml:space="preserve">Paediatrics &amp; Child Health</w:t>
+      </w:r>
+      <w:r>
+        <w:t xml:space="preserve">,</w:t>
+      </w:r>
+      <w:r>
+        <w:t xml:space="preserve"> </w:t>
+      </w:r>
+      <w:r>
+        <w:rPr>
+          <w:iCs/>
+          <w:i/>
+        </w:rPr>
+        <w:t xml:space="preserve">10</w:t>
+      </w:r>
+      <w:r>
+        <w:t xml:space="preserve">(7), 397–400.</w:t>
+      </w:r>
+    </w:p>
+    <w:bookmarkEnd w:id="43"/>
+    <w:bookmarkStart w:id="45" w:name="ref-daniel2021see"/>
+    <w:p>
+      <w:pPr>
+        <w:pStyle w:val="Bibliografa"/>
+      </w:pPr>
+      <w:r>
         <w:t xml:space="preserve">Lüdecke, D., Patil, I., Ben-Shachar, M. S., Wiernik, B. M., Waggoner, P., &amp; Makowski, D. (2021).</w:t>
       </w:r>
       <w:r>
@@ -3034,7 +3322,7 @@
       <w:r>
         <w:t xml:space="preserve"> </w:t>
       </w:r>
-      <w:hyperlink r:id="rId42">
+      <w:hyperlink r:id="rId44">
         <w:r>
           <w:rPr>
             <w:rStyle w:val="Hipervnculo"/>
@@ -3043,8 +3331,8 @@
         </w:r>
       </w:hyperlink>
     </w:p>
-    <w:bookmarkEnd w:id="43"/>
-    <w:bookmarkStart w:id="45" w:name="ref-dominique2020estimation"/>
+    <w:bookmarkEnd w:id="45"/>
+    <w:bookmarkStart w:id="47" w:name="ref-dominique2020estimation"/>
     <w:p>
       <w:pPr>
         <w:pStyle w:val="Bibliografa"/>
@@ -3068,7 +3356,7 @@
       <w:r>
         <w:t xml:space="preserve"> </w:t>
       </w:r>
-      <w:hyperlink r:id="rId44">
+      <w:hyperlink r:id="rId46">
         <w:r>
           <w:rPr>
             <w:rStyle w:val="Hipervnculo"/>
@@ -3077,8 +3365,8 @@
         </w:r>
       </w:hyperlink>
     </w:p>
-    <w:bookmarkEnd w:id="45"/>
-    <w:bookmarkStart w:id="47" w:name="ref-rlanguage"/>
+    <w:bookmarkEnd w:id="47"/>
+    <w:bookmarkStart w:id="49" w:name="ref-rlanguage"/>
     <w:p>
       <w:pPr>
         <w:pStyle w:val="Bibliografa"/>
@@ -3102,7 +3390,7 @@
       <w:r>
         <w:t xml:space="preserve"> </w:t>
       </w:r>
-      <w:hyperlink r:id="rId46">
+      <w:hyperlink r:id="rId48">
         <w:r>
           <w:rPr>
             <w:rStyle w:val="Hipervnculo"/>
@@ -3111,8 +3399,8 @@
         </w:r>
       </w:hyperlink>
     </w:p>
-    <w:bookmarkEnd w:id="47"/>
-    <w:bookmarkStart w:id="48" w:name="ref-riou2009global"/>
+    <w:bookmarkEnd w:id="49"/>
+    <w:bookmarkStart w:id="50" w:name="ref-riou2009global"/>
     <w:p>
       <w:pPr>
         <w:pStyle w:val="Bibliografa"/>
@@ -3147,8 +3435,8 @@
         <w:t xml:space="preserve">(8), 600–606.</w:t>
       </w:r>
     </w:p>
-    <w:bookmarkEnd w:id="48"/>
-    <w:bookmarkStart w:id="49" w:name="ref-singh2017ages"/>
+    <w:bookmarkEnd w:id="50"/>
+    <w:bookmarkStart w:id="51" w:name="ref-singh2017ages"/>
     <w:p>
       <w:pPr>
         <w:pStyle w:val="Bibliografa"/>
@@ -3225,13 +3513,85 @@
         <w:t xml:space="preserve">(1), 5–12.</w:t>
       </w:r>
     </w:p>
-    <w:bookmarkEnd w:id="49"/>
-    <w:bookmarkStart w:id="51" w:name="ref-hadley2016ggplot2"/>
+    <w:bookmarkEnd w:id="51"/>
+    <w:bookmarkStart w:id="52" w:name="ref-thompson2002benign"/>
     <w:p>
       <w:pPr>
         <w:pStyle w:val="Bibliografa"/>
       </w:pPr>
       <w:r>
+        <w:t xml:space="preserve">Thompson, C. E. (2002). Benign congenital hypotonia is not a diagnosis.</w:t>
+      </w:r>
+      <w:r>
+        <w:t xml:space="preserve"> </w:t>
+      </w:r>
+      <w:r>
+        <w:rPr>
+          <w:iCs/>
+          <w:i/>
+        </w:rPr>
+        <w:t xml:space="preserve">Developmental Medicine and Child Neurology</w:t>
+      </w:r>
+      <w:r>
+        <w:t xml:space="preserve">,</w:t>
+      </w:r>
+      <w:r>
+        <w:t xml:space="preserve"> </w:t>
+      </w:r>
+      <w:r>
+        <w:rPr>
+          <w:iCs/>
+          <w:i/>
+        </w:rPr>
+        <w:t xml:space="preserve">44</w:t>
+      </w:r>
+      <w:r>
+        <w:t xml:space="preserve">(4), 283–286.</w:t>
+      </w:r>
+    </w:p>
+    <w:bookmarkEnd w:id="52"/>
+    <w:bookmarkStart w:id="53" w:name="ref-walker2011inequality"/>
+    <w:p>
+      <w:pPr>
+        <w:pStyle w:val="Bibliografa"/>
+      </w:pPr>
+      <w:r>
+        <w:t xml:space="preserve">Walker, S. P., Wachs, T. D., Grantham-McGregor, S., Black, M. M., Nelson, C. A., Huffman, S. L., et al.others. (2011). Inequality in early childhood: Risk and protective factors for early child development.</w:t>
+      </w:r>
+      <w:r>
+        <w:t xml:space="preserve"> </w:t>
+      </w:r>
+      <w:r>
+        <w:rPr>
+          <w:iCs/>
+          <w:i/>
+        </w:rPr>
+        <w:t xml:space="preserve">The Lancet</w:t>
+      </w:r>
+      <w:r>
+        <w:t xml:space="preserve">,</w:t>
+      </w:r>
+      <w:r>
+        <w:t xml:space="preserve"> </w:t>
+      </w:r>
+      <w:r>
+        <w:rPr>
+          <w:iCs/>
+          <w:i/>
+        </w:rPr>
+        <w:t xml:space="preserve">378</w:t>
+      </w:r>
+      <w:r>
+        <w:t xml:space="preserve">(9799), 1325–1338.</w:t>
+      </w:r>
+    </w:p>
+    <w:bookmarkEnd w:id="53"/>
+    <w:bookmarkStart w:id="55" w:name="ref-hadley2016ggplot2"/>
+    <w:p>
+      <w:pPr>
+        <w:pStyle w:val="Bibliografa"/>
+      </w:pPr>
+      <w:r>
         <w:t xml:space="preserve">Wickham, H. (2016).</w:t>
       </w:r>
       <w:r>
@@ -3250,7 +3610,7 @@
       <w:r>
         <w:t xml:space="preserve"> </w:t>
       </w:r>
-      <w:hyperlink r:id="rId50">
+      <w:hyperlink r:id="rId54">
         <w:r>
           <w:rPr>
             <w:rStyle w:val="Hipervnculo"/>
@@ -3259,8 +3619,8 @@
         </w:r>
       </w:hyperlink>
     </w:p>
-    <w:bookmarkEnd w:id="51"/>
-    <w:bookmarkStart w:id="52" w:name="ref-wood2003thin"/>
+    <w:bookmarkEnd w:id="55"/>
+    <w:bookmarkStart w:id="56" w:name="ref-wood2003thin"/>
     <w:p>
       <w:pPr>
         <w:pStyle w:val="Bibliografa"/>
@@ -3295,8 +3655,8 @@
         <w:t xml:space="preserve">(1), 95–114.</w:t>
       </w:r>
     </w:p>
-    <w:bookmarkEnd w:id="52"/>
-    <w:bookmarkStart w:id="53" w:name="ref-wood2011fast"/>
+    <w:bookmarkEnd w:id="56"/>
+    <w:bookmarkStart w:id="57" w:name="ref-wood2011fast"/>
     <w:p>
       <w:pPr>
         <w:pStyle w:val="Bibliografa"/>
@@ -3331,8 +3691,8 @@
         <w:t xml:space="preserve">(1), 3–36.</w:t>
       </w:r>
     </w:p>
-    <w:bookmarkEnd w:id="53"/>
-    <w:bookmarkStart w:id="54" w:name="ref-wood2017generalized"/>
+    <w:bookmarkEnd w:id="57"/>
+    <w:bookmarkStart w:id="58" w:name="ref-wood2017generalized"/>
     <w:p>
       <w:pPr>
         <w:pStyle w:val="Bibliografa"/>
@@ -3357,8 +3717,8 @@
         <w:t xml:space="preserve">(2nd ed.). Chapman; Hall/CRC.</w:t>
       </w:r>
     </w:p>
-    <w:bookmarkEnd w:id="54"/>
-    <w:bookmarkStart w:id="55" w:name="ref-wood2016smoothing"/>
+    <w:bookmarkEnd w:id="58"/>
+    <w:bookmarkStart w:id="59" w:name="ref-wood2016smoothing"/>
     <w:p>
       <w:pPr>
         <w:pStyle w:val="Bibliografa"/>
@@ -3393,8 +3753,8 @@
         <w:t xml:space="preserve">, 1548–1575.</w:t>
       </w:r>
     </w:p>
-    <w:bookmarkEnd w:id="55"/>
-    <w:bookmarkEnd w:id="56"/>
+    <w:bookmarkEnd w:id="59"/>
+    <w:bookmarkEnd w:id="60"/>
     <w:p>
       <w:r>
         <w:br w:type="page"/>
@@ -3404,7 +3764,7 @@
       <w:pPr>
         <w:pStyle w:val="Textoindependiente"/>
       </w:pPr>
-      <w:bookmarkStart w:id="57" w:name="tab1"/>
+      <w:bookmarkStart w:id="61" w:name="tab1"/>
       <w:r>
         <w:rPr>
           <w:bCs/>
@@ -3412,7 +3772,7 @@
         </w:rPr>
         <w:t xml:space="preserve">Table 1</w:t>
       </w:r>
-      <w:bookmarkEnd w:id="57"/>
+      <w:bookmarkEnd w:id="61"/>
       <w:r>
         <w:t xml:space="preserve">. Overall baseline and developmental characteristics of the sample and grouped by sex.</w:t>
       </w:r>
@@ -3493,7 +3853,7 @@
       <w:pPr>
         <w:pStyle w:val="Textoindependiente"/>
       </w:pPr>
-      <w:bookmarkStart w:id="58" w:name="fig1"/>
+      <w:bookmarkStart w:id="62" w:name="fig1"/>
       <w:r>
         <w:rPr>
           <w:bCs/>
@@ -3501,7 +3861,7 @@
         </w:rPr>
         <w:t xml:space="preserve">Figure 1</w:t>
       </w:r>
-      <w:bookmarkEnd w:id="58"/>
+      <w:bookmarkEnd w:id="62"/>
       <w:r>
         <w:t xml:space="preserve">. Relationship between corrected age (in months) and developmental domains. Left panel: regression lines and shaded area represent predicted values estimated from GAM models and their CI</w:t>
       </w:r>
@@ -3527,7 +3887,7 @@
         <w:t xml:space="preserve">that did not cross zero.</w:t>
       </w:r>
     </w:p>
-    <w:bookmarkEnd w:id="59"/>
+    <w:bookmarkEnd w:id="63"/>
     <w:sectPr>
       <w:pgSz w:h="15840" w:w="12240"/>
       <w:pgMar w:bottom="1417" w:footer="720" w:gutter="0" w:header="720" w:left="1701" w:right="1701" w:top="1417"/>

</xml_diff>

<commit_message>
adding initials for domains in figure and text
</commit_message>
<xml_diff>
--- a/manuscript/manuscript.docx
+++ b/manuscript/manuscript.docx
@@ -29,7 +29,7 @@
         <w:t xml:space="preserve">Authors</w:t>
       </w:r>
       <w:r>
-        <w:t xml:space="preserve">: Primer autor,</w:t>
+        <w:t xml:space="preserve">: Patricio Barría,</w:t>
       </w:r>
       <w:r>
         <w:rPr>
@@ -41,20 +41,83 @@
         <w:t xml:space="preserve"> </w:t>
       </w:r>
       <w:r>
-        <w:t xml:space="preserve">Segundo autor,</w:t>
+        <w:t xml:space="preserve">Matías Castillo-Aguilar,</w:t>
       </w:r>
       <w:r>
         <w:rPr>
           <w:vertAlign w:val="superscript"/>
         </w:rPr>
+        <w:t xml:space="preserve">2,3</w:t>
+      </w:r>
+      <w:r>
+        <w:t xml:space="preserve"> </w:t>
+      </w:r>
+      <w:r>
+        <w:t xml:space="preserve">…,</w:t>
+      </w:r>
+      <w:r>
+        <w:rPr>
+          <w:vertAlign w:val="superscript"/>
+        </w:rPr>
+        <w:t xml:space="preserve">4</w:t>
+      </w:r>
+      <w:r>
+        <w:t xml:space="preserve"> </w:t>
+      </w:r>
+      <w:r>
+        <w:t xml:space="preserve">Cristian Núñez-Espinoza,</w:t>
+      </w:r>
+      <w:r>
+        <w:rPr>
+          <w:vertAlign w:val="superscript"/>
+        </w:rPr>
+        <w:t xml:space="preserve">3,5</w:t>
+      </w:r>
+      <w:r>
+        <w:t xml:space="preserve"> </w:t>
+      </w:r>
+      <w:r>
+        <w:t xml:space="preserve">*</w:t>
+      </w:r>
+    </w:p>
+    <w:p>
+      <w:pPr>
+        <w:pStyle w:val="Afiliation"/>
+      </w:pPr>
+      <w:r>
+        <w:rPr>
+          <w:vertAlign w:val="superscript"/>
+        </w:rPr>
+        <w:t xml:space="preserve">1</w:t>
+      </w:r>
+      <w:r>
+        <w:t xml:space="preserve"> </w:t>
+      </w:r>
+      <w:r>
+        <w:t xml:space="preserve">Rehabilitation Center, Punta Arenas, Chile.</w:t>
+      </w:r>
+    </w:p>
+    <w:p>
+      <w:pPr>
+        <w:pStyle w:val="Afiliation"/>
+      </w:pPr>
+      <w:r>
+        <w:rPr>
+          <w:vertAlign w:val="superscript"/>
+        </w:rPr>
         <w:t xml:space="preserve">2</w:t>
       </w:r>
       <w:r>
         <w:t xml:space="preserve"> </w:t>
       </w:r>
       <w:r>
-        <w:t xml:space="preserve">Tercer autor,</w:t>
-      </w:r>
+        <w:t xml:space="preserve">Kinesiology Department, Magallanes University, Punta Arenas, Chile.</w:t>
+      </w:r>
+    </w:p>
+    <w:p>
+      <w:pPr>
+        <w:pStyle w:val="Afiliation"/>
+      </w:pPr>
       <w:r>
         <w:rPr>
           <w:vertAlign w:val="superscript"/>
@@ -65,8 +128,24 @@
         <w:t xml:space="preserve"> </w:t>
       </w:r>
       <w:r>
-        <w:t xml:space="preserve">Cuarto autor,</w:t>
-      </w:r>
+        <w:t xml:space="preserve">Chilean Austral Integrative Neurophysiology Group (</w:t>
+      </w:r>
+      <w:hyperlink r:id="rId20">
+        <w:r>
+          <w:rPr>
+            <w:rStyle w:val="Hipervnculo"/>
+          </w:rPr>
+          <w:t xml:space="preserve">NIM-ACh</w:t>
+        </w:r>
+      </w:hyperlink>
+      <w:r>
+        <w:t xml:space="preserve">), Centro Asistencial de Docencia e Investigación (CADI-UMAG), Punta Arenas Chile</w:t>
+      </w:r>
+    </w:p>
+    <w:p>
+      <w:pPr>
+        <w:pStyle w:val="Afiliation"/>
+      </w:pPr>
       <w:r>
         <w:rPr>
           <w:vertAlign w:val="superscript"/>
@@ -77,8 +156,13 @@
         <w:t xml:space="preserve"> </w:t>
       </w:r>
       <w:r>
-        <w:t xml:space="preserve">Quinto autor,</w:t>
-      </w:r>
+        <w:t xml:space="preserve">Afiliación, lugar.</w:t>
+      </w:r>
+    </w:p>
+    <w:p>
+      <w:pPr>
+        <w:pStyle w:val="Afiliation"/>
+      </w:pPr>
       <w:r>
         <w:rPr>
           <w:vertAlign w:val="superscript"/>
@@ -89,124 +173,10 @@
         <w:t xml:space="preserve"> </w:t>
       </w:r>
       <w:r>
-        <w:t xml:space="preserve">Sexto autor.</w:t>
-      </w:r>
-      <w:r>
-        <w:rPr>
-          <w:vertAlign w:val="superscript"/>
-        </w:rPr>
-        <w:t xml:space="preserve">6</w:t>
-      </w:r>
-      <w:r>
-        <w:t xml:space="preserve"> </w:t>
-      </w:r>
-      <w:r>
-        <w:t xml:space="preserve">*</w:t>
-      </w:r>
-    </w:p>
-    <w:p>
-      <w:pPr>
-        <w:pStyle w:val="Afiliation"/>
-      </w:pPr>
-      <w:r>
-        <w:rPr>
-          <w:vertAlign w:val="superscript"/>
-        </w:rPr>
-        <w:t xml:space="preserve">1</w:t>
-      </w:r>
-      <w:r>
-        <w:t xml:space="preserve"> </w:t>
-      </w:r>
-      <w:r>
-        <w:t xml:space="preserve">Afiliación, lugar.</w:t>
-      </w:r>
-    </w:p>
-    <w:p>
-      <w:pPr>
-        <w:pStyle w:val="Afiliation"/>
-      </w:pPr>
-      <w:r>
-        <w:rPr>
-          <w:vertAlign w:val="superscript"/>
-        </w:rPr>
-        <w:t xml:space="preserve">2</w:t>
-      </w:r>
-      <w:r>
-        <w:t xml:space="preserve"> </w:t>
-      </w:r>
-      <w:r>
-        <w:t xml:space="preserve">Afiliación, lugar.</w:t>
-      </w:r>
-    </w:p>
-    <w:p>
-      <w:pPr>
-        <w:pStyle w:val="Afiliation"/>
-      </w:pPr>
-      <w:r>
-        <w:rPr>
-          <w:vertAlign w:val="superscript"/>
-        </w:rPr>
-        <w:t xml:space="preserve">3</w:t>
-      </w:r>
-      <w:r>
-        <w:t xml:space="preserve"> </w:t>
-      </w:r>
-      <w:r>
-        <w:t xml:space="preserve">Afiliación, lugar.</w:t>
-      </w:r>
-    </w:p>
-    <w:p>
-      <w:pPr>
-        <w:pStyle w:val="Afiliation"/>
-      </w:pPr>
-      <w:r>
-        <w:rPr>
-          <w:vertAlign w:val="superscript"/>
-        </w:rPr>
-        <w:t xml:space="preserve">4</w:t>
-      </w:r>
-      <w:r>
-        <w:t xml:space="preserve"> </w:t>
-      </w:r>
-      <w:r>
-        <w:t xml:space="preserve">Afiliación, lugar.</w:t>
-      </w:r>
-    </w:p>
-    <w:p>
-      <w:pPr>
-        <w:pStyle w:val="Afiliation"/>
-      </w:pPr>
-      <w:r>
-        <w:rPr>
-          <w:vertAlign w:val="superscript"/>
-        </w:rPr>
-        <w:t xml:space="preserve">5</w:t>
-      </w:r>
-      <w:r>
-        <w:t xml:space="preserve"> </w:t>
-      </w:r>
-      <w:r>
-        <w:t xml:space="preserve">Afiliación, lugar.</w:t>
-      </w:r>
-    </w:p>
-    <w:p>
-      <w:pPr>
-        <w:pStyle w:val="Afiliation"/>
-      </w:pPr>
-      <w:r>
-        <w:rPr>
-          <w:vertAlign w:val="superscript"/>
-        </w:rPr>
-        <w:t xml:space="preserve">6</w:t>
-      </w:r>
-      <w:r>
-        <w:t xml:space="preserve"> </w:t>
-      </w:r>
-      <w:r>
-        <w:t xml:space="preserve">Afiliación, lugar.</w:t>
-      </w:r>
-    </w:p>
-    <w:bookmarkStart w:id="20" w:name="autor-de-correspondencia"/>
+        <w:t xml:space="preserve">School of Medicine, Magallanes University, Punta Arenas, Chile.</w:t>
+      </w:r>
+    </w:p>
+    <w:bookmarkStart w:id="22" w:name="autor-de-correspondencia"/>
     <w:p>
       <w:pPr>
         <w:pStyle w:val="Ttulo3"/>
@@ -220,13 +190,21 @@
         <w:pStyle w:val="FirstParagraph"/>
       </w:pPr>
       <w:r>
-        <w:t xml:space="preserve">Autor, Afiliación, lugar. e-mail: autor@mail.com.</w:t>
-      </w:r>
-      <w:r>
-        <w:t xml:space="preserve"> </w:t>
-      </w:r>
-      <w:r>
-        <w:t xml:space="preserve">Dirección: XXXX. Teléfono: XXXX.</w:t>
+        <w:t xml:space="preserve">Cristian Núñez-Espinosa, School of Medicine, Magallanes University, Punta Arenas, Chile. Centro Asistencial de Docencia e Investigación CADI-UMAG, Chile. e-mail:</w:t>
+      </w:r>
+      <w:r>
+        <w:t xml:space="preserve"> </w:t>
+      </w:r>
+      <w:hyperlink r:id="rId21">
+        <w:r>
+          <w:rPr>
+            <w:rStyle w:val="Hipervnculo"/>
+          </w:rPr>
+          <w:t xml:space="preserve">cristian.nunez@umag.cl</w:t>
+        </w:r>
+      </w:hyperlink>
+      <w:r>
+        <w:t xml:space="preserve">. Address: Avenida Bulnes 01855, Box 113-D. Phone: +56 61 2201411</w:t>
       </w:r>
     </w:p>
     <w:p>
@@ -234,8 +212,8 @@
         <w:br w:type="page"/>
       </w:r>
     </w:p>
-    <w:bookmarkEnd w:id="20"/>
-    <w:bookmarkStart w:id="21" w:name="abstract"/>
+    <w:bookmarkEnd w:id="22"/>
+    <w:bookmarkStart w:id="23" w:name="abstract"/>
     <w:p>
       <w:pPr>
         <w:pStyle w:val="Ttulo2"/>
@@ -256,7 +234,23 @@
         <w:t xml:space="preserve">Objective</w:t>
       </w:r>
       <w:r>
-        <w:t xml:space="preserve">: […].</w:t>
+        <w:t xml:space="preserve">: To describe and model the relationship between sociodemographics, prematurity and neurodevelopmental levels based on the</w:t>
+      </w:r>
+      <w:r>
+        <w:t xml:space="preserve"> </w:t>
+      </w:r>
+      <w:r>
+        <w:rPr>
+          <w:iCs/>
+          <w:i/>
+        </w:rPr>
+        <w:t xml:space="preserve">Ages and Stages Questionnaire</w:t>
+      </w:r>
+      <w:r>
+        <w:t xml:space="preserve"> </w:t>
+      </w:r>
+      <w:r>
+        <w:t xml:space="preserve">scores in infants diagnosed with benign congenital hypotonia (BCH).</w:t>
       </w:r>
       <w:r>
         <w:t xml:space="preserve"> </w:t>
@@ -295,7 +289,7 @@
         <w:t xml:space="preserve">Conclusion</w:t>
       </w:r>
       <w:r>
-        <w:t xml:space="preserve">: […].</w:t>
+        <w:t xml:space="preserve">: After adjusting for possible confounders, we found between-subjects fluctuations in neurodevelopmental traits across age in hypotonic infants in the form of non-linear and domain-specific variations. Further research is warranted to determine how these findings apply in the presence of other context-mediated social factors and populations.</w:t>
       </w:r>
     </w:p>
     <w:p>
@@ -318,8 +312,8 @@
         <w:br w:type="page"/>
       </w:r>
     </w:p>
-    <w:bookmarkEnd w:id="21"/>
-    <w:bookmarkStart w:id="22" w:name="introduction"/>
+    <w:bookmarkEnd w:id="23"/>
+    <w:bookmarkStart w:id="24" w:name="introduction"/>
     <w:p>
       <w:pPr>
         <w:pStyle w:val="Ttulo1"/>
@@ -621,8 +615,8 @@
         <w:t xml:space="preserve">Nevertheless, and to the best of our knowledge, there is no robust evidence characterising the observed variation in developmental traits in infants with known BCH across age. Therefore, our main objective in this study was to describe and model the relationship between sociodemographics, prematurity and neurodevelopmental levels based on ASQ-3 scores in infants with diagnosed BCH.</w:t>
       </w:r>
     </w:p>
-    <w:bookmarkEnd w:id="22"/>
-    <w:bookmarkStart w:id="29" w:name="material-y-methods"/>
+    <w:bookmarkEnd w:id="24"/>
+    <w:bookmarkStart w:id="32" w:name="material-y-methods"/>
     <w:p>
       <w:pPr>
         <w:pStyle w:val="Ttulo1"/>
@@ -631,7 +625,7 @@
         <w:t xml:space="preserve">Material y methods</w:t>
       </w:r>
     </w:p>
-    <w:bookmarkStart w:id="23" w:name="participants"/>
+    <w:bookmarkStart w:id="25" w:name="participants"/>
     <w:p>
       <w:pPr>
         <w:pStyle w:val="Ttulo2"/>
@@ -645,26 +639,72 @@
         <w:pStyle w:val="FirstParagraph"/>
       </w:pPr>
       <w:r>
+        <w:t xml:space="preserve">A total of 234 subjects with BCH (females, 94 (40.2%); males, 140 (59.8%)) were assessed.</w:t>
+      </w:r>
+    </w:p>
+    <w:bookmarkEnd w:id="25"/>
+    <w:bookmarkStart w:id="27" w:name="measures"/>
+    <w:p>
+      <w:pPr>
+        <w:pStyle w:val="Ttulo2"/>
+      </w:pPr>
+      <w:r>
+        <w:t xml:space="preserve">Measures</w:t>
+      </w:r>
+    </w:p>
+    <w:bookmarkStart w:id="26" w:name="X821dc7b7dc6d9896a5c65436e0deb332b15d239"/>
+    <w:p>
+      <w:pPr>
+        <w:pStyle w:val="Ttulo3"/>
+      </w:pPr>
+      <w:r>
+        <w:t xml:space="preserve">The Ages and Stages Questionnaire, third edition (ASQ-3)</w:t>
+      </w:r>
+    </w:p>
+    <w:p>
+      <w:pPr>
+        <w:pStyle w:val="FirstParagraph"/>
+      </w:pPr>
+      <w:r>
+        <w:t xml:space="preserve">The ASQ-3 is a parent reported initial level developmental screening instrument consisting of 21 intervals, each with 30 items in five areas: i) communication (CM), ii) gross motor (GM), iii) fine motor (FM), iv) problem-solving (CG), and v) personal-social (PS). The ASQ is cost-effective and widely used in the United States and other countries. The ASQ has been translated into several languages, and the number of international studies on its psychometric properties with diverse cultural environments is increasing. It has excellent psychometric properties, test-retest reliability of 92%, sensitivity of 87.4% and specificity of 95.7%. Its validity has been examined across different cultures and communities across the world.</w:t>
+      </w:r>
+    </w:p>
+    <w:bookmarkEnd w:id="26"/>
+    <w:bookmarkEnd w:id="27"/>
+    <w:bookmarkStart w:id="30" w:name="procedures"/>
+    <w:p>
+      <w:pPr>
+        <w:pStyle w:val="Ttulo2"/>
+      </w:pPr>
+      <w:r>
+        <w:t xml:space="preserve">Procedures</w:t>
+      </w:r>
+    </w:p>
+    <w:bookmarkStart w:id="28" w:name="collection-of-demographic-data"/>
+    <w:p>
+      <w:pPr>
+        <w:pStyle w:val="Ttulo3"/>
+      </w:pPr>
+      <w:r>
+        <w:t xml:space="preserve">Collection of demographic data</w:t>
+      </w:r>
+    </w:p>
+    <w:p>
+      <w:pPr>
+        <w:pStyle w:val="FirstParagraph"/>
+      </w:pPr>
+      <w:r>
         <w:t xml:space="preserve">[…].</w:t>
       </w:r>
     </w:p>
-    <w:bookmarkEnd w:id="23"/>
-    <w:bookmarkStart w:id="26" w:name="instruments"/>
-    <w:p>
-      <w:pPr>
-        <w:pStyle w:val="Ttulo2"/>
-      </w:pPr>
-      <w:r>
-        <w:t xml:space="preserve">Instruments</w:t>
-      </w:r>
-    </w:p>
-    <w:bookmarkStart w:id="24" w:name="ages-and-stages-questionnaire"/>
+    <w:bookmarkEnd w:id="28"/>
+    <w:bookmarkStart w:id="29" w:name="assessment-with-asq-3"/>
     <w:p>
       <w:pPr>
         <w:pStyle w:val="Ttulo3"/>
       </w:pPr>
       <w:r>
-        <w:t xml:space="preserve">Ages and Stages Questionnaire</w:t>
+        <w:t xml:space="preserve">Assessment with ASQ-3</w:t>
       </w:r>
     </w:p>
     <w:p>
@@ -675,53 +715,9 @@
         <w:t xml:space="preserve">[…].</w:t>
       </w:r>
     </w:p>
-    <w:bookmarkEnd w:id="24"/>
-    <w:bookmarkStart w:id="25" w:name="instrument-2"/>
-    <w:p>
-      <w:pPr>
-        <w:pStyle w:val="Ttulo3"/>
-      </w:pPr>
-      <w:r>
-        <w:t xml:space="preserve">Instrument 2</w:t>
-      </w:r>
-    </w:p>
-    <w:p>
-      <w:pPr>
-        <w:pStyle w:val="FirstParagraph"/>
-      </w:pPr>
-      <w:r>
-        <w:t xml:space="preserve">[…].</w:t>
-      </w:r>
-    </w:p>
-    <w:bookmarkEnd w:id="25"/>
-    <w:bookmarkEnd w:id="26"/>
-    <w:bookmarkStart w:id="27" w:name="procedures"/>
-    <w:p>
-      <w:pPr>
-        <w:pStyle w:val="Ttulo2"/>
-      </w:pPr>
-      <w:r>
-        <w:t xml:space="preserve">Procedures</w:t>
-      </w:r>
-    </w:p>
-    <w:p>
-      <w:pPr>
-        <w:pStyle w:val="FirstParagraph"/>
-      </w:pPr>
-      <w:r>
-        <w:t xml:space="preserve">[…].</w:t>
-      </w:r>
-    </w:p>
-    <w:p>
-      <w:pPr>
-        <w:pStyle w:val="Textoindependiente"/>
-      </w:pPr>
-      <w:r>
-        <w:t xml:space="preserve">[…].</w:t>
-      </w:r>
-    </w:p>
-    <w:bookmarkEnd w:id="27"/>
-    <w:bookmarkStart w:id="28" w:name="statistical-analysis"/>
+    <w:bookmarkEnd w:id="29"/>
+    <w:bookmarkEnd w:id="30"/>
+    <w:bookmarkStart w:id="31" w:name="statistical-analysis"/>
     <w:p>
       <w:pPr>
         <w:pStyle w:val="Ttulo2"/>
@@ -920,24 +916,7 @@
         <w:t xml:space="preserve">)</w:t>
       </w:r>
       <w:r>
-        <w:t xml:space="preserve">. To describe the smooth terms by means of quasi-linear segments, we used approximative effect derivatives with 95% confidence intervals (CI</w:t>
-      </w:r>
-      <w:r>
-        <w:rPr>
-          <w:vertAlign w:val="subscript"/>
-        </w:rPr>
-        <w:t xml:space="preserve">95%</w:t>
-      </w:r>
-      <w:r>
-        <w:t xml:space="preserve">).</w:t>
-      </w:r>
-    </w:p>
-    <w:p>
-      <w:pPr>
-        <w:pStyle w:val="Textoindependiente"/>
-      </w:pPr>
-      <w:r>
-        <w:t xml:space="preserve">To account for any source of variability coming from subject’s sex, evaluators and the type of relationship between the infants with the respondents, we incorporate them as random effects in the fitted models in the form of penalized parametric terms</w:t>
+        <w:t xml:space="preserve">. In the final models, infants’ sex, clinician and infants’ relationship with caregivers were added as random effects in the form of penalized parametric terms to account for the variability arising from these variables in the fixed effects analysed</w:t>
       </w:r>
       <w:r>
         <w:t xml:space="preserve"> </w:t>
@@ -957,7 +936,16 @@
         <w:t xml:space="preserve">)</w:t>
       </w:r>
       <w:r>
-        <w:t xml:space="preserve">.</w:t>
+        <w:t xml:space="preserve">. To describe the smooth terms by means of quasi-linear segments, we used approximative derivatives with 95% confidence intervals (CI</w:t>
+      </w:r>
+      <w:r>
+        <w:rPr>
+          <w:vertAlign w:val="subscript"/>
+        </w:rPr>
+        <w:t xml:space="preserve">95%</w:t>
+      </w:r>
+      <w:r>
+        <w:t xml:space="preserve">).</w:t>
       </w:r>
     </w:p>
     <w:p>
@@ -1109,9 +1097,9 @@
         <w:t xml:space="preserve">.</w:t>
       </w:r>
     </w:p>
-    <w:bookmarkEnd w:id="28"/>
-    <w:bookmarkEnd w:id="29"/>
-    <w:bookmarkStart w:id="30" w:name="results"/>
+    <w:bookmarkEnd w:id="31"/>
+    <w:bookmarkEnd w:id="32"/>
+    <w:bookmarkStart w:id="33" w:name="results"/>
     <w:p>
       <w:pPr>
         <w:pStyle w:val="Ttulo1"/>
@@ -1244,7 +1232,7 @@
         <w:pStyle w:val="Textoindependiente"/>
       </w:pPr>
       <w:r>
-        <w:t xml:space="preserve">When modelling the effect of chronological age on developmental domains, corrected for prematurity, we observed a significant non-linear relationship on communication scores (</w:t>
+        <w:t xml:space="preserve">When modelling the effect of chronological age on developmental domains, corrected for prematurity, we observed a significant non-linear relationship on CM scores (</w:t>
       </w:r>
       <m:oMath>
         <m:sSub>
@@ -1449,7 +1437,7 @@
         <w:t xml:space="preserve"> </w:t>
       </w:r>
       <w:r>
-        <w:t xml:space="preserve">= 0.319), and neither in the 18.4 to 48 months old group (</w:t>
+        <w:t xml:space="preserve">= 0.319), neither in the 18.4 to 48 months old group (</w:t>
       </w:r>
       <m:oMath>
         <m:r>
@@ -1548,7 +1536,7 @@
         <w:pStyle w:val="Textoindependiente"/>
       </w:pPr>
       <w:r>
-        <w:t xml:space="preserve">When analysing the motor skills domain, we found a significant non-linear effect of corrected age on gross motor scores,</w:t>
+        <w:t xml:space="preserve">When analysing the motor skills domain, we found a significant non-linear effect of corrected age on GM scores,</w:t>
       </w:r>
       <w:r>
         <w:t xml:space="preserve"> </w:t>
@@ -1833,7 +1821,19 @@
         <w:t xml:space="preserve"> </w:t>
       </w:r>
       <w:r>
-        <w:t xml:space="preserve">= 0.009), although, in the 7.3 to 9.2 (</w:t>
+        <w:t xml:space="preserve">= 0.009), however, in the rest of the age range the slope was non-significant and virtually zero (Age</w:t>
+      </w:r>
+      <w:r>
+        <w:rPr>
+          <w:vertAlign w:val="subscript"/>
+        </w:rPr>
+        <w:t xml:space="preserve">[7.3, 9.2]</w:t>
+      </w:r>
+      <w:r>
+        <w:t xml:space="preserve">,</w:t>
+      </w:r>
+      <w:r>
+        <w:t xml:space="preserve"> </w:t>
       </w:r>
       <m:oMath>
         <m:r>
@@ -1853,7 +1853,76 @@
         <w:t xml:space="preserve">95%</w:t>
       </w:r>
       <w:r>
-        <w:t xml:space="preserve">[-1.12, 1.17]) and 16 to 48 age range (</w:t>
+        <w:t xml:space="preserve">[-1.12, 1.17],</w:t>
+      </w:r>
+      <w:r>
+        <w:t xml:space="preserve"> </w:t>
+      </w:r>
+      <m:oMath>
+        <m:sSub>
+          <m:e>
+            <m:r>
+              <m:t>t</m:t>
+            </m:r>
+          </m:e>
+          <m:sub>
+            <m:r>
+              <m:t>s</m:t>
+            </m:r>
+            <m:r>
+              <m:t>t</m:t>
+            </m:r>
+            <m:r>
+              <m:t>u</m:t>
+            </m:r>
+            <m:r>
+              <m:t>d</m:t>
+            </m:r>
+            <m:r>
+              <m:t>e</m:t>
+            </m:r>
+            <m:r>
+              <m:t>n</m:t>
+            </m:r>
+            <m:r>
+              <m:t>t</m:t>
+            </m:r>
+          </m:sub>
+        </m:sSub>
+      </m:oMath>
+      <w:r>
+        <w:t xml:space="preserve"> </w:t>
+      </w:r>
+      <w:r>
+        <w:t xml:space="preserve">(226.75) = 0.06,</w:t>
+      </w:r>
+      <w:r>
+        <w:t xml:space="preserve"> </w:t>
+      </w:r>
+      <w:r>
+        <w:rPr>
+          <w:iCs/>
+          <w:i/>
+        </w:rPr>
+        <w:t xml:space="preserve">p</w:t>
+      </w:r>
+      <w:r>
+        <w:t xml:space="preserve"> </w:t>
+      </w:r>
+      <w:r>
+        <w:t xml:space="preserve">= 0.45; Age</w:t>
+      </w:r>
+      <w:r>
+        <w:rPr>
+          <w:vertAlign w:val="subscript"/>
+        </w:rPr>
+        <w:t xml:space="preserve">[16, 48]</w:t>
+      </w:r>
+      <w:r>
+        <w:t xml:space="preserve">,</w:t>
+      </w:r>
+      <w:r>
+        <w:t xml:space="preserve"> </w:t>
       </w:r>
       <m:oMath>
         <m:r>
@@ -1873,7 +1942,10 @@
         <w:t xml:space="preserve">95%</w:t>
       </w:r>
       <w:r>
-        <w:t xml:space="preserve">[-2.05, 2.01]) the slope was non-significant and virtually zero (</w:t>
+        <w:t xml:space="preserve">[-2.05, 2.01],</w:t>
+      </w:r>
+      <w:r>
+        <w:t xml:space="preserve"> </w:t>
       </w:r>
       <m:oMath>
         <m:sSub>
@@ -1911,7 +1983,7 @@
         <w:t xml:space="preserve"> </w:t>
       </w:r>
       <w:r>
-        <w:t xml:space="preserve">(226.75) = 0.06,</w:t>
+        <w:t xml:space="preserve">(226.75) = 0.07,</w:t>
       </w:r>
       <w:r>
         <w:t xml:space="preserve"> </w:t>
@@ -1927,64 +1999,7 @@
         <w:t xml:space="preserve"> </w:t>
       </w:r>
       <w:r>
-        <w:t xml:space="preserve">= 0.45, and</w:t>
-      </w:r>
-      <w:r>
-        <w:t xml:space="preserve"> </w:t>
-      </w:r>
-      <m:oMath>
-        <m:sSub>
-          <m:e>
-            <m:r>
-              <m:t>t</m:t>
-            </m:r>
-          </m:e>
-          <m:sub>
-            <m:r>
-              <m:t>s</m:t>
-            </m:r>
-            <m:r>
-              <m:t>t</m:t>
-            </m:r>
-            <m:r>
-              <m:t>u</m:t>
-            </m:r>
-            <m:r>
-              <m:t>d</m:t>
-            </m:r>
-            <m:r>
-              <m:t>e</m:t>
-            </m:r>
-            <m:r>
-              <m:t>n</m:t>
-            </m:r>
-            <m:r>
-              <m:t>t</m:t>
-            </m:r>
-          </m:sub>
-        </m:sSub>
-      </m:oMath>
-      <w:r>
-        <w:t xml:space="preserve"> </w:t>
-      </w:r>
-      <w:r>
-        <w:t xml:space="preserve">(226.75) = 0.07,</w:t>
-      </w:r>
-      <w:r>
-        <w:t xml:space="preserve"> </w:t>
-      </w:r>
-      <w:r>
-        <w:rPr>
-          <w:iCs/>
-          <w:i/>
-        </w:rPr>
-        <w:t xml:space="preserve">p</w:t>
-      </w:r>
-      <w:r>
-        <w:t xml:space="preserve"> </w:t>
-      </w:r>
-      <w:r>
-        <w:t xml:space="preserve">= 0.646 respectively).</w:t>
+        <w:t xml:space="preserve">= 0.646).</w:t>
       </w:r>
     </w:p>
     <w:p>
@@ -1992,7 +2007,7 @@
         <w:pStyle w:val="Textoindependiente"/>
       </w:pPr>
       <w:r>
-        <w:t xml:space="preserve">Despite the fact that a similar non-linear effect was observed when inspecting the influence of corrected age in the fine motor domain scores (</w:t>
+        <w:t xml:space="preserve">Despite the fact that a similar non-linear effect was observed when inspecting the influence of corrected age in the FM domain scores (</w:t>
       </w:r>
       <m:oMath>
         <m:sSub>
@@ -2120,7 +2135,7 @@
         <w:t xml:space="preserve"> </w:t>
       </w:r>
       <w:r>
-        <w:t xml:space="preserve">= 0.886), nevertheless, it was only in the 22.3 to 38.3 age range where a significant negative effect was observed (</w:t>
+        <w:t xml:space="preserve">= 0.886), nevertheless, it was only in the 22.3 to 38.3 age range where a significant and negative effect was observed (</w:t>
       </w:r>
       <m:oMath>
         <m:r>
@@ -2205,7 +2220,7 @@
         <w:pStyle w:val="Textoindependiente"/>
       </w:pPr>
       <w:r>
-        <w:t xml:space="preserve">Problem solving abilities were significantly influenced by corrected age (</w:t>
+        <w:t xml:space="preserve">CG abilities were significantly influenced by corrected age (</w:t>
       </w:r>
       <m:oMath>
         <m:sSub>
@@ -2333,142 +2348,7 @@
         <w:t xml:space="preserve"> </w:t>
       </w:r>
       <w:r>
-        <w:t xml:space="preserve">= 0.005), and just like the other domains, this relationship was modified across corrected age. In this sense, from the 0 to 5.8 age interval, we found that for every increase in one month in corrected age, we can expect a proportional increase in 2.81 points (CI</w:t>
-      </w:r>
-      <w:r>
-        <w:rPr>
-          <w:vertAlign w:val="subscript"/>
-        </w:rPr>
-        <w:t xml:space="preserve">95%</w:t>
-      </w:r>
-      <w:r>
-        <w:t xml:space="preserve">[1.18, 4.44],</w:t>
-      </w:r>
-      <w:r>
-        <w:t xml:space="preserve"> </w:t>
-      </w:r>
-      <m:oMath>
-        <m:sSub>
-          <m:e>
-            <m:r>
-              <m:t>t</m:t>
-            </m:r>
-          </m:e>
-          <m:sub>
-            <m:r>
-              <m:t>s</m:t>
-            </m:r>
-            <m:r>
-              <m:t>t</m:t>
-            </m:r>
-            <m:r>
-              <m:t>u</m:t>
-            </m:r>
-            <m:r>
-              <m:t>d</m:t>
-            </m:r>
-            <m:r>
-              <m:t>e</m:t>
-            </m:r>
-            <m:r>
-              <m:t>n</m:t>
-            </m:r>
-            <m:r>
-              <m:t>t</m:t>
-            </m:r>
-          </m:sub>
-        </m:sSub>
-      </m:oMath>
-      <w:r>
-        <w:t xml:space="preserve"> </w:t>
-      </w:r>
-      <w:r>
-        <w:t xml:space="preserve">(227.01) = 3.49,</w:t>
-      </w:r>
-      <w:r>
-        <w:t xml:space="preserve"> </w:t>
-      </w:r>
-      <w:r>
-        <w:rPr>
-          <w:iCs/>
-          <w:i/>
-        </w:rPr>
-        <w:t xml:space="preserve">p</w:t>
-      </w:r>
-      <w:r>
-        <w:t xml:space="preserve"> </w:t>
-      </w:r>
-      <w:r>
-        <w:t xml:space="preserve">= 0.002) in the problem solving domain, while in the 9.2 to 14.1 age range this relationship is modified inversely, mainly because in this range we observed that for every increase in one month in corrected age, we could expect a decrease in 1.59 points (CI</w:t>
-      </w:r>
-      <w:r>
-        <w:rPr>
-          <w:vertAlign w:val="subscript"/>
-        </w:rPr>
-        <w:t xml:space="preserve">95%</w:t>
-      </w:r>
-      <w:r>
-        <w:t xml:space="preserve">[-2.82, -0.37],</w:t>
-      </w:r>
-      <w:r>
-        <w:t xml:space="preserve"> </w:t>
-      </w:r>
-      <m:oMath>
-        <m:sSub>
-          <m:e>
-            <m:r>
-              <m:t>t</m:t>
-            </m:r>
-          </m:e>
-          <m:sub>
-            <m:r>
-              <m:t>s</m:t>
-            </m:r>
-            <m:r>
-              <m:t>t</m:t>
-            </m:r>
-            <m:r>
-              <m:t>u</m:t>
-            </m:r>
-            <m:r>
-              <m:t>d</m:t>
-            </m:r>
-            <m:r>
-              <m:t>e</m:t>
-            </m:r>
-            <m:r>
-              <m:t>n</m:t>
-            </m:r>
-            <m:r>
-              <m:t>t</m:t>
-            </m:r>
-          </m:sub>
-        </m:sSub>
-      </m:oMath>
-      <w:r>
-        <w:t xml:space="preserve"> </w:t>
-      </w:r>
-      <w:r>
-        <w:t xml:space="preserve">(227.01) = -2.55,</w:t>
-      </w:r>
-      <w:r>
-        <w:t xml:space="preserve"> </w:t>
-      </w:r>
-      <w:r>
-        <w:rPr>
-          <w:iCs/>
-          <w:i/>
-        </w:rPr>
-        <w:t xml:space="preserve">p</w:t>
-      </w:r>
-      <w:r>
-        <w:t xml:space="preserve"> </w:t>
-      </w:r>
-      <w:r>
-        <w:t xml:space="preserve">= 0.015) in the same domain. Other age intervals had no significant slope different from zero (age range [6.3, 8.7],</w:t>
-      </w:r>
-      <w:r>
-        <w:t xml:space="preserve"> </w:t>
+        <w:t xml:space="preserve">= 0.005), and just like the other domains, this relationship was modified across corrected age. In this sense, from the 0 to 5.8 age interval, we found that for every increase in one month in corrected age, we can expect a proportional increase in 2.81 points (</w:t>
       </w:r>
       <m:oMath>
         <m:r>
@@ -2479,7 +2359,7 @@
         <w:t xml:space="preserve"> </w:t>
       </w:r>
       <w:r>
-        <w:t xml:space="preserve">= 0.05, CI</w:t>
+        <w:t xml:space="preserve">= 2.81, CI</w:t>
       </w:r>
       <w:r>
         <w:rPr>
@@ -2488,7 +2368,7 @@
         <w:t xml:space="preserve">95%</w:t>
       </w:r>
       <w:r>
-        <w:t xml:space="preserve">[-1.1, 1.2],</w:t>
+        <w:t xml:space="preserve">[1.18, 4.44],</w:t>
       </w:r>
       <w:r>
         <w:t xml:space="preserve"> </w:t>
@@ -2529,7 +2409,7 @@
         <w:t xml:space="preserve"> </w:t>
       </w:r>
       <w:r>
-        <w:t xml:space="preserve">(227.01) = 0.06,</w:t>
+        <w:t xml:space="preserve">(227.01) = 3.49,</w:t>
       </w:r>
       <w:r>
         <w:t xml:space="preserve"> </w:t>
@@ -2545,10 +2425,7 @@
         <w:t xml:space="preserve"> </w:t>
       </w:r>
       <w:r>
-        <w:t xml:space="preserve">= 0.395; age range [14.5, 48.0],</w:t>
-      </w:r>
-      <w:r>
-        <w:t xml:space="preserve"> </w:t>
+        <w:t xml:space="preserve">= 0.002) in the CG domain, while in the age range 9.2 to 14.1 the relationship changes inversely, mainly because in this age range we observe that for every one-month increase in the corrected age, a decrease of 1.59 points could be expected in the same domain (</w:t>
       </w:r>
       <m:oMath>
         <m:r>
@@ -2559,7 +2436,7 @@
         <w:t xml:space="preserve"> </w:t>
       </w:r>
       <w:r>
-        <w:t xml:space="preserve">= 0.03, CI</w:t>
+        <w:t xml:space="preserve">= -1.59, CI</w:t>
       </w:r>
       <w:r>
         <w:rPr>
@@ -2568,7 +2445,7 @@
         <w:t xml:space="preserve">95%</w:t>
       </w:r>
       <w:r>
-        <w:t xml:space="preserve">[-1.99, 2.04],</w:t>
+        <w:t xml:space="preserve">[-2.82, -0.37],</w:t>
       </w:r>
       <w:r>
         <w:t xml:space="preserve"> </w:t>
@@ -2609,7 +2486,7 @@
         <w:t xml:space="preserve"> </w:t>
       </w:r>
       <w:r>
-        <w:t xml:space="preserve">(227.01) = -0.06,</w:t>
+        <w:t xml:space="preserve">(227.01) = -2.55,</w:t>
       </w:r>
       <w:r>
         <w:t xml:space="preserve"> </w:t>
@@ -2625,21 +2502,48 @@
         <w:t xml:space="preserve"> </w:t>
       </w:r>
       <w:r>
-        <w:t xml:space="preserve">= 0.55).</w:t>
-      </w:r>
-    </w:p>
-    <w:p>
-      <w:pPr>
-        <w:pStyle w:val="Textoindependiente"/>
-      </w:pPr>
-      <w:r>
-        <w:t xml:space="preserve">Unlike the others, socio-individual domain was not influenced by corrected age (</w:t>
+        <w:t xml:space="preserve">= 0.015). The other age intervals did not have a slope that deviated significantly from zero (Age</w:t>
+      </w:r>
+      <w:r>
+        <w:rPr>
+          <w:vertAlign w:val="subscript"/>
+        </w:rPr>
+        <w:t xml:space="preserve">[6.3, 8.7]</w:t>
+      </w:r>
+      <w:r>
+        <w:t xml:space="preserve">,</w:t>
+      </w:r>
+      <w:r>
+        <w:t xml:space="preserve"> </w:t>
+      </w:r>
+      <m:oMath>
+        <m:r>
+          <m:t>β</m:t>
+        </m:r>
+      </m:oMath>
+      <w:r>
+        <w:t xml:space="preserve"> </w:t>
+      </w:r>
+      <w:r>
+        <w:t xml:space="preserve">= 0.05, CI</w:t>
+      </w:r>
+      <w:r>
+        <w:rPr>
+          <w:vertAlign w:val="subscript"/>
+        </w:rPr>
+        <w:t xml:space="preserve">95%</w:t>
+      </w:r>
+      <w:r>
+        <w:t xml:space="preserve">[-1.1, 1.2],</w:t>
+      </w:r>
+      <w:r>
+        <w:t xml:space="preserve"> </w:t>
       </w:r>
       <m:oMath>
         <m:sSub>
           <m:e>
             <m:r>
-              <m:t>F</m:t>
+              <m:t>t</m:t>
             </m:r>
           </m:e>
           <m:sub>
@@ -2647,19 +2551,22 @@
               <m:t>s</m:t>
             </m:r>
             <m:r>
-              <m:t>m</m:t>
-            </m:r>
-            <m:r>
-              <m:t>o</m:t>
-            </m:r>
-            <m:r>
-              <m:t>o</m:t>
-            </m:r>
-            <m:r>
               <m:t>t</m:t>
             </m:r>
             <m:r>
-              <m:t>h</m:t>
+              <m:t>u</m:t>
+            </m:r>
+            <m:r>
+              <m:t>d</m:t>
+            </m:r>
+            <m:r>
+              <m:t>e</m:t>
+            </m:r>
+            <m:r>
+              <m:t>n</m:t>
+            </m:r>
+            <m:r>
+              <m:t>t</m:t>
             </m:r>
           </m:sub>
         </m:sSub>
@@ -2668,6 +2575,154 @@
         <w:t xml:space="preserve"> </w:t>
       </w:r>
       <w:r>
+        <w:t xml:space="preserve">(227.01) = 0.06,</w:t>
+      </w:r>
+      <w:r>
+        <w:t xml:space="preserve"> </w:t>
+      </w:r>
+      <w:r>
+        <w:rPr>
+          <w:iCs/>
+          <w:i/>
+        </w:rPr>
+        <w:t xml:space="preserve">p</w:t>
+      </w:r>
+      <w:r>
+        <w:t xml:space="preserve"> </w:t>
+      </w:r>
+      <w:r>
+        <w:t xml:space="preserve">= 0.395; Age</w:t>
+      </w:r>
+      <w:r>
+        <w:rPr>
+          <w:vertAlign w:val="subscript"/>
+        </w:rPr>
+        <w:t xml:space="preserve">[14.5, 48.0]</w:t>
+      </w:r>
+      <w:r>
+        <w:t xml:space="preserve">,</w:t>
+      </w:r>
+      <w:r>
+        <w:t xml:space="preserve"> </w:t>
+      </w:r>
+      <m:oMath>
+        <m:r>
+          <m:t>β</m:t>
+        </m:r>
+      </m:oMath>
+      <w:r>
+        <w:t xml:space="preserve"> </w:t>
+      </w:r>
+      <w:r>
+        <w:t xml:space="preserve">= 0.03, CI</w:t>
+      </w:r>
+      <w:r>
+        <w:rPr>
+          <w:vertAlign w:val="subscript"/>
+        </w:rPr>
+        <w:t xml:space="preserve">95%</w:t>
+      </w:r>
+      <w:r>
+        <w:t xml:space="preserve">[-1.99, 2.04],</w:t>
+      </w:r>
+      <w:r>
+        <w:t xml:space="preserve"> </w:t>
+      </w:r>
+      <m:oMath>
+        <m:sSub>
+          <m:e>
+            <m:r>
+              <m:t>t</m:t>
+            </m:r>
+          </m:e>
+          <m:sub>
+            <m:r>
+              <m:t>s</m:t>
+            </m:r>
+            <m:r>
+              <m:t>t</m:t>
+            </m:r>
+            <m:r>
+              <m:t>u</m:t>
+            </m:r>
+            <m:r>
+              <m:t>d</m:t>
+            </m:r>
+            <m:r>
+              <m:t>e</m:t>
+            </m:r>
+            <m:r>
+              <m:t>n</m:t>
+            </m:r>
+            <m:r>
+              <m:t>t</m:t>
+            </m:r>
+          </m:sub>
+        </m:sSub>
+      </m:oMath>
+      <w:r>
+        <w:t xml:space="preserve"> </w:t>
+      </w:r>
+      <w:r>
+        <w:t xml:space="preserve">(227.01) = -0.06,</w:t>
+      </w:r>
+      <w:r>
+        <w:t xml:space="preserve"> </w:t>
+      </w:r>
+      <w:r>
+        <w:rPr>
+          <w:iCs/>
+          <w:i/>
+        </w:rPr>
+        <w:t xml:space="preserve">p</w:t>
+      </w:r>
+      <w:r>
+        <w:t xml:space="preserve"> </w:t>
+      </w:r>
+      <w:r>
+        <w:t xml:space="preserve">= 0.55).</w:t>
+      </w:r>
+    </w:p>
+    <w:p>
+      <w:pPr>
+        <w:pStyle w:val="Textoindependiente"/>
+      </w:pPr>
+      <w:r>
+        <w:t xml:space="preserve">Unlike the others, PS domain was not influenced by corrected age (</w:t>
+      </w:r>
+      <m:oMath>
+        <m:sSub>
+          <m:e>
+            <m:r>
+              <m:t>F</m:t>
+            </m:r>
+          </m:e>
+          <m:sub>
+            <m:r>
+              <m:t>s</m:t>
+            </m:r>
+            <m:r>
+              <m:t>m</m:t>
+            </m:r>
+            <m:r>
+              <m:t>o</m:t>
+            </m:r>
+            <m:r>
+              <m:t>o</m:t>
+            </m:r>
+            <m:r>
+              <m:t>t</m:t>
+            </m:r>
+            <m:r>
+              <m:t>h</m:t>
+            </m:r>
+          </m:sub>
+        </m:sSub>
+      </m:oMath>
+      <w:r>
+        <w:t xml:space="preserve"> </w:t>
+      </w:r>
+      <w:r>
         <w:t xml:space="preserve">(1, 231.58) = 1.16,</w:t>
       </w:r>
       <w:r>
@@ -2684,7 +2739,7 @@
         <w:t xml:space="preserve"> </w:t>
       </w:r>
       <w:r>
-        <w:t xml:space="preserve">= 0.282). Accordingly, prematurity (measured in weeks) was not associated with any developmental domain within ASQ-3 assessment (significance for smooth: communication,</w:t>
+        <w:t xml:space="preserve">= 0.282). Accordingly, prematurity (measured in weeks) was not associated with any developmental domain within ASQ-3 assessment (significance for smooth terms: CM,</w:t>
       </w:r>
       <w:r>
         <w:t xml:space="preserve"> </w:t>
@@ -2700,7 +2755,7 @@
         <w:t xml:space="preserve"> </w:t>
       </w:r>
       <w:r>
-        <w:t xml:space="preserve">= 0.715; fine motor,</w:t>
+        <w:t xml:space="preserve">= 0.715; FM,</w:t>
       </w:r>
       <w:r>
         <w:t xml:space="preserve"> </w:t>
@@ -2716,7 +2771,7 @@
         <w:t xml:space="preserve"> </w:t>
       </w:r>
       <w:r>
-        <w:t xml:space="preserve">= 0.987; gross motor,</w:t>
+        <w:t xml:space="preserve">= 0.987; GM,</w:t>
       </w:r>
       <w:r>
         <w:t xml:space="preserve"> </w:t>
@@ -2732,7 +2787,7 @@
         <w:t xml:space="preserve"> </w:t>
       </w:r>
       <w:r>
-        <w:t xml:space="preserve">= 0.357; problem-solving,</w:t>
+        <w:t xml:space="preserve">= 0.357; CG,</w:t>
       </w:r>
       <w:r>
         <w:t xml:space="preserve"> </w:t>
@@ -2748,7 +2803,7 @@
         <w:t xml:space="preserve"> </w:t>
       </w:r>
       <w:r>
-        <w:t xml:space="preserve">= 0.292; personal-social,</w:t>
+        <w:t xml:space="preserve">= 0.292; personal-individual,</w:t>
       </w:r>
       <w:r>
         <w:t xml:space="preserve"> </w:t>
@@ -2767,8 +2822,8 @@
         <w:t xml:space="preserve">= 0.131).</w:t>
       </w:r>
     </w:p>
-    <w:bookmarkEnd w:id="30"/>
-    <w:bookmarkStart w:id="31" w:name="discussion"/>
+    <w:bookmarkEnd w:id="33"/>
+    <w:bookmarkStart w:id="34" w:name="discussion"/>
     <w:p>
       <w:pPr>
         <w:pStyle w:val="Ttulo1"/>
@@ -2782,7 +2837,7 @@
         <w:pStyle w:val="FirstParagraph"/>
       </w:pPr>
       <w:r>
-        <w:t xml:space="preserve">Our study aimed to describe and model the relationship between sociodemographic data, prematurity and neurodevelopmental levels based on ASQ-3 scores in infants diagnosed with BCH. Our main findings suggest a non-linear effect of age, corrected for prematurity, with a marked decrease in scores for all neurodevelopmental traits at different age frames, even after adjusting for caregiver relationship, gender and inter-rater influence. However in the personal-individual domain, there was no variation observed across corrected age.</w:t>
+        <w:t xml:space="preserve">Our study aimed to describe and model the relationship between sociodemographic data, prematurity and neurodevelopmental levels based on ASQ-3 scores in infants diagnosed with BCH. Our main findings suggest a non-linear effect of age, corrected for prematurity, with a marked decrease in scores for all neurodevelopmental traits at different age frames, even after adjusting for caregiver relationship, sex and inter-rater influence. However in the personal-individual domain, there was no variation observed across corrected age.</w:t>
       </w:r>
     </w:p>
     <w:p>
@@ -2824,7 +2879,7 @@
         <w:t xml:space="preserve">)</w:t>
       </w:r>
       <w:r>
-        <w:t xml:space="preserve">. A reflection of the aforementioned would be expressed in an altered development of gross motor function in the first months of life, with a consequent limitation in fine motor skills later on, which would have a subsequent negative impact on the communicative competence of infants, secondary to a reduced interaction with their environment and peers. The results found in our study are congruent with what other authors have discussed in relation to the role of gross and fine motor skills in language development</w:t>
+        <w:t xml:space="preserve">. A reflection of the aforementioned would be expressed in an altered development of GM function in the first months of life, with a consequent limitation in FM skills later on, which would have a subsequent negative impact on the communicative competence of infants, secondary to a reduced interaction with their environment and peers. The results found in our study are congruent with what other authors have discussed in relation to the role of gross and FM skills in language development</w:t>
       </w:r>
       <w:r>
         <w:t xml:space="preserve"> </w:t>
@@ -2872,11 +2927,11 @@
         <w:t xml:space="preserve">)</w:t>
       </w:r>
       <w:r>
-        <w:t xml:space="preserve">. All together, these represent the main limitations in our study design, which need to be addressed in future research exploring the variations observed in different developmental traits in hypotonic infants. However, our study sheds light to an underexplored aspect of congenital myopathies, with robust statistical methods that made it possible to model the data and capture the complex relationships seen early in life.</w:t>
-      </w:r>
-    </w:p>
-    <w:bookmarkEnd w:id="31"/>
-    <w:bookmarkStart w:id="32" w:name="conclusion"/>
+        <w:t xml:space="preserve">. All together, these represent the main limitations in our study design, which need to be addressed in future research exploring the variations observed in different developmental traits in hypotonic infants. However, our study sheds light to an underexplored aspect of congenital myopathies, with robust statistical methods that made it possible to model and capture the complex relationships seen early in life.</w:t>
+      </w:r>
+    </w:p>
+    <w:bookmarkEnd w:id="34"/>
+    <w:bookmarkStart w:id="35" w:name="conclusion"/>
     <w:p>
       <w:pPr>
         <w:pStyle w:val="Ttulo1"/>
@@ -2890,17 +2945,35 @@
         <w:pStyle w:val="FirstParagraph"/>
       </w:pPr>
       <w:r>
+        <w:t xml:space="preserve">The present study shows that the marked variations observed in neurodevelopmental traits are present across age in hypotonic infants, mainly in the form of non-linear and domain-specific variations, even after adjusting for the effect that caregiver relationship, gender and evaluators might exert. Moreover, we show that the observed variations in developmental domains are not solely attributable to prematurity, where age corrected for prematurity best explained the observed variability in neurodevelopment. Further research is warranted to determine how these findings apply when controlling for context-mediated social factors and in other populations.</w:t>
+      </w:r>
+    </w:p>
+    <w:bookmarkEnd w:id="35"/>
+    <w:bookmarkStart w:id="36" w:name="acknowledgment"/>
+    <w:p>
+      <w:pPr>
+        <w:pStyle w:val="Ttulo1"/>
+      </w:pPr>
+      <w:r>
+        <w:t xml:space="preserve">Acknowledgment</w:t>
+      </w:r>
+    </w:p>
+    <w:p>
+      <w:pPr>
+        <w:pStyle w:val="FirstParagraph"/>
+      </w:pPr>
+      <w:r>
         <w:t xml:space="preserve">[…].</w:t>
       </w:r>
     </w:p>
-    <w:bookmarkEnd w:id="32"/>
-    <w:bookmarkStart w:id="33" w:name="acknowledgment"/>
+    <w:bookmarkEnd w:id="36"/>
+    <w:bookmarkStart w:id="37" w:name="conflicts-of-interest"/>
     <w:p>
       <w:pPr>
         <w:pStyle w:val="Ttulo1"/>
       </w:pPr>
       <w:r>
-        <w:t xml:space="preserve">Acknowledgment</w:t>
+        <w:t xml:space="preserve">Conflicts of interest</w:t>
       </w:r>
     </w:p>
     <w:p>
@@ -2908,39 +2981,21 @@
         <w:pStyle w:val="FirstParagraph"/>
       </w:pPr>
       <w:r>
-        <w:t xml:space="preserve">[…].</w:t>
-      </w:r>
-    </w:p>
-    <w:bookmarkEnd w:id="33"/>
-    <w:bookmarkStart w:id="34" w:name="conflicts-of-interest"/>
+        <w:t xml:space="preserve">The authors declare that the research was conducted in the absence of any commercial or financial relationships that could be construed as a potential conflict of interest.</w:t>
+      </w:r>
+    </w:p>
+    <w:bookmarkEnd w:id="37"/>
+    <w:bookmarkStart w:id="66" w:name="references"/>
     <w:p>
       <w:pPr>
         <w:pStyle w:val="Ttulo1"/>
       </w:pPr>
       <w:r>
-        <w:t xml:space="preserve">Conflicts of interest</w:t>
-      </w:r>
-    </w:p>
-    <w:p>
-      <w:pPr>
-        <w:pStyle w:val="FirstParagraph"/>
-      </w:pPr>
-      <w:r>
-        <w:t xml:space="preserve">[…].</w:t>
-      </w:r>
-    </w:p>
-    <w:bookmarkEnd w:id="34"/>
-    <w:bookmarkStart w:id="63" w:name="references"/>
-    <w:p>
-      <w:pPr>
-        <w:pStyle w:val="Ttulo1"/>
-      </w:pPr>
-      <w:r>
         <w:t xml:space="preserve">References</w:t>
       </w:r>
     </w:p>
-    <w:bookmarkStart w:id="60" w:name="refs"/>
-    <w:bookmarkStart w:id="35" w:name="ref-ballantyne2016risk"/>
+    <w:bookmarkStart w:id="63" w:name="refs"/>
+    <w:bookmarkStart w:id="38" w:name="ref-ballantyne2016risk"/>
     <w:p>
       <w:pPr>
         <w:pStyle w:val="Bibliografa"/>
@@ -2975,8 +3030,8 @@
         <w:t xml:space="preserve">, 27–32.</w:t>
       </w:r>
     </w:p>
-    <w:bookmarkEnd w:id="35"/>
-    <w:bookmarkStart w:id="36" w:name="ref-bruder2010early"/>
+    <w:bookmarkEnd w:id="38"/>
+    <w:bookmarkStart w:id="39" w:name="ref-bruder2010early"/>
     <w:p>
       <w:pPr>
         <w:pStyle w:val="Bibliografa"/>
@@ -3011,8 +3066,8 @@
         <w:t xml:space="preserve">(3), 339–355.</w:t>
       </w:r>
     </w:p>
-    <w:bookmarkEnd w:id="36"/>
-    <w:bookmarkStart w:id="37" w:name="ref-di2016predictive"/>
+    <w:bookmarkEnd w:id="39"/>
+    <w:bookmarkStart w:id="40" w:name="ref-di2016predictive"/>
     <w:p>
       <w:pPr>
         <w:pStyle w:val="Bibliografa"/>
@@ -3047,8 +3102,8 @@
         <w:t xml:space="preserve">, 49–55.</w:t>
       </w:r>
     </w:p>
-    <w:bookmarkEnd w:id="37"/>
-    <w:bookmarkStart w:id="38" w:name="ref-gabis2021weak"/>
+    <w:bookmarkEnd w:id="40"/>
+    <w:bookmarkStart w:id="41" w:name="ref-gabis2021weak"/>
     <w:p>
       <w:pPr>
         <w:pStyle w:val="Bibliografa"/>
@@ -3083,8 +3138,8 @@
         <w:t xml:space="preserve">, 612674.</w:t>
       </w:r>
     </w:p>
-    <w:bookmarkEnd w:id="38"/>
-    <w:bookmarkStart w:id="39" w:name="ref-gonzalez2019gross"/>
+    <w:bookmarkEnd w:id="41"/>
+    <w:bookmarkStart w:id="42" w:name="ref-gonzalez2019gross"/>
     <w:p>
       <w:pPr>
         <w:pStyle w:val="Bibliografa"/>
@@ -3119,8 +3174,8 @@
         <w:t xml:space="preserve">, 2670.</w:t>
       </w:r>
     </w:p>
-    <w:bookmarkEnd w:id="39"/>
-    <w:bookmarkStart w:id="40" w:name="ref-guralnick2017early"/>
+    <w:bookmarkEnd w:id="42"/>
+    <w:bookmarkStart w:id="43" w:name="ref-guralnick2017early"/>
     <w:p>
       <w:pPr>
         <w:pStyle w:val="Bibliografa"/>
@@ -3155,8 +3210,8 @@
         <w:t xml:space="preserve">(2), 211–229.</w:t>
       </w:r>
     </w:p>
-    <w:bookmarkEnd w:id="40"/>
-    <w:bookmarkStart w:id="41" w:name="ref-harris2008congenital"/>
+    <w:bookmarkEnd w:id="43"/>
+    <w:bookmarkStart w:id="44" w:name="ref-harris2008congenital"/>
     <w:p>
       <w:pPr>
         <w:pStyle w:val="Bibliografa"/>
@@ -3191,8 +3246,8 @@
         <w:t xml:space="preserve">(12), 889–892.</w:t>
       </w:r>
     </w:p>
-    <w:bookmarkEnd w:id="41"/>
-    <w:bookmarkStart w:id="42" w:name="ref-kerstjens2015ages"/>
+    <w:bookmarkEnd w:id="44"/>
+    <w:bookmarkStart w:id="45" w:name="ref-kerstjens2015ages"/>
     <w:p>
       <w:pPr>
         <w:pStyle w:val="Bibliografa"/>
@@ -3227,8 +3282,8 @@
         <w:t xml:space="preserve">(7), e0133087.</w:t>
       </w:r>
     </w:p>
-    <w:bookmarkEnd w:id="42"/>
-    <w:bookmarkStart w:id="43" w:name="ref-leyenaar2005schematic"/>
+    <w:bookmarkEnd w:id="45"/>
+    <w:bookmarkStart w:id="46" w:name="ref-leyenaar2005schematic"/>
     <w:p>
       <w:pPr>
         <w:pStyle w:val="Bibliografa"/>
@@ -3263,8 +3318,8 @@
         <w:t xml:space="preserve">(7), 397–400.</w:t>
       </w:r>
     </w:p>
-    <w:bookmarkEnd w:id="43"/>
-    <w:bookmarkStart w:id="45" w:name="ref-daniel2021see"/>
+    <w:bookmarkEnd w:id="46"/>
+    <w:bookmarkStart w:id="48" w:name="ref-daniel2021see"/>
     <w:p>
       <w:pPr>
         <w:pStyle w:val="Bibliografa"/>
@@ -3322,7 +3377,7 @@
       <w:r>
         <w:t xml:space="preserve"> </w:t>
       </w:r>
-      <w:hyperlink r:id="rId44">
+      <w:hyperlink r:id="rId47">
         <w:r>
           <w:rPr>
             <w:rStyle w:val="Hipervnculo"/>
@@ -3331,8 +3386,8 @@
         </w:r>
       </w:hyperlink>
     </w:p>
-    <w:bookmarkEnd w:id="45"/>
-    <w:bookmarkStart w:id="47" w:name="ref-dominique2020estimation"/>
+    <w:bookmarkEnd w:id="48"/>
+    <w:bookmarkStart w:id="50" w:name="ref-dominique2020estimation"/>
     <w:p>
       <w:pPr>
         <w:pStyle w:val="Bibliografa"/>
@@ -3356,7 +3411,7 @@
       <w:r>
         <w:t xml:space="preserve"> </w:t>
       </w:r>
-      <w:hyperlink r:id="rId46">
+      <w:hyperlink r:id="rId49">
         <w:r>
           <w:rPr>
             <w:rStyle w:val="Hipervnculo"/>
@@ -3365,8 +3420,8 @@
         </w:r>
       </w:hyperlink>
     </w:p>
-    <w:bookmarkEnd w:id="47"/>
-    <w:bookmarkStart w:id="49" w:name="ref-rlanguage"/>
+    <w:bookmarkEnd w:id="50"/>
+    <w:bookmarkStart w:id="52" w:name="ref-rlanguage"/>
     <w:p>
       <w:pPr>
         <w:pStyle w:val="Bibliografa"/>
@@ -3390,7 +3445,7 @@
       <w:r>
         <w:t xml:space="preserve"> </w:t>
       </w:r>
-      <w:hyperlink r:id="rId48">
+      <w:hyperlink r:id="rId51">
         <w:r>
           <w:rPr>
             <w:rStyle w:val="Hipervnculo"/>
@@ -3399,8 +3454,8 @@
         </w:r>
       </w:hyperlink>
     </w:p>
-    <w:bookmarkEnd w:id="49"/>
-    <w:bookmarkStart w:id="50" w:name="ref-riou2009global"/>
+    <w:bookmarkEnd w:id="52"/>
+    <w:bookmarkStart w:id="53" w:name="ref-riou2009global"/>
     <w:p>
       <w:pPr>
         <w:pStyle w:val="Bibliografa"/>
@@ -3435,8 +3490,8 @@
         <w:t xml:space="preserve">(8), 600–606.</w:t>
       </w:r>
     </w:p>
-    <w:bookmarkEnd w:id="50"/>
-    <w:bookmarkStart w:id="51" w:name="ref-singh2017ages"/>
+    <w:bookmarkEnd w:id="53"/>
+    <w:bookmarkStart w:id="54" w:name="ref-singh2017ages"/>
     <w:p>
       <w:pPr>
         <w:pStyle w:val="Bibliografa"/>
@@ -3513,8 +3568,8 @@
         <w:t xml:space="preserve">(1), 5–12.</w:t>
       </w:r>
     </w:p>
-    <w:bookmarkEnd w:id="51"/>
-    <w:bookmarkStart w:id="52" w:name="ref-thompson2002benign"/>
+    <w:bookmarkEnd w:id="54"/>
+    <w:bookmarkStart w:id="55" w:name="ref-thompson2002benign"/>
     <w:p>
       <w:pPr>
         <w:pStyle w:val="Bibliografa"/>
@@ -3549,8 +3604,8 @@
         <w:t xml:space="preserve">(4), 283–286.</w:t>
       </w:r>
     </w:p>
-    <w:bookmarkEnd w:id="52"/>
-    <w:bookmarkStart w:id="53" w:name="ref-walker2011inequality"/>
+    <w:bookmarkEnd w:id="55"/>
+    <w:bookmarkStart w:id="56" w:name="ref-walker2011inequality"/>
     <w:p>
       <w:pPr>
         <w:pStyle w:val="Bibliografa"/>
@@ -3585,8 +3640,8 @@
         <w:t xml:space="preserve">(9799), 1325–1338.</w:t>
       </w:r>
     </w:p>
-    <w:bookmarkEnd w:id="53"/>
-    <w:bookmarkStart w:id="55" w:name="ref-hadley2016ggplot2"/>
+    <w:bookmarkEnd w:id="56"/>
+    <w:bookmarkStart w:id="58" w:name="ref-hadley2016ggplot2"/>
     <w:p>
       <w:pPr>
         <w:pStyle w:val="Bibliografa"/>
@@ -3610,7 +3665,7 @@
       <w:r>
         <w:t xml:space="preserve"> </w:t>
       </w:r>
-      <w:hyperlink r:id="rId54">
+      <w:hyperlink r:id="rId57">
         <w:r>
           <w:rPr>
             <w:rStyle w:val="Hipervnculo"/>
@@ -3619,8 +3674,8 @@
         </w:r>
       </w:hyperlink>
     </w:p>
-    <w:bookmarkEnd w:id="55"/>
-    <w:bookmarkStart w:id="56" w:name="ref-wood2003thin"/>
+    <w:bookmarkEnd w:id="58"/>
+    <w:bookmarkStart w:id="59" w:name="ref-wood2003thin"/>
     <w:p>
       <w:pPr>
         <w:pStyle w:val="Bibliografa"/>
@@ -3655,8 +3710,8 @@
         <w:t xml:space="preserve">(1), 95–114.</w:t>
       </w:r>
     </w:p>
-    <w:bookmarkEnd w:id="56"/>
-    <w:bookmarkStart w:id="57" w:name="ref-wood2011fast"/>
+    <w:bookmarkEnd w:id="59"/>
+    <w:bookmarkStart w:id="60" w:name="ref-wood2011fast"/>
     <w:p>
       <w:pPr>
         <w:pStyle w:val="Bibliografa"/>
@@ -3691,8 +3746,8 @@
         <w:t xml:space="preserve">(1), 3–36.</w:t>
       </w:r>
     </w:p>
-    <w:bookmarkEnd w:id="57"/>
-    <w:bookmarkStart w:id="58" w:name="ref-wood2017generalized"/>
+    <w:bookmarkEnd w:id="60"/>
+    <w:bookmarkStart w:id="61" w:name="ref-wood2017generalized"/>
     <w:p>
       <w:pPr>
         <w:pStyle w:val="Bibliografa"/>
@@ -3717,8 +3772,8 @@
         <w:t xml:space="preserve">(2nd ed.). Chapman; Hall/CRC.</w:t>
       </w:r>
     </w:p>
-    <w:bookmarkEnd w:id="58"/>
-    <w:bookmarkStart w:id="59" w:name="ref-wood2016smoothing"/>
+    <w:bookmarkEnd w:id="61"/>
+    <w:bookmarkStart w:id="62" w:name="ref-wood2016smoothing"/>
     <w:p>
       <w:pPr>
         <w:pStyle w:val="Bibliografa"/>
@@ -3753,8 +3808,8 @@
         <w:t xml:space="preserve">, 1548–1575.</w:t>
       </w:r>
     </w:p>
-    <w:bookmarkEnd w:id="59"/>
-    <w:bookmarkEnd w:id="60"/>
+    <w:bookmarkEnd w:id="62"/>
+    <w:bookmarkEnd w:id="63"/>
     <w:p>
       <w:r>
         <w:br w:type="page"/>
@@ -3764,7 +3819,7 @@
       <w:pPr>
         <w:pStyle w:val="Textoindependiente"/>
       </w:pPr>
-      <w:bookmarkStart w:id="61" w:name="tab1"/>
+      <w:bookmarkStart w:id="64" w:name="tab1"/>
       <w:r>
         <w:rPr>
           <w:bCs/>
@@ -3772,7 +3827,7 @@
         </w:rPr>
         <w:t xml:space="preserve">Table 1</w:t>
       </w:r>
-      <w:bookmarkEnd w:id="61"/>
+      <w:bookmarkEnd w:id="64"/>
       <w:r>
         <w:t xml:space="preserve">. Overall baseline and developmental characteristics of the sample and grouped by sex.</w:t>
       </w:r>
@@ -3853,7 +3908,7 @@
       <w:pPr>
         <w:pStyle w:val="Textoindependiente"/>
       </w:pPr>
-      <w:bookmarkStart w:id="62" w:name="fig1"/>
+      <w:bookmarkStart w:id="65" w:name="fig1"/>
       <w:r>
         <w:rPr>
           <w:bCs/>
@@ -3861,7 +3916,7 @@
         </w:rPr>
         <w:t xml:space="preserve">Figure 1</w:t>
       </w:r>
-      <w:bookmarkEnd w:id="62"/>
+      <w:bookmarkEnd w:id="65"/>
       <w:r>
         <w:t xml:space="preserve">. Relationship between corrected age (in months) and developmental domains. Left panel: regression lines and shaded area represent predicted values estimated from GAM models and their CI</w:t>
       </w:r>
@@ -3887,7 +3942,7 @@
         <w:t xml:space="preserve">that did not cross zero.</w:t>
       </w:r>
     </w:p>
-    <w:bookmarkEnd w:id="63"/>
+    <w:bookmarkEnd w:id="66"/>
     <w:sectPr>
       <w:pgSz w:h="15840" w:w="12240"/>
       <w:pgMar w:bottom="1417" w:footer="720" w:gutter="0" w:header="720" w:left="1701" w:right="1701" w:top="1417"/>

</xml_diff>

<commit_message>
first complete version of manuscript
</commit_message>
<xml_diff>
--- a/manuscript/manuscript.docx
+++ b/manuscript/manuscript.docx
@@ -14,7 +14,7 @@
         <w:t xml:space="preserve">Title</w:t>
       </w:r>
       <w:r>
-        <w:t xml:space="preserve">: Neurodevelopmental features among infants with benign congenital hypotonia in high southern latitudes: An observational cross-sectional trial.</w:t>
+        <w:t xml:space="preserve">: Neurodevelopmental features among infants with congenital hypotonia in high southern latitudes: An observational cross-sectional study.</w:t>
       </w:r>
     </w:p>
     <w:p>
@@ -53,25 +53,13 @@
         <w:t xml:space="preserve"> </w:t>
       </w:r>
       <w:r>
-        <w:t xml:space="preserve">…,</w:t>
+        <w:t xml:space="preserve">Cristian Núñez-Espinoza,</w:t>
       </w:r>
       <w:r>
         <w:rPr>
           <w:vertAlign w:val="superscript"/>
         </w:rPr>
-        <w:t xml:space="preserve">4</w:t>
-      </w:r>
-      <w:r>
-        <w:t xml:space="preserve"> </w:t>
-      </w:r>
-      <w:r>
-        <w:t xml:space="preserve">Cristian Núñez-Espinoza,</w:t>
-      </w:r>
-      <w:r>
-        <w:rPr>
-          <w:vertAlign w:val="superscript"/>
-        </w:rPr>
-        <w:t xml:space="preserve">3,5</w:t>
+        <w:t xml:space="preserve">3,4</w:t>
       </w:r>
       <w:r>
         <w:t xml:space="preserve"> </w:t>
@@ -156,23 +144,6 @@
         <w:t xml:space="preserve"> </w:t>
       </w:r>
       <w:r>
-        <w:t xml:space="preserve">Afiliación, lugar.</w:t>
-      </w:r>
-    </w:p>
-    <w:p>
-      <w:pPr>
-        <w:pStyle w:val="Afiliation"/>
-      </w:pPr>
-      <w:r>
-        <w:rPr>
-          <w:vertAlign w:val="superscript"/>
-        </w:rPr>
-        <w:t xml:space="preserve">5</w:t>
-      </w:r>
-      <w:r>
-        <w:t xml:space="preserve"> </w:t>
-      </w:r>
-      <w:r>
         <w:t xml:space="preserve">School of Medicine, Magallanes University, Punta Arenas, Chile.</w:t>
       </w:r>
     </w:p>
@@ -250,7 +221,7 @@
         <w:t xml:space="preserve"> </w:t>
       </w:r>
       <w:r>
-        <w:t xml:space="preserve">scores in infants diagnosed with benign congenital hypotonia (BCH).</w:t>
+        <w:t xml:space="preserve">scores in infants diagnosed with congenital hypotonia (CH).</w:t>
       </w:r>
       <w:r>
         <w:t xml:space="preserve"> </w:t>
@@ -276,7 +247,189 @@
         <w:t xml:space="preserve">Results</w:t>
       </w:r>
       <w:r>
-        <w:t xml:space="preserve">: […].</w:t>
+        <w:t xml:space="preserve">: When modelling the effect of corrected age on developmental domains we found a significant overall effect on communication skills (</w:t>
+      </w:r>
+      <m:oMath>
+        <m:r>
+          <m:t>β</m:t>
+        </m:r>
+      </m:oMath>
+      <w:r>
+        <w:t xml:space="preserve"> </w:t>
+      </w:r>
+      <w:r>
+        <w:t xml:space="preserve">= -2.36, CI</w:t>
+      </w:r>
+      <w:r>
+        <w:rPr>
+          <w:vertAlign w:val="subscript"/>
+        </w:rPr>
+        <w:t xml:space="preserve">95%</w:t>
+      </w:r>
+      <w:r>
+        <w:t xml:space="preserve">[-3.47, -1.25]), gross motor function (</w:t>
+      </w:r>
+      <m:oMath>
+        <m:r>
+          <m:t>β</m:t>
+        </m:r>
+      </m:oMath>
+      <w:r>
+        <w:t xml:space="preserve"> </w:t>
+      </w:r>
+      <w:r>
+        <w:t xml:space="preserve">= 1.95, CI</w:t>
+      </w:r>
+      <w:r>
+        <w:rPr>
+          <w:vertAlign w:val="subscript"/>
+        </w:rPr>
+        <w:t xml:space="preserve">95%</w:t>
+      </w:r>
+      <w:r>
+        <w:t xml:space="preserve">[0.66, 3.25]) and problem-solving skills (</w:t>
+      </w:r>
+      <m:oMath>
+        <m:r>
+          <m:t>β</m:t>
+        </m:r>
+      </m:oMath>
+      <w:r>
+        <w:t xml:space="preserve"> </w:t>
+      </w:r>
+      <w:r>
+        <w:t xml:space="preserve">= -1.87, CI</w:t>
+      </w:r>
+      <w:r>
+        <w:rPr>
+          <w:vertAlign w:val="subscript"/>
+        </w:rPr>
+        <w:t xml:space="preserve">95%</w:t>
+      </w:r>
+      <w:r>
+        <w:t xml:space="preserve">[-3.17, -0.57]). fine motor skills did not exhibit an overall linear effect (</w:t>
+      </w:r>
+      <m:oMath>
+        <m:r>
+          <m:t>β</m:t>
+        </m:r>
+      </m:oMath>
+      <w:r>
+        <w:t xml:space="preserve"> </w:t>
+      </w:r>
+      <w:r>
+        <w:t xml:space="preserve">= 0.04, CI</w:t>
+      </w:r>
+      <w:r>
+        <w:rPr>
+          <w:vertAlign w:val="subscript"/>
+        </w:rPr>
+        <w:t xml:space="preserve">95%</w:t>
+      </w:r>
+      <w:r>
+        <w:t xml:space="preserve">[-0.45, 0.52]), however, they showed a non-linear effect (</w:t>
+      </w:r>
+      <m:oMath>
+        <m:sSub>
+          <m:e>
+            <m:r>
+              <m:t>F</m:t>
+            </m:r>
+          </m:e>
+          <m:sub>
+            <m:r>
+              <m:t>s</m:t>
+            </m:r>
+            <m:r>
+              <m:t>m</m:t>
+            </m:r>
+            <m:r>
+              <m:t>o</m:t>
+            </m:r>
+            <m:r>
+              <m:t>o</m:t>
+            </m:r>
+            <m:r>
+              <m:t>t</m:t>
+            </m:r>
+            <m:r>
+              <m:t>h</m:t>
+            </m:r>
+          </m:sub>
+        </m:sSub>
+      </m:oMath>
+      <w:r>
+        <w:t xml:space="preserve"> </w:t>
+      </w:r>
+      <w:r>
+        <w:t xml:space="preserve">(2.59, 226.77) = 4.2,</w:t>
+      </w:r>
+      <w:r>
+        <w:t xml:space="preserve"> </w:t>
+      </w:r>
+      <w:r>
+        <w:rPr>
+          <w:iCs/>
+          <w:i/>
+        </w:rPr>
+        <w:t xml:space="preserve">p</w:t>
+      </w:r>
+      <w:r>
+        <w:t xml:space="preserve"> </w:t>
+      </w:r>
+      <w:r>
+        <w:t xml:space="preserve">= 0.005); unlike the personal-social domain, which did not present any variation across corrected age (</w:t>
+      </w:r>
+      <m:oMath>
+        <m:sSub>
+          <m:e>
+            <m:r>
+              <m:t>F</m:t>
+            </m:r>
+          </m:e>
+          <m:sub>
+            <m:r>
+              <m:t>s</m:t>
+            </m:r>
+            <m:r>
+              <m:t>m</m:t>
+            </m:r>
+            <m:r>
+              <m:t>o</m:t>
+            </m:r>
+            <m:r>
+              <m:t>o</m:t>
+            </m:r>
+            <m:r>
+              <m:t>t</m:t>
+            </m:r>
+            <m:r>
+              <m:t>h</m:t>
+            </m:r>
+          </m:sub>
+        </m:sSub>
+      </m:oMath>
+      <w:r>
+        <w:t xml:space="preserve"> </w:t>
+      </w:r>
+      <w:r>
+        <w:t xml:space="preserve">(1, 231.58) = 1.16,</w:t>
+      </w:r>
+      <w:r>
+        <w:t xml:space="preserve"> </w:t>
+      </w:r>
+      <w:r>
+        <w:rPr>
+          <w:iCs/>
+          <w:i/>
+        </w:rPr>
+        <w:t xml:space="preserve">p</w:t>
+      </w:r>
+      <w:r>
+        <w:t xml:space="preserve"> </w:t>
+      </w:r>
+      <w:r>
+        <w:t xml:space="preserve">= 0.282).</w:t>
       </w:r>
       <w:r>
         <w:t xml:space="preserve"> </w:t>
@@ -304,7 +457,7 @@
         <w:t xml:space="preserve">Keywords</w:t>
       </w:r>
       <w:r>
-        <w:t xml:space="preserve">: […].</w:t>
+        <w:t xml:space="preserve">: Developmental traits, Congenital hypotonia, Ages and Stages Questionnaire (ASQ), Infants.</w:t>
       </w:r>
     </w:p>
     <w:p>
@@ -502,7 +655,7 @@
         <w:t xml:space="preserve">)</w:t>
       </w:r>
       <w:r>
-        <w:t xml:space="preserve">. There are multiple forms of neuromuscular, metabolic and genetic conditions associated with hypotonia and it may be a sign of neurodevelopmental delay, that may predispose to cognitive impairment</w:t>
+        <w:t xml:space="preserve">. There are multiple forms of neuromuscular, metabolic and genetic conditions associated with hypotonia and it may be a sign of neurodevelopmental delay, that may predispose to cognitive impairment in some cases</w:t>
       </w:r>
       <w:r>
         <w:t xml:space="preserve"> </w:t>
@@ -550,7 +703,7 @@
         <w:pStyle w:val="Textoindependiente"/>
       </w:pPr>
       <w:r>
-        <w:t xml:space="preserve">Accordingly, benign congenital hypotonia (BCH) is usually considered an exclusion diagnosis, and is usually made in the absence of other signs and symptoms, after every other evaluative resources have been exhausted</w:t>
+        <w:t xml:space="preserve">Accordingly, benign congenital hypotonia (CH) is usually considered an exclusion diagnosis, and is usually made in the absence of other signs and symptoms, after every other evaluative resources have been exhausted</w:t>
       </w:r>
       <w:r>
         <w:t xml:space="preserve"> </w:t>
@@ -584,7 +737,7 @@
         <w:t xml:space="preserve">)</w:t>
       </w:r>
       <w:r>
-        <w:t xml:space="preserve">, however this is not true for at least one author that suggest that BCH can not be considered a diagnosis as such</w:t>
+        <w:t xml:space="preserve">, however this is not true for at least one author that suggest that CH can not be considered a diagnosis as such</w:t>
       </w:r>
       <w:r>
         <w:t xml:space="preserve"> </w:t>
@@ -604,7 +757,7 @@
         <w:t xml:space="preserve">)</w:t>
       </w:r>
       <w:r>
-        <w:t xml:space="preserve">. BCH is considered a non-progressive neuromuscular disorder that does not progress but tends to improve with time and early intervention.</w:t>
+        <w:t xml:space="preserve">. CH is considered a non-progressive neuromuscular disorder that does not progress but tends to improve with time and early intervention.</w:t>
       </w:r>
     </w:p>
     <w:p>
@@ -612,7 +765,7 @@
         <w:pStyle w:val="Textoindependiente"/>
       </w:pPr>
       <w:r>
-        <w:t xml:space="preserve">Nevertheless, and to the best of our knowledge, there is no robust evidence characterising the observed variation in developmental traits in infants with known BCH across age. Therefore, our main objective in this study was to describe and model the relationship between sociodemographics, prematurity and neurodevelopmental levels based on ASQ-3 scores in infants with diagnosed BCH.</w:t>
+        <w:t xml:space="preserve">Nevertheless, and to the best of our knowledge, there is no robust evidence characterising the observed variation in developmental traits in infants with known CH across age. Therefore, our main objective in this study was to describe and model the relationship between sociodemographics, prematurity and neurodevelopmental levels based on ASQ-3 scores in infants with diagnosed CH.</w:t>
       </w:r>
     </w:p>
     <w:bookmarkEnd w:id="24"/>
@@ -650,7 +803,7 @@
         <w:rPr>
           <w:rStyle w:val="ErrorTok"/>
         </w:rPr>
-        <w:t xml:space="preserve">¿Los datos vienen de algún grupo de estudio o de cohorte en particular?</w:t>
+        <w:t xml:space="preserve">¿Los datos vienen de algún grupo de estudio, cohorte o de algún proyecto en particular? Detalles de donde vino la muestra</w:t>
       </w:r>
     </w:p>
     <w:p>
@@ -682,7 +835,7 @@
         <w:rPr>
           <w:rStyle w:val="ErrorTok"/>
         </w:rPr>
-        <w:t xml:space="preserve">¿Cómo fueron reclutados los sujetos? Criterios de elegibilidad, tipo de muestreo, etc.</w:t>
+        <w:t xml:space="preserve">¿Cómo, cuando y bajo qué condiciones fueron reclutados los sujetos? Criterios de elegibilidad, tipo de muestreo, etc.</w:t>
       </w:r>
     </w:p>
     <w:p>
@@ -693,7 +846,7 @@
         <w:rPr>
           <w:rStyle w:val="ErrorTok"/>
         </w:rPr>
-        <w:t xml:space="preserve">¿Cómo, cuando y quien hizo el diagnóstico de hipotonía congénita?</w:t>
+        <w:t xml:space="preserve">¿Cómo, cuando y quien hizo el diagnóstico de hipotonía congénita? ¿Fue igual para todos? ¿La información vino de parte de terceros?</w:t>
       </w:r>
     </w:p>
     <w:bookmarkEnd w:id="26"/>
@@ -720,7 +873,115 @@
         <w:pStyle w:val="FirstParagraph"/>
       </w:pPr>
       <w:r>
-        <w:t xml:space="preserve">The ASQ-3 is a parent reported initial level developmental screening instrument consisting of 21 intervals, each with 30 items in five areas: i) communication (CM), ii) gross motor (GM), iii) fine motor (FM), iv) problem-solving (CG), and v) personal-social (PS). The ASQ is cost-effective and widely used in the United States and other countries. The ASQ has been translated into several languages, and the number of international studies on its psychometric properties with diverse cultural environments is increasing. It has excellent psychometric properties, test-retest reliability of 92%, sensitivity of 87.4% and specificity of 95.7%. Its validity has been examined across different cultures and communities across the world.</w:t>
+        <w:t xml:space="preserve">The ASQ-3 is a parent reported initial level developmental screening instrument consisting of 21 intervals, each with 30 items in five areas: i) communication (CM), ii) gross motor (GM), iii) fine motor (FM), iv) problem-solving (CG), and v) personal-social (PS)</w:t>
+      </w:r>
+      <w:r>
+        <w:t xml:space="preserve"> </w:t>
+      </w:r>
+      <w:r>
+        <w:t xml:space="preserve">(</w:t>
+      </w:r>
+      <w:hyperlink w:anchor="ref-squires2009ages">
+        <w:r>
+          <w:rPr>
+            <w:rStyle w:val="Hipervnculo"/>
+          </w:rPr>
+          <w:t xml:space="preserve">Squires, Bricker, Twombly, et al., 2009</w:t>
+        </w:r>
+      </w:hyperlink>
+      <w:r>
+        <w:t xml:space="preserve">)</w:t>
+      </w:r>
+      <w:r>
+        <w:t xml:space="preserve">. The ASQ is cost-effective and widely used in the United States and other countries</w:t>
+      </w:r>
+      <w:r>
+        <w:t xml:space="preserve"> </w:t>
+      </w:r>
+      <w:r>
+        <w:t xml:space="preserve">(</w:t>
+      </w:r>
+      <w:hyperlink w:anchor="ref-heo2008cross">
+        <w:r>
+          <w:rPr>
+            <w:rStyle w:val="Hipervnculo"/>
+          </w:rPr>
+          <w:t xml:space="preserve">Heo, Squires, &amp; Yovanoff, 2008</w:t>
+        </w:r>
+      </w:hyperlink>
+      <w:r>
+        <w:t xml:space="preserve">;</w:t>
+      </w:r>
+      <w:r>
+        <w:t xml:space="preserve"> </w:t>
+      </w:r>
+      <w:hyperlink w:anchor="ref-sarmiento2011universal">
+        <w:r>
+          <w:rPr>
+            <w:rStyle w:val="Hipervnculo"/>
+          </w:rPr>
+          <w:t xml:space="preserve">Sarmiento Campos, Squires, &amp; Ponte, 2011</w:t>
+        </w:r>
+      </w:hyperlink>
+      <w:r>
+        <w:t xml:space="preserve">)</w:t>
+      </w:r>
+      <w:r>
+        <w:t xml:space="preserve">. It has been translated into several languages, and the number of international studies on its psychometric properties with diverse cultural environments is increasing</w:t>
+      </w:r>
+      <w:r>
+        <w:t xml:space="preserve"> </w:t>
+      </w:r>
+      <w:r>
+        <w:t xml:space="preserve">(</w:t>
+      </w:r>
+      <w:hyperlink w:anchor="ref-heo2008cross">
+        <w:r>
+          <w:rPr>
+            <w:rStyle w:val="Hipervnculo"/>
+          </w:rPr>
+          <w:t xml:space="preserve">Heo et al., 2008</w:t>
+        </w:r>
+      </w:hyperlink>
+      <w:r>
+        <w:t xml:space="preserve">;</w:t>
+      </w:r>
+      <w:r>
+        <w:t xml:space="preserve"> </w:t>
+      </w:r>
+      <w:hyperlink w:anchor="ref-sarmiento2011universal">
+        <w:r>
+          <w:rPr>
+            <w:rStyle w:val="Hipervnculo"/>
+          </w:rPr>
+          <w:t xml:space="preserve">Sarmiento Campos et al., 2011</w:t>
+        </w:r>
+      </w:hyperlink>
+      <w:r>
+        <w:t xml:space="preserve">)</w:t>
+      </w:r>
+      <w:r>
+        <w:t xml:space="preserve">. It has shown adequate psychometric properties (75% sensitivity and 81% specificity) in Chilean term and preterm infants</w:t>
+      </w:r>
+      <w:r>
+        <w:t xml:space="preserve"> </w:t>
+      </w:r>
+      <w:r>
+        <w:t xml:space="preserve">(</w:t>
+      </w:r>
+      <w:hyperlink w:anchor="ref-schonhaut2013validity">
+        <w:r>
+          <w:rPr>
+            <w:rStyle w:val="Hipervnculo"/>
+          </w:rPr>
+          <w:t xml:space="preserve">Schonhaut, Armijo, Schönstedt, Alvarez, &amp; Cordero, 2013</w:t>
+        </w:r>
+      </w:hyperlink>
+      <w:r>
+        <w:t xml:space="preserve">)</w:t>
+      </w:r>
+      <w:r>
+        <w:t xml:space="preserve">.</w:t>
       </w:r>
     </w:p>
     <w:bookmarkEnd w:id="27"/>
@@ -1086,7 +1347,7 @@
         <w:t xml:space="preserve"> </w:t>
       </w:r>
       <w:r>
-        <w:t xml:space="preserve">packages, each with well documented functions and methods</w:t>
+        <w:t xml:space="preserve">packages</w:t>
       </w:r>
       <w:r>
         <w:t xml:space="preserve"> </w:t>
@@ -1220,57 +1481,7 @@
         <w:t xml:space="preserve"> </w:t>
       </w:r>
       <w:r>
-        <w:t xml:space="preserve">= 0.003,</w:t>
-      </w:r>
-      <w:r>
-        <w:t xml:space="preserve"> </w:t>
-      </w:r>
-      <m:oMath>
-        <m:sSub>
-          <m:e>
-            <m:r>
-              <m:t>C</m:t>
-            </m:r>
-          </m:e>
-          <m:sub>
-            <m:r>
-              <m:t>P</m:t>
-            </m:r>
-            <m:r>
-              <m:t>e</m:t>
-            </m:r>
-            <m:r>
-              <m:t>a</m:t>
-            </m:r>
-            <m:r>
-              <m:t>r</m:t>
-            </m:r>
-            <m:r>
-              <m:t>s</m:t>
-            </m:r>
-            <m:r>
-              <m:t>o</m:t>
-            </m:r>
-            <m:r>
-              <m:t>n</m:t>
-            </m:r>
-          </m:sub>
-        </m:sSub>
-      </m:oMath>
-      <w:r>
-        <w:t xml:space="preserve"> </w:t>
-      </w:r>
-      <w:r>
-        <w:t xml:space="preserve">= 0.19, CI</w:t>
-      </w:r>
-      <w:r>
-        <w:rPr>
-          <w:vertAlign w:val="subscript"/>
-        </w:rPr>
-        <w:t xml:space="preserve">0.95%</w:t>
-      </w:r>
-      <w:r>
-        <w:t xml:space="preserve">[0.09, 1]). The developmental characteristics of the sample can be seen in</w:t>
+        <w:t xml:space="preserve">= 0.003). The developmental characteristics of the sample can be seen in</w:t>
       </w:r>
       <w:r>
         <w:t xml:space="preserve"> </w:t>
@@ -2897,7 +3108,7 @@
         <w:pStyle w:val="FirstParagraph"/>
       </w:pPr>
       <w:r>
-        <w:t xml:space="preserve">Our study aimed to describe and model the relationship between sociodemographic data, prematurity and neurodevelopmental levels based on ASQ-3 scores in infants diagnosed with BCH. Our main findings suggest a non-linear effect of age, corrected for prematurity, with a marked decrease in scores for all neurodevelopmental traits at different age frames, even after adjusting for caregiver relationship, sex and inter-rater influence. However in the personal-individual domain, there was no variation observed across corrected age.</w:t>
+        <w:t xml:space="preserve">Our study aimed to describe and model the relationship between sociodemographic data, prematurity and neurodevelopmental levels based on ASQ-3 scores in infants diagnosed with CH. Our main findings suggest a non-linear effect of age, corrected for prematurity, with a marked decrease in scores for all neurodevelopmental traits at different age frames, even after adjusting for caregiver relationship, sex and inter-rater influence. However in the PS domain, there was no variation observed across corrected age.</w:t>
       </w:r>
     </w:p>
     <w:p>
@@ -2905,7 +3116,7 @@
         <w:pStyle w:val="Textoindependiente"/>
       </w:pPr>
       <w:r>
-        <w:t xml:space="preserve">This could be associated with the described motor impairments of hypotonia in the early stages of life, which could compromise the infant’s ability to explore and interact with his or her environment</w:t>
+        <w:t xml:space="preserve">This findings might be associated with the described motor impairments of hypotonia in the early stages of life, which compromise the infant’s ability to explore and interact with his or her environment</w:t>
       </w:r>
       <w:r>
         <w:t xml:space="preserve"> </w:t>
@@ -2939,7 +3150,27 @@
         <w:t xml:space="preserve">)</w:t>
       </w:r>
       <w:r>
-        <w:t xml:space="preserve">. A reflection of the aforementioned would be expressed in an altered development of GM function in the first months of life, with a consequent limitation in FM skills later on, which would have a subsequent negative impact on the communicative competence of infants, secondary to a reduced interaction with their environment and peers. The results found in our study are congruent with what other authors have discussed in relation to the role of gross and FM skills in language development</w:t>
+        <w:t xml:space="preserve">. A reflection of the aforementioned would be expressed in an altered development of GM function in the first months of life, with a consequent limitation in FM skills later on, which would have a subsequent negative impact on the communicative competence of infants, secondary to a reduced interaction with their environment and peers</w:t>
+      </w:r>
+      <w:r>
+        <w:t xml:space="preserve"> </w:t>
+      </w:r>
+      <w:r>
+        <w:t xml:space="preserve">(</w:t>
+      </w:r>
+      <w:hyperlink w:anchor="ref-bodensteiner2008evaluation">
+        <w:r>
+          <w:rPr>
+            <w:rStyle w:val="Hipervnculo"/>
+          </w:rPr>
+          <w:t xml:space="preserve">Bodensteiner, 2008</w:t>
+        </w:r>
+      </w:hyperlink>
+      <w:r>
+        <w:t xml:space="preserve">)</w:t>
+      </w:r>
+      <w:r>
+        <w:t xml:space="preserve">. In a recent systematic review</w:t>
       </w:r>
       <w:r>
         <w:t xml:space="preserve"> </w:t>
@@ -2959,6 +3190,74 @@
         <w:t xml:space="preserve">)</w:t>
       </w:r>
       <w:r>
+        <w:t xml:space="preserve">, differences in the predictive abilities of gross and FM skills on communication skills in infants and early childhood were reported, whereas GM skills, such as crawling and walking, favour exploration with their environment and caregivers, while FM skills, expressed through tasks such as drawing and handling utensils, could lead to improvements in language through mechanisms yet to be explored</w:t>
+      </w:r>
+      <w:r>
+        <w:t xml:space="preserve"> </w:t>
+      </w:r>
+      <w:r>
+        <w:t xml:space="preserve">(</w:t>
+      </w:r>
+      <w:hyperlink w:anchor="ref-gonzalez2019gross">
+        <w:r>
+          <w:rPr>
+            <w:rStyle w:val="Hipervnculo"/>
+          </w:rPr>
+          <w:t xml:space="preserve">Gonzalez et al., 2019</w:t>
+        </w:r>
+      </w:hyperlink>
+      <w:r>
+        <w:t xml:space="preserve">)</w:t>
+      </w:r>
+      <w:r>
+        <w:t xml:space="preserve">. These milestones may be impaired in the face of poorer head and trunk control in CH, which have been shown to delay the achievement of key motor milestones in infants</w:t>
+      </w:r>
+      <w:r>
+        <w:t xml:space="preserve"> </w:t>
+      </w:r>
+      <w:r>
+        <w:t xml:space="preserve">(</w:t>
+      </w:r>
+      <w:hyperlink w:anchor="ref-bodensteiner2008evaluation">
+        <w:r>
+          <w:rPr>
+            <w:rStyle w:val="Hipervnculo"/>
+          </w:rPr>
+          <w:t xml:space="preserve">Bodensteiner, 2008</w:t>
+        </w:r>
+      </w:hyperlink>
+      <w:r>
+        <w:t xml:space="preserve">;</w:t>
+      </w:r>
+      <w:r>
+        <w:t xml:space="preserve"> </w:t>
+      </w:r>
+      <w:hyperlink w:anchor="ref-gabis2021weak">
+        <w:r>
+          <w:rPr>
+            <w:rStyle w:val="Hipervnculo"/>
+          </w:rPr>
+          <w:t xml:space="preserve">Gabis et al., 2021</w:t>
+        </w:r>
+      </w:hyperlink>
+      <w:r>
+        <w:t xml:space="preserve">;</w:t>
+      </w:r>
+      <w:r>
+        <w:t xml:space="preserve"> </w:t>
+      </w:r>
+      <w:hyperlink w:anchor="ref-harris2008congenital">
+        <w:r>
+          <w:rPr>
+            <w:rStyle w:val="Hipervnculo"/>
+          </w:rPr>
+          <w:t xml:space="preserve">Harris, 2008</w:t>
+        </w:r>
+      </w:hyperlink>
+      <w:r>
+        <w:t xml:space="preserve">)</w:t>
+      </w:r>
+      <w:r>
         <w:t xml:space="preserve">.</w:t>
       </w:r>
     </w:p>
@@ -2987,7 +3286,7 @@
         <w:t xml:space="preserve">)</w:t>
       </w:r>
       <w:r>
-        <w:t xml:space="preserve">. All together, these represent the main limitations in our study design, which need to be addressed in future research exploring the variations observed in different developmental traits in hypotonic infants. However, our study sheds light to an underexplored aspect of congenital myopathies, with robust statistical methods that made it possible to model and capture the complex relationships seen early in life.</w:t>
+        <w:t xml:space="preserve">. All together, these represent the main limitations in our study design, which need to be addressed in future research, exploring the variations observed in different developmental traits in hypotonic infants. However, our study sheds light to an underexplored aspect of congenital myopathies, with robust statistical methods that made it possible to capture and model the complex relationships seen early in life.</w:t>
       </w:r>
     </w:p>
     <w:bookmarkEnd w:id="35"/>
@@ -3005,16 +3304,91 @@
         <w:pStyle w:val="FirstParagraph"/>
       </w:pPr>
       <w:r>
-        <w:t xml:space="preserve">The present study shows that the marked variations observed in neurodevelopmental traits are present across age in hypotonic infants, mainly in the form of non-linear and domain-specific variations, even after adjusting for the effect that caregiver relationship, gender and evaluators might exert. Moreover, we show that the observed variations in developmental domains are not solely attributable to prematurity, where age corrected for prematurity best explained the observed variability in neurodevelopment. Further research is warranted to determine how these findings apply when controlling for context-mediated social factors and in other populations.</w:t>
+        <w:t xml:space="preserve">The present study shows that the marked variations observed in neurodevelopmental traits are present across age in hypotonic infants, mainly in the form of non-linear and domain-specific variations, even after adjusting for the effect that caregiver relationship, sex and evaluators might exert. Moreover, we show that the observed variations in developmental domains are not solely attributable to prematurity, where age corrected for prematurity best explained the observed variability in neurodevelopment. Further research is warranted to determine how these findings apply when controlling for context-mediated social factors and in other populations.</w:t>
       </w:r>
     </w:p>
     <w:bookmarkEnd w:id="36"/>
-    <w:bookmarkStart w:id="37" w:name="acknowledgment"/>
+    <w:bookmarkStart w:id="37" w:name="data-availability-statement"/>
     <w:p>
       <w:pPr>
         <w:pStyle w:val="Ttulo1"/>
       </w:pPr>
       <w:r>
+        <w:t xml:space="preserve">Data availability statement</w:t>
+      </w:r>
+    </w:p>
+    <w:p>
+      <w:pPr>
+        <w:pStyle w:val="FirstParagraph"/>
+      </w:pPr>
+      <w:r>
+        <w:t xml:space="preserve">The raw data supporting the conclusions of this article will be made available by the authors, without undue reservation.</w:t>
+      </w:r>
+    </w:p>
+    <w:bookmarkEnd w:id="37"/>
+    <w:bookmarkStart w:id="38" w:name="author-contributions"/>
+    <w:p>
+      <w:pPr>
+        <w:pStyle w:val="Ttulo1"/>
+      </w:pPr>
+      <w:r>
+        <w:t xml:space="preserve">Author Contributions</w:t>
+      </w:r>
+    </w:p>
+    <w:p>
+      <w:pPr>
+        <w:pStyle w:val="FirstParagraph"/>
+      </w:pPr>
+      <w:r>
+        <w:t xml:space="preserve">All authors listed have made a substantial, direct and intellectual contribution to the work, and approved it for publication.</w:t>
+      </w:r>
+    </w:p>
+    <w:bookmarkEnd w:id="38"/>
+    <w:bookmarkStart w:id="39" w:name="funding"/>
+    <w:p>
+      <w:pPr>
+        <w:pStyle w:val="Ttulo1"/>
+      </w:pPr>
+      <w:r>
+        <w:t xml:space="preserve">Funding</w:t>
+      </w:r>
+    </w:p>
+    <w:p>
+      <w:pPr>
+        <w:pStyle w:val="FirstParagraph"/>
+      </w:pPr>
+      <w:r>
+        <w:rPr>
+          <w:rStyle w:val="ErrorTok"/>
+        </w:rPr>
+        <w:t xml:space="preserve">Añadir financiamiento si fuese aplicable</w:t>
+      </w:r>
+    </w:p>
+    <w:bookmarkEnd w:id="39"/>
+    <w:bookmarkStart w:id="40" w:name="conflicts-of-interest"/>
+    <w:p>
+      <w:pPr>
+        <w:pStyle w:val="Ttulo1"/>
+      </w:pPr>
+      <w:r>
+        <w:t xml:space="preserve">Conflicts of interest</w:t>
+      </w:r>
+    </w:p>
+    <w:p>
+      <w:pPr>
+        <w:pStyle w:val="FirstParagraph"/>
+      </w:pPr>
+      <w:r>
+        <w:t xml:space="preserve">The authors declare that the research was conducted in the absence of any commercial or financial relationships that could be construed as a potential conflict of interest.</w:t>
+      </w:r>
+    </w:p>
+    <w:bookmarkEnd w:id="40"/>
+    <w:bookmarkStart w:id="41" w:name="acknowledgment"/>
+    <w:p>
+      <w:pPr>
+        <w:pStyle w:val="Ttulo1"/>
+      </w:pPr>
+      <w:r>
         <w:t xml:space="preserve">Acknowledgment</w:t>
       </w:r>
     </w:p>
@@ -3023,39 +3397,21 @@
         <w:pStyle w:val="FirstParagraph"/>
       </w:pPr>
       <w:r>
-        <w:t xml:space="preserve">[…].</w:t>
-      </w:r>
-    </w:p>
-    <w:bookmarkEnd w:id="37"/>
-    <w:bookmarkStart w:id="38" w:name="conflicts-of-interest"/>
+        <w:t xml:space="preserve">[…]</w:t>
+      </w:r>
+    </w:p>
+    <w:bookmarkEnd w:id="41"/>
+    <w:bookmarkStart w:id="75" w:name="references"/>
     <w:p>
       <w:pPr>
         <w:pStyle w:val="Ttulo1"/>
       </w:pPr>
       <w:r>
-        <w:t xml:space="preserve">Conflicts of interest</w:t>
-      </w:r>
-    </w:p>
-    <w:p>
-      <w:pPr>
-        <w:pStyle w:val="FirstParagraph"/>
-      </w:pPr>
-      <w:r>
-        <w:t xml:space="preserve">The authors declare that the research was conducted in the absence of any commercial or financial relationships that could be construed as a potential conflict of interest.</w:t>
-      </w:r>
-    </w:p>
-    <w:bookmarkEnd w:id="38"/>
-    <w:bookmarkStart w:id="67" w:name="references"/>
-    <w:p>
-      <w:pPr>
-        <w:pStyle w:val="Ttulo1"/>
-      </w:pPr>
-      <w:r>
         <w:t xml:space="preserve">References</w:t>
       </w:r>
     </w:p>
-    <w:bookmarkStart w:id="64" w:name="refs"/>
-    <w:bookmarkStart w:id="39" w:name="ref-ballantyne2016risk"/>
+    <w:bookmarkStart w:id="72" w:name="refs"/>
+    <w:bookmarkStart w:id="42" w:name="ref-ballantyne2016risk"/>
     <w:p>
       <w:pPr>
         <w:pStyle w:val="Bibliografa"/>
@@ -3090,13 +3446,49 @@
         <w:t xml:space="preserve">, 27–32.</w:t>
       </w:r>
     </w:p>
-    <w:bookmarkEnd w:id="39"/>
-    <w:bookmarkStart w:id="40" w:name="ref-bruder2010early"/>
+    <w:bookmarkEnd w:id="42"/>
+    <w:bookmarkStart w:id="43" w:name="ref-bodensteiner2008evaluation"/>
     <w:p>
       <w:pPr>
         <w:pStyle w:val="Bibliografa"/>
       </w:pPr>
       <w:r>
+        <w:t xml:space="preserve">Bodensteiner, J. B. (2008). The evaluation of the hypotonic infant.</w:t>
+      </w:r>
+      <w:r>
+        <w:t xml:space="preserve"> </w:t>
+      </w:r>
+      <w:r>
+        <w:rPr>
+          <w:iCs/>
+          <w:i/>
+        </w:rPr>
+        <w:t xml:space="preserve">Seminars in Pediatric Neurology</w:t>
+      </w:r>
+      <w:r>
+        <w:t xml:space="preserve">,</w:t>
+      </w:r>
+      <w:r>
+        <w:t xml:space="preserve"> </w:t>
+      </w:r>
+      <w:r>
+        <w:rPr>
+          <w:iCs/>
+          <w:i/>
+        </w:rPr>
+        <w:t xml:space="preserve">15</w:t>
+      </w:r>
+      <w:r>
+        <w:t xml:space="preserve">, 10–20. Elsevier.</w:t>
+      </w:r>
+    </w:p>
+    <w:bookmarkEnd w:id="43"/>
+    <w:bookmarkStart w:id="44" w:name="ref-bruder2010early"/>
+    <w:p>
+      <w:pPr>
+        <w:pStyle w:val="Bibliografa"/>
+      </w:pPr>
+      <w:r>
         <w:t xml:space="preserve">Bruder, M. B. (2010). Early childhood intervention: A promise to children and families for their future.</w:t>
       </w:r>
       <w:r>
@@ -3126,8 +3518,8 @@
         <w:t xml:space="preserve">(3), 339–355.</w:t>
       </w:r>
     </w:p>
-    <w:bookmarkEnd w:id="40"/>
-    <w:bookmarkStart w:id="41" w:name="ref-di2016predictive"/>
+    <w:bookmarkEnd w:id="44"/>
+    <w:bookmarkStart w:id="45" w:name="ref-di2016predictive"/>
     <w:p>
       <w:pPr>
         <w:pStyle w:val="Bibliografa"/>
@@ -3162,8 +3554,8 @@
         <w:t xml:space="preserve">, 49–55.</w:t>
       </w:r>
     </w:p>
-    <w:bookmarkEnd w:id="41"/>
-    <w:bookmarkStart w:id="42" w:name="ref-gabis2021weak"/>
+    <w:bookmarkEnd w:id="45"/>
+    <w:bookmarkStart w:id="46" w:name="ref-gabis2021weak"/>
     <w:p>
       <w:pPr>
         <w:pStyle w:val="Bibliografa"/>
@@ -3198,8 +3590,8 @@
         <w:t xml:space="preserve">, 612674.</w:t>
       </w:r>
     </w:p>
-    <w:bookmarkEnd w:id="42"/>
-    <w:bookmarkStart w:id="43" w:name="ref-gonzalez2019gross"/>
+    <w:bookmarkEnd w:id="46"/>
+    <w:bookmarkStart w:id="47" w:name="ref-gonzalez2019gross"/>
     <w:p>
       <w:pPr>
         <w:pStyle w:val="Bibliografa"/>
@@ -3234,8 +3626,8 @@
         <w:t xml:space="preserve">, 2670.</w:t>
       </w:r>
     </w:p>
-    <w:bookmarkEnd w:id="43"/>
-    <w:bookmarkStart w:id="44" w:name="ref-guralnick2017early"/>
+    <w:bookmarkEnd w:id="47"/>
+    <w:bookmarkStart w:id="48" w:name="ref-guralnick2017early"/>
     <w:p>
       <w:pPr>
         <w:pStyle w:val="Bibliografa"/>
@@ -3270,8 +3662,8 @@
         <w:t xml:space="preserve">(2), 211–229.</w:t>
       </w:r>
     </w:p>
-    <w:bookmarkEnd w:id="44"/>
-    <w:bookmarkStart w:id="45" w:name="ref-harris2008congenital"/>
+    <w:bookmarkEnd w:id="48"/>
+    <w:bookmarkStart w:id="49" w:name="ref-harris2008congenital"/>
     <w:p>
       <w:pPr>
         <w:pStyle w:val="Bibliografa"/>
@@ -3306,13 +3698,49 @@
         <w:t xml:space="preserve">(12), 889–892.</w:t>
       </w:r>
     </w:p>
-    <w:bookmarkEnd w:id="45"/>
-    <w:bookmarkStart w:id="46" w:name="ref-kerstjens2015ages"/>
+    <w:bookmarkEnd w:id="49"/>
+    <w:bookmarkStart w:id="50" w:name="ref-heo2008cross"/>
     <w:p>
       <w:pPr>
         <w:pStyle w:val="Bibliografa"/>
       </w:pPr>
       <w:r>
+        <w:t xml:space="preserve">Heo, K. H., Squires, J., &amp; Yovanoff, P. (2008). Cross-cultural adaptation of a pre-school screening instrument: Comparison of korean and US populations.</w:t>
+      </w:r>
+      <w:r>
+        <w:t xml:space="preserve"> </w:t>
+      </w:r>
+      <w:r>
+        <w:rPr>
+          <w:iCs/>
+          <w:i/>
+        </w:rPr>
+        <w:t xml:space="preserve">Journal of Intellectual Disability Research</w:t>
+      </w:r>
+      <w:r>
+        <w:t xml:space="preserve">,</w:t>
+      </w:r>
+      <w:r>
+        <w:t xml:space="preserve"> </w:t>
+      </w:r>
+      <w:r>
+        <w:rPr>
+          <w:iCs/>
+          <w:i/>
+        </w:rPr>
+        <w:t xml:space="preserve">52</w:t>
+      </w:r>
+      <w:r>
+        <w:t xml:space="preserve">(3), 195–206.</w:t>
+      </w:r>
+    </w:p>
+    <w:bookmarkEnd w:id="50"/>
+    <w:bookmarkStart w:id="51" w:name="ref-kerstjens2015ages"/>
+    <w:p>
+      <w:pPr>
+        <w:pStyle w:val="Bibliografa"/>
+      </w:pPr>
+      <w:r>
         <w:t xml:space="preserve">Kerstjens, J. M., Nijhuis, A., Hulzebos, C. V., Van Imhoff, D. E., Wassenaer-Leemhuis, A. G. van, Van Haastert, I. C., et al.others. (2015). The ages and stages questionnaire and neurodevelopmental impairment in two-year-old preterm-born children.</w:t>
       </w:r>
       <w:r>
@@ -3342,8 +3770,8 @@
         <w:t xml:space="preserve">(7), e0133087.</w:t>
       </w:r>
     </w:p>
-    <w:bookmarkEnd w:id="46"/>
-    <w:bookmarkStart w:id="47" w:name="ref-leyenaar2005schematic"/>
+    <w:bookmarkEnd w:id="51"/>
+    <w:bookmarkStart w:id="52" w:name="ref-leyenaar2005schematic"/>
     <w:p>
       <w:pPr>
         <w:pStyle w:val="Bibliografa"/>
@@ -3378,8 +3806,8 @@
         <w:t xml:space="preserve">(7), 397–400.</w:t>
       </w:r>
     </w:p>
-    <w:bookmarkEnd w:id="47"/>
-    <w:bookmarkStart w:id="49" w:name="ref-daniel2021see"/>
+    <w:bookmarkEnd w:id="52"/>
+    <w:bookmarkStart w:id="54" w:name="ref-daniel2021see"/>
     <w:p>
       <w:pPr>
         <w:pStyle w:val="Bibliografa"/>
@@ -3437,7 +3865,7 @@
       <w:r>
         <w:t xml:space="preserve"> </w:t>
       </w:r>
-      <w:hyperlink r:id="rId48">
+      <w:hyperlink r:id="rId53">
         <w:r>
           <w:rPr>
             <w:rStyle w:val="Hipervnculo"/>
@@ -3446,8 +3874,8 @@
         </w:r>
       </w:hyperlink>
     </w:p>
-    <w:bookmarkEnd w:id="49"/>
-    <w:bookmarkStart w:id="51" w:name="ref-dominique2020estimation"/>
+    <w:bookmarkEnd w:id="54"/>
+    <w:bookmarkStart w:id="56" w:name="ref-dominique2020estimation"/>
     <w:p>
       <w:pPr>
         <w:pStyle w:val="Bibliografa"/>
@@ -3471,7 +3899,7 @@
       <w:r>
         <w:t xml:space="preserve"> </w:t>
       </w:r>
-      <w:hyperlink r:id="rId50">
+      <w:hyperlink r:id="rId55">
         <w:r>
           <w:rPr>
             <w:rStyle w:val="Hipervnculo"/>
@@ -3480,8 +3908,8 @@
         </w:r>
       </w:hyperlink>
     </w:p>
-    <w:bookmarkEnd w:id="51"/>
-    <w:bookmarkStart w:id="53" w:name="ref-rlanguage"/>
+    <w:bookmarkEnd w:id="56"/>
+    <w:bookmarkStart w:id="58" w:name="ref-rlanguage"/>
     <w:p>
       <w:pPr>
         <w:pStyle w:val="Bibliografa"/>
@@ -3505,7 +3933,7 @@
       <w:r>
         <w:t xml:space="preserve"> </w:t>
       </w:r>
-      <w:hyperlink r:id="rId52">
+      <w:hyperlink r:id="rId57">
         <w:r>
           <w:rPr>
             <w:rStyle w:val="Hipervnculo"/>
@@ -3514,8 +3942,8 @@
         </w:r>
       </w:hyperlink>
     </w:p>
-    <w:bookmarkEnd w:id="53"/>
-    <w:bookmarkStart w:id="54" w:name="ref-riou2009global"/>
+    <w:bookmarkEnd w:id="58"/>
+    <w:bookmarkStart w:id="59" w:name="ref-riou2009global"/>
     <w:p>
       <w:pPr>
         <w:pStyle w:val="Bibliografa"/>
@@ -3550,13 +3978,85 @@
         <w:t xml:space="preserve">(8), 600–606.</w:t>
       </w:r>
     </w:p>
-    <w:bookmarkEnd w:id="54"/>
-    <w:bookmarkStart w:id="55" w:name="ref-singh2017ages"/>
+    <w:bookmarkEnd w:id="59"/>
+    <w:bookmarkStart w:id="60" w:name="ref-sarmiento2011universal"/>
     <w:p>
       <w:pPr>
         <w:pStyle w:val="Bibliografa"/>
       </w:pPr>
       <w:r>
+        <w:t xml:space="preserve">Sarmiento Campos, J. A., Squires, J., &amp; Ponte, J. (2011). Universal developmental screening: Preliminary studies in galicia, spain.</w:t>
+      </w:r>
+      <w:r>
+        <w:t xml:space="preserve"> </w:t>
+      </w:r>
+      <w:r>
+        <w:rPr>
+          <w:iCs/>
+          <w:i/>
+        </w:rPr>
+        <w:t xml:space="preserve">Early Child Development and Care</w:t>
+      </w:r>
+      <w:r>
+        <w:t xml:space="preserve">,</w:t>
+      </w:r>
+      <w:r>
+        <w:t xml:space="preserve"> </w:t>
+      </w:r>
+      <w:r>
+        <w:rPr>
+          <w:iCs/>
+          <w:i/>
+        </w:rPr>
+        <w:t xml:space="preserve">181</w:t>
+      </w:r>
+      <w:r>
+        <w:t xml:space="preserve">(4), 475–485.</w:t>
+      </w:r>
+    </w:p>
+    <w:bookmarkEnd w:id="60"/>
+    <w:bookmarkStart w:id="61" w:name="ref-schonhaut2013validity"/>
+    <w:p>
+      <w:pPr>
+        <w:pStyle w:val="Bibliografa"/>
+      </w:pPr>
+      <w:r>
+        <w:t xml:space="preserve">Schonhaut, L., Armijo, I., Schönstedt, M., Alvarez, J., &amp; Cordero, M. (2013). Validity of the ages and stages questionnaires in term and preterm infants.</w:t>
+      </w:r>
+      <w:r>
+        <w:t xml:space="preserve"> </w:t>
+      </w:r>
+      <w:r>
+        <w:rPr>
+          <w:iCs/>
+          <w:i/>
+        </w:rPr>
+        <w:t xml:space="preserve">Pediatrics</w:t>
+      </w:r>
+      <w:r>
+        <w:t xml:space="preserve">,</w:t>
+      </w:r>
+      <w:r>
+        <w:t xml:space="preserve"> </w:t>
+      </w:r>
+      <w:r>
+        <w:rPr>
+          <w:iCs/>
+          <w:i/>
+        </w:rPr>
+        <w:t xml:space="preserve">131</w:t>
+      </w:r>
+      <w:r>
+        <w:t xml:space="preserve">(5), e1468–e1474.</w:t>
+      </w:r>
+    </w:p>
+    <w:bookmarkEnd w:id="61"/>
+    <w:bookmarkStart w:id="62" w:name="ref-singh2017ages"/>
+    <w:p>
+      <w:pPr>
+        <w:pStyle w:val="Bibliografa"/>
+      </w:pPr>
+      <w:r>
         <w:t xml:space="preserve">Singh, A., Yeh, C. J., &amp; Blanchard, S. B. (2017). Ages and stages questionnaire: A global screening scale.</w:t>
       </w:r>
       <w:r>
@@ -3628,13 +4128,36 @@
         <w:t xml:space="preserve">(1), 5–12.</w:t>
       </w:r>
     </w:p>
-    <w:bookmarkEnd w:id="55"/>
-    <w:bookmarkStart w:id="56" w:name="ref-thompson2002benign"/>
+    <w:bookmarkEnd w:id="62"/>
+    <w:bookmarkStart w:id="63" w:name="ref-squires2009ages"/>
     <w:p>
       <w:pPr>
         <w:pStyle w:val="Bibliografa"/>
       </w:pPr>
       <w:r>
+        <w:t xml:space="preserve">Squires, J., Bricker, D. D., Twombly, E., et al. (2009).</w:t>
+      </w:r>
+      <w:r>
+        <w:t xml:space="preserve"> </w:t>
+      </w:r>
+      <w:r>
+        <w:rPr>
+          <w:iCs/>
+          <w:i/>
+        </w:rPr>
+        <w:t xml:space="preserve">Ages &amp; stages questionnaires</w:t>
+      </w:r>
+      <w:r>
+        <w:t xml:space="preserve">. Paul H. Brookes Baltimore, MD.</w:t>
+      </w:r>
+    </w:p>
+    <w:bookmarkEnd w:id="63"/>
+    <w:bookmarkStart w:id="64" w:name="ref-thompson2002benign"/>
+    <w:p>
+      <w:pPr>
+        <w:pStyle w:val="Bibliografa"/>
+      </w:pPr>
+      <w:r>
         <w:t xml:space="preserve">Thompson, C. E. (2002). Benign congenital hypotonia is not a diagnosis.</w:t>
       </w:r>
       <w:r>
@@ -3664,8 +4187,8 @@
         <w:t xml:space="preserve">(4), 283–286.</w:t>
       </w:r>
     </w:p>
-    <w:bookmarkEnd w:id="56"/>
-    <w:bookmarkStart w:id="57" w:name="ref-walker2011inequality"/>
+    <w:bookmarkEnd w:id="64"/>
+    <w:bookmarkStart w:id="65" w:name="ref-walker2011inequality"/>
     <w:p>
       <w:pPr>
         <w:pStyle w:val="Bibliografa"/>
@@ -3700,8 +4223,8 @@
         <w:t xml:space="preserve">(9799), 1325–1338.</w:t>
       </w:r>
     </w:p>
-    <w:bookmarkEnd w:id="57"/>
-    <w:bookmarkStart w:id="59" w:name="ref-hadley2016ggplot2"/>
+    <w:bookmarkEnd w:id="65"/>
+    <w:bookmarkStart w:id="67" w:name="ref-hadley2016ggplot2"/>
     <w:p>
       <w:pPr>
         <w:pStyle w:val="Bibliografa"/>
@@ -3725,7 +4248,7 @@
       <w:r>
         <w:t xml:space="preserve"> </w:t>
       </w:r>
-      <w:hyperlink r:id="rId58">
+      <w:hyperlink r:id="rId66">
         <w:r>
           <w:rPr>
             <w:rStyle w:val="Hipervnculo"/>
@@ -3734,8 +4257,8 @@
         </w:r>
       </w:hyperlink>
     </w:p>
-    <w:bookmarkEnd w:id="59"/>
-    <w:bookmarkStart w:id="60" w:name="ref-wood2003thin"/>
+    <w:bookmarkEnd w:id="67"/>
+    <w:bookmarkStart w:id="68" w:name="ref-wood2003thin"/>
     <w:p>
       <w:pPr>
         <w:pStyle w:val="Bibliografa"/>
@@ -3770,8 +4293,8 @@
         <w:t xml:space="preserve">(1), 95–114.</w:t>
       </w:r>
     </w:p>
-    <w:bookmarkEnd w:id="60"/>
-    <w:bookmarkStart w:id="61" w:name="ref-wood2011fast"/>
+    <w:bookmarkEnd w:id="68"/>
+    <w:bookmarkStart w:id="69" w:name="ref-wood2011fast"/>
     <w:p>
       <w:pPr>
         <w:pStyle w:val="Bibliografa"/>
@@ -3806,8 +4329,8 @@
         <w:t xml:space="preserve">(1), 3–36.</w:t>
       </w:r>
     </w:p>
-    <w:bookmarkEnd w:id="61"/>
-    <w:bookmarkStart w:id="62" w:name="ref-wood2017generalized"/>
+    <w:bookmarkEnd w:id="69"/>
+    <w:bookmarkStart w:id="70" w:name="ref-wood2017generalized"/>
     <w:p>
       <w:pPr>
         <w:pStyle w:val="Bibliografa"/>
@@ -3832,8 +4355,8 @@
         <w:t xml:space="preserve">(2nd ed.). Chapman; Hall/CRC.</w:t>
       </w:r>
     </w:p>
-    <w:bookmarkEnd w:id="62"/>
-    <w:bookmarkStart w:id="63" w:name="ref-wood2016smoothing"/>
+    <w:bookmarkEnd w:id="70"/>
+    <w:bookmarkStart w:id="71" w:name="ref-wood2016smoothing"/>
     <w:p>
       <w:pPr>
         <w:pStyle w:val="Bibliografa"/>
@@ -3868,8 +4391,8 @@
         <w:t xml:space="preserve">, 1548–1575.</w:t>
       </w:r>
     </w:p>
-    <w:bookmarkEnd w:id="63"/>
-    <w:bookmarkEnd w:id="64"/>
+    <w:bookmarkEnd w:id="71"/>
+    <w:bookmarkEnd w:id="72"/>
     <w:p>
       <w:r>
         <w:br w:type="page"/>
@@ -3879,7 +4402,7 @@
       <w:pPr>
         <w:pStyle w:val="Textoindependiente"/>
       </w:pPr>
-      <w:bookmarkStart w:id="65" w:name="tab1"/>
+      <w:bookmarkStart w:id="73" w:name="tab1"/>
       <w:r>
         <w:rPr>
           <w:bCs/>
@@ -3887,7 +4410,7 @@
         </w:rPr>
         <w:t xml:space="preserve">Table 1</w:t>
       </w:r>
-      <w:bookmarkEnd w:id="65"/>
+      <w:bookmarkEnd w:id="73"/>
       <w:r>
         <w:t xml:space="preserve">. Overall baseline and developmental characteristics of the sample and grouped by sex.</w:t>
       </w:r>
@@ -3968,7 +4491,7 @@
       <w:pPr>
         <w:pStyle w:val="Textoindependiente"/>
       </w:pPr>
-      <w:bookmarkStart w:id="66" w:name="fig1"/>
+      <w:bookmarkStart w:id="74" w:name="fig1"/>
       <w:r>
         <w:rPr>
           <w:bCs/>
@@ -3976,9 +4499,9 @@
         </w:rPr>
         <w:t xml:space="preserve">Figure 1</w:t>
       </w:r>
-      <w:bookmarkEnd w:id="66"/>
-      <w:r>
-        <w:t xml:space="preserve">. Relationship between corrected age (in months) and developmental domains. Left panel: regression lines represent predicted values estimated from GAM models (red lines) and 100 bootstrap replicates (gray lines), points and error bars represent the mean and standard error at 5-month age intervals. Right panel: effect derivatives and their CI</w:t>
+      <w:bookmarkEnd w:id="74"/>
+      <w:r>
+        <w:t xml:space="preserve">. Relationship between corrected age (in months) and developmental domains. Left panel: regression lines represent predicted values estimated from GAM models (bold red lines) and 200 bootstrap replicates (faded red lines), points and error bars represent the mean and standard error at 5-month age intervals. Right panel: effect derivatives and their CI</w:t>
       </w:r>
       <w:r>
         <w:rPr>
@@ -4002,7 +4525,7 @@
         <w:t xml:space="preserve">that do not cross zero.</w:t>
       </w:r>
     </w:p>
-    <w:bookmarkEnd w:id="67"/>
+    <w:bookmarkEnd w:id="75"/>
     <w:sectPr>
       <w:pgSz w:h="15840" w:w="12240"/>
       <w:pgMar w:bottom="1417" w:footer="720" w:gutter="0" w:header="720" w:left="1701" w:right="1701" w:top="1417"/>

</xml_diff>

<commit_message>
adding Cristian's changes to ms
</commit_message>
<xml_diff>
--- a/manuscript/manuscript.docx
+++ b/manuscript/manuscript.docx
@@ -35,85 +35,99 @@
         <w:rPr>
           <w:vertAlign w:val="superscript"/>
         </w:rPr>
+        <w:t xml:space="preserve">1,2</w:t>
+      </w:r>
+      <w:r>
+        <w:t xml:space="preserve">, Matías Castillo-Aguilar</w:t>
+      </w:r>
+      <w:r>
+        <w:rPr>
+          <w:vertAlign w:val="superscript"/>
+        </w:rPr>
+        <w:t xml:space="preserve">3,4</w:t>
+      </w:r>
+      <w:r>
+        <w:t xml:space="preserve">, Katherine Harris</w:t>
+      </w:r>
+      <w:r>
+        <w:rPr>
+          <w:vertAlign w:val="superscript"/>
+        </w:rPr>
+        <w:t xml:space="preserve">3,4</w:t>
+      </w:r>
+      <w:r>
+        <w:t xml:space="preserve">, Cristian Núñez-Espinosa</w:t>
+      </w:r>
+      <w:r>
+        <w:rPr>
+          <w:vertAlign w:val="superscript"/>
+        </w:rPr>
+        <w:t xml:space="preserve">4,5,</w:t>
+      </w:r>
+      <w:r>
+        <w:t xml:space="preserve">*</w:t>
+      </w:r>
+    </w:p>
+    <w:p>
+      <w:pPr>
+        <w:pStyle w:val="Afiliation"/>
+      </w:pPr>
+      <w:r>
+        <w:rPr>
+          <w:vertAlign w:val="superscript"/>
+        </w:rPr>
         <w:t xml:space="preserve">1</w:t>
       </w:r>
       <w:r>
-        <w:t xml:space="preserve">, Matías Castillo-Aguilar</w:t>
-      </w:r>
+        <w:t xml:space="preserve"> </w:t>
+      </w:r>
+      <w:r>
+        <w:t xml:space="preserve">Unidad de Investigación, Corporación de Rehabilitación Cruz del Sur, Punta Arenas, Chile.</w:t>
+      </w:r>
+    </w:p>
+    <w:p>
+      <w:pPr>
+        <w:pStyle w:val="Afiliation"/>
+      </w:pPr>
       <w:r>
         <w:rPr>
           <w:vertAlign w:val="superscript"/>
         </w:rPr>
-        <w:t xml:space="preserve">2,3</w:t>
-      </w:r>
-      <w:r>
-        <w:t xml:space="preserve">, Katherine Harris</w:t>
-      </w:r>
+        <w:t xml:space="preserve">2</w:t>
+      </w:r>
+      <w:r>
+        <w:t xml:space="preserve"> </w:t>
+      </w:r>
+      <w:r>
+        <w:t xml:space="preserve">Brain-Machine Interface Systems Lab, Universidad Miguel Hernández de Elche, Elche, España</w:t>
+      </w:r>
+    </w:p>
+    <w:p>
+      <w:pPr>
+        <w:pStyle w:val="Afiliation"/>
+      </w:pPr>
       <w:r>
         <w:rPr>
           <w:vertAlign w:val="superscript"/>
         </w:rPr>
-        <w:t xml:space="preserve">2,3</w:t>
-      </w:r>
-      <w:r>
-        <w:t xml:space="preserve">, Cristian Núñez-Espinosa</w:t>
-      </w:r>
+        <w:t xml:space="preserve">3</w:t>
+      </w:r>
+      <w:r>
+        <w:t xml:space="preserve"> </w:t>
+      </w:r>
+      <w:r>
+        <w:t xml:space="preserve">Kinesiology Department, Magallanes University, Punta Arenas, Chile.</w:t>
+      </w:r>
+    </w:p>
+    <w:p>
+      <w:pPr>
+        <w:pStyle w:val="Afiliation"/>
+      </w:pPr>
       <w:r>
         <w:rPr>
           <w:vertAlign w:val="superscript"/>
         </w:rPr>
-        <w:t xml:space="preserve">3,4</w:t>
-      </w:r>
-      <w:r>
-        <w:t xml:space="preserve"> </w:t>
-      </w:r>
-      <w:r>
-        <w:t xml:space="preserve">*</w:t>
-      </w:r>
-    </w:p>
-    <w:p>
-      <w:pPr>
-        <w:pStyle w:val="Afiliation"/>
-      </w:pPr>
-      <w:r>
-        <w:rPr>
-          <w:vertAlign w:val="superscript"/>
-        </w:rPr>
-        <w:t xml:space="preserve">1</w:t>
-      </w:r>
-      <w:r>
-        <w:t xml:space="preserve"> </w:t>
-      </w:r>
-      <w:r>
-        <w:t xml:space="preserve">Rehabilitation Center, Punta Arenas, Chile.</w:t>
-      </w:r>
-    </w:p>
-    <w:p>
-      <w:pPr>
-        <w:pStyle w:val="Afiliation"/>
-      </w:pPr>
-      <w:r>
-        <w:rPr>
-          <w:vertAlign w:val="superscript"/>
-        </w:rPr>
-        <w:t xml:space="preserve">2</w:t>
-      </w:r>
-      <w:r>
-        <w:t xml:space="preserve"> </w:t>
-      </w:r>
-      <w:r>
-        <w:t xml:space="preserve">Kinesiology Department, Magallanes University, Punta Arenas, Chile.</w:t>
-      </w:r>
-    </w:p>
-    <w:p>
-      <w:pPr>
-        <w:pStyle w:val="Afiliation"/>
-      </w:pPr>
-      <w:r>
-        <w:rPr>
-          <w:vertAlign w:val="superscript"/>
-        </w:rPr>
-        <w:t xml:space="preserve">3</w:t>
+        <w:t xml:space="preserve">4</w:t>
       </w:r>
       <w:r>
         <w:t xml:space="preserve"> </w:t>
@@ -141,7 +155,7 @@
         <w:rPr>
           <w:vertAlign w:val="superscript"/>
         </w:rPr>
-        <w:t xml:space="preserve">4</w:t>
+        <w:t xml:space="preserve">5</w:t>
       </w:r>
       <w:r>
         <w:t xml:space="preserve"> </w:t>
@@ -237,7 +251,7 @@
         <w:t xml:space="preserve">Material and methods</w:t>
       </w:r>
       <w:r>
-        <w:t xml:space="preserve">: A total of 234 patients diagnosed with CH were enrolled in a rehabilitation programme led by the Rehabilitation Centre of Punta Arenas (Chile). Neurodevelopmental status was assessed with the ASQ-3 at admission, as well as sociodemographic and obstetric data, which were obtained through the initial clinical interview.</w:t>
+        <w:t xml:space="preserve">: A total of 234 patients diagnosed with CH were enrolled in a rehabilitation programme led by the Rehabilitation Centre of Punta Arenas (Chile). Neurodevelopmental status was assessed with the ASQ-3 at admission, as well as sociodemographic and obstetric data obtained through the initial clinical interview.</w:t>
       </w:r>
       <w:r>
         <w:t xml:space="preserve"> </w:t>
@@ -250,7 +264,7 @@
         <w:t xml:space="preserve">Results</w:t>
       </w:r>
       <w:r>
-        <w:t xml:space="preserve">: When modelling the neurodevelopmental status of each domain, an overall negative effect of corrected age on communication and problem-solving skills was observed, whereas the overall effect tend to be positive in gross motor function. Fine motor skills did not exhibit a linear relationship with corrected age, but a non-linear effect; unlike the personal-social domain, which did not present significant variations across age corrected for prematurity.</w:t>
+        <w:t xml:space="preserve">: When modelling the neurodevelopmental status of each domain, an overall negative effect of corrected age on communication and problem-solving skills was observed, whereas the overall effect tends to be positive in gross motor function. Fine motor skills did not exhibit a linear relationship with corrected age but a non-linear effect, unlike the personal-social domain, which did not present significant variations across age corrected for prematurity.</w:t>
       </w:r>
       <w:r>
         <w:t xml:space="preserve"> </w:t>
@@ -301,7 +315,7 @@
         <w:pStyle w:val="FirstParagraph"/>
       </w:pPr>
       <w:r>
-        <w:t xml:space="preserve">Both physical and psychological signs of early childhood development have been shown to be representative and relevant markers for the identification and monitoring of overall growth in early life</w:t>
+        <w:t xml:space="preserve">The physical and psychological signs of early childhood development are representative and relevant markers for the identification and monitoring of overall growth in early life</w:t>
       </w:r>
       <w:r>
         <w:t xml:space="preserve"> </w:t>
@@ -321,10 +335,7 @@
         <w:t xml:space="preserve">)</w:t>
       </w:r>
       <w:r>
-        <w:t xml:space="preserve"> </w:t>
-      </w:r>
-      <w:r>
-        <w:t xml:space="preserve">and can, therefore, be used in the screening of children at risk of developmental delay to support early referral and need further assessment to determine if they are eligible for early intervention services</w:t>
+        <w:t xml:space="preserve">. Therefore, both can be used in screening children at risk of developmental delay to support early referral and need further assessment to determine if they are eligible for early intervention services</w:t>
       </w:r>
       <w:r>
         <w:t xml:space="preserve"> </w:t>
@@ -366,7 +377,7 @@
         <w:pStyle w:val="Textoindependiente"/>
       </w:pPr>
       <w:r>
-        <w:t xml:space="preserve">Currently, a plethora of tools have been proposed to assess the developmental continuum of infants. In this sense, the Ages and Stages Questionnaire, Third Edition (ASQ-3) has been proposed as a global screening tool, parent/caregivers-oriented, that assesses five domains of development in children aged from 0 to 5.5 years old</w:t>
+        <w:t xml:space="preserve">Currently, many tools have been proposed to assess the developmental continuum of infants. In this sense, the Ages and Stages Questionnaire, Third Edition (ASQ-3) has been submitted as a global screening tool, parent/caregivers-oriented, that assesses five domains of development in children aged from 0 to 5.5 years old</w:t>
       </w:r>
       <w:r>
         <w:t xml:space="preserve"> </w:t>
@@ -386,7 +397,7 @@
         <w:t xml:space="preserve">)</w:t>
       </w:r>
       <w:r>
-        <w:t xml:space="preserve">. Current evidence suggests that the ASQ-3 is an accurate, cost-effective yet parent-friendly instrument for screening, monitoring children up to pre-school age, and can help identify and exclude neurodevelopmental impairments in very preterm-born children</w:t>
+        <w:t xml:space="preserve">. Current evidence suggests that the ASQ-3 is an accurate, cost-effective, yet parent-friendly instrument for screening and monitoring children up to pre-school age and can help identify and exclude neurodevelopmental impairments in very preterm-born children</w:t>
       </w:r>
       <w:r>
         <w:t xml:space="preserve"> </w:t>
@@ -442,7 +453,27 @@
         <w:pStyle w:val="Textoindependiente"/>
       </w:pPr>
       <w:r>
-        <w:t xml:space="preserve">Hypotonia has been defined both as decreased muscle tone or floppiness, involving a wide range and levels of progression</w:t>
+        <w:t xml:space="preserve">Multiple forms of neuromuscular, metabolic and genetic conditions are associated with hypotonia and may be a sign of neurodevelopmental delay, which may predispose to cognitive impairment in some cases</w:t>
+      </w:r>
+      <w:r>
+        <w:t xml:space="preserve"> </w:t>
+      </w:r>
+      <w:r>
+        <w:t xml:space="preserve">(</w:t>
+      </w:r>
+      <w:hyperlink w:anchor="ref-riou2009global">
+        <w:r>
+          <w:rPr>
+            <w:rStyle w:val="Hipervnculo"/>
+          </w:rPr>
+          <w:t xml:space="preserve">Riou, Ghosh, Francoeur, &amp; Shevell, 2009</w:t>
+        </w:r>
+      </w:hyperlink>
+      <w:r>
+        <w:t xml:space="preserve">)</w:t>
+      </w:r>
+      <w:r>
+        <w:t xml:space="preserve">. Hypotonia has been defined as decreased muscle tone or floppiness, involving a wide range and levels of progression</w:t>
       </w:r>
       <w:r>
         <w:t xml:space="preserve"> </w:t>
@@ -476,27 +507,7 @@
         <w:t xml:space="preserve">)</w:t>
       </w:r>
       <w:r>
-        <w:t xml:space="preserve">. There are multiple forms of neuromuscular, metabolic and genetic conditions associated with hypotonia and it may be a sign of neurodevelopmental delay, that may predispose to cognitive impairment in some cases</w:t>
-      </w:r>
-      <w:r>
-        <w:t xml:space="preserve"> </w:t>
-      </w:r>
-      <w:r>
-        <w:t xml:space="preserve">(</w:t>
-      </w:r>
-      <w:hyperlink w:anchor="ref-riou2009global">
-        <w:r>
-          <w:rPr>
-            <w:rStyle w:val="Hipervnculo"/>
-          </w:rPr>
-          <w:t xml:space="preserve">Riou, Ghosh, Francoeur, &amp; Shevell, 2009</w:t>
-        </w:r>
-      </w:hyperlink>
-      <w:r>
-        <w:t xml:space="preserve">)</w:t>
-      </w:r>
-      <w:r>
-        <w:t xml:space="preserve">. Given that hypotonia, and the hyperlaxity and motor delay associated with it, may impair the infant’s capacity to engage with its surroundings, critical visual cues may be ignored, potentially leading both to an impairment of learning and cognitive development</w:t>
+        <w:t xml:space="preserve">. Given that hypotonia and the hyperlaxity and motor delay associated with it may impair the infant’s capacity to engage with its surroundings, critical visual cues may be ignored, potentially leading both to an impairment of learning and cognitive development</w:t>
       </w:r>
       <w:r>
         <w:t xml:space="preserve"> </w:t>
@@ -524,7 +535,7 @@
         <w:pStyle w:val="Textoindependiente"/>
       </w:pPr>
       <w:r>
-        <w:t xml:space="preserve">Accordingly, benign congenital hypotonia (CH) is usually considered an exclusion diagnosis, and is usually made in the absence of other signs and symptoms, after every other evaluative resources have been exhausted</w:t>
+        <w:t xml:space="preserve">The congenital hypotonia (CH) is usually considered an exclusion diagnosis, and is generally made in the absence of other signs and symptoms, after every other evaluative resource has been exhausted</w:t>
       </w:r>
       <w:r>
         <w:t xml:space="preserve"> </w:t>
@@ -558,7 +569,7 @@
         <w:t xml:space="preserve">)</w:t>
       </w:r>
       <w:r>
-        <w:t xml:space="preserve">, however this is not true for at least one author that suggest that CH can not be considered a diagnosis as such</w:t>
+        <w:t xml:space="preserve">. However, this is not true for at least one author that suggests that CH can not be considered a diagnosis as such</w:t>
       </w:r>
       <w:r>
         <w:t xml:space="preserve"> </w:t>
@@ -578,7 +589,27 @@
         <w:t xml:space="preserve">)</w:t>
       </w:r>
       <w:r>
-        <w:t xml:space="preserve">. CH is considered a non-progressive neuromuscular disorder that does not progress but tends to improve with time and early intervention.</w:t>
+        <w:t xml:space="preserve">. CH is a non-progressive neuromuscular disorder but tends to improve with time and early intervention</w:t>
+      </w:r>
+      <w:r>
+        <w:t xml:space="preserve"> </w:t>
+      </w:r>
+      <w:r>
+        <w:t xml:space="preserve">(</w:t>
+      </w:r>
+      <w:hyperlink w:anchor="ref-gabis2021weak">
+        <w:r>
+          <w:rPr>
+            <w:rStyle w:val="Hipervnculo"/>
+          </w:rPr>
+          <w:t xml:space="preserve">Gabis et al., 2021</w:t>
+        </w:r>
+      </w:hyperlink>
+      <w:r>
+        <w:t xml:space="preserve">)</w:t>
+      </w:r>
+      <w:r>
+        <w:t xml:space="preserve">.</w:t>
       </w:r>
     </w:p>
     <w:p>
@@ -586,7 +617,7 @@
         <w:pStyle w:val="Textoindependiente"/>
       </w:pPr>
       <w:r>
-        <w:t xml:space="preserve">Nevertheless, and to the best of our knowledge, there is no robust evidence characterising the observed variation in developmental traits in infants with diagnosed CH across age. Therefore, our main objective in this study was to describe and model the relationship between sociodemographics, prematurity and neurodevelopmental levels based on ASQ-3 scores in infants with diagnosed CH.</w:t>
+        <w:t xml:space="preserve">Nevertheless, to the best of our knowledge, there is no robust evidence characterising the observed variation in developmental traits in infants with diagnosed CH across ages. Therefore, our main objective in this study was to describe and model the relationship between sociodemographics, prematurity and neurodevelopmental levels based on ASQ-3 scores in infants with diagnosed CH.</w:t>
       </w:r>
     </w:p>
     <w:bookmarkEnd w:id="24"/>
@@ -613,7 +644,7 @@
         <w:pStyle w:val="FirstParagraph"/>
       </w:pPr>
       <w:r>
-        <w:t xml:space="preserve">We conducted an observational, cross-sectional study, under a quantitative approach.</w:t>
+        <w:t xml:space="preserve">We conducted an observational, cross-sectional study under a quantitative approach.</w:t>
       </w:r>
     </w:p>
     <w:bookmarkEnd w:id="25"/>
@@ -647,7 +678,7 @@
         <w:t xml:space="preserve"> </w:t>
       </w:r>
       <w:r>
-        <w:t xml:space="preserve">Rehabilitation Centre (Punta Arenas, Chile), admitted from one month of age to 60 months, and assessed at admission, control and discharge. The total records of patients diagnosed with CH admitted to the institution’s programme were analysed and the assessment of the subjects was conducted and guided by a nurse trained in the application of the ASQ-3.</w:t>
+        <w:t xml:space="preserve">Rehabilitation Centre (Punta Arenas, Chile), admitted from one month to 60 months, and assessed at admission, control and discharge. The total records of patients diagnosed with CH admitted to the institution’s programme were analysed, and the assessment of the subjects was conducted and guided by a nurse trained in the application of the ASQ-3.</w:t>
       </w:r>
     </w:p>
     <w:p>
@@ -663,7 +694,7 @@
         <w:pStyle w:val="Textoindependiente"/>
       </w:pPr>
       <w:r>
-        <w:t xml:space="preserve">The diagnosis of CH is based on 4 sources: 1) primary care paediatrician, who refers the diagnosis to the institution, where admission to the programme is made; 2) paediatricians from private clinics, who refer the diagnosis; 3) neuropaediatricians from the clinical hospital, who refer the diagnosis to the programme; 4) physiatrist from the institution, who assigns the diagnosis if it corresponds to the semiology.</w:t>
+        <w:t xml:space="preserve">The diagnosis of CH is based on four sources: 1) primary care paediatrician, who refers the diagnosis to the institution where admission to the programme is made; 2) paediatricians from private clinics, who refer the diagnosis; 3) neuropaediatricians from the clinical hospital, who refer the diagnosis to the programme; 4) physiatrist from the institution, who assigns the diagnosis if it corresponds to the semiology.</w:t>
       </w:r>
     </w:p>
     <w:bookmarkEnd w:id="26"/>
@@ -690,7 +721,7 @@
         <w:pStyle w:val="FirstParagraph"/>
       </w:pPr>
       <w:r>
-        <w:t xml:space="preserve">The ASQ-3 is a parent-reported initial level developmental screening instrument, consisting of 21 intervals, each with 30 items in five areas: i) communication (CM), ii) gross motor (GM), iii) fine motor (FM), iv) problem-solving (CG), and v) personal-social (PS)</w:t>
+        <w:t xml:space="preserve">The ASQ-3 is a parent-reported initial level developmental screening instrument consisting of 21 intervals, each with 30 items in five areas: i) communication (CM), ii) gross motor (GM), iii) fine motor (FM), iv) problem-solving (CG), and v) personal-social (PS)</w:t>
       </w:r>
       <w:r>
         <w:t xml:space="preserve"> </w:t>
@@ -744,7 +775,7 @@
         <w:t xml:space="preserve">)</w:t>
       </w:r>
       <w:r>
-        <w:t xml:space="preserve">. It has been translated into several languages, and the number of international studies on its psychometric properties with diverse cultural environments is increasing</w:t>
+        <w:t xml:space="preserve">. It has been translated into several languages, and international studies on its psychometric properties in diverse cultural environments are increasing</w:t>
       </w:r>
       <w:r>
         <w:t xml:space="preserve"> </w:t>
@@ -778,7 +809,7 @@
         <w:t xml:space="preserve">)</w:t>
       </w:r>
       <w:r>
-        <w:t xml:space="preserve">. It has shown adequate psychometric properties (75% sensitivity and 81% specificity) in Chilean term and preterm infants</w:t>
+        <w:t xml:space="preserve">. It has shown good psychometric properties (75% sensitivity and 81% specificity) in Chilean term and preterm infants</w:t>
       </w:r>
       <w:r>
         <w:t xml:space="preserve"> </w:t>
@@ -817,7 +848,7 @@
         <w:pStyle w:val="FirstParagraph"/>
       </w:pPr>
       <w:r>
-        <w:t xml:space="preserve">For the collection of research data, an authorisation consent was obtained for the use of instrumental clinical data as well as the clinical record of each patient. Subsequently, and in accordance with national research regulations, written authorisation was obtained from the institutional director for the use of the records and database for research purposes. To this end, the data were anonymised during data processing and subsequent analyses.</w:t>
+        <w:t xml:space="preserve">For the collection of research data, authorisation consent was obtained for the use of instrumental clinical data as well as the clinical record of each patient. Subsequently, and following national research regulations, written authorisation was obtained from the institutional director to use the forms and database for research purposes. To this end, the data were anonymised during data processing and subsequent analyses.</w:t>
       </w:r>
     </w:p>
     <w:bookmarkStart w:id="29" w:name="collection-of-demographic-data"/>
@@ -834,7 +865,7 @@
         <w:pStyle w:val="FirstParagraph"/>
       </w:pPr>
       <w:r>
-        <w:t xml:space="preserve">The demographic data of each patient was collected and made available throughout the study by the institutional electronic systems at the time of entry to the programme. The administrative registration was done by the secretaries of the user coordination unit, recording name, ID number, date of birth and diagnosis. In addition, age data was automatically updated by the computer system’s algorithms.</w:t>
+        <w:t xml:space="preserve">Each patient’s demographic data were collected and made available throughout the study by the institutional electronic systems at the time of entry to the programme. The administrative registration was done by the secretaries of the user coordination unit, recording name, ID number, date of birth and diagnosis. In addition, age data was automatically updated by the computer system’s algorithms.</w:t>
       </w:r>
     </w:p>
     <w:bookmarkEnd w:id="29"/>
@@ -852,7 +883,7 @@
         <w:pStyle w:val="FirstParagraph"/>
       </w:pPr>
       <w:r>
-        <w:t xml:space="preserve">The ASQ-3 was applied according to the protocol established by the instrument itself, with a face-to-face or telematic application being valid. The protocol can be found in the instrument’s manuals, which were administered by the programme nurse. Some important considerations of the administration are that i) the main caregiver must respond, ii) in case of doubts of the caregiver about the assessed behaviour, the information is corroborated by an in situ test with the user, and iii) in relation to the correction, these procedures are standardised by the test itself.</w:t>
+        <w:t xml:space="preserve">The ASQ-3 was applied according to the protocol established by the instrument itself, with a face-to-face or telematic application being valid. The protocol can be found in the instrument’s manuals, which the programme nurse administered. Some important considerations of the administration are that i) the primary caregiver must respond, ii) in case of doubts of the caregiver about the assessed behaviour, the information is corroborated by in situ tests with the user, and iii) in relation to the correction, the test itself standardises these procedures.</w:t>
       </w:r>
     </w:p>
     <w:bookmarkEnd w:id="30"/>
@@ -871,7 +902,7 @@
         <w:pStyle w:val="FirstParagraph"/>
       </w:pPr>
       <w:r>
-        <w:t xml:space="preserve">Data is presented as median (</w:t>
+        <w:t xml:space="preserve">Data are presented as median (</w:t>
       </w:r>
       <w:r>
         <w:rPr>
@@ -899,7 +930,7 @@
         <w:pStyle w:val="Textoindependiente"/>
       </w:pPr>
       <w:r>
-        <w:t xml:space="preserve">A non-parametric approach was used since the underlying distribution of continuous measured outcomes, assessed through analytical and graphical methods, did not follow a Gaussian distribution.</w:t>
+        <w:t xml:space="preserve">A non-parametric approach was used since the underlying distribution of measured outcomes, assessed through analytical and graphical methods, did not follow a Gaussian distribution.</w:t>
       </w:r>
     </w:p>
     <w:p>
@@ -907,7 +938,7 @@
         <w:pStyle w:val="Textoindependiente"/>
       </w:pPr>
       <w:r>
-        <w:t xml:space="preserve">In order assess the differences in developmental scores between males and females, the</w:t>
+        <w:t xml:space="preserve">In order to assess the differences in developmental scores between males and females, the</w:t>
       </w:r>
       <w:r>
         <w:t xml:space="preserve"> </w:t>
@@ -1036,7 +1067,7 @@
         <w:t xml:space="preserve">)</w:t>
       </w:r>
       <w:r>
-        <w:t xml:space="preserve">. Restricted maximum likelihood method was used for the estimation of the smoothing parameters, and thin-plate regression splines as the smoothing basis, as they are the optimal smoother of any given basis dimension/rank</w:t>
+        <w:t xml:space="preserve">. The restricted maximum likelihood method was used to estimate the smoothing parameters, and thin-plate regression splines as the smoothing basis, as they are the optimal smoother of any given basis dimension/rank</w:t>
       </w:r>
       <w:r>
         <w:t xml:space="preserve"> </w:t>
@@ -1076,16 +1107,7 @@
         <w:t xml:space="preserve">)</w:t>
       </w:r>
       <w:r>
-        <w:t xml:space="preserve">. To describe the smooth terms by means of quasi-linear segments, we used approximative derivatives with 95% confidence intervals (CI</w:t>
-      </w:r>
-      <w:r>
-        <w:rPr>
-          <w:vertAlign w:val="subscript"/>
-        </w:rPr>
-        <w:t xml:space="preserve">95%</w:t>
-      </w:r>
-      <w:r>
-        <w:t xml:space="preserve">).</w:t>
+        <w:t xml:space="preserve">. We used approximative derivatives with 95% confidence intervals (CI95%) to describe the smooth terms by means of quasi-linear segments.</w:t>
       </w:r>
     </w:p>
     <w:p>
@@ -1114,7 +1136,7 @@
         <w:t xml:space="preserve"> </w:t>
       </w:r>
       <w:r>
-        <w:t xml:space="preserve">&lt; 0.05), was considered sufficient evidence for statistical significance in hypothesis testing. All the statistical analyses were computed and implemented in the R programming language</w:t>
+        <w:t xml:space="preserve">&lt; 0.05) was considered sufficient evidence for statistical significance in hypothesis testing. All the statistical analyses were computed and implemented in the R programming language</w:t>
       </w:r>
       <w:r>
         <w:t xml:space="preserve"> </w:t>
@@ -1134,7 +1156,7 @@
         <w:t xml:space="preserve">)</w:t>
       </w:r>
       <w:r>
-        <w:t xml:space="preserve">. GAMs and the corresponding model estimates were computed using the</w:t>
+        <w:t xml:space="preserve">. GAMs and the corresponding model estimates were calculated using the</w:t>
       </w:r>
       <w:r>
         <w:t xml:space="preserve"> </w:t>
@@ -2097,7 +2119,7 @@
         <w:pStyle w:val="Textoindependiente"/>
       </w:pPr>
       <w:r>
-        <w:t xml:space="preserve">Despite the fact that a similar non-linear effect was observed when inspecting the influence of corrected age in the FM domain scores (</w:t>
+        <w:t xml:space="preserve">Although a similar non-linear effect was observed when inspecting the influence of corrected age in the FM domain scores (</w:t>
       </w:r>
       <m:oMath>
         <m:sSub>
@@ -2778,7 +2800,7 @@
         <w:pStyle w:val="Textoindependiente"/>
       </w:pPr>
       <w:r>
-        <w:t xml:space="preserve">Unlike the others, PS domain was not influenced by corrected age (</w:t>
+        <w:t xml:space="preserve">Unlike the others, the PS domain was not influenced by corrected age (</w:t>
       </w:r>
       <m:oMath>
         <m:sSub>
@@ -2935,7 +2957,7 @@
         <w:pStyle w:val="Textoindependiente"/>
       </w:pPr>
       <w:r>
-        <w:t xml:space="preserve">This findings might be associated with the described motor impairments of hypotonia in the early stages of life, which compromise the infant’s ability to explore and interact with his or her environment</w:t>
+        <w:t xml:space="preserve">These findings might be associated with the described motor impairments of hypotonia in the early stages of life, which compromise the infant’s ability to explore and interact with their environment</w:t>
       </w:r>
       <w:r>
         <w:t xml:space="preserve"> </w:t>
@@ -2969,7 +2991,7 @@
         <w:t xml:space="preserve">)</w:t>
       </w:r>
       <w:r>
-        <w:t xml:space="preserve">. A reflection of the aforementioned would be expressed in an altered development of GM function in the first months of life, with a consequent limitation in FM skills later on, which would have a subsequent negative impact on the communicative competence of infants, secondary to a reduced interaction with their environment and peers</w:t>
+        <w:t xml:space="preserve">. A reflection of those mentioned above would be expressed in altered development of GM function in the first months of life, with a consequent limitation in FM skills later on, which would have a subsequent negative impact on the communicative competence of infants, secondary to reduced interaction with their environment and peers</w:t>
       </w:r>
       <w:r>
         <w:t xml:space="preserve"> </w:t>
@@ -3105,7 +3127,7 @@
         <w:t xml:space="preserve">)</w:t>
       </w:r>
       <w:r>
-        <w:t xml:space="preserve">. All together, these represent the main limitations in our study design, which need to be addressed in future research, exploring the variations observed in different developmental traits in hypotonic infants. However, our study sheds light to an underexplored aspect of congenital myopathies, with robust statistical methods that made it possible to capture and model the complex relationships seen early in life.</w:t>
+        <w:t xml:space="preserve">. Altogether, these represent the main limitations in our study design, which need to be addressed in future research, exploring the variations observed in different developmental traits in hypotonic infants. However, our study sheds light on an underexplored aspect of congenital myopathies, with robust statistical methods that made it possible to capture and model the complex relationships seen early in life.</w:t>
       </w:r>
     </w:p>
     <w:bookmarkEnd w:id="35"/>
@@ -3123,7 +3145,7 @@
         <w:pStyle w:val="FirstParagraph"/>
       </w:pPr>
       <w:r>
-        <w:t xml:space="preserve">The present study shows that the marked variations observed in neurodevelopmental traits are present across age in hypotonic infants, mainly in the form of non-linear and domain-specific variations, even after adjusting for the effect that caregiver relationship, sex and evaluators might exert. Moreover, we show that the observed variations in developmental domains are not solely attributable to prematurity, where age corrected for prematurity best explained the observed variability in neurodevelopment. Further research is warranted to determine how these findings apply when controlling for context-mediated social factors and in other populations.</w:t>
+        <w:t xml:space="preserve">The present study shows that the marked variations observed in neurodevelopmental traits are present across age in hypotonic infants, mainly in the form of non-linear and domain-specific variations, even after adjusting for the effect that caregiver relationship, sex and evaluators might exert. Moreover, we show that the observed variations in developmental domains are not solely attributable to prematurity, where age corrected for prematurity best explained the observed variability in neurodevelopment. Further research is warranted to determine how these findings apply when controlling for context-mediated social factors and other populations.</w:t>
       </w:r>
     </w:p>
     <w:bookmarkEnd w:id="36"/>
@@ -3141,7 +3163,7 @@
         <w:pStyle w:val="FirstParagraph"/>
       </w:pPr>
       <w:r>
-        <w:t xml:space="preserve">The raw data supporting the conclusions of this article will be made available by the authors, without undue reservation.</w:t>
+        <w:t xml:space="preserve">The raw data supporting the conclusions of this article will be made available by the authors without undue reservation.</w:t>
       </w:r>
     </w:p>
     <w:bookmarkEnd w:id="37"/>
@@ -3159,7 +3181,7 @@
         <w:pStyle w:val="FirstParagraph"/>
       </w:pPr>
       <w:r>
-        <w:t xml:space="preserve">All authors listed have made a substantial, direct and intellectual contribution to the work, and approved it for publication.</w:t>
+        <w:t xml:space="preserve">All authors listed have made a substantial, direct and intellectual contribution to the work and approved it for publication.</w:t>
       </w:r>
     </w:p>
     <w:bookmarkEnd w:id="38"/>
@@ -3177,7 +3199,7 @@
         <w:pStyle w:val="FirstParagraph"/>
       </w:pPr>
       <w:r>
-        <w:t xml:space="preserve">The authors declare that the research was conducted in the absence of any commercial or financial relationships that could be construed as a potential conflict of interest.</w:t>
+        <w:t xml:space="preserve">The authors declare that the research was conducted without any commercial or financial relationships that could be construed as a potential conflict of interest.</w:t>
       </w:r>
     </w:p>
     <w:bookmarkEnd w:id="39"/>

</xml_diff>

<commit_message>
update on paper files, going for the third try!
</commit_message>
<xml_diff>
--- a/manuscript/manuscript.docx
+++ b/manuscript/manuscript.docx
@@ -338,7 +338,7 @@
           <w:bCs/>
           <w:b/>
         </w:rPr>
-        <w:t xml:space="preserve">Aim</w:t>
+        <w:t xml:space="preserve">Objective</w:t>
       </w:r>
       <w:r>
         <w:t xml:space="preserve">: To describe and model the relationship between sociodemographics, prematurity and neurodevelopmental levels based on the</w:t>
@@ -370,7 +370,7 @@
         <w:t xml:space="preserve">Method</w:t>
       </w:r>
       <w:r>
-        <w:t xml:space="preserve">: A total of 234 patients diagnosed with CH participated in this study (median age, 8 years; 94 (40.2%) females and 140 (59.8%) males). Neurodevelopmental status was assessed with the ASQ-3 at admission, as well as sociodemographic and obstetric data obtained through the initial clinical interview.</w:t>
+        <w:t xml:space="preserve">: A total of 234 patients diagnosed with CH participated in this study (median age, 8 years; 93 (40.6%) females and 136 (59.4%) males). Neurodevelopmental status was assessed with the ASQ-3 at admission, as well as sociodemographic and obstetric data obtained through the initial clinical interview.</w:t>
       </w:r>
       <w:r>
         <w:t xml:space="preserve"> </w:t>
@@ -393,7 +393,7 @@
           <w:bCs/>
           <w:b/>
         </w:rPr>
-        <w:t xml:space="preserve">Interpretation</w:t>
+        <w:t xml:space="preserve">Conclusion</w:t>
       </w:r>
       <w:r>
         <w:t xml:space="preserve">: After adjusting for possible confounders, we found between-subjects fluctuations in neurodevelopmental traits across age in hypotonic infants. These fluctuations were present in the form of non-linear and domain-specific variations.</w:t>
@@ -468,202 +468,275 @@
         <w:pStyle w:val="Textoindependiente"/>
       </w:pPr>
       <w:r>
-        <w:t xml:space="preserve">Early childhood development’s physical and psychological signs are representative and relevant markers for identifying and monitoring overall growth in early life.</w:t>
+        <w:t xml:space="preserve">Early childhood development’s physical and psychological signs are representative and relevant markers for identifying and monitoring overall growth in early life</w:t>
+      </w:r>
+      <w:r>
+        <w:t xml:space="preserve"> </w:t>
+      </w:r>
+      <w:r>
+        <w:t xml:space="preserve">(</w:t>
       </w:r>
       <w:hyperlink w:anchor="ref-di2016predictive">
         <w:r>
           <w:rPr>
             <w:rStyle w:val="Hipervnculo"/>
-            <w:vertAlign w:val="superscript"/>
           </w:rPr>
           <w:t xml:space="preserve">1</w:t>
         </w:r>
       </w:hyperlink>
       <w:r>
-        <w:t xml:space="preserve"> Therefore, both can be used in screening children at risk of developmental delay to support early referral and identify the need for further assessment to determine if they are eligible for early intervention services.</w:t>
+        <w:t xml:space="preserve">)</w:t>
+      </w:r>
+      <w:r>
+        <w:t xml:space="preserve">. Therefore, both can be used in screening children at risk of developmental delay to support early referral and identify the need for further assessment to determine if they are eligible for early intervention services</w:t>
+      </w:r>
+      <w:r>
+        <w:t xml:space="preserve"> </w:t>
+      </w:r>
+      <w:r>
+        <w:t xml:space="preserve">(</w:t>
       </w:r>
       <w:hyperlink w:anchor="ref-bruder2010early">
         <w:r>
           <w:rPr>
             <w:rStyle w:val="Hipervnculo"/>
-            <w:vertAlign w:val="superscript"/>
           </w:rPr>
           <w:t xml:space="preserve">2</w:t>
         </w:r>
       </w:hyperlink>
       <w:r>
-        <w:rPr>
-          <w:vertAlign w:val="superscript"/>
-        </w:rPr>
         <w:t xml:space="preserve">,</w:t>
       </w:r>
       <w:hyperlink w:anchor="ref-guralnick2017early">
         <w:r>
           <w:rPr>
             <w:rStyle w:val="Hipervnculo"/>
-            <w:vertAlign w:val="superscript"/>
           </w:rPr>
           <w:t xml:space="preserve">3</w:t>
         </w:r>
       </w:hyperlink>
+      <w:r>
+        <w:t xml:space="preserve">)</w:t>
+      </w:r>
+      <w:r>
+        <w:t xml:space="preserve">.</w:t>
+      </w:r>
     </w:p>
     <w:p>
       <w:pPr>
         <w:pStyle w:val="Textoindependiente"/>
       </w:pPr>
       <w:r>
-        <w:t xml:space="preserve">Currently, many tools have been proposed to assess the continued development of infants. In this sense, the Ages and Stages Questionnaire, Third Edition (ASQ-3), has been presented as a global screening tool aimed at parents/caregivers, assessing five developmental domains in children aged 0 to 5.5 years.</w:t>
+        <w:t xml:space="preserve">Currently, many tools have been proposed to assess the continued development of infants. In this sense, the Ages and Stages Questionnaire, Third Edition (ASQ-3), has been presented as a global screening tool aimed at parents/caregivers, assessing five developmental domains in children aged 0 to 5.5 years</w:t>
+      </w:r>
+      <w:r>
+        <w:t xml:space="preserve"> </w:t>
+      </w:r>
+      <w:r>
+        <w:t xml:space="preserve">(</w:t>
       </w:r>
       <w:hyperlink w:anchor="ref-singh2017ages">
         <w:r>
           <w:rPr>
             <w:rStyle w:val="Hipervnculo"/>
-            <w:vertAlign w:val="superscript"/>
           </w:rPr>
           <w:t xml:space="preserve">4</w:t>
         </w:r>
       </w:hyperlink>
       <w:r>
-        <w:t xml:space="preserve"> Current evidence suggests that the ASQ-3 is an accurate, cost-effective, and parent-friendly instrument for screening and monitoring children through pre-school age, helping to identify and eliminate neurodevelopmental deficits in children born very premature.</w:t>
+        <w:t xml:space="preserve">)</w:t>
+      </w:r>
+      <w:r>
+        <w:t xml:space="preserve">. Current evidence suggests that the ASQ-3 is an accurate, cost-effective, and parent-friendly instrument for screening and monitoring children through pre-school age, helping to identify and prevent neurodevelopmental deficits in children born very premature</w:t>
+      </w:r>
+      <w:r>
+        <w:t xml:space="preserve"> </w:t>
+      </w:r>
+      <w:r>
+        <w:t xml:space="preserve">(</w:t>
       </w:r>
       <w:hyperlink w:anchor="ref-singh2017ages">
         <w:r>
           <w:rPr>
             <w:rStyle w:val="Hipervnculo"/>
-            <w:vertAlign w:val="superscript"/>
           </w:rPr>
           <w:t xml:space="preserve">4</w:t>
         </w:r>
       </w:hyperlink>
       <w:r>
-        <w:rPr>
-          <w:vertAlign w:val="superscript"/>
-        </w:rPr>
         <w:t xml:space="preserve">–</w:t>
       </w:r>
       <w:hyperlink w:anchor="ref-ballantyne2016risk">
         <w:r>
           <w:rPr>
             <w:rStyle w:val="Hipervnculo"/>
-            <w:vertAlign w:val="superscript"/>
           </w:rPr>
           <w:t xml:space="preserve">6</w:t>
         </w:r>
       </w:hyperlink>
+      <w:r>
+        <w:t xml:space="preserve">)</w:t>
+      </w:r>
+      <w:r>
+        <w:t xml:space="preserve">.</w:t>
+      </w:r>
     </w:p>
     <w:p>
       <w:pPr>
         <w:pStyle w:val="Textoindependiente"/>
       </w:pPr>
       <w:r>
-        <w:t xml:space="preserve">Multiple neuromuscular, metabolic, and genetic conditions have been associated with hypotonia. Hypotonia is the decreased muscle tone or flaccidity and may represent a sign of delayed neurological development in the child, which may predispose to cognitive impairment in some cases.</w:t>
+        <w:t xml:space="preserve">Multiple neuromuscular, metabolic, and genetic conditions have been associated with hypotonia. Hypotonia is the decreased muscle tone or flaccidity and may represent a sign of delayed neurological development in the child, which may predispose to cognitive impairment in some cases</w:t>
+      </w:r>
+      <w:r>
+        <w:t xml:space="preserve"> </w:t>
+      </w:r>
+      <w:r>
+        <w:t xml:space="preserve">(</w:t>
       </w:r>
       <w:hyperlink w:anchor="ref-riou2009global">
         <w:r>
           <w:rPr>
             <w:rStyle w:val="Hipervnculo"/>
-            <w:vertAlign w:val="superscript"/>
           </w:rPr>
           <w:t xml:space="preserve">7</w:t>
         </w:r>
       </w:hyperlink>
       <w:r>
-        <w:t xml:space="preserve"> Because the baby’s growth-associated hypotonia, hypermobility, and motor delay can affect her ability to relate to her environment, critical visual cues are not always interpreted, leading to impaired learning and cognitive development.</w:t>
+        <w:t xml:space="preserve">)</w:t>
+      </w:r>
+      <w:r>
+        <w:t xml:space="preserve">. Because the baby’s growth-associated hypotonia, hypermobility, and motor delay can affect her ability to relate to her environment, critical visual cues are not always interpreted, leading to impaired learning and cognitive development</w:t>
+      </w:r>
+      <w:r>
+        <w:t xml:space="preserve"> </w:t>
+      </w:r>
+      <w:r>
+        <w:t xml:space="preserve">(</w:t>
       </w:r>
       <w:hyperlink w:anchor="ref-harris2008congenital">
         <w:r>
           <w:rPr>
             <w:rStyle w:val="Hipervnculo"/>
-            <w:vertAlign w:val="superscript"/>
           </w:rPr>
           <w:t xml:space="preserve">8</w:t>
         </w:r>
       </w:hyperlink>
       <w:r>
-        <w:t xml:space="preserve"> Hypotonia implies a wide range and levels of muscle flaccidity, which should be explored in the cognitive development of the infant.</w:t>
+        <w:t xml:space="preserve">)</w:t>
+      </w:r>
+      <w:r>
+        <w:t xml:space="preserve">. Hypotonia implies a wide range and levels of muscle flaccidity, which should be explored in the cognitive development of the infant</w:t>
+      </w:r>
+      <w:r>
+        <w:t xml:space="preserve"> </w:t>
+      </w:r>
+      <w:r>
+        <w:t xml:space="preserve">(</w:t>
       </w:r>
       <w:hyperlink w:anchor="ref-harris2008congenital">
         <w:r>
           <w:rPr>
             <w:rStyle w:val="Hipervnculo"/>
-            <w:vertAlign w:val="superscript"/>
           </w:rPr>
           <w:t xml:space="preserve">8</w:t>
         </w:r>
       </w:hyperlink>
       <w:r>
-        <w:rPr>
-          <w:vertAlign w:val="superscript"/>
-        </w:rPr>
         <w:t xml:space="preserve">,</w:t>
       </w:r>
       <w:hyperlink w:anchor="ref-gabis2021weak">
         <w:r>
           <w:rPr>
             <w:rStyle w:val="Hipervnculo"/>
-            <w:vertAlign w:val="superscript"/>
           </w:rPr>
           <w:t xml:space="preserve">9</w:t>
         </w:r>
       </w:hyperlink>
       <w:r>
-        <w:t xml:space="preserve"> There are multiple causes of hypotonia, one of them being congenital hypotonia (CH). Some authors suggest that CH cannot be referred to as a diagnosis.</w:t>
+        <w:t xml:space="preserve">)</w:t>
+      </w:r>
+      <w:r>
+        <w:t xml:space="preserve">. There are multiple causes of hypotonia, one of them being congenital hypotonia (CH). Some authors suggest that CH cannot be referred to as a diagnosis</w:t>
+      </w:r>
+      <w:r>
+        <w:t xml:space="preserve"> </w:t>
+      </w:r>
+      <w:r>
+        <w:t xml:space="preserve">(</w:t>
       </w:r>
       <w:hyperlink w:anchor="ref-thompson2002benign">
         <w:r>
           <w:rPr>
             <w:rStyle w:val="Hipervnculo"/>
-            <w:vertAlign w:val="superscript"/>
           </w:rPr>
           <w:t xml:space="preserve">10</w:t>
         </w:r>
       </w:hyperlink>
       <w:r>
-        <w:t xml:space="preserve"> Those who do consider it point it out as a diagnosis of exclusion in the investigation, considering it only when it is established in the absence of other signs and symptoms.</w:t>
+        <w:t xml:space="preserve">)</w:t>
+      </w:r>
+      <w:r>
+        <w:t xml:space="preserve">. Those who do consider it point it out as a diagnosis of exclusion, considering it only when it is established in the absence of other signs and symptoms</w:t>
+      </w:r>
+      <w:r>
+        <w:t xml:space="preserve"> </w:t>
+      </w:r>
+      <w:r>
+        <w:t xml:space="preserve">(</w:t>
       </w:r>
       <w:hyperlink w:anchor="ref-gabis2021weak">
         <w:r>
           <w:rPr>
             <w:rStyle w:val="Hipervnculo"/>
-            <w:vertAlign w:val="superscript"/>
           </w:rPr>
           <w:t xml:space="preserve">9</w:t>
         </w:r>
       </w:hyperlink>
       <w:r>
-        <w:rPr>
-          <w:vertAlign w:val="superscript"/>
-        </w:rPr>
         <w:t xml:space="preserve">,</w:t>
       </w:r>
       <w:hyperlink w:anchor="ref-leyenaar2005schematic">
         <w:r>
           <w:rPr>
             <w:rStyle w:val="Hipervnculo"/>
-            <w:vertAlign w:val="superscript"/>
           </w:rPr>
           <w:t xml:space="preserve">11</w:t>
         </w:r>
       </w:hyperlink>
       <w:r>
-        <w:t xml:space="preserve"> However, its research is fundamental since it is a non-progressive neuromuscular disorder, which tends to improve with time and early intervention.</w:t>
+        <w:t xml:space="preserve">)</w:t>
+      </w:r>
+      <w:r>
+        <w:t xml:space="preserve">. However, its research is fundamental since it is a non-progressive neuromuscular disorder, which tends to improve with early intervention</w:t>
+      </w:r>
+      <w:r>
+        <w:t xml:space="preserve"> </w:t>
+      </w:r>
+      <w:r>
+        <w:t xml:space="preserve">(</w:t>
       </w:r>
       <w:hyperlink w:anchor="ref-gabis2021weak">
         <w:r>
           <w:rPr>
             <w:rStyle w:val="Hipervnculo"/>
-            <w:vertAlign w:val="superscript"/>
           </w:rPr>
           <w:t xml:space="preserve">9</w:t>
         </w:r>
       </w:hyperlink>
+      <w:r>
+        <w:t xml:space="preserve">)</w:t>
+      </w:r>
+      <w:r>
+        <w:t xml:space="preserve">.</w:t>
+      </w:r>
     </w:p>
     <w:p>
       <w:pPr>
         <w:pStyle w:val="Textoindependiente"/>
       </w:pPr>
       <w:r>
-        <w:t xml:space="preserve">To our knowledge, there is no substantial evidence characterizing the observed variation in developmental traits in infants with diagnosed CH across ages. Therefore, our primary goal in this study was to describe and model the relationship between sociodemographic characteristics, prematurity, and neurodevelopmental levels as a function of ASQ-3 estimates in infants diagnosed with CH.</w:t>
+        <w:t xml:space="preserve">To our knowledge, there is no substantial evidence characterizing the variations in developmental traits in infants with diagnosed CH across ages. Therefore, our primary goal in this study was to describe and model the relationship between prematurity, and neurodevelopmental levels assessed through ASQ-3 as a function of age in infants diagnosed with CH.</w:t>
       </w:r>
     </w:p>
     <w:bookmarkEnd w:id="22"/>
@@ -726,7 +799,7 @@
         <w:pStyle w:val="FirstParagraph"/>
       </w:pPr>
       <w:r>
-        <w:t xml:space="preserve">A total of 234 patients were enrolled as part of an intervention program carried out by the Cruz del Sur Rehabilitation Center (Punta Arenas, Chile), admitted from one month to 60 months old, and evaluated at admission, control and discharge. Participating patients were diagnosed based on clinical criteria confirmed by a neurologist and a physiatrist. The total files of the patients diagnosed with CH, and admitted to the institution’s program, were analyzed, and the evaluation of the subjects was carried out and guided by a nurse trained in the application of the ASQ-3.</w:t>
+        <w:t xml:space="preserve">A total of 229 patients were enrolled as part of an intervention program carried out by the Cruz del Sur Rehabilitation Center (Punta Arenas, Chile), admitted from one month to 35 months old, and evaluated at admission, control and discharge. Participating patients were diagnosed based on clinical criteria confirmed by a neurologist and a physiatrist. The total files of the patients diagnosed with CH, and admitted to the institution’s program, were analyzed, and the evaluation of the subjects was carried out and guided by a nurse trained in the application of the ASQ-3.</w:t>
       </w:r>
     </w:p>
     <w:p>
@@ -769,83 +842,110 @@
         <w:pStyle w:val="FirstParagraph"/>
       </w:pPr>
       <w:r>
-        <w:t xml:space="preserve">The ASQ-3 is a parent-reported initial level developmental screening instrument consisting of 21 intervals, each with 30 items in five areas: i) communication (CM), ii) gross motor (GM), iii) fine motor (FM), iv) problem-solving (CG), and v) personal-social (PS).</w:t>
+        <w:t xml:space="preserve">The ASQ-3 is a parent-reported initial level developmental screening instrument consisting of 21 intervals, each with 30 items in five areas: i) communication (CM), ii) gross motor (GM), iii) fine motor (FM), iv) problem-solving (CG), and v) personal-social (PS)</w:t>
+      </w:r>
+      <w:r>
+        <w:t xml:space="preserve"> </w:t>
+      </w:r>
+      <w:r>
+        <w:t xml:space="preserve">(</w:t>
       </w:r>
       <w:hyperlink w:anchor="ref-squires2009ages">
         <w:r>
           <w:rPr>
             <w:rStyle w:val="Hipervnculo"/>
-            <w:vertAlign w:val="superscript"/>
           </w:rPr>
           <w:t xml:space="preserve">12</w:t>
         </w:r>
       </w:hyperlink>
       <w:r>
-        <w:t xml:space="preserve"> The ASQ is cost-effective and widely used in the United States and other countries.</w:t>
+        <w:t xml:space="preserve">)</w:t>
+      </w:r>
+      <w:r>
+        <w:t xml:space="preserve">. The ASQ is cost-effective and widely used in the United States and other countries</w:t>
+      </w:r>
+      <w:r>
+        <w:t xml:space="preserve"> </w:t>
+      </w:r>
+      <w:r>
+        <w:t xml:space="preserve">(</w:t>
       </w:r>
       <w:hyperlink w:anchor="ref-heo2008cross">
         <w:r>
           <w:rPr>
             <w:rStyle w:val="Hipervnculo"/>
-            <w:vertAlign w:val="superscript"/>
           </w:rPr>
           <w:t xml:space="preserve">13</w:t>
         </w:r>
       </w:hyperlink>
       <w:r>
-        <w:rPr>
-          <w:vertAlign w:val="superscript"/>
-        </w:rPr>
         <w:t xml:space="preserve">,</w:t>
       </w:r>
       <w:hyperlink w:anchor="ref-sarmiento2011universal">
         <w:r>
           <w:rPr>
             <w:rStyle w:val="Hipervnculo"/>
-            <w:vertAlign w:val="superscript"/>
           </w:rPr>
           <w:t xml:space="preserve">14</w:t>
         </w:r>
       </w:hyperlink>
       <w:r>
-        <w:t xml:space="preserve"> It has been translated into several languages, and international studies on its psychometric properties in diverse cultural environments are increasing.</w:t>
+        <w:t xml:space="preserve">)</w:t>
+      </w:r>
+      <w:r>
+        <w:t xml:space="preserve">. It has been translated into several languages, and international studies on its psychometric properties in diverse cultural environments are increasing</w:t>
+      </w:r>
+      <w:r>
+        <w:t xml:space="preserve"> </w:t>
+      </w:r>
+      <w:r>
+        <w:t xml:space="preserve">(</w:t>
       </w:r>
       <w:hyperlink w:anchor="ref-heo2008cross">
         <w:r>
           <w:rPr>
             <w:rStyle w:val="Hipervnculo"/>
-            <w:vertAlign w:val="superscript"/>
           </w:rPr>
           <w:t xml:space="preserve">13</w:t>
         </w:r>
       </w:hyperlink>
       <w:r>
-        <w:rPr>
-          <w:vertAlign w:val="superscript"/>
-        </w:rPr>
         <w:t xml:space="preserve">,</w:t>
       </w:r>
       <w:hyperlink w:anchor="ref-sarmiento2011universal">
         <w:r>
           <w:rPr>
             <w:rStyle w:val="Hipervnculo"/>
-            <w:vertAlign w:val="superscript"/>
           </w:rPr>
           <w:t xml:space="preserve">14</w:t>
         </w:r>
       </w:hyperlink>
       <w:r>
-        <w:t xml:space="preserve"> It has shown good psychometric properties (75% sensitivity and 81% specificity) in Chilean term and preterm infants.</w:t>
+        <w:t xml:space="preserve">)</w:t>
+      </w:r>
+      <w:r>
+        <w:t xml:space="preserve">. It has shown good psychometric properties (75% sensitivity and 81% specificity) in Chilean term and preterm infants</w:t>
+      </w:r>
+      <w:r>
+        <w:t xml:space="preserve"> </w:t>
+      </w:r>
+      <w:r>
+        <w:t xml:space="preserve">(</w:t>
       </w:r>
       <w:hyperlink w:anchor="ref-schonhaut2013validity">
         <w:r>
           <w:rPr>
             <w:rStyle w:val="Hipervnculo"/>
-            <w:vertAlign w:val="superscript"/>
           </w:rPr>
           <w:t xml:space="preserve">15</w:t>
         </w:r>
       </w:hyperlink>
+      <w:r>
+        <w:t xml:space="preserve">)</w:t>
+      </w:r>
+      <w:r>
+        <w:t xml:space="preserve">.</w:t>
+      </w:r>
     </w:p>
     <w:bookmarkEnd w:id="26"/>
     <w:bookmarkEnd w:id="27"/>
@@ -1022,76 +1122,95 @@
         <w:pStyle w:val="Textoindependiente"/>
       </w:pPr>
       <w:r>
-        <w:t xml:space="preserve">Generalized additive models (GAM) were used to describe linear and non-linear relationships in the form of smooth terms between developmental characteristics, represented through penalized regression splines.</w:t>
+        <w:t xml:space="preserve">Generalized additive models (GAM) were used to describe linear and non-linear relationships in the form of smooth terms between developmental characteristics, represented through penalized regression splines</w:t>
+      </w:r>
+      <w:r>
+        <w:t xml:space="preserve"> </w:t>
+      </w:r>
+      <w:r>
+        <w:t xml:space="preserve">(</w:t>
       </w:r>
       <w:hyperlink w:anchor="ref-wood2011fast">
         <w:r>
           <w:rPr>
             <w:rStyle w:val="Hipervnculo"/>
-            <w:vertAlign w:val="superscript"/>
           </w:rPr>
           <w:t xml:space="preserve">16</w:t>
         </w:r>
       </w:hyperlink>
       <w:r>
-        <w:t xml:space="preserve"> The restricted maximum likelihood method was used to estimate the smoothing parameters, and thin-plate regression splines as the smoothing basis, as they are the optimal smoother of any given basis dimension/rank.</w:t>
+        <w:t xml:space="preserve">)</w:t>
+      </w:r>
+      <w:r>
+        <w:t xml:space="preserve">. The restricted maximum likelihood method was used to estimate the smoothing parameters, and thin-plate regression splines as the smoothing basis, as they are the optimal smoother of any given basis dimension/rank</w:t>
+      </w:r>
+      <w:r>
+        <w:t xml:space="preserve"> </w:t>
+      </w:r>
+      <w:r>
+        <w:t xml:space="preserve">(</w:t>
       </w:r>
       <w:hyperlink w:anchor="ref-wood2003thin">
         <w:r>
           <w:rPr>
             <w:rStyle w:val="Hipervnculo"/>
-            <w:vertAlign w:val="superscript"/>
           </w:rPr>
           <w:t xml:space="preserve">17</w:t>
         </w:r>
       </w:hyperlink>
       <w:r>
-        <w:t xml:space="preserve"> We used approximative derivatives with 95% confidence intervals (CI95%) to describe the smooth terms by means of quasi-linear segments.</w:t>
+        <w:t xml:space="preserve">)</w:t>
+      </w:r>
+      <w:r>
+        <w:t xml:space="preserve">. We used approximative derivatives with 95% confidence intervals (CI95%) to describe the smooth terms by means of quasi-linear segments</w:t>
+      </w:r>
+      <w:r>
+        <w:t xml:space="preserve"> </w:t>
+      </w:r>
+      <w:r>
+        <w:t xml:space="preserve">(</w:t>
       </w:r>
       <w:hyperlink w:anchor="ref-dominique2020estimation">
         <w:r>
           <w:rPr>
             <w:rStyle w:val="Hipervnculo"/>
-            <w:vertAlign w:val="superscript"/>
           </w:rPr>
           <w:t xml:space="preserve">18</w:t>
         </w:r>
       </w:hyperlink>
+      <w:r>
+        <w:t xml:space="preserve">)</w:t>
+      </w:r>
+      <w:r>
+        <w:t xml:space="preserve">.</w:t>
+      </w:r>
     </w:p>
     <w:p>
       <w:pPr>
         <w:pStyle w:val="Textoindependiente"/>
       </w:pPr>
       <w:r>
-        <w:t xml:space="preserve">In order to assess the influence of confounding variables, we fitted different models using the variables: i) sex of the infant, ii) clinician ID and iii) the relationship of the infant to the respondent (i.e., whether the respondent was the infant’s mother, father, uncle or grandparent) as random effects in the form of penalized parametric terms.</w:t>
+        <w:t xml:space="preserve">In order to assess the influence of confounding variables, we fitted different models using the categorical variables: i) sex of the infant, ii) clinician ID and iii) the relationship of the infant to the respondent (i.e., whether the respondent was the infant’s mother, father, uncle or grandparent) as random effects in the form of penalized parametric terms</w:t>
+      </w:r>
+      <w:r>
+        <w:t xml:space="preserve"> </w:t>
+      </w:r>
+      <w:r>
+        <w:t xml:space="preserve">(</w:t>
       </w:r>
       <w:hyperlink w:anchor="ref-wood2016smoothing">
         <w:r>
           <w:rPr>
             <w:rStyle w:val="Hipervnculo"/>
-            <w:vertAlign w:val="superscript"/>
           </w:rPr>
           <w:t xml:space="preserve">19</w:t>
         </w:r>
       </w:hyperlink>
       <w:r>
-        <w:t xml:space="preserve"> Varying random effects structures models can be seen in the section</w:t>
-      </w:r>
-      <w:r>
-        <w:t xml:space="preserve"> </w:t>
-      </w:r>
-      <w:r>
-        <w:rPr>
-          <w:iCs/>
-          <w:i/>
-        </w:rPr>
-        <w:t xml:space="preserve">Random effects structures</w:t>
-      </w:r>
-      <w:r>
-        <w:t xml:space="preserve"> </w:t>
-      </w:r>
-      <w:r>
-        <w:t xml:space="preserve">of the supplementary file.</w:t>
+        <w:t xml:space="preserve">)</w:t>
+      </w:r>
+      <w:r>
+        <w:t xml:space="preserve">. Varying random effects structures and model performance metrics can be seen in the supplementary file.</w:t>
       </w:r>
     </w:p>
     <w:p>
@@ -1099,7 +1218,7 @@
         <w:pStyle w:val="Textoindependiente"/>
       </w:pPr>
       <w:r>
-        <w:t xml:space="preserve">Based on the technical report of the ASQ-3, we’ve been able to estimate the threshold of possible delay based on the total score for each developmental domain. In this sense, a logistic regression, within GAM framework, was used to estimate the predicted probability of having a possible delay in developmental domains given the corrected age.</w:t>
+        <w:t xml:space="preserve">Based on the technical report of the ASQ-3, we’ve been able to estimate the threshold of possible delay based on the total score for each developmental domain. Within this framework, a logistic regression was used to estimate the predicted probability of a developmental delay given the corrected age for each domain.</w:t>
       </w:r>
     </w:p>
     <w:p>
@@ -1107,40 +1226,27 @@
         <w:pStyle w:val="Textoindependiente"/>
       </w:pPr>
       <w:r>
-        <w:t xml:space="preserve">A probability of committing a type I error (</w:t>
-      </w:r>
-      <m:oMath>
-        <m:r>
-          <m:t>α</m:t>
-        </m:r>
-      </m:oMath>
-      <w:r>
-        <w:t xml:space="preserve">) of less than 5% (</w:t>
-      </w:r>
-      <w:r>
-        <w:rPr>
-          <w:iCs/>
-          <w:i/>
-        </w:rPr>
-        <w:t xml:space="preserve">p</w:t>
-      </w:r>
-      <w:r>
-        <w:t xml:space="preserve"> </w:t>
-      </w:r>
-      <w:r>
-        <w:t xml:space="preserve">&lt; 0.05) was considered sufficient evidence for statistical significance in hypothesis testing. All the statistical analyses were computed and implemented in the R programming language.</w:t>
+        <w:t xml:space="preserve">A probability of committing a type I error of less than 5% was considered sufficient evidence for null hypothesis significance testing. All the statistical analyses were computed and implemented in the R programming language</w:t>
+      </w:r>
+      <w:r>
+        <w:t xml:space="preserve"> </w:t>
+      </w:r>
+      <w:r>
+        <w:t xml:space="preserve">(</w:t>
       </w:r>
       <w:hyperlink w:anchor="ref-rlanguage">
         <w:r>
           <w:rPr>
             <w:rStyle w:val="Hipervnculo"/>
-            <w:vertAlign w:val="superscript"/>
           </w:rPr>
           <w:t xml:space="preserve">20</w:t>
         </w:r>
       </w:hyperlink>
       <w:r>
-        <w:t xml:space="preserve"> GAMs and the corresponding model estimates were calculated using the</w:t>
+        <w:t xml:space="preserve">)</w:t>
+      </w:r>
+      <w:r>
+        <w:t xml:space="preserve">. GAMs and the corresponding model estimates were calculated using the</w:t>
       </w:r>
       <w:r>
         <w:t xml:space="preserve"> </w:t>
@@ -1172,63 +1278,74 @@
         <w:t xml:space="preserve"> </w:t>
       </w:r>
       <w:r>
-        <w:t xml:space="preserve">packages.</w:t>
+        <w:t xml:space="preserve">packages</w:t>
+      </w:r>
+      <w:r>
+        <w:t xml:space="preserve"> </w:t>
+      </w:r>
+      <w:r>
+        <w:t xml:space="preserve">(</w:t>
       </w:r>
       <w:hyperlink w:anchor="ref-dominique2020estimation">
         <w:r>
           <w:rPr>
             <w:rStyle w:val="Hipervnculo"/>
-            <w:vertAlign w:val="superscript"/>
           </w:rPr>
           <w:t xml:space="preserve">18</w:t>
         </w:r>
       </w:hyperlink>
       <w:r>
-        <w:rPr>
-          <w:vertAlign w:val="superscript"/>
-        </w:rPr>
         <w:t xml:space="preserve">,</w:t>
       </w:r>
       <w:hyperlink w:anchor="ref-wood2017generalized">
         <w:r>
           <w:rPr>
             <w:rStyle w:val="Hipervnculo"/>
-            <w:vertAlign w:val="superscript"/>
           </w:rPr>
           <w:t xml:space="preserve">21</w:t>
         </w:r>
       </w:hyperlink>
       <w:r>
-        <w:t xml:space="preserve"> Complementary R packages were used for visualization purposes.</w:t>
+        <w:t xml:space="preserve">)</w:t>
+      </w:r>
+      <w:r>
+        <w:t xml:space="preserve">. Complementary R packages were used for visualization purposes</w:t>
+      </w:r>
+      <w:r>
+        <w:t xml:space="preserve"> </w:t>
+      </w:r>
+      <w:r>
+        <w:t xml:space="preserve">(</w:t>
       </w:r>
       <w:hyperlink w:anchor="ref-daniel2021see">
         <w:r>
           <w:rPr>
             <w:rStyle w:val="Hipervnculo"/>
-            <w:vertAlign w:val="superscript"/>
           </w:rPr>
           <w:t xml:space="preserve">22</w:t>
         </w:r>
       </w:hyperlink>
       <w:r>
-        <w:rPr>
-          <w:vertAlign w:val="superscript"/>
-        </w:rPr>
         <w:t xml:space="preserve">,</w:t>
       </w:r>
       <w:hyperlink w:anchor="ref-hadley2016ggplot2">
         <w:r>
           <w:rPr>
             <w:rStyle w:val="Hipervnculo"/>
-            <w:vertAlign w:val="superscript"/>
           </w:rPr>
           <w:t xml:space="preserve">23</w:t>
         </w:r>
       </w:hyperlink>
+      <w:r>
+        <w:t xml:space="preserve">)</w:t>
+      </w:r>
+      <w:r>
+        <w:t xml:space="preserve">.</w:t>
+      </w:r>
     </w:p>
     <w:bookmarkEnd w:id="31"/>
     <w:bookmarkEnd w:id="32"/>
-    <w:bookmarkStart w:id="33" w:name="results"/>
+    <w:bookmarkStart w:id="41" w:name="results"/>
     <w:p>
       <w:pPr>
         <w:pStyle w:val="Ttulo1"/>
@@ -1242,7 +1359,7 @@
         <w:pStyle w:val="FirstParagraph"/>
       </w:pPr>
       <w:r>
-        <w:t xml:space="preserve">From a total of 234 subjects with congenital hypotonia, 94 (40.2%) were females and 140 (59.8%) males (</w:t>
+        <w:t xml:space="preserve">From a total of 229 subjects with congenital hypotonia, 93 (40.6%) were females and 136 (59.4%) males (</w:t>
       </w:r>
       <m:oMath>
         <m:sSubSup>
@@ -1273,7 +1390,7 @@
         <w:t xml:space="preserve"> </w:t>
       </w:r>
       <w:r>
-        <w:t xml:space="preserve">(1) = 9.04,</w:t>
+        <w:t xml:space="preserve">(1) = 8.07,</w:t>
       </w:r>
       <w:r>
         <w:t xml:space="preserve"> </w:t>
@@ -1289,7 +1406,7 @@
         <w:t xml:space="preserve"> </w:t>
       </w:r>
       <w:r>
-        <w:t xml:space="preserve">= 0.003). The developmental characteristics of the sample can be seen in</w:t>
+        <w:t xml:space="preserve">= 0.004). The developmental characteristics of the sample can be seen in</w:t>
       </w:r>
       <w:r>
         <w:t xml:space="preserve"> </w:t>
@@ -1306,9 +1423,18 @@
         <w:t xml:space="preserve">.</w:t>
       </w:r>
     </w:p>
-    <w:p>
-      <w:pPr>
-        <w:pStyle w:val="Textoindependiente"/>
+    <w:bookmarkStart w:id="38" w:name="Xd5d6d3c3bb4c8d7d831f279b0287b0f38b88381"/>
+    <w:p>
+      <w:pPr>
+        <w:pStyle w:val="Ttulo2"/>
+      </w:pPr>
+      <w:r>
+        <w:t xml:space="preserve">Neurodevelopment as a function of corrected age</w:t>
+      </w:r>
+    </w:p>
+    <w:p>
+      <w:pPr>
+        <w:pStyle w:val="FirstParagraph"/>
       </w:pPr>
       <w:r>
         <w:t xml:space="preserve">When modeling the effect of chronological age on developmental domains, different random effects structures were compared when assessing model estimates, these estimates can be seen in</w:t>
@@ -1328,9 +1454,18 @@
         <w:t xml:space="preserve">.</w:t>
       </w:r>
     </w:p>
-    <w:p>
-      <w:pPr>
-        <w:pStyle w:val="Textoindependiente"/>
+    <w:bookmarkStart w:id="33" w:name="communication"/>
+    <w:p>
+      <w:pPr>
+        <w:pStyle w:val="Ttulo3"/>
+      </w:pPr>
+      <w:r>
+        <w:t xml:space="preserve">Communication</w:t>
+      </w:r>
+    </w:p>
+    <w:p>
+      <w:pPr>
+        <w:pStyle w:val="FirstParagraph"/>
       </w:pPr>
       <w:r>
         <w:t xml:space="preserve">After fitting a GAM to assess the effect of corrected age on CM scores, we observed a significant non-linear relationship between them (</w:t>
@@ -1368,7 +1503,7 @@
         <w:t xml:space="preserve"> </w:t>
       </w:r>
       <w:r>
-        <w:t xml:space="preserve">(5.1, 224.74) = 13.88,</w:t>
+        <w:t xml:space="preserve">(4.81, 219.93) = 15.39,</w:t>
       </w:r>
       <w:r>
         <w:t xml:space="preserve"> </w:t>
@@ -1395,7 +1530,7 @@
         <w:t xml:space="preserve"> </w:t>
       </w:r>
       <w:r>
-        <w:t xml:space="preserve">= -2.39, CI</w:t>
+        <w:t xml:space="preserve">= -2.06, CI</w:t>
       </w:r>
       <w:r>
         <w:rPr>
@@ -1404,7 +1539,7 @@
         <w:t xml:space="preserve">95%</w:t>
       </w:r>
       <w:r>
-        <w:t xml:space="preserve">[-3.46, -1.32],</w:t>
+        <w:t xml:space="preserve">[-3.32, -0.8],</w:t>
       </w:r>
       <w:r>
         <w:t xml:space="preserve"> </w:t>
@@ -1445,7 +1580,7 @@
         <w:t xml:space="preserve"> </w:t>
       </w:r>
       <w:r>
-        <w:t xml:space="preserve">(224.74) = -4.4,</w:t>
+        <w:t xml:space="preserve">(219.93) = -3.23,</w:t>
       </w:r>
       <w:r>
         <w:t xml:space="preserve"> </w:t>
@@ -1461,7 +1596,7 @@
         <w:t xml:space="preserve"> </w:t>
       </w:r>
       <w:r>
-        <w:t xml:space="preserve">&lt; 0.001), however, this was not true when assessing the direction of the effect in the age range between 0 to 6.8 (</w:t>
+        <w:t xml:space="preserve">= 0.001), however, this was not true when assessing the direction of the effect in the age range between 0 to 6.7 (</w:t>
       </w:r>
       <m:oMath>
         <m:r>
@@ -1472,7 +1607,7 @@
         <w:t xml:space="preserve"> </w:t>
       </w:r>
       <w:r>
-        <w:t xml:space="preserve">= 0.38, CI</w:t>
+        <w:t xml:space="preserve">= 0.57, CI</w:t>
       </w:r>
       <w:r>
         <w:rPr>
@@ -1481,7 +1616,7 @@
         <w:t xml:space="preserve">95%</w:t>
       </w:r>
       <w:r>
-        <w:t xml:space="preserve">[-0.96, 1.72],</w:t>
+        <w:t xml:space="preserve">[-1.01, 2.16],</w:t>
       </w:r>
       <w:r>
         <w:t xml:space="preserve"> </w:t>
@@ -1522,7 +1657,7 @@
         <w:t xml:space="preserve"> </w:t>
       </w:r>
       <w:r>
-        <w:t xml:space="preserve">(224.74) = 0.33,</w:t>
+        <w:t xml:space="preserve">(219.93) = 0.43,</w:t>
       </w:r>
       <w:r>
         <w:t xml:space="preserve"> </w:t>
@@ -1538,7 +1673,7 @@
         <w:t xml:space="preserve"> </w:t>
       </w:r>
       <w:r>
-        <w:t xml:space="preserve">= 0.351), neither in the 18.4 to 48 months old group (</w:t>
+        <w:t xml:space="preserve">= 0.288), neither in the 17.3 to 35 months old group (</w:t>
       </w:r>
       <m:oMath>
         <m:r>
@@ -1549,7 +1684,7 @@
         <w:t xml:space="preserve"> </w:t>
       </w:r>
       <w:r>
-        <w:t xml:space="preserve">= 0.44, CI</w:t>
+        <w:t xml:space="preserve">= 0.2, CI</w:t>
       </w:r>
       <w:r>
         <w:rPr>
@@ -1558,7 +1693,7 @@
         <w:t xml:space="preserve">95%</w:t>
       </w:r>
       <w:r>
-        <w:t xml:space="preserve">[-1.27, 2.16],</w:t>
+        <w:t xml:space="preserve">[-1.7, 2.11],</w:t>
       </w:r>
       <w:r>
         <w:t xml:space="preserve"> </w:t>
@@ -1599,7 +1734,7 @@
         <w:t xml:space="preserve"> </w:t>
       </w:r>
       <w:r>
-        <w:t xml:space="preserve">(224.74) = 0.42,</w:t>
+        <w:t xml:space="preserve">(219.93) = 0.16,</w:t>
       </w:r>
       <w:r>
         <w:t xml:space="preserve"> </w:t>
@@ -1615,7 +1750,7 @@
         <w:t xml:space="preserve"> </w:t>
       </w:r>
       <w:r>
-        <w:t xml:space="preserve">= 0.577), whereas the effect tend to be positive but non-significant. The relationship between developmental domains, corrected age and their effect derivatives can be seen in</w:t>
+        <w:t xml:space="preserve">= 0.677), whereas the effect tend to be positive but non-significant. The relationship between developmental domains, corrected age and their effect derivatives can be seen in</w:t>
       </w:r>
       <w:r>
         <w:t xml:space="preserve"> </w:t>
@@ -1632,9 +1767,19 @@
         <w:t xml:space="preserve">.</w:t>
       </w:r>
     </w:p>
-    <w:p>
-      <w:pPr>
-        <w:pStyle w:val="Textoindependiente"/>
+    <w:bookmarkEnd w:id="33"/>
+    <w:bookmarkStart w:id="34" w:name="gross-motor"/>
+    <w:p>
+      <w:pPr>
+        <w:pStyle w:val="Ttulo3"/>
+      </w:pPr>
+      <w:r>
+        <w:t xml:space="preserve">Gross motor</w:t>
+      </w:r>
+    </w:p>
+    <w:p>
+      <w:pPr>
+        <w:pStyle w:val="FirstParagraph"/>
       </w:pPr>
       <w:r>
         <w:t xml:space="preserve">When analyzing the motor skills domain, we found a significant non-linear effect of corrected age on GM scores,</w:t>
@@ -1675,7 +1820,7 @@
         <w:t xml:space="preserve"> </w:t>
       </w:r>
       <w:r>
-        <w:t xml:space="preserve">(5.25, 226.82) = 5.6,</w:t>
+        <w:t xml:space="preserve">(4.75, 222.3) = 6.31,</w:t>
       </w:r>
       <w:r>
         <w:t xml:space="preserve"> </w:t>
@@ -1702,7 +1847,7 @@
         <w:t xml:space="preserve"> </w:t>
       </w:r>
       <w:r>
-        <w:t xml:space="preserve">= 1.86, CI</w:t>
+        <w:t xml:space="preserve">= 1.77, CI</w:t>
       </w:r>
       <w:r>
         <w:rPr>
@@ -1711,7 +1856,7 @@
         <w:t xml:space="preserve">95%</w:t>
       </w:r>
       <w:r>
-        <w:t xml:space="preserve">[0.57, 3.16],</w:t>
+        <w:t xml:space="preserve">[0.31, 3.24],</w:t>
       </w:r>
       <w:r>
         <w:t xml:space="preserve"> </w:t>
@@ -1752,7 +1897,7 @@
         <w:t xml:space="preserve"> </w:t>
       </w:r>
       <w:r>
-        <w:t xml:space="preserve">(226.82) = 2.83,</w:t>
+        <w:t xml:space="preserve">(222.3) = 2.38,</w:t>
       </w:r>
       <w:r>
         <w:t xml:space="preserve"> </w:t>
@@ -1768,7 +1913,7 @@
         <w:t xml:space="preserve"> </w:t>
       </w:r>
       <w:r>
-        <w:t xml:space="preserve">= 0.005), however, the slope varied as a function of age, with a negative effect in the 0 to 6.8 age range (</w:t>
+        <w:t xml:space="preserve">= 0.018), however, the slope varied as a function of age, with a negative effect in the 0 to 6.7 age range (</w:t>
       </w:r>
       <m:oMath>
         <m:r>
@@ -1779,7 +1924,7 @@
         <w:t xml:space="preserve"> </w:t>
       </w:r>
       <w:r>
-        <w:t xml:space="preserve">= -3.02, CI</w:t>
+        <w:t xml:space="preserve">= -3.14, CI</w:t>
       </w:r>
       <w:r>
         <w:rPr>
@@ -1788,7 +1933,7 @@
         <w:t xml:space="preserve">95%</w:t>
       </w:r>
       <w:r>
-        <w:t xml:space="preserve">[-4.63, -1.42],</w:t>
+        <w:t xml:space="preserve">[-4.99, -1.3],</w:t>
       </w:r>
       <w:r>
         <w:t xml:space="preserve"> </w:t>
@@ -1829,7 +1974,7 @@
         <w:t xml:space="preserve"> </w:t>
       </w:r>
       <w:r>
-        <w:t xml:space="preserve">(226.82) = -3.81,</w:t>
+        <w:t xml:space="preserve">(222.3) = -3.5,</w:t>
       </w:r>
       <w:r>
         <w:t xml:space="preserve"> </w:t>
@@ -1845,7 +1990,7 @@
         <w:t xml:space="preserve"> </w:t>
       </w:r>
       <w:r>
-        <w:t xml:space="preserve">= 0.003), but in the 10.2 to 15.5 interval, this relationship was inverted (</w:t>
+        <w:t xml:space="preserve">= 0.005), but in the 10.3 to 15.2 interval, this relationship was inverted (</w:t>
       </w:r>
       <m:oMath>
         <m:r>
@@ -1856,7 +2001,7 @@
         <w:t xml:space="preserve"> </w:t>
       </w:r>
       <w:r>
-        <w:t xml:space="preserve">= 1.83, CI</w:t>
+        <w:t xml:space="preserve">= 1.9, CI</w:t>
       </w:r>
       <w:r>
         <w:rPr>
@@ -1865,7 +2010,7 @@
         <w:t xml:space="preserve">95%</w:t>
       </w:r>
       <w:r>
-        <w:t xml:space="preserve">[0.57, 3.08],</w:t>
+        <w:t xml:space="preserve">[0.42, 3.38],</w:t>
       </w:r>
       <w:r>
         <w:t xml:space="preserve"> </w:t>
@@ -1906,7 +2051,7 @@
         <w:t xml:space="preserve"> </w:t>
       </w:r>
       <w:r>
-        <w:t xml:space="preserve">(226.82) = 2.87,</w:t>
+        <w:t xml:space="preserve">(222.3) = 2.53,</w:t>
       </w:r>
       <w:r>
         <w:t xml:space="preserve"> </w:t>
@@ -1922,13 +2067,13 @@
         <w:t xml:space="preserve"> </w:t>
       </w:r>
       <w:r>
-        <w:t xml:space="preserve">= 0.008), however, in the rest of the age range the slope was non-significant and virtually zero (Age</w:t>
+        <w:t xml:space="preserve">= 0.015), however, in the rest of the age range the slope was non-significant and virtually zero (Age</w:t>
       </w:r>
       <w:r>
         <w:rPr>
           <w:vertAlign w:val="subscript"/>
         </w:rPr>
-        <w:t xml:space="preserve">[7.3, 9.7]</w:t>
+        <w:t xml:space="preserve">[7.1, 9.9]</w:t>
       </w:r>
       <w:r>
         <w:t xml:space="preserve">,</w:t>
@@ -1945,7 +2090,7 @@
         <w:t xml:space="preserve"> </w:t>
       </w:r>
       <w:r>
-        <w:t xml:space="preserve">= 0.13, CI</w:t>
+        <w:t xml:space="preserve">= 0.27, CI</w:t>
       </w:r>
       <w:r>
         <w:rPr>
@@ -1954,7 +2099,7 @@
         <w:t xml:space="preserve">95%</w:t>
       </w:r>
       <w:r>
-        <w:t xml:space="preserve">[-1.02, 1.27],</w:t>
+        <w:t xml:space="preserve">[-1.11, 1.66],</w:t>
       </w:r>
       <w:r>
         <w:t xml:space="preserve"> </w:t>
@@ -1995,7 +2140,7 @@
         <w:t xml:space="preserve"> </w:t>
       </w:r>
       <w:r>
-        <w:t xml:space="preserve">(226.82) = 0.23,</w:t>
+        <w:t xml:space="preserve">(222.3) = 0.32,</w:t>
       </w:r>
       <w:r>
         <w:t xml:space="preserve"> </w:t>
@@ -2011,13 +2156,13 @@
         <w:t xml:space="preserve"> </w:t>
       </w:r>
       <w:r>
-        <w:t xml:space="preserve">= 0.387; Age</w:t>
+        <w:t xml:space="preserve">= 0.369; Age</w:t>
       </w:r>
       <w:r>
         <w:rPr>
           <w:vertAlign w:val="subscript"/>
         </w:rPr>
-        <w:t xml:space="preserve">[16, 48]</w:t>
+        <w:t xml:space="preserve">[15.6, 35]</w:t>
       </w:r>
       <w:r>
         <w:t xml:space="preserve">,</w:t>
@@ -2034,7 +2179,7 @@
         <w:t xml:space="preserve"> </w:t>
       </w:r>
       <w:r>
-        <w:t xml:space="preserve">= -0.06, CI</w:t>
+        <w:t xml:space="preserve">= 0.24, CI</w:t>
       </w:r>
       <w:r>
         <w:rPr>
@@ -2043,7 +2188,7 @@
         <w:t xml:space="preserve">95%</w:t>
       </w:r>
       <w:r>
-        <w:t xml:space="preserve">[-2.09, 1.97],</w:t>
+        <w:t xml:space="preserve">[-1.92, 2.4],</w:t>
       </w:r>
       <w:r>
         <w:t xml:space="preserve"> </w:t>
@@ -2084,7 +2229,7 @@
         <w:t xml:space="preserve"> </w:t>
       </w:r>
       <w:r>
-        <w:t xml:space="preserve">(226.82) = 0.01,</w:t>
+        <w:t xml:space="preserve">(222.3) = 0.29,</w:t>
       </w:r>
       <w:r>
         <w:t xml:space="preserve"> </w:t>
@@ -2100,15 +2245,25 @@
         <w:t xml:space="preserve"> </w:t>
       </w:r>
       <w:r>
-        <w:t xml:space="preserve">= 0.701).</w:t>
-      </w:r>
-    </w:p>
-    <w:p>
-      <w:pPr>
-        <w:pStyle w:val="Textoindependiente"/>
-      </w:pPr>
-      <w:r>
-        <w:t xml:space="preserve">Although a similar non-linear effect was observed when inspecting the influence of corrected age in the FM domain scores (</w:t>
+        <w:t xml:space="preserve">= 0.763).</w:t>
+      </w:r>
+    </w:p>
+    <w:bookmarkEnd w:id="34"/>
+    <w:bookmarkStart w:id="35" w:name="fine-motor"/>
+    <w:p>
+      <w:pPr>
+        <w:pStyle w:val="Ttulo3"/>
+      </w:pPr>
+      <w:r>
+        <w:t xml:space="preserve">Fine motor</w:t>
+      </w:r>
+    </w:p>
+    <w:p>
+      <w:pPr>
+        <w:pStyle w:val="FirstParagraph"/>
+      </w:pPr>
+      <w:r>
+        <w:t xml:space="preserve">Although a similar non-linear effect wasn’t observed when inspecting the influence of corrected age in the FM domain scores on the global test statistics (</w:t>
       </w:r>
       <m:oMath>
         <m:sSub>
@@ -2159,7 +2314,7 @@
         <w:t xml:space="preserve"> </w:t>
       </w:r>
       <w:r>
-        <w:t xml:space="preserve">= 0.006), it was not possible to estimate a significant overall effect different from zero (</w:t>
+        <w:t xml:space="preserve">= 0.006), and neither was possible to estimate a significant overall effect different from zero (</w:t>
       </w:r>
       <m:oMath>
         <m:r>
@@ -2236,7 +2391,7 @@
         <w:t xml:space="preserve"> </w:t>
       </w:r>
       <w:r>
-        <w:t xml:space="preserve">= 0.977), nevertheless, it was only in the 22.3 to 37.3 age range where a significant and negative effect was observed (</w:t>
+        <w:t xml:space="preserve">= 0.977), nevertheless, it was only in the 23 to 28.3 age range where a significant and negative effect was observed (</w:t>
       </w:r>
       <m:oMath>
         <m:r>
@@ -2247,7 +2402,7 @@
         <w:t xml:space="preserve"> </w:t>
       </w:r>
       <w:r>
-        <w:t xml:space="preserve">= -0.75, CI</w:t>
+        <w:t xml:space="preserve">= -0.8, CI</w:t>
       </w:r>
       <w:r>
         <w:rPr>
@@ -2256,7 +2411,7 @@
         <w:t xml:space="preserve">95%</w:t>
       </w:r>
       <w:r>
-        <w:t xml:space="preserve">[-1.4, -0.11],</w:t>
+        <w:t xml:space="preserve">[-1.55, -0.04],</w:t>
       </w:r>
       <w:r>
         <w:t xml:space="preserve"> </w:t>
@@ -2297,7 +2452,7 @@
         <w:t xml:space="preserve"> </w:t>
       </w:r>
       <w:r>
-        <w:t xml:space="preserve">(228.03) = -2.32,</w:t>
+        <w:t xml:space="preserve">(223.23) = -2.09,</w:t>
       </w:r>
       <w:r>
         <w:t xml:space="preserve"> </w:t>
@@ -2313,12 +2468,22 @@
         <w:t xml:space="preserve"> </w:t>
       </w:r>
       <w:r>
-        <w:t xml:space="preserve">= 0.023).</w:t>
-      </w:r>
-    </w:p>
-    <w:p>
-      <w:pPr>
-        <w:pStyle w:val="Textoindependiente"/>
+        <w:t xml:space="preserve">= 0.038).</w:t>
+      </w:r>
+    </w:p>
+    <w:bookmarkEnd w:id="35"/>
+    <w:bookmarkStart w:id="36" w:name="problem-solving"/>
+    <w:p>
+      <w:pPr>
+        <w:pStyle w:val="Ttulo3"/>
+      </w:pPr>
+      <w:r>
+        <w:t xml:space="preserve">Problem solving</w:t>
+      </w:r>
+    </w:p>
+    <w:p>
+      <w:pPr>
+        <w:pStyle w:val="FirstParagraph"/>
       </w:pPr>
       <w:r>
         <w:t xml:space="preserve">CG abilities were significantly influenced by corrected age (</w:t>
@@ -2356,7 +2521,7 @@
         <w:t xml:space="preserve"> </w:t>
       </w:r>
       <w:r>
-        <w:t xml:space="preserve">(5.69, 225.93) = 3.7,</w:t>
+        <w:t xml:space="preserve">(5.28, 220.66) = 4.18,</w:t>
       </w:r>
       <w:r>
         <w:t xml:space="preserve"> </w:t>
@@ -2372,7 +2537,7 @@
         <w:t xml:space="preserve"> </w:t>
       </w:r>
       <w:r>
-        <w:t xml:space="preserve">= 0.001), with an overall negative effect (</w:t>
+        <w:t xml:space="preserve">&lt; 0.001), with an overall negative effect (</w:t>
       </w:r>
       <m:oMath>
         <m:r>
@@ -2383,7 +2548,7 @@
         <w:t xml:space="preserve"> </w:t>
       </w:r>
       <w:r>
-        <w:t xml:space="preserve">= -1.93, CI</w:t>
+        <w:t xml:space="preserve">= -1.99, CI</w:t>
       </w:r>
       <w:r>
         <w:rPr>
@@ -2392,7 +2557,7 @@
         <w:t xml:space="preserve">95%</w:t>
       </w:r>
       <w:r>
-        <w:t xml:space="preserve">[-3.24, -0.63],</w:t>
+        <w:t xml:space="preserve">[-3.5, -0.48],</w:t>
       </w:r>
       <w:r>
         <w:t xml:space="preserve"> </w:t>
@@ -2433,7 +2598,7 @@
         <w:t xml:space="preserve"> </w:t>
       </w:r>
       <w:r>
-        <w:t xml:space="preserve">(225.93) = -2.91,</w:t>
+        <w:t xml:space="preserve">(220.66) = -2.6,</w:t>
       </w:r>
       <w:r>
         <w:t xml:space="preserve"> </w:t>
@@ -2449,7 +2614,7 @@
         <w:t xml:space="preserve"> </w:t>
       </w:r>
       <w:r>
-        <w:t xml:space="preserve">= 0.004), and just like the other domains, this relationship was modified across the corrected age. In this sense, from the 0 to 5.8 age interval, we found that for every increase in one month in corrected age, we can expect a proportional increase in 2.8 points (</w:t>
+        <w:t xml:space="preserve">= 0.01), and just like the other domains, this relationship was modified across the corrected age. In this sense, from the 0 to 5.7 age interval, we found that for every increase in one month in corrected age, we can expect a proportional increase in 2.94 points (</w:t>
       </w:r>
       <m:oMath>
         <m:r>
@@ -2460,7 +2625,7 @@
         <w:t xml:space="preserve"> </w:t>
       </w:r>
       <w:r>
-        <w:t xml:space="preserve">= 2.8, CI</w:t>
+        <w:t xml:space="preserve">= 2.94, CI</w:t>
       </w:r>
       <w:r>
         <w:rPr>
@@ -2469,7 +2634,7 @@
         <w:t xml:space="preserve">95%</w:t>
       </w:r>
       <w:r>
-        <w:t xml:space="preserve">[1.17, 4.43],</w:t>
+        <w:t xml:space="preserve">[1, 4.88],</w:t>
       </w:r>
       <w:r>
         <w:t xml:space="preserve"> </w:t>
@@ -2510,7 +2675,7 @@
         <w:t xml:space="preserve"> </w:t>
       </w:r>
       <w:r>
-        <w:t xml:space="preserve">(225.93) = 3.48,</w:t>
+        <w:t xml:space="preserve">(220.66) = 3.11,</w:t>
       </w:r>
       <w:r>
         <w:t xml:space="preserve"> </w:t>
@@ -2526,7 +2691,7 @@
         <w:t xml:space="preserve"> </w:t>
       </w:r>
       <w:r>
-        <w:t xml:space="preserve">= 0.002) in the CG domain, while in the age range 9.2 to 14.1 the relationship changes inversely, mainly because in this age range we observe that for every one-month increase in the corrected age, a decrease of 1.64 points could be expected in the same domain (</w:t>
+        <w:t xml:space="preserve">= 0.007) in the CG domain, while in the age range 9.5 to 13.4 the relationship changes inversely, mainly because in this age range we observe that for every one-month increase in the corrected age, a decrease of 1.93 points could be expected in the same domain (</w:t>
       </w:r>
       <m:oMath>
         <m:r>
@@ -2537,7 +2702,7 @@
         <w:t xml:space="preserve"> </w:t>
       </w:r>
       <w:r>
-        <w:t xml:space="preserve">= -1.64, CI</w:t>
+        <w:t xml:space="preserve">= -1.93, CI</w:t>
       </w:r>
       <w:r>
         <w:rPr>
@@ -2546,7 +2711,7 @@
         <w:t xml:space="preserve">95%</w:t>
       </w:r>
       <w:r>
-        <w:t xml:space="preserve">[-2.86, -0.41],</w:t>
+        <w:t xml:space="preserve">[-3.44, -0.41],</w:t>
       </w:r>
       <w:r>
         <w:t xml:space="preserve"> </w:t>
@@ -2587,7 +2752,7 @@
         <w:t xml:space="preserve"> </w:t>
       </w:r>
       <w:r>
-        <w:t xml:space="preserve">(225.93) = -2.62,</w:t>
+        <w:t xml:space="preserve">(220.66) = -2.51,</w:t>
       </w:r>
       <w:r>
         <w:t xml:space="preserve"> </w:t>
@@ -2603,13 +2768,13 @@
         <w:t xml:space="preserve"> </w:t>
       </w:r>
       <w:r>
-        <w:t xml:space="preserve">= 0.014). The other age intervals did not have a slope that deviated significantly from zero (Age</w:t>
+        <w:t xml:space="preserve">= 0.017). The other age intervals did not have a slope that deviated significantly from zero (Age</w:t>
       </w:r>
       <w:r>
         <w:rPr>
           <w:vertAlign w:val="subscript"/>
         </w:rPr>
-        <w:t xml:space="preserve">[6.3, 8.7]</w:t>
+        <w:t xml:space="preserve">[6, 9.2]</w:t>
       </w:r>
       <w:r>
         <w:t xml:space="preserve">,</w:t>
@@ -2626,7 +2791,7 @@
         <w:t xml:space="preserve"> </w:t>
       </w:r>
       <w:r>
-        <w:t xml:space="preserve">= 0.06, CI</w:t>
+        <w:t xml:space="preserve">= -0.08, CI</w:t>
       </w:r>
       <w:r>
         <w:rPr>
@@ -2635,7 +2800,7 @@
         <w:t xml:space="preserve">95%</w:t>
       </w:r>
       <w:r>
-        <w:t xml:space="preserve">[-1.09, 1.2],</w:t>
+        <w:t xml:space="preserve">[-1.45, 1.29],</w:t>
       </w:r>
       <w:r>
         <w:t xml:space="preserve"> </w:t>
@@ -2676,7 +2841,7 @@
         <w:t xml:space="preserve"> </w:t>
       </w:r>
       <w:r>
-        <w:t xml:space="preserve">(225.93) = 0.07,</w:t>
+        <w:t xml:space="preserve">(220.66) = -0.08,</w:t>
       </w:r>
       <w:r>
         <w:t xml:space="preserve"> </w:t>
@@ -2692,13 +2857,13 @@
         <w:t xml:space="preserve"> </w:t>
       </w:r>
       <w:r>
-        <w:t xml:space="preserve">= 0.388; Age</w:t>
+        <w:t xml:space="preserve">= 0.358; Age</w:t>
       </w:r>
       <w:r>
         <w:rPr>
           <w:vertAlign w:val="subscript"/>
         </w:rPr>
-        <w:t xml:space="preserve">[14.5, 48.0]</w:t>
+        <w:t xml:space="preserve">[13.8, 35]</w:t>
       </w:r>
       <w:r>
         <w:t xml:space="preserve">,</w:t>
@@ -2715,7 +2880,7 @@
         <w:t xml:space="preserve"> </w:t>
       </w:r>
       <w:r>
-        <w:t xml:space="preserve">= 0.04, CI</w:t>
+        <w:t xml:space="preserve">= -0.16, CI</w:t>
       </w:r>
       <w:r>
         <w:rPr>
@@ -2724,7 +2889,7 @@
         <w:t xml:space="preserve">95%</w:t>
       </w:r>
       <w:r>
-        <w:t xml:space="preserve">[-1.98, 2.07],</w:t>
+        <w:t xml:space="preserve">[-2.34, 2.01],</w:t>
       </w:r>
       <w:r>
         <w:t xml:space="preserve"> </w:t>
@@ -2765,7 +2930,7 @@
         <w:t xml:space="preserve"> </w:t>
       </w:r>
       <w:r>
-        <w:t xml:space="preserve">(225.93) = -0.05,</w:t>
+        <w:t xml:space="preserve">(220.66) = -0.18,</w:t>
       </w:r>
       <w:r>
         <w:t xml:space="preserve"> </w:t>
@@ -2781,12 +2946,22 @@
         <w:t xml:space="preserve"> </w:t>
       </w:r>
       <w:r>
-        <w:t xml:space="preserve">= 0.564).</w:t>
-      </w:r>
-    </w:p>
-    <w:p>
-      <w:pPr>
-        <w:pStyle w:val="Textoindependiente"/>
+        <w:t xml:space="preserve">= 0.507).</w:t>
+      </w:r>
+    </w:p>
+    <w:bookmarkEnd w:id="36"/>
+    <w:bookmarkStart w:id="37" w:name="personal-social"/>
+    <w:p>
+      <w:pPr>
+        <w:pStyle w:val="Ttulo3"/>
+      </w:pPr>
+      <w:r>
+        <w:t xml:space="preserve">Personal-social</w:t>
+      </w:r>
+    </w:p>
+    <w:p>
+      <w:pPr>
+        <w:pStyle w:val="FirstParagraph"/>
       </w:pPr>
       <w:r>
         <w:t xml:space="preserve">Unlike the others, the PS domain was not influenced by corrected age (</w:t>
@@ -2824,7 +2999,7 @@
         <w:t xml:space="preserve"> </w:t>
       </w:r>
       <w:r>
-        <w:t xml:space="preserve">(1, 230.4) = 1.06,</w:t>
+        <w:t xml:space="preserve">(1, 225.36) = 0.99,</w:t>
       </w:r>
       <w:r>
         <w:t xml:space="preserve"> </w:t>
@@ -2840,7 +3015,46 @@
         <w:t xml:space="preserve"> </w:t>
       </w:r>
       <w:r>
-        <w:t xml:space="preserve">= 0.304). Accordingly, prematurity (measured in weeks) was not associated with any developmental domain within ASQ-3 assessment (significance for smooth terms: CM,</w:t>
+        <w:t xml:space="preserve">= 0.321), given that the marginal effect across age was virtually zero (</w:t>
+      </w:r>
+      <m:oMath>
+        <m:r>
+          <m:t>β</m:t>
+        </m:r>
+      </m:oMath>
+      <w:r>
+        <w:t xml:space="preserve"> </w:t>
+      </w:r>
+      <w:r>
+        <w:t xml:space="preserve">= -0.09, CI</w:t>
+      </w:r>
+      <w:r>
+        <w:rPr>
+          <w:vertAlign w:val="subscript"/>
+        </w:rPr>
+        <w:t xml:space="preserve">95%</w:t>
+      </w:r>
+      <w:r>
+        <w:t xml:space="preserve">[-0.28, 0.09]).</w:t>
+      </w:r>
+    </w:p>
+    <w:bookmarkEnd w:id="37"/>
+    <w:bookmarkEnd w:id="38"/>
+    <w:bookmarkStart w:id="39" w:name="prematurity"/>
+    <w:p>
+      <w:pPr>
+        <w:pStyle w:val="Ttulo2"/>
+      </w:pPr>
+      <w:r>
+        <w:t xml:space="preserve">Prematurity</w:t>
+      </w:r>
+    </w:p>
+    <w:p>
+      <w:pPr>
+        <w:pStyle w:val="FirstParagraph"/>
+      </w:pPr>
+      <w:r>
+        <w:t xml:space="preserve">Accordingly, prematurity (measured in weeks) was not associated with any non-linear variations in neurodevelopmental domains within ASQ-3 assessment (significance for smooth terms: CM,</w:t>
       </w:r>
       <w:r>
         <w:t xml:space="preserve"> </w:t>
@@ -2856,7 +3070,7 @@
         <w:t xml:space="preserve"> </w:t>
       </w:r>
       <w:r>
-        <w:t xml:space="preserve">= 0.639; FM,</w:t>
+        <w:t xml:space="preserve">= 0.594; FM,</w:t>
       </w:r>
       <w:r>
         <w:t xml:space="preserve"> </w:t>
@@ -2872,7 +3086,7 @@
         <w:t xml:space="preserve"> </w:t>
       </w:r>
       <w:r>
-        <w:t xml:space="preserve">= 0.918; GM,</w:t>
+        <w:t xml:space="preserve">= 0.901; GM,</w:t>
       </w:r>
       <w:r>
         <w:t xml:space="preserve"> </w:t>
@@ -2888,7 +3102,7 @@
         <w:t xml:space="preserve"> </w:t>
       </w:r>
       <w:r>
-        <w:t xml:space="preserve">= 0.33; CG,</w:t>
+        <w:t xml:space="preserve">= 0.342; CG,</w:t>
       </w:r>
       <w:r>
         <w:t xml:space="preserve"> </w:t>
@@ -2904,7 +3118,7 @@
         <w:t xml:space="preserve"> </w:t>
       </w:r>
       <w:r>
-        <w:t xml:space="preserve">= 0.323; PS,</w:t>
+        <w:t xml:space="preserve">= 0.371; PS,</w:t>
       </w:r>
       <w:r>
         <w:t xml:space="preserve"> </w:t>
@@ -2920,12 +3134,22 @@
         <w:t xml:space="preserve"> </w:t>
       </w:r>
       <w:r>
-        <w:t xml:space="preserve">= 0.152).</w:t>
-      </w:r>
-    </w:p>
-    <w:p>
-      <w:pPr>
-        <w:pStyle w:val="Textoindependiente"/>
+        <w:t xml:space="preserve">= 0.172).</w:t>
+      </w:r>
+    </w:p>
+    <w:bookmarkEnd w:id="39"/>
+    <w:bookmarkStart w:id="40" w:name="X9ab5d4f0c6ec926100711029ca7e264813b09b6"/>
+    <w:p>
+      <w:pPr>
+        <w:pStyle w:val="Ttulo2"/>
+      </w:pPr>
+      <w:r>
+        <w:t xml:space="preserve">Risk of developmental delay and corrected age</w:t>
+      </w:r>
+    </w:p>
+    <w:p>
+      <w:pPr>
+        <w:pStyle w:val="FirstParagraph"/>
       </w:pPr>
       <w:r>
         <w:t xml:space="preserve">When analyzing the probability of having a developmental delay based on the scores for each domain, we found a significant non-linear effect for CM (</w:t>
@@ -2968,7 +3192,7 @@
         <w:t xml:space="preserve"> </w:t>
       </w:r>
       <w:r>
-        <w:t xml:space="preserve">(7.73) = 32.11,</w:t>
+        <w:t xml:space="preserve">(2.83) = 27.71,</w:t>
       </w:r>
       <w:r>
         <w:t xml:space="preserve"> </w:t>
@@ -2984,7 +3208,7 @@
         <w:t xml:space="preserve"> </w:t>
       </w:r>
       <w:r>
-        <w:t xml:space="preserve">&lt; 0.001), whereas in this domain we observed that for every one-month increase in the corrected age in the 13.6 to 18.9 age range, the odds of a possible developmental delay increases by 60% (OR = 1.6 CI</w:t>
+        <w:t xml:space="preserve">&lt; 0.001), whereas in this domain we observed that for every one-month increase in the corrected age in the 9.9 to 31.1 age range, the odds of a possible developmental delay increases by 20% (OR = 1.2, CI</w:t>
       </w:r>
       <w:r>
         <w:rPr>
@@ -2993,7 +3217,7 @@
         <w:t xml:space="preserve">95%</w:t>
       </w:r>
       <w:r>
-        <w:t xml:space="preserve">[1.16, 2.23],</w:t>
+        <w:t xml:space="preserve">[1.05, 1.37],</w:t>
       </w:r>
       <w:r>
         <w:t xml:space="preserve"> </w:t>
@@ -3034,7 +3258,7 @@
         <w:t xml:space="preserve"> </w:t>
       </w:r>
       <w:r>
-        <w:t xml:space="preserve">(224.56) = 2.89,</w:t>
+        <w:t xml:space="preserve">(223.84) = 2.83,</w:t>
       </w:r>
       <w:r>
         <w:t xml:space="preserve"> </w:t>
@@ -3050,7 +3274,63 @@
         <w:t xml:space="preserve"> </w:t>
       </w:r>
       <w:r>
-        <w:t xml:space="preserve">= 0.01), as well with the 28.6 to 29.6 age range, whereas the odds of delay increases by 36% in this domain (OR = 1.36 CI</w:t>
+        <w:t xml:space="preserve">= 0.01). Similar to CM, an overall linear effect of corrected age in the GM domain was observed (</w:t>
+      </w:r>
+      <m:oMath>
+        <m:sSubSup>
+          <m:e>
+            <m:r>
+              <m:t>χ</m:t>
+            </m:r>
+          </m:e>
+          <m:sub>
+            <m:r>
+              <m:t>s</m:t>
+            </m:r>
+            <m:r>
+              <m:t>m</m:t>
+            </m:r>
+            <m:r>
+              <m:t>o</m:t>
+            </m:r>
+            <m:r>
+              <m:t>o</m:t>
+            </m:r>
+            <m:r>
+              <m:t>t</m:t>
+            </m:r>
+            <m:r>
+              <m:t>h</m:t>
+            </m:r>
+          </m:sub>
+          <m:sup>
+            <m:r>
+              <m:t>2</m:t>
+            </m:r>
+          </m:sup>
+        </m:sSubSup>
+      </m:oMath>
+      <w:r>
+        <w:t xml:space="preserve"> </w:t>
+      </w:r>
+      <w:r>
+        <w:t xml:space="preserve">(1) = 8.88,</w:t>
+      </w:r>
+      <w:r>
+        <w:t xml:space="preserve"> </w:t>
+      </w:r>
+      <w:r>
+        <w:rPr>
+          <w:iCs/>
+          <w:i/>
+        </w:rPr>
+        <w:t xml:space="preserve">p</w:t>
+      </w:r>
+      <w:r>
+        <w:t xml:space="preserve"> </w:t>
+      </w:r>
+      <w:r>
+        <w:t xml:space="preserve">= 0.003), whereas for every one-month increase the odds of a possible developmental delay decrease by a 5% (OR = 0.95, CI</w:t>
       </w:r>
       <w:r>
         <w:rPr>
@@ -3059,7 +3339,7 @@
         <w:t xml:space="preserve">95%</w:t>
       </w:r>
       <w:r>
-        <w:t xml:space="preserve">[1.00, 1.86],</w:t>
+        <w:t xml:space="preserve">[0.92, 0.98],</w:t>
       </w:r>
       <w:r>
         <w:t xml:space="preserve"> </w:t>
@@ -3100,7 +3380,7 @@
         <w:t xml:space="preserve"> </w:t>
       </w:r>
       <w:r>
-        <w:t xml:space="preserve">(224.56) = 1.98,</w:t>
+        <w:t xml:space="preserve">(227) = -2.98,</w:t>
       </w:r>
       <w:r>
         <w:t xml:space="preserve"> </w:t>
@@ -3116,129 +3396,7 @@
         <w:t xml:space="preserve"> </w:t>
       </w:r>
       <w:r>
-        <w:t xml:space="preserve">= 0.049). Similar to CM, an overall linear effect of corrected age in the GM domain was observed (</w:t>
-      </w:r>
-      <m:oMath>
-        <m:sSubSup>
-          <m:e>
-            <m:r>
-              <m:t>χ</m:t>
-            </m:r>
-          </m:e>
-          <m:sub>
-            <m:r>
-              <m:t>s</m:t>
-            </m:r>
-            <m:r>
-              <m:t>m</m:t>
-            </m:r>
-            <m:r>
-              <m:t>o</m:t>
-            </m:r>
-            <m:r>
-              <m:t>o</m:t>
-            </m:r>
-            <m:r>
-              <m:t>t</m:t>
-            </m:r>
-            <m:r>
-              <m:t>h</m:t>
-            </m:r>
-          </m:sub>
-          <m:sup>
-            <m:r>
-              <m:t>2</m:t>
-            </m:r>
-          </m:sup>
-        </m:sSubSup>
-      </m:oMath>
-      <w:r>
-        <w:t xml:space="preserve"> </w:t>
-      </w:r>
-      <w:r>
-        <w:t xml:space="preserve">(1) = 6.86,</w:t>
-      </w:r>
-      <w:r>
-        <w:t xml:space="preserve"> </w:t>
-      </w:r>
-      <w:r>
-        <w:rPr>
-          <w:iCs/>
-          <w:i/>
-        </w:rPr>
-        <w:t xml:space="preserve">p</w:t>
-      </w:r>
-      <w:r>
-        <w:t xml:space="preserve"> </w:t>
-      </w:r>
-      <w:r>
-        <w:t xml:space="preserve">= 0.009), whereas for every one-month increase the odds of a possible developmental delay decrease by a 3.9% (OR = 0.96, CI</w:t>
-      </w:r>
-      <w:r>
-        <w:rPr>
-          <w:vertAlign w:val="subscript"/>
-        </w:rPr>
-        <w:t xml:space="preserve">95%</w:t>
-      </w:r>
-      <w:r>
-        <w:t xml:space="preserve">[0.50, 0.99],</w:t>
-      </w:r>
-      <w:r>
-        <w:t xml:space="preserve"> </w:t>
-      </w:r>
-      <m:oMath>
-        <m:sSub>
-          <m:e>
-            <m:r>
-              <m:t>t</m:t>
-            </m:r>
-          </m:e>
-          <m:sub>
-            <m:r>
-              <m:t>s</m:t>
-            </m:r>
-            <m:r>
-              <m:t>t</m:t>
-            </m:r>
-            <m:r>
-              <m:t>u</m:t>
-            </m:r>
-            <m:r>
-              <m:t>d</m:t>
-            </m:r>
-            <m:r>
-              <m:t>e</m:t>
-            </m:r>
-            <m:r>
-              <m:t>n</m:t>
-            </m:r>
-            <m:r>
-              <m:t>t</m:t>
-            </m:r>
-          </m:sub>
-        </m:sSub>
-      </m:oMath>
-      <w:r>
-        <w:t xml:space="preserve"> </w:t>
-      </w:r>
-      <w:r>
-        <w:t xml:space="preserve">(232) = -2.62,</w:t>
-      </w:r>
-      <w:r>
-        <w:t xml:space="preserve"> </w:t>
-      </w:r>
-      <w:r>
-        <w:rPr>
-          <w:iCs/>
-          <w:i/>
-        </w:rPr>
-        <w:t xml:space="preserve">p</w:t>
-      </w:r>
-      <w:r>
-        <w:t xml:space="preserve"> </w:t>
-      </w:r>
-      <w:r>
-        <w:t xml:space="preserve">= 0.009). The probability associated with a possible delay according to the total score for each developmental domain in response to corrected age can be observed in</w:t>
+        <w:t xml:space="preserve">= 0.003). The probability associated with a possible delay according to the total score for each developmental domain in response to corrected age can be observed in</w:t>
       </w:r>
       <w:r>
         <w:t xml:space="preserve"> </w:t>
@@ -3255,8 +3413,9 @@
         <w:t xml:space="preserve">.</w:t>
       </w:r>
     </w:p>
-    <w:bookmarkEnd w:id="33"/>
-    <w:bookmarkStart w:id="34" w:name="discussion"/>
+    <w:bookmarkEnd w:id="40"/>
+    <w:bookmarkEnd w:id="41"/>
+    <w:bookmarkStart w:id="42" w:name="discussion"/>
     <w:p>
       <w:pPr>
         <w:pStyle w:val="Ttulo1"/>
@@ -3270,7 +3429,7 @@
         <w:pStyle w:val="FirstParagraph"/>
       </w:pPr>
       <w:r>
-        <w:t xml:space="preserve">Our study aimed to describe and model the relationship between sociodemographic data, prematurity and neurodevelopmental levels based on ASQ-3 scores in infants diagnosed with CH. Our main findings suggest a non-linear effect of age, corrected for prematurity, with a marked decrease in scores for all neurodevelopmental traits at different age frames, even after adjusting for caregiver relationship, sex and inter-rater influence. However no variation was observed across the corrected age in the PS domain.</w:t>
+        <w:t xml:space="preserve">The objective of our investigation was to elucidate and conceptualize the association between prematurity and neurodevelopmental functioning, evaluated through the Ages and Stages Questionnaires-Third Edition (ASQ-3), as a function of age in infants diagnosed with congenital heart disease (CH). Our principal discoveries indicate a curvilinear influence of age, which was adjusted for prematurity, resulting in a significant reduction of essential neurodevelopmental characteristics at distinct age intervals, while accounting for the impact of caregiver rapport, gender, and inter-rater bias. However, no fluctuation was detected in the PS domain across the adjusted age.</w:t>
       </w:r>
     </w:p>
     <w:p>
@@ -3278,133 +3437,172 @@
         <w:pStyle w:val="Textoindependiente"/>
       </w:pPr>
       <w:r>
-        <w:t xml:space="preserve">These findings confirm the described motor impairments of hypotonia in the early stages of life, which compromise the infant’s ability to explore and interact with their environment.</w:t>
+        <w:t xml:space="preserve">These findings confirm the described motor impairments of hypotonia in the early stages of life, which compromise the infant’s ability to explore and interact with their environment</w:t>
+      </w:r>
+      <w:r>
+        <w:t xml:space="preserve"> </w:t>
+      </w:r>
+      <w:r>
+        <w:t xml:space="preserve">(</w:t>
       </w:r>
       <w:hyperlink w:anchor="ref-harris2008congenital">
         <w:r>
           <w:rPr>
             <w:rStyle w:val="Hipervnculo"/>
-            <w:vertAlign w:val="superscript"/>
           </w:rPr>
           <w:t xml:space="preserve">8</w:t>
         </w:r>
       </w:hyperlink>
       <w:r>
-        <w:rPr>
-          <w:vertAlign w:val="superscript"/>
-        </w:rPr>
         <w:t xml:space="preserve">,</w:t>
       </w:r>
       <w:hyperlink w:anchor="ref-gabis2021weak">
         <w:r>
           <w:rPr>
             <w:rStyle w:val="Hipervnculo"/>
-            <w:vertAlign w:val="superscript"/>
           </w:rPr>
           <w:t xml:space="preserve">9</w:t>
         </w:r>
       </w:hyperlink>
       <w:r>
-        <w:t xml:space="preserve"> A reflection of those mentioned above would be expressed in altered development of GM function in the first months of life, with a consequent limitation in FM skills later on, which would have a subsequent negative impact on the communicative competence of infants, secondary to reduced interaction with their environment and peers.</w:t>
+        <w:t xml:space="preserve">)</w:t>
+      </w:r>
+      <w:r>
+        <w:t xml:space="preserve">. The limitations in GM function during the early stages of life are expected to result in impaired FM skills during subsequent developmental stages. Consequently, these deficiencies may negatively impact the communicative capabilities of infants, as their interaction and engagement with their environment and peers would be reduced.</w:t>
+      </w:r>
+      <w:r>
+        <w:t xml:space="preserve"> </w:t>
+      </w:r>
+      <w:r>
+        <w:t xml:space="preserve">(</w:t>
       </w:r>
       <w:hyperlink w:anchor="ref-bodensteiner2008evaluation">
         <w:r>
           <w:rPr>
             <w:rStyle w:val="Hipervnculo"/>
-            <w:vertAlign w:val="superscript"/>
           </w:rPr>
           <w:t xml:space="preserve">24</w:t>
         </w:r>
       </w:hyperlink>
       <w:r>
-        <w:t xml:space="preserve"> In a recent systematic review,</w:t>
+        <w:t xml:space="preserve">)</w:t>
+      </w:r>
+      <w:r>
+        <w:t xml:space="preserve">. In a recent systematic review</w:t>
+      </w:r>
+      <w:r>
+        <w:t xml:space="preserve"> </w:t>
+      </w:r>
+      <w:r>
+        <w:t xml:space="preserve">(</w:t>
       </w:r>
       <w:hyperlink w:anchor="ref-gonzalez2019gross">
         <w:r>
           <w:rPr>
             <w:rStyle w:val="Hipervnculo"/>
-            <w:vertAlign w:val="superscript"/>
           </w:rPr>
           <w:t xml:space="preserve">25</w:t>
         </w:r>
       </w:hyperlink>
       <w:r>
-        <w:t xml:space="preserve"> differences in the predictive abilities of gross and FM skills on communication skills in infants and early childhood were reported. Whereas GM skills, such as crawling and walking, favor exploration with their environment and caregivers, while FM skills, expressed through tasks such as drawing and handling utensils, could lead to improvements in language through mechanisms yet to be explored.</w:t>
+        <w:t xml:space="preserve">)</w:t>
+      </w:r>
+      <w:r>
+        <w:t xml:space="preserve">, differences in the predictive abilities of gross and FM skills on communication skills in infants and early childhood were reported. Whereas GM skills, such as crawling and walking, favor exploration with their environment and caregivers, while FM skills, expressed through tasks such as drawing and handling utensils, could lead to improvements in language through mechanisms yet to be explored</w:t>
+      </w:r>
+      <w:r>
+        <w:t xml:space="preserve"> </w:t>
+      </w:r>
+      <w:r>
+        <w:t xml:space="preserve">(</w:t>
       </w:r>
       <w:hyperlink w:anchor="ref-gonzalez2019gross">
         <w:r>
           <w:rPr>
             <w:rStyle w:val="Hipervnculo"/>
-            <w:vertAlign w:val="superscript"/>
           </w:rPr>
           <w:t xml:space="preserve">25</w:t>
         </w:r>
       </w:hyperlink>
       <w:r>
-        <w:t xml:space="preserve"> These milestones may be impaired in the face of poorer head and trunk control in CH, which have been shown to delay the achievement of crucial motor milestones in infants.</w:t>
+        <w:t xml:space="preserve">)</w:t>
+      </w:r>
+      <w:r>
+        <w:t xml:space="preserve">. These milestones may be impaired in the face of poorer head and trunk control in CH, which have been shown to delay the achievement of crucial motor milestones in infants</w:t>
+      </w:r>
+      <w:r>
+        <w:t xml:space="preserve"> </w:t>
+      </w:r>
+      <w:r>
+        <w:t xml:space="preserve">(</w:t>
       </w:r>
       <w:hyperlink w:anchor="ref-harris2008congenital">
         <w:r>
           <w:rPr>
             <w:rStyle w:val="Hipervnculo"/>
-            <w:vertAlign w:val="superscript"/>
           </w:rPr>
           <w:t xml:space="preserve">8</w:t>
         </w:r>
       </w:hyperlink>
       <w:r>
-        <w:rPr>
-          <w:vertAlign w:val="superscript"/>
-        </w:rPr>
         <w:t xml:space="preserve">,</w:t>
       </w:r>
       <w:hyperlink w:anchor="ref-gabis2021weak">
         <w:r>
           <w:rPr>
             <w:rStyle w:val="Hipervnculo"/>
-            <w:vertAlign w:val="superscript"/>
           </w:rPr>
           <w:t xml:space="preserve">9</w:t>
         </w:r>
       </w:hyperlink>
       <w:r>
-        <w:rPr>
-          <w:vertAlign w:val="superscript"/>
-        </w:rPr>
         <w:t xml:space="preserve">,</w:t>
       </w:r>
       <w:hyperlink w:anchor="ref-bodensteiner2008evaluation">
         <w:r>
           <w:rPr>
             <w:rStyle w:val="Hipervnculo"/>
-            <w:vertAlign w:val="superscript"/>
           </w:rPr>
           <w:t xml:space="preserve">24</w:t>
         </w:r>
       </w:hyperlink>
+      <w:r>
+        <w:t xml:space="preserve">)</w:t>
+      </w:r>
+      <w:r>
+        <w:t xml:space="preserve">.</w:t>
+      </w:r>
     </w:p>
     <w:p>
       <w:pPr>
         <w:pStyle w:val="Textoindependiente"/>
       </w:pPr>
       <w:r>
-        <w:t xml:space="preserve">It is worth noting that other context-mediated social factors may also have influenced our results, mainly due to the role that other variables would also play in the neurodevelopment of our study sample, which could have an impact on many of the developmental traits assessed here, such as intrauterine growth restrictions, maternal depression, institutionalization, exposure to social violence, maternal education and breastfeeding.</w:t>
+        <w:t xml:space="preserve">It is worth noting that other context-mediated social factors may also have influenced our results, mainly due to the role that other variables would also play in the neurodevelopment of our study sample, which could have an impact on many of the developmental traits assessed here, such as intrauterine growth restrictions, maternal depression, institutionalization, exposure to social violence, maternal education and breastfeeding</w:t>
+      </w:r>
+      <w:r>
+        <w:t xml:space="preserve"> </w:t>
+      </w:r>
+      <w:r>
+        <w:t xml:space="preserve">(</w:t>
       </w:r>
       <w:hyperlink w:anchor="ref-walker2011inequality">
         <w:r>
           <w:rPr>
             <w:rStyle w:val="Hipervnculo"/>
-            <w:vertAlign w:val="superscript"/>
           </w:rPr>
           <w:t xml:space="preserve">26</w:t>
         </w:r>
       </w:hyperlink>
       <w:r>
-        <w:t xml:space="preserve"> Altogether, these represent the main limitations in our study design, which need to be addressed in future research, exploring the variations observed in different developmental traits in hypotonic infants. However, our study sheds light on an underexplored aspect with robust statistical methods that enabled us to capture and model the complex relationships seen early in life.</w:t>
-      </w:r>
-    </w:p>
-    <w:bookmarkEnd w:id="34"/>
-    <w:bookmarkStart w:id="35" w:name="conclusion"/>
+        <w:t xml:space="preserve">)</w:t>
+      </w:r>
+      <w:r>
+        <w:t xml:space="preserve">. Altogether, these represent the main limitations in our study design, which need to be addressed in future research, exploring the variations observed in different developmental traits in hypotonic infants. However, our study sheds light on an underexplored aspect with robust statistical methods that enabled us to capture and model the complex relationships seen early in life.</w:t>
+      </w:r>
+    </w:p>
+    <w:bookmarkEnd w:id="42"/>
+    <w:bookmarkStart w:id="43" w:name="conclusion"/>
     <w:p>
       <w:pPr>
         <w:pStyle w:val="Ttulo1"/>
@@ -3421,8 +3619,8 @@
         <w:t xml:space="preserve">The present study shows that the marked variations observed in neurodevelopmental traits are present across age in hypotonic infants, mainly in the form of non-linear and domain-specific variations, even after adjusting for the effect that caregiver relationship, sex and evaluators might exert. Moreover, we show that the observed variations in developmental domains are not solely attributable to prematurity, where age corrected for prematurity best explains the observed variability in neurodevelopment. Future research may determine how these findings apply when controlling for context-mediated social factors and other clinical populations.</w:t>
       </w:r>
     </w:p>
-    <w:bookmarkEnd w:id="35"/>
-    <w:bookmarkStart w:id="36" w:name="data-availability-statement"/>
+    <w:bookmarkEnd w:id="43"/>
+    <w:bookmarkStart w:id="44" w:name="data-availability-statement"/>
     <w:p>
       <w:pPr>
         <w:pStyle w:val="Ttulo1"/>
@@ -3439,8 +3637,8 @@
         <w:t xml:space="preserve">The raw data supporting the conclusions of this article will be made available by the authors without undue reservation.</w:t>
       </w:r>
     </w:p>
-    <w:bookmarkEnd w:id="36"/>
-    <w:bookmarkStart w:id="37" w:name="author-contributions"/>
+    <w:bookmarkEnd w:id="44"/>
+    <w:bookmarkStart w:id="45" w:name="author-contributions"/>
     <w:p>
       <w:pPr>
         <w:pStyle w:val="Ttulo1"/>
@@ -3457,8 +3655,8 @@
         <w:t xml:space="preserve">All authors listed have made a substantial, direct and intellectual contribution to the work and approved it for publication.</w:t>
       </w:r>
     </w:p>
-    <w:bookmarkEnd w:id="37"/>
-    <w:bookmarkStart w:id="38" w:name="conflicts-of-interest"/>
+    <w:bookmarkEnd w:id="45"/>
+    <w:bookmarkStart w:id="46" w:name="conflicts-of-interest"/>
     <w:p>
       <w:pPr>
         <w:pStyle w:val="Ttulo1"/>
@@ -3475,8 +3673,8 @@
         <w:t xml:space="preserve">The authors declare that the research was conducted without any commercial or financial relationships construed as a potential conflict of interest.</w:t>
       </w:r>
     </w:p>
-    <w:bookmarkEnd w:id="38"/>
-    <w:bookmarkStart w:id="39" w:name="orcid"/>
+    <w:bookmarkEnd w:id="46"/>
+    <w:bookmarkStart w:id="47" w:name="orcid"/>
     <w:p>
       <w:pPr>
         <w:pStyle w:val="Ttulo1"/>
@@ -3557,8 +3755,8 @@
         <w:t xml:space="preserve">Cristian Núñez-Espinosa, 0000-0002-9896-7062</w:t>
       </w:r>
     </w:p>
-    <w:bookmarkEnd w:id="39"/>
-    <w:bookmarkStart w:id="75" w:name="references"/>
+    <w:bookmarkEnd w:id="47"/>
+    <w:bookmarkStart w:id="79" w:name="references"/>
     <w:p>
       <w:pPr>
         <w:pStyle w:val="Ttulo1"/>
@@ -3567,8 +3765,8 @@
         <w:t xml:space="preserve">References</w:t>
       </w:r>
     </w:p>
-    <w:bookmarkStart w:id="70" w:name="refs"/>
-    <w:bookmarkStart w:id="40" w:name="ref-di2016predictive"/>
+    <w:bookmarkStart w:id="78" w:name="refs"/>
+    <w:bookmarkStart w:id="48" w:name="ref-di2016predictive"/>
     <w:p>
       <w:pPr>
         <w:pStyle w:val="Bibliografa"/>
@@ -3583,40 +3781,11 @@
         <w:t xml:space="preserve">	</w:t>
       </w:r>
       <w:r>
-        <w:t xml:space="preserve">Di Rosa G, Cavallaro T, Alibrandi A, et al. Predictive role of early milestones-related psychomotor profiles and long-term neurodevelopmental pitfalls in preterm infants.</w:t>
-      </w:r>
-      <w:r>
-        <w:t xml:space="preserve"> </w:t>
-      </w:r>
-      <w:r>
-        <w:rPr>
-          <w:iCs/>
-          <w:i/>
-        </w:rPr>
-        <w:t xml:space="preserve">Early Human Development</w:t>
-      </w:r>
-      <w:r>
-        <w:t xml:space="preserve"> </w:t>
-      </w:r>
-      <w:r>
-        <w:t xml:space="preserve">2016;</w:t>
-      </w:r>
-      <w:r>
-        <w:t xml:space="preserve"> </w:t>
-      </w:r>
-      <w:r>
-        <w:rPr>
-          <w:bCs/>
-          <w:b/>
-        </w:rPr>
-        <w:t xml:space="preserve">101</w:t>
-      </w:r>
-      <w:r>
-        <w:t xml:space="preserve">: 49–55.</w:t>
-      </w:r>
-    </w:p>
-    <w:bookmarkEnd w:id="40"/>
-    <w:bookmarkStart w:id="41" w:name="ref-bruder2010early"/>
+        <w:t xml:space="preserve">Di Rosa G, Cavallaro T, Alibrandi A, Marseglia L, Lamberti M, Giaimo E, Nicotera A, Bonsignore M, Gagliano A. Predictive role of early milestones-related psychomotor profiles and long-term neurodevelopmental pitfalls in preterm infants. Early Human Development. 2016;101:49–55.</w:t>
+      </w:r>
+    </w:p>
+    <w:bookmarkEnd w:id="48"/>
+    <w:bookmarkStart w:id="49" w:name="ref-bruder2010early"/>
     <w:p>
       <w:pPr>
         <w:pStyle w:val="Bibliografa"/>
@@ -3631,40 +3800,11 @@
         <w:t xml:space="preserve">	</w:t>
       </w:r>
       <w:r>
-        <w:t xml:space="preserve">Bruder MB. Early childhood intervention: A promise to children and families for their future.</w:t>
-      </w:r>
-      <w:r>
-        <w:t xml:space="preserve"> </w:t>
-      </w:r>
-      <w:r>
-        <w:rPr>
-          <w:iCs/>
-          <w:i/>
-        </w:rPr>
-        <w:t xml:space="preserve">Exceptional children</w:t>
-      </w:r>
-      <w:r>
-        <w:t xml:space="preserve"> </w:t>
-      </w:r>
-      <w:r>
-        <w:t xml:space="preserve">2010;</w:t>
-      </w:r>
-      <w:r>
-        <w:t xml:space="preserve"> </w:t>
-      </w:r>
-      <w:r>
-        <w:rPr>
-          <w:bCs/>
-          <w:b/>
-        </w:rPr>
-        <w:t xml:space="preserve">76</w:t>
-      </w:r>
-      <w:r>
-        <w:t xml:space="preserve">: 339–55.</w:t>
-      </w:r>
-    </w:p>
-    <w:bookmarkEnd w:id="41"/>
-    <w:bookmarkStart w:id="42" w:name="ref-guralnick2017early"/>
+        <w:t xml:space="preserve">Bruder MB. Early childhood intervention: A promise to children and families for their future. Exceptional children. 2010;76:339–355.</w:t>
+      </w:r>
+    </w:p>
+    <w:bookmarkEnd w:id="49"/>
+    <w:bookmarkStart w:id="50" w:name="ref-guralnick2017early"/>
     <w:p>
       <w:pPr>
         <w:pStyle w:val="Bibliografa"/>
@@ -3679,40 +3819,11 @@
         <w:t xml:space="preserve">	</w:t>
       </w:r>
       <w:r>
-        <w:t xml:space="preserve">Guralnick MJ. Early intervention for children with intellectual disabilities: An update.</w:t>
-      </w:r>
-      <w:r>
-        <w:t xml:space="preserve"> </w:t>
-      </w:r>
-      <w:r>
-        <w:rPr>
-          <w:iCs/>
-          <w:i/>
-        </w:rPr>
-        <w:t xml:space="preserve">Journal of Applied Research in Intellectual Disabilities</w:t>
-      </w:r>
-      <w:r>
-        <w:t xml:space="preserve"> </w:t>
-      </w:r>
-      <w:r>
-        <w:t xml:space="preserve">2017;</w:t>
-      </w:r>
-      <w:r>
-        <w:t xml:space="preserve"> </w:t>
-      </w:r>
-      <w:r>
-        <w:rPr>
-          <w:bCs/>
-          <w:b/>
-        </w:rPr>
-        <w:t xml:space="preserve">30</w:t>
-      </w:r>
-      <w:r>
-        <w:t xml:space="preserve">: 211–29.</w:t>
-      </w:r>
-    </w:p>
-    <w:bookmarkEnd w:id="42"/>
-    <w:bookmarkStart w:id="43" w:name="ref-singh2017ages"/>
+        <w:t xml:space="preserve">Guralnick MJ. Early intervention for children with intellectual disabilities: An update. Journal of Applied Research in Intellectual Disabilities. 2017;30:211–229.</w:t>
+      </w:r>
+    </w:p>
+    <w:bookmarkEnd w:id="50"/>
+    <w:bookmarkStart w:id="51" w:name="ref-singh2017ages"/>
     <w:p>
       <w:pPr>
         <w:pStyle w:val="Bibliografa"/>
@@ -3727,82 +3838,29 @@
         <w:t xml:space="preserve">	</w:t>
       </w:r>
       <w:r>
-        <w:t xml:space="preserve">Singh A, Yeh CJ, Blanchard SB. Ages and stages questionnaire: A global screening scale.</w:t>
-      </w:r>
-      <w:r>
-        <w:t xml:space="preserve"> </w:t>
-      </w:r>
-      <w:r>
-        <w:rPr>
-          <w:iCs/>
-          <w:i/>
-        </w:rPr>
-        <w:t xml:space="preserve">Bolet</w:t>
-      </w:r>
-      <w:r>
-        <w:rPr>
-          <w:iCs/>
-          <w:i/>
-        </w:rPr>
+        <w:t xml:space="preserve">Singh A, Yeh CJ, Blanchard SB. Ages and stages questionnaire: A global screening scale. Bolet</w:t>
+      </w:r>
+      <w:r>
         <w:t xml:space="preserve">ı́</w:t>
       </w:r>
       <w:r>
-        <w:rPr>
-          <w:iCs/>
-          <w:i/>
-        </w:rPr>
         <w:t xml:space="preserve">n M</w:t>
       </w:r>
       <w:r>
-        <w:rPr>
-          <w:iCs/>
-          <w:i/>
-        </w:rPr>
         <w:t xml:space="preserve">é</w:t>
       </w:r>
       <w:r>
-        <w:rPr>
-          <w:iCs/>
-          <w:i/>
-        </w:rPr>
         <w:t xml:space="preserve">dico Del Hospital Infantil de M</w:t>
       </w:r>
       <w:r>
-        <w:rPr>
-          <w:iCs/>
-          <w:i/>
-        </w:rPr>
         <w:t xml:space="preserve">é</w:t>
       </w:r>
       <w:r>
-        <w:rPr>
-          <w:iCs/>
-          <w:i/>
-        </w:rPr>
-        <w:t xml:space="preserve">xico (English Edition)</w:t>
-      </w:r>
-      <w:r>
-        <w:t xml:space="preserve"> </w:t>
-      </w:r>
-      <w:r>
-        <w:t xml:space="preserve">2017;</w:t>
-      </w:r>
-      <w:r>
-        <w:t xml:space="preserve"> </w:t>
-      </w:r>
-      <w:r>
-        <w:rPr>
-          <w:bCs/>
-          <w:b/>
-        </w:rPr>
-        <w:t xml:space="preserve">74</w:t>
-      </w:r>
-      <w:r>
-        <w:t xml:space="preserve">: 5–12.</w:t>
-      </w:r>
-    </w:p>
-    <w:bookmarkEnd w:id="43"/>
-    <w:bookmarkStart w:id="44" w:name="ref-kerstjens2015ages"/>
+        <w:t xml:space="preserve">xico (English Edition). 2017;74:5–12.</w:t>
+      </w:r>
+    </w:p>
+    <w:bookmarkEnd w:id="51"/>
+    <w:bookmarkStart w:id="52" w:name="ref-kerstjens2015ages"/>
     <w:p>
       <w:pPr>
         <w:pStyle w:val="Bibliografa"/>
@@ -3817,40 +3875,11 @@
         <w:t xml:space="preserve">	</w:t>
       </w:r>
       <w:r>
-        <w:t xml:space="preserve">Kerstjens JM, Nijhuis A, Hulzebos CV, et al. The ages and stages questionnaire and neurodevelopmental impairment in two-year-old preterm-born children.</w:t>
-      </w:r>
-      <w:r>
-        <w:t xml:space="preserve"> </w:t>
-      </w:r>
-      <w:r>
-        <w:rPr>
-          <w:iCs/>
-          <w:i/>
-        </w:rPr>
-        <w:t xml:space="preserve">PLoS One</w:t>
-      </w:r>
-      <w:r>
-        <w:t xml:space="preserve"> </w:t>
-      </w:r>
-      <w:r>
-        <w:t xml:space="preserve">2015;</w:t>
-      </w:r>
-      <w:r>
-        <w:t xml:space="preserve"> </w:t>
-      </w:r>
-      <w:r>
-        <w:rPr>
-          <w:bCs/>
-          <w:b/>
-        </w:rPr>
-        <w:t xml:space="preserve">10</w:t>
-      </w:r>
-      <w:r>
-        <w:t xml:space="preserve">: e0133087.</w:t>
-      </w:r>
-    </w:p>
-    <w:bookmarkEnd w:id="44"/>
-    <w:bookmarkStart w:id="45" w:name="ref-ballantyne2016risk"/>
+        <w:t xml:space="preserve">Kerstjens JM, Nijhuis A, Hulzebos CV, Van Imhoff DE, Wassenaer-Leemhuis AG van, Van Haastert IC, Lopriore E, Katgert T, Swarte RM, Lingen RA van, et al. The ages and stages questionnaire and neurodevelopmental impairment in two-year-old preterm-born children. PLoS One. 2015;10:e0133087.</w:t>
+      </w:r>
+    </w:p>
+    <w:bookmarkEnd w:id="52"/>
+    <w:bookmarkStart w:id="53" w:name="ref-ballantyne2016risk"/>
     <w:p>
       <w:pPr>
         <w:pStyle w:val="Bibliografa"/>
@@ -3865,40 +3894,11 @@
         <w:t xml:space="preserve">	</w:t>
       </w:r>
       <w:r>
-        <w:t xml:space="preserve">Ballantyne M, Benzies KM, McDonald S, Magill-Evans J, Tough S. Risk of developmental delay: Comparison of late preterm and full term canadian infants at age 12 months.</w:t>
-      </w:r>
-      <w:r>
-        <w:t xml:space="preserve"> </w:t>
-      </w:r>
-      <w:r>
-        <w:rPr>
-          <w:iCs/>
-          <w:i/>
-        </w:rPr>
-        <w:t xml:space="preserve">Early Human Development</w:t>
-      </w:r>
-      <w:r>
-        <w:t xml:space="preserve"> </w:t>
-      </w:r>
-      <w:r>
-        <w:t xml:space="preserve">2016;</w:t>
-      </w:r>
-      <w:r>
-        <w:t xml:space="preserve"> </w:t>
-      </w:r>
-      <w:r>
-        <w:rPr>
-          <w:bCs/>
-          <w:b/>
-        </w:rPr>
-        <w:t xml:space="preserve">101</w:t>
-      </w:r>
-      <w:r>
-        <w:t xml:space="preserve">: 27–32.</w:t>
-      </w:r>
-    </w:p>
-    <w:bookmarkEnd w:id="45"/>
-    <w:bookmarkStart w:id="46" w:name="ref-riou2009global"/>
+        <w:t xml:space="preserve">Ballantyne M, Benzies KM, McDonald S, Magill-Evans J, Tough S. Risk of developmental delay: Comparison of late preterm and full term canadian infants at age 12 months. Early Human Development. 2016;101:27–32.</w:t>
+      </w:r>
+    </w:p>
+    <w:bookmarkEnd w:id="53"/>
+    <w:bookmarkStart w:id="54" w:name="ref-riou2009global"/>
     <w:p>
       <w:pPr>
         <w:pStyle w:val="Bibliografa"/>
@@ -3913,40 +3913,11 @@
         <w:t xml:space="preserve">	</w:t>
       </w:r>
       <w:r>
-        <w:t xml:space="preserve">Riou EM, Ghosh S, Francoeur E, Shevell MI. Global developmental delay and its relationship to cognitive skills.</w:t>
-      </w:r>
-      <w:r>
-        <w:t xml:space="preserve"> </w:t>
-      </w:r>
-      <w:r>
-        <w:rPr>
-          <w:iCs/>
-          <w:i/>
-        </w:rPr>
-        <w:t xml:space="preserve">Developmental Medicine &amp; Child Neurology</w:t>
-      </w:r>
-      <w:r>
-        <w:t xml:space="preserve"> </w:t>
-      </w:r>
-      <w:r>
-        <w:t xml:space="preserve">2009;</w:t>
-      </w:r>
-      <w:r>
-        <w:t xml:space="preserve"> </w:t>
-      </w:r>
-      <w:r>
-        <w:rPr>
-          <w:bCs/>
-          <w:b/>
-        </w:rPr>
-        <w:t xml:space="preserve">51</w:t>
-      </w:r>
-      <w:r>
-        <w:t xml:space="preserve">: 600–6.</w:t>
-      </w:r>
-    </w:p>
-    <w:bookmarkEnd w:id="46"/>
-    <w:bookmarkStart w:id="47" w:name="ref-harris2008congenital"/>
+        <w:t xml:space="preserve">Riou EM, Ghosh S, Francoeur E, Shevell MI. Global developmental delay and its relationship to cognitive skills. Developmental Medicine &amp; Child Neurology. 2009;51:600–606.</w:t>
+      </w:r>
+    </w:p>
+    <w:bookmarkEnd w:id="54"/>
+    <w:bookmarkStart w:id="55" w:name="ref-harris2008congenital"/>
     <w:p>
       <w:pPr>
         <w:pStyle w:val="Bibliografa"/>
@@ -3961,40 +3932,11 @@
         <w:t xml:space="preserve">	</w:t>
       </w:r>
       <w:r>
-        <w:t xml:space="preserve">Harris SR. Congenital hypotonia: Clinical and developmental assessment.</w:t>
-      </w:r>
-      <w:r>
-        <w:t xml:space="preserve"> </w:t>
-      </w:r>
-      <w:r>
-        <w:rPr>
-          <w:iCs/>
-          <w:i/>
-        </w:rPr>
-        <w:t xml:space="preserve">Developmental Medicine &amp; Child Neurology</w:t>
-      </w:r>
-      <w:r>
-        <w:t xml:space="preserve"> </w:t>
-      </w:r>
-      <w:r>
-        <w:t xml:space="preserve">2008;</w:t>
-      </w:r>
-      <w:r>
-        <w:t xml:space="preserve"> </w:t>
-      </w:r>
-      <w:r>
-        <w:rPr>
-          <w:bCs/>
-          <w:b/>
-        </w:rPr>
-        <w:t xml:space="preserve">50</w:t>
-      </w:r>
-      <w:r>
-        <w:t xml:space="preserve">: 889–92.</w:t>
-      </w:r>
-    </w:p>
-    <w:bookmarkEnd w:id="47"/>
-    <w:bookmarkStart w:id="48" w:name="ref-gabis2021weak"/>
+        <w:t xml:space="preserve">Harris SR. Congenital hypotonia: Clinical and developmental assessment. Developmental Medicine &amp; Child Neurology. 2008;50:889–892.</w:t>
+      </w:r>
+    </w:p>
+    <w:bookmarkEnd w:id="55"/>
+    <w:bookmarkStart w:id="56" w:name="ref-gabis2021weak"/>
     <w:p>
       <w:pPr>
         <w:pStyle w:val="Bibliografa"/>
@@ -4009,40 +3951,11 @@
         <w:t xml:space="preserve">	</w:t>
       </w:r>
       <w:r>
-        <w:t xml:space="preserve">Gabis LV, Shaham M, Leon Attia O, et al. The weak link: Hypotonia in infancy and autism early identification.</w:t>
-      </w:r>
-      <w:r>
-        <w:t xml:space="preserve"> </w:t>
-      </w:r>
-      <w:r>
-        <w:rPr>
-          <w:iCs/>
-          <w:i/>
-        </w:rPr>
-        <w:t xml:space="preserve">Frontiers in Neurology</w:t>
-      </w:r>
-      <w:r>
-        <w:t xml:space="preserve"> </w:t>
-      </w:r>
-      <w:r>
-        <w:t xml:space="preserve">2021;</w:t>
-      </w:r>
-      <w:r>
-        <w:t xml:space="preserve"> </w:t>
-      </w:r>
-      <w:r>
-        <w:rPr>
-          <w:bCs/>
-          <w:b/>
-        </w:rPr>
-        <w:t xml:space="preserve">12</w:t>
-      </w:r>
-      <w:r>
-        <w:t xml:space="preserve">: 612674.</w:t>
-      </w:r>
-    </w:p>
-    <w:bookmarkEnd w:id="48"/>
-    <w:bookmarkStart w:id="49" w:name="ref-thompson2002benign"/>
+        <w:t xml:space="preserve">Gabis LV, Shaham M, Leon Attia O, Shefer S, Rosenan R, Gabis T, Daloya M. The weak link: Hypotonia in infancy and autism early identification. Frontiers in Neurology. 2021;12:612674.</w:t>
+      </w:r>
+    </w:p>
+    <w:bookmarkEnd w:id="56"/>
+    <w:bookmarkStart w:id="57" w:name="ref-thompson2002benign"/>
     <w:p>
       <w:pPr>
         <w:pStyle w:val="Bibliografa"/>
@@ -4057,40 +3970,11 @@
         <w:t xml:space="preserve">	</w:t>
       </w:r>
       <w:r>
-        <w:t xml:space="preserve">Thompson CE. Benign congenital hypotonia is not a diagnosis.</w:t>
-      </w:r>
-      <w:r>
-        <w:t xml:space="preserve"> </w:t>
-      </w:r>
-      <w:r>
-        <w:rPr>
-          <w:iCs/>
-          <w:i/>
-        </w:rPr>
-        <w:t xml:space="preserve">Developmental medicine and child neurology</w:t>
-      </w:r>
-      <w:r>
-        <w:t xml:space="preserve"> </w:t>
-      </w:r>
-      <w:r>
-        <w:t xml:space="preserve">2002;</w:t>
-      </w:r>
-      <w:r>
-        <w:t xml:space="preserve"> </w:t>
-      </w:r>
-      <w:r>
-        <w:rPr>
-          <w:bCs/>
-          <w:b/>
-        </w:rPr>
-        <w:t xml:space="preserve">44</w:t>
-      </w:r>
-      <w:r>
-        <w:t xml:space="preserve">: 283–6.</w:t>
-      </w:r>
-    </w:p>
-    <w:bookmarkEnd w:id="49"/>
-    <w:bookmarkStart w:id="50" w:name="ref-leyenaar2005schematic"/>
+        <w:t xml:space="preserve">Thompson CE. Benign congenital hypotonia is not a diagnosis. Developmental medicine and child neurology. 2002;44:283–286.</w:t>
+      </w:r>
+    </w:p>
+    <w:bookmarkEnd w:id="57"/>
+    <w:bookmarkStart w:id="58" w:name="ref-leyenaar2005schematic"/>
     <w:p>
       <w:pPr>
         <w:pStyle w:val="Bibliografa"/>
@@ -4105,40 +3989,11 @@
         <w:t xml:space="preserve">	</w:t>
       </w:r>
       <w:r>
-        <w:t xml:space="preserve">Leyenaar J, Camfield P, Camfield C. A schematic approach to hypotonia in infancy.</w:t>
-      </w:r>
-      <w:r>
-        <w:t xml:space="preserve"> </w:t>
-      </w:r>
-      <w:r>
-        <w:rPr>
-          <w:iCs/>
-          <w:i/>
-        </w:rPr>
-        <w:t xml:space="preserve">Paediatrics &amp; child health</w:t>
-      </w:r>
-      <w:r>
-        <w:t xml:space="preserve"> </w:t>
-      </w:r>
-      <w:r>
-        <w:t xml:space="preserve">2005;</w:t>
-      </w:r>
-      <w:r>
-        <w:t xml:space="preserve"> </w:t>
-      </w:r>
-      <w:r>
-        <w:rPr>
-          <w:bCs/>
-          <w:b/>
-        </w:rPr>
-        <w:t xml:space="preserve">10</w:t>
-      </w:r>
-      <w:r>
-        <w:t xml:space="preserve">: 397–400.</w:t>
-      </w:r>
-    </w:p>
-    <w:bookmarkEnd w:id="50"/>
-    <w:bookmarkStart w:id="51" w:name="ref-squires2009ages"/>
+        <w:t xml:space="preserve">Leyenaar J, Camfield P, Camfield C. A schematic approach to hypotonia in infancy. Paediatrics &amp; child health. 2005;10:397–400.</w:t>
+      </w:r>
+    </w:p>
+    <w:bookmarkEnd w:id="58"/>
+    <w:bookmarkStart w:id="59" w:name="ref-squires2009ages"/>
     <w:p>
       <w:pPr>
         <w:pStyle w:val="Bibliografa"/>
@@ -4153,11 +4008,11 @@
         <w:t xml:space="preserve">	</w:t>
       </w:r>
       <w:r>
-        <w:t xml:space="preserve">Squires J, Bricker DD, Twombly E, et al. Ages &amp; stages questionnaires. Paul H. Brookes Baltimore, MD, 2009.</w:t>
-      </w:r>
-    </w:p>
-    <w:bookmarkEnd w:id="51"/>
-    <w:bookmarkStart w:id="52" w:name="ref-heo2008cross"/>
+        <w:t xml:space="preserve">Squires J, Bricker DD, Twombly E, et al. Ages &amp; stages questionnaires. Paul H. Brookes Baltimore, MD; 2009.</w:t>
+      </w:r>
+    </w:p>
+    <w:bookmarkEnd w:id="59"/>
+    <w:bookmarkStart w:id="60" w:name="ref-heo2008cross"/>
     <w:p>
       <w:pPr>
         <w:pStyle w:val="Bibliografa"/>
@@ -4172,40 +4027,11 @@
         <w:t xml:space="preserve">	</w:t>
       </w:r>
       <w:r>
-        <w:t xml:space="preserve">Heo KH, Squires J, Yovanoff P. Cross-cultural adaptation of a pre-school screening instrument: Comparison of korean and US populations.</w:t>
-      </w:r>
-      <w:r>
-        <w:t xml:space="preserve"> </w:t>
-      </w:r>
-      <w:r>
-        <w:rPr>
-          <w:iCs/>
-          <w:i/>
-        </w:rPr>
-        <w:t xml:space="preserve">Journal of Intellectual Disability Research</w:t>
-      </w:r>
-      <w:r>
-        <w:t xml:space="preserve"> </w:t>
-      </w:r>
-      <w:r>
-        <w:t xml:space="preserve">2008;</w:t>
-      </w:r>
-      <w:r>
-        <w:t xml:space="preserve"> </w:t>
-      </w:r>
-      <w:r>
-        <w:rPr>
-          <w:bCs/>
-          <w:b/>
-        </w:rPr>
-        <w:t xml:space="preserve">52</w:t>
-      </w:r>
-      <w:r>
-        <w:t xml:space="preserve">: 195–206.</w:t>
-      </w:r>
-    </w:p>
-    <w:bookmarkEnd w:id="52"/>
-    <w:bookmarkStart w:id="53" w:name="ref-sarmiento2011universal"/>
+        <w:t xml:space="preserve">Heo KH, Squires J, Yovanoff P. Cross-cultural adaptation of a pre-school screening instrument: Comparison of korean and US populations. Journal of Intellectual Disability Research. 2008;52:195–206.</w:t>
+      </w:r>
+    </w:p>
+    <w:bookmarkEnd w:id="60"/>
+    <w:bookmarkStart w:id="61" w:name="ref-sarmiento2011universal"/>
     <w:p>
       <w:pPr>
         <w:pStyle w:val="Bibliografa"/>
@@ -4220,40 +4046,11 @@
         <w:t xml:space="preserve">	</w:t>
       </w:r>
       <w:r>
-        <w:t xml:space="preserve">Sarmiento Campos JA, Squires J, Ponte J. Universal developmental screening: Preliminary studies in galicia, spain.</w:t>
-      </w:r>
-      <w:r>
-        <w:t xml:space="preserve"> </w:t>
-      </w:r>
-      <w:r>
-        <w:rPr>
-          <w:iCs/>
-          <w:i/>
-        </w:rPr>
-        <w:t xml:space="preserve">Early Child Development and Care</w:t>
-      </w:r>
-      <w:r>
-        <w:t xml:space="preserve"> </w:t>
-      </w:r>
-      <w:r>
-        <w:t xml:space="preserve">2011;</w:t>
-      </w:r>
-      <w:r>
-        <w:t xml:space="preserve"> </w:t>
-      </w:r>
-      <w:r>
-        <w:rPr>
-          <w:bCs/>
-          <w:b/>
-        </w:rPr>
-        <w:t xml:space="preserve">181</w:t>
-      </w:r>
-      <w:r>
-        <w:t xml:space="preserve">: 475–85.</w:t>
-      </w:r>
-    </w:p>
-    <w:bookmarkEnd w:id="53"/>
-    <w:bookmarkStart w:id="54" w:name="ref-schonhaut2013validity"/>
+        <w:t xml:space="preserve">Sarmiento Campos JA, Squires J, Ponte J. Universal developmental screening: Preliminary studies in galicia, spain. Early Child Development and Care. 2011;181:475–485.</w:t>
+      </w:r>
+    </w:p>
+    <w:bookmarkEnd w:id="61"/>
+    <w:bookmarkStart w:id="62" w:name="ref-schonhaut2013validity"/>
     <w:p>
       <w:pPr>
         <w:pStyle w:val="Bibliografa"/>
@@ -4268,40 +4065,11 @@
         <w:t xml:space="preserve">	</w:t>
       </w:r>
       <w:r>
-        <w:t xml:space="preserve">Schonhaut L, Armijo I, Schönstedt M, Alvarez J, Cordero M. Validity of the ages and stages questionnaires in term and preterm infants.</w:t>
-      </w:r>
-      <w:r>
-        <w:t xml:space="preserve"> </w:t>
-      </w:r>
-      <w:r>
-        <w:rPr>
-          <w:iCs/>
-          <w:i/>
-        </w:rPr>
-        <w:t xml:space="preserve">Pediatrics</w:t>
-      </w:r>
-      <w:r>
-        <w:t xml:space="preserve"> </w:t>
-      </w:r>
-      <w:r>
-        <w:t xml:space="preserve">2013;</w:t>
-      </w:r>
-      <w:r>
-        <w:t xml:space="preserve"> </w:t>
-      </w:r>
-      <w:r>
-        <w:rPr>
-          <w:bCs/>
-          <w:b/>
-        </w:rPr>
-        <w:t xml:space="preserve">131</w:t>
-      </w:r>
-      <w:r>
-        <w:t xml:space="preserve">: e1468–74.</w:t>
-      </w:r>
-    </w:p>
-    <w:bookmarkEnd w:id="54"/>
-    <w:bookmarkStart w:id="55" w:name="ref-wood2011fast"/>
+        <w:t xml:space="preserve">Schonhaut L, Armijo I, Schönstedt M, Alvarez J, Cordero M. Validity of the ages and stages questionnaires in term and preterm infants. Pediatrics. 2013;131:e1468–e1474.</w:t>
+      </w:r>
+    </w:p>
+    <w:bookmarkEnd w:id="62"/>
+    <w:bookmarkStart w:id="63" w:name="ref-wood2011fast"/>
     <w:p>
       <w:pPr>
         <w:pStyle w:val="Bibliografa"/>
@@ -4316,40 +4084,11 @@
         <w:t xml:space="preserve">	</w:t>
       </w:r>
       <w:r>
-        <w:t xml:space="preserve">Wood SN. Fast stable restricted maximum likelihood and marginal likelihood estimation of semiparametric generalized linear models.</w:t>
-      </w:r>
-      <w:r>
-        <w:t xml:space="preserve"> </w:t>
-      </w:r>
-      <w:r>
-        <w:rPr>
-          <w:iCs/>
-          <w:i/>
-        </w:rPr>
-        <w:t xml:space="preserve">Journal of the Royal Statistical Society (B)</w:t>
-      </w:r>
-      <w:r>
-        <w:t xml:space="preserve"> </w:t>
-      </w:r>
-      <w:r>
-        <w:t xml:space="preserve">2011;</w:t>
-      </w:r>
-      <w:r>
-        <w:t xml:space="preserve"> </w:t>
-      </w:r>
-      <w:r>
-        <w:rPr>
-          <w:bCs/>
-          <w:b/>
-        </w:rPr>
-        <w:t xml:space="preserve">73</w:t>
-      </w:r>
-      <w:r>
-        <w:t xml:space="preserve">: 3–36.</w:t>
-      </w:r>
-    </w:p>
-    <w:bookmarkEnd w:id="55"/>
-    <w:bookmarkStart w:id="56" w:name="ref-wood2003thin"/>
+        <w:t xml:space="preserve">Wood SN. Fast stable restricted maximum likelihood and marginal likelihood estimation of semiparametric generalized linear models. Journal of the Royal Statistical Society (B). 2011;73:3–36.</w:t>
+      </w:r>
+    </w:p>
+    <w:bookmarkEnd w:id="63"/>
+    <w:bookmarkStart w:id="64" w:name="ref-wood2003thin"/>
     <w:p>
       <w:pPr>
         <w:pStyle w:val="Bibliografa"/>
@@ -4364,40 +4103,11 @@
         <w:t xml:space="preserve">	</w:t>
       </w:r>
       <w:r>
-        <w:t xml:space="preserve">Wood SN. Thin-plate regression splines.</w:t>
-      </w:r>
-      <w:r>
-        <w:t xml:space="preserve"> </w:t>
-      </w:r>
-      <w:r>
-        <w:rPr>
-          <w:iCs/>
-          <w:i/>
-        </w:rPr>
-        <w:t xml:space="preserve">Journal of the Royal Statistical Society (B)</w:t>
-      </w:r>
-      <w:r>
-        <w:t xml:space="preserve"> </w:t>
-      </w:r>
-      <w:r>
-        <w:t xml:space="preserve">2003;</w:t>
-      </w:r>
-      <w:r>
-        <w:t xml:space="preserve"> </w:t>
-      </w:r>
-      <w:r>
-        <w:rPr>
-          <w:bCs/>
-          <w:b/>
-        </w:rPr>
-        <w:t xml:space="preserve">65</w:t>
-      </w:r>
-      <w:r>
-        <w:t xml:space="preserve">: 95–114.</w:t>
-      </w:r>
-    </w:p>
-    <w:bookmarkEnd w:id="56"/>
-    <w:bookmarkStart w:id="58" w:name="ref-dominique2020estimation"/>
+        <w:t xml:space="preserve">Wood SN. Thin-plate regression splines. Journal of the Royal Statistical Society (B). 2003;65:95–114.</w:t>
+      </w:r>
+    </w:p>
+    <w:bookmarkEnd w:id="64"/>
+    <w:bookmarkStart w:id="66" w:name="ref-dominique2020estimation"/>
     <w:p>
       <w:pPr>
         <w:pStyle w:val="Bibliografa"/>
@@ -4412,41 +4122,25 @@
         <w:t xml:space="preserve">	</w:t>
       </w:r>
       <w:r>
-        <w:t xml:space="preserve">Makowski D, Ben-Shachar MS, Patil I, Lüdecke D. Estimation of model-based predictions, contrasts and means.</w:t>
-      </w:r>
-      <w:r>
-        <w:t xml:space="preserve"> </w:t>
-      </w:r>
-      <w:r>
-        <w:rPr>
-          <w:iCs/>
-          <w:i/>
-        </w:rPr>
-        <w:t xml:space="preserve">CRAN</w:t>
-      </w:r>
-      <w:r>
-        <w:t xml:space="preserve"> </w:t>
-      </w:r>
-      <w:r>
-        <w:t xml:space="preserve">2020.</w:t>
-      </w:r>
-      <w:r>
-        <w:t xml:space="preserve"> </w:t>
-      </w:r>
-      <w:hyperlink r:id="rId57">
+        <w:t xml:space="preserve">Makowski D, Ben-Shachar MS, Patil I, Lüdecke D.</w:t>
+      </w:r>
+      <w:r>
+        <w:t xml:space="preserve"> </w:t>
+      </w:r>
+      <w:hyperlink r:id="rId65">
         <w:r>
           <w:rPr>
             <w:rStyle w:val="Hipervnculo"/>
           </w:rPr>
-          <w:t xml:space="preserve">https://github.com/easystats/modelbased</w:t>
+          <w:t xml:space="preserve">Estimation of model-based predictions, contrasts and means.</w:t>
         </w:r>
       </w:hyperlink>
       <w:r>
-        <w:t xml:space="preserve">.</w:t>
-      </w:r>
-    </w:p>
-    <w:bookmarkEnd w:id="58"/>
-    <w:bookmarkStart w:id="59" w:name="ref-wood2016smoothing"/>
+        <w:t xml:space="preserve"> CRAN [Internet]. 2020;</w:t>
+      </w:r>
+    </w:p>
+    <w:bookmarkEnd w:id="66"/>
+    <w:bookmarkStart w:id="67" w:name="ref-wood2016smoothing"/>
     <w:p>
       <w:pPr>
         <w:pStyle w:val="Bibliografa"/>
@@ -4461,40 +4155,11 @@
         <w:t xml:space="preserve">	</w:t>
       </w:r>
       <w:r>
-        <w:t xml:space="preserve">Wood SN, N., Pya, S"afken B. Smoothing parameter and model selection for general smooth models (with discussion).</w:t>
-      </w:r>
-      <w:r>
-        <w:t xml:space="preserve"> </w:t>
-      </w:r>
-      <w:r>
-        <w:rPr>
-          <w:iCs/>
-          <w:i/>
-        </w:rPr>
-        <w:t xml:space="preserve">Journal of the American Statistical Association</w:t>
-      </w:r>
-      <w:r>
-        <w:t xml:space="preserve"> </w:t>
-      </w:r>
-      <w:r>
-        <w:t xml:space="preserve">2016;</w:t>
-      </w:r>
-      <w:r>
-        <w:t xml:space="preserve"> </w:t>
-      </w:r>
-      <w:r>
-        <w:rPr>
-          <w:bCs/>
-          <w:b/>
-        </w:rPr>
-        <w:t xml:space="preserve">111</w:t>
-      </w:r>
-      <w:r>
-        <w:t xml:space="preserve">: 1548–75.</w:t>
-      </w:r>
-    </w:p>
-    <w:bookmarkEnd w:id="59"/>
-    <w:bookmarkStart w:id="61" w:name="ref-rlanguage"/>
+        <w:t xml:space="preserve">Wood SN, N., Pya, S"afken B. Smoothing parameter and model selection for general smooth models (with discussion). Journal of the American Statistical Association. 2016;111:1548–1575.</w:t>
+      </w:r>
+    </w:p>
+    <w:bookmarkEnd w:id="67"/>
+    <w:bookmarkStart w:id="69" w:name="ref-rlanguage"/>
     <w:p>
       <w:pPr>
         <w:pStyle w:val="Bibliografa"/>
@@ -4509,12 +4174,12 @@
         <w:t xml:space="preserve">	</w:t>
       </w:r>
       <w:r>
-        <w:t xml:space="preserve">R Core Team. R: A language and environment for statistical computing. Vienna, Austria: R Foundation for Statistical Computing, 2021</w:t>
-      </w:r>
-      <w:r>
-        <w:t xml:space="preserve"> </w:t>
-      </w:r>
-      <w:hyperlink r:id="rId60">
+        <w:t xml:space="preserve">R Core Team. R: A language and environment for statistical computing [Internet]. Vienna, Austria: R Foundation for Statistical Computing; 2021. Available from:</w:t>
+      </w:r>
+      <w:r>
+        <w:t xml:space="preserve"> </w:t>
+      </w:r>
+      <w:hyperlink r:id="rId68">
         <w:r>
           <w:rPr>
             <w:rStyle w:val="Hipervnculo"/>
@@ -4526,8 +4191,8 @@
         <w:t xml:space="preserve">.</w:t>
       </w:r>
     </w:p>
-    <w:bookmarkEnd w:id="61"/>
-    <w:bookmarkStart w:id="62" w:name="ref-wood2017generalized"/>
+    <w:bookmarkEnd w:id="69"/>
+    <w:bookmarkStart w:id="70" w:name="ref-wood2017generalized"/>
     <w:p>
       <w:pPr>
         <w:pStyle w:val="Bibliografa"/>
@@ -4542,11 +4207,11 @@
         <w:t xml:space="preserve">	</w:t>
       </w:r>
       <w:r>
-        <w:t xml:space="preserve">Wood SN. Generalized additive models: An introduction with r, 2nd edition. Chapman; Hall/CRC, 2017.</w:t>
-      </w:r>
-    </w:p>
-    <w:bookmarkEnd w:id="62"/>
-    <w:bookmarkStart w:id="64" w:name="ref-daniel2021see"/>
+        <w:t xml:space="preserve">Wood SN. Generalized additive models: An introduction with r. 2nd ed. Chapman; Hall/CRC; 2017.</w:t>
+      </w:r>
+    </w:p>
+    <w:bookmarkEnd w:id="70"/>
+    <w:bookmarkStart w:id="72" w:name="ref-daniel2021see"/>
     <w:p>
       <w:pPr>
         <w:pStyle w:val="Bibliografa"/>
@@ -4566,79 +4231,41 @@
       <w:r>
         <w:t xml:space="preserve"> </w:t>
       </w:r>
-      <w:hyperlink r:id="rId63">
+      <w:r>
+        <w:t xml:space="preserve">see</w:t>
+      </w:r>
+      <w:r>
+        <w:t xml:space="preserve">: An</w:t>
+      </w:r>
+      <w:r>
+        <w:t xml:space="preserve"> </w:t>
+      </w:r>
+      <w:r>
+        <w:t xml:space="preserve">R</w:t>
+      </w:r>
+      <w:r>
+        <w:t xml:space="preserve"> </w:t>
+      </w:r>
+      <w:r>
+        <w:t xml:space="preserve">package for visualizing statistical models. Journal of Open Source Software. 2021;6:3393. doi:</w:t>
+      </w:r>
+      <w:r>
+        <w:t xml:space="preserve"> </w:t>
+      </w:r>
+      <w:hyperlink r:id="rId71">
         <w:r>
           <w:rPr>
             <w:rStyle w:val="Hipervnculo"/>
           </w:rPr>
-          <w:t xml:space="preserve">see</w:t>
-        </w:r>
-        <w:r>
-          <w:rPr>
-            <w:rStyle w:val="Hipervnculo"/>
-          </w:rPr>
-          <w:t xml:space="preserve">: An</w:t>
-        </w:r>
-        <w:r>
-          <w:rPr>
-            <w:rStyle w:val="Hipervnculo"/>
-          </w:rPr>
-          <w:t xml:space="preserve"> </w:t>
-        </w:r>
-        <w:r>
-          <w:rPr>
-            <w:rStyle w:val="Hipervnculo"/>
-          </w:rPr>
-          <w:t xml:space="preserve">R</w:t>
-        </w:r>
-        <w:r>
-          <w:rPr>
-            <w:rStyle w:val="Hipervnculo"/>
-          </w:rPr>
-          <w:t xml:space="preserve"> </w:t>
-        </w:r>
-        <w:r>
-          <w:rPr>
-            <w:rStyle w:val="Hipervnculo"/>
-          </w:rPr>
-          <w:t xml:space="preserve">package for visualizing statistical models</w:t>
+          <w:t xml:space="preserve">10.21105/joss.03393</w:t>
         </w:r>
       </w:hyperlink>
       <w:r>
         <w:t xml:space="preserve">.</w:t>
       </w:r>
-      <w:r>
-        <w:t xml:space="preserve"> </w:t>
-      </w:r>
-      <w:r>
-        <w:rPr>
-          <w:iCs/>
-          <w:i/>
-        </w:rPr>
-        <w:t xml:space="preserve">Journal of Open Source Software</w:t>
-      </w:r>
-      <w:r>
-        <w:t xml:space="preserve"> </w:t>
-      </w:r>
-      <w:r>
-        <w:t xml:space="preserve">2021;</w:t>
-      </w:r>
-      <w:r>
-        <w:t xml:space="preserve"> </w:t>
-      </w:r>
-      <w:r>
-        <w:rPr>
-          <w:bCs/>
-          <w:b/>
-        </w:rPr>
-        <w:t xml:space="preserve">6</w:t>
-      </w:r>
-      <w:r>
-        <w:t xml:space="preserve">: 3393.</w:t>
-      </w:r>
-    </w:p>
-    <w:bookmarkEnd w:id="64"/>
-    <w:bookmarkStart w:id="66" w:name="ref-hadley2016ggplot2"/>
+    </w:p>
+    <w:bookmarkEnd w:id="72"/>
+    <w:bookmarkStart w:id="74" w:name="ref-hadley2016ggplot2"/>
     <w:p>
       <w:pPr>
         <w:pStyle w:val="Bibliografa"/>
@@ -4653,12 +4280,12 @@
         <w:t xml:space="preserve">	</w:t>
       </w:r>
       <w:r>
-        <w:t xml:space="preserve">Wickham H. ggplot2: Elegant graphics for data analysis. Springer-Verlag New York, 2016</w:t>
-      </w:r>
-      <w:r>
-        <w:t xml:space="preserve"> </w:t>
-      </w:r>
-      <w:hyperlink r:id="rId65">
+        <w:t xml:space="preserve">Wickham H. ggplot2: Elegant graphics for data analysis [Internet]. Springer-Verlag New York; 2016. Available from:</w:t>
+      </w:r>
+      <w:r>
+        <w:t xml:space="preserve"> </w:t>
+      </w:r>
+      <w:hyperlink r:id="rId73">
         <w:r>
           <w:rPr>
             <w:rStyle w:val="Hipervnculo"/>
@@ -4670,8 +4297,8 @@
         <w:t xml:space="preserve">.</w:t>
       </w:r>
     </w:p>
-    <w:bookmarkEnd w:id="66"/>
-    <w:bookmarkStart w:id="67" w:name="ref-bodensteiner2008evaluation"/>
+    <w:bookmarkEnd w:id="74"/>
+    <w:bookmarkStart w:id="75" w:name="ref-bodensteiner2008evaluation"/>
     <w:p>
       <w:pPr>
         <w:pStyle w:val="Bibliografa"/>
@@ -4686,11 +4313,11 @@
         <w:t xml:space="preserve">	</w:t>
       </w:r>
       <w:r>
-        <w:t xml:space="preserve">Bodensteiner JB. The evaluation of the hypotonic infant. In: Seminars in pediatric neurology. Elsevier, 2008: 10–20.</w:t>
-      </w:r>
-    </w:p>
-    <w:bookmarkEnd w:id="67"/>
-    <w:bookmarkStart w:id="68" w:name="ref-gonzalez2019gross"/>
+        <w:t xml:space="preserve">Bodensteiner JB. The evaluation of the hypotonic infant. Seminars in pediatric neurology. Elsevier; 2008. p. 10–20.</w:t>
+      </w:r>
+    </w:p>
+    <w:bookmarkEnd w:id="75"/>
+    <w:bookmarkStart w:id="76" w:name="ref-gonzalez2019gross"/>
     <w:p>
       <w:pPr>
         <w:pStyle w:val="Bibliografa"/>
@@ -4705,40 +4332,11 @@
         <w:t xml:space="preserve">	</w:t>
       </w:r>
       <w:r>
-        <w:t xml:space="preserve">Gonzalez SL, Alvarez V, Nelson EL. Do gross and fine motor skills differentially contribute to language outcomes? A systematic review.</w:t>
-      </w:r>
-      <w:r>
-        <w:t xml:space="preserve"> </w:t>
-      </w:r>
-      <w:r>
-        <w:rPr>
-          <w:iCs/>
-          <w:i/>
-        </w:rPr>
-        <w:t xml:space="preserve">Frontiers in psychology</w:t>
-      </w:r>
-      <w:r>
-        <w:t xml:space="preserve"> </w:t>
-      </w:r>
-      <w:r>
-        <w:t xml:space="preserve">2019;</w:t>
-      </w:r>
-      <w:r>
-        <w:t xml:space="preserve"> </w:t>
-      </w:r>
-      <w:r>
-        <w:rPr>
-          <w:bCs/>
-          <w:b/>
-        </w:rPr>
-        <w:t xml:space="preserve">10</w:t>
-      </w:r>
-      <w:r>
-        <w:t xml:space="preserve">: 2670.</w:t>
-      </w:r>
-    </w:p>
-    <w:bookmarkEnd w:id="68"/>
-    <w:bookmarkStart w:id="69" w:name="ref-walker2011inequality"/>
+        <w:t xml:space="preserve">Gonzalez SL, Alvarez V, Nelson EL. Do gross and fine motor skills differentially contribute to language outcomes? A systematic review. Frontiers in psychology. 2019;10:2670.</w:t>
+      </w:r>
+    </w:p>
+    <w:bookmarkEnd w:id="76"/>
+    <w:bookmarkStart w:id="77" w:name="ref-walker2011inequality"/>
     <w:p>
       <w:pPr>
         <w:pStyle w:val="Bibliografa"/>
@@ -4753,225 +4351,32 @@
         <w:t xml:space="preserve">	</w:t>
       </w:r>
       <w:r>
-        <w:t xml:space="preserve">Walker SP, Wachs TD, Grantham-McGregor S, et al. Inequality in early childhood: Risk and protective factors for early child development.</w:t>
-      </w:r>
-      <w:r>
-        <w:t xml:space="preserve"> </w:t>
-      </w:r>
-      <w:r>
-        <w:rPr>
-          <w:iCs/>
-          <w:i/>
-        </w:rPr>
-        <w:t xml:space="preserve">The lancet</w:t>
-      </w:r>
-      <w:r>
-        <w:t xml:space="preserve"> </w:t>
-      </w:r>
-      <w:r>
-        <w:t xml:space="preserve">2011;</w:t>
-      </w:r>
-      <w:r>
-        <w:t xml:space="preserve"> </w:t>
-      </w:r>
-      <w:r>
-        <w:rPr>
-          <w:bCs/>
-          <w:b/>
-        </w:rPr>
-        <w:t xml:space="preserve">378</w:t>
-      </w:r>
-      <w:r>
-        <w:t xml:space="preserve">: 1325–38.</w:t>
-      </w:r>
-    </w:p>
-    <w:bookmarkEnd w:id="69"/>
-    <w:bookmarkEnd w:id="70"/>
-    <w:p>
+        <w:t xml:space="preserve">Walker SP, Wachs TD, Grantham-McGregor S, Black MM, Nelson CA, Huffman SL, Baker-Henningham H, Chang SM, Hamadani JD, Lozoff B, et al. Inequality in early childhood: Risk and protective factors for early child development. The lancet. 2011;378:1325–1338.</w:t>
+      </w:r>
+    </w:p>
+    <w:bookmarkEnd w:id="77"/>
+    <w:bookmarkEnd w:id="78"/>
+    <w:bookmarkEnd w:id="79"/>
+    <w:p xmlns:w14="http://schemas.microsoft.com/office/word/2010/wordml">
+      <w:pPr/>
       <w:r>
         <w:br w:type="page"/>
       </w:r>
     </w:p>
-    <w:p>
-      <w:pPr>
-        <w:pStyle w:val="Textoindependiente"/>
-      </w:pPr>
-      <w:r>
-        <w:t xml:space="preserve">Añadir tabla</w:t>
-      </w:r>
-    </w:p>
-    <w:p>
+    <w:altChunk r:id="rId74"/>
+    <w:p xmlns:w14="http://schemas.microsoft.com/office/word/2010/wordml">
+      <w:pPr/>
       <w:r>
         <w:br w:type="page"/>
       </w:r>
     </w:p>
-    <w:p>
-      <w:pPr>
-        <w:pStyle w:val="Textoindependiente"/>
-      </w:pPr>
-      <w:bookmarkStart w:id="71" w:name="tab1"/>
-      <w:r>
-        <w:rPr>
-          <w:bCs/>
-          <w:b/>
-        </w:rPr>
-        <w:t xml:space="preserve">Table 1</w:t>
-      </w:r>
-      <w:bookmarkEnd w:id="71"/>
-      <w:r>
-        <w:t xml:space="preserve">. Overall baseline and developmental characteristics of the sample and grouped by sex.</w:t>
-      </w:r>
-      <w:r>
-        <w:t xml:space="preserve"> </w:t>
-      </w:r>
-      <w:r>
-        <w:rPr>
-          <w:vertAlign w:val="superscript"/>
-        </w:rPr>
-        <w:t xml:space="preserve">1</w:t>
-      </w:r>
-      <w:r>
-        <w:t xml:space="preserve"> </w:t>
-      </w:r>
-      <w:r>
-        <w:t xml:space="preserve">Data is presented as sample size, and</w:t>
-      </w:r>
-      <w:r>
-        <w:t xml:space="preserve"> </w:t>
-      </w:r>
-      <w:r>
-        <w:rPr>
-          <w:iCs/>
-          <w:i/>
-        </w:rPr>
-        <w:t xml:space="preserve">Mdn</w:t>
-      </w:r>
-      <w:r>
-        <w:t xml:space="preserve"> </w:t>
-      </w:r>
-      <w:r>
-        <w:t xml:space="preserve">(</w:t>
-      </w:r>
-      <w:r>
-        <w:rPr>
-          <w:iCs/>
-          <w:i/>
-        </w:rPr>
-        <w:t xml:space="preserve">IQR</w:t>
-      </w:r>
-      <w:r>
-        <w:t xml:space="preserve">);</w:t>
-      </w:r>
-      <w:r>
-        <w:t xml:space="preserve"> </w:t>
-      </w:r>
-      <w:r>
-        <w:rPr>
-          <w:vertAlign w:val="superscript"/>
-        </w:rPr>
-        <w:t xml:space="preserve">2</w:t>
-      </w:r>
-      <w:r>
-        <w:t xml:space="preserve"> </w:t>
-      </w:r>
-      <w:r>
-        <w:t xml:space="preserve">p-values are computed from the</w:t>
-      </w:r>
-      <w:r>
-        <w:t xml:space="preserve"> </w:t>
-      </w:r>
-      <w:r>
-        <w:rPr>
-          <w:iCs/>
-          <w:i/>
-        </w:rPr>
-        <w:t xml:space="preserve">Wilcoxon</w:t>
-      </w:r>
-      <w:r>
-        <w:t xml:space="preserve"> </w:t>
-      </w:r>
-      <w:r>
-        <w:t xml:space="preserve">rank-sum test.</w:t>
-      </w:r>
-    </w:p>
-    <w:p>
-      <w:pPr>
-        <w:pStyle w:val="Textoindependiente"/>
-      </w:pPr>
-      <w:bookmarkStart w:id="72" w:name="fig1"/>
-      <w:r>
-        <w:rPr>
-          <w:bCs/>
-          <w:b/>
-        </w:rPr>
-        <w:t xml:space="preserve">Figure 1</w:t>
-      </w:r>
-      <w:bookmarkEnd w:id="72"/>
-      <w:r>
-        <w:t xml:space="preserve">. Predicted scores on developmental domains using corrected age as an independent variable, comparing different random effects structures on the estimated score.</w:t>
-      </w:r>
-    </w:p>
-    <w:p>
-      <w:pPr>
-        <w:pStyle w:val="Textoindependiente"/>
-      </w:pPr>
-      <w:bookmarkStart w:id="73" w:name="fig2"/>
-      <w:r>
-        <w:rPr>
-          <w:bCs/>
-          <w:b/>
-        </w:rPr>
-        <w:t xml:space="preserve">Figure 2</w:t>
-      </w:r>
-      <w:bookmarkEnd w:id="73"/>
-      <w:r>
-        <w:t xml:space="preserve">. Relationship between corrected age (in months) and developmental domains. Left panel: regression lines represent predicted values estimated from GAM models (bold red lines) and 200 bootstrap replicates (faded red lines), points and error bars represent the mean and standard error at 5-month age intervals. Right panel: effect derivatives and their CI</w:t>
-      </w:r>
-      <w:r>
-        <w:rPr>
-          <w:vertAlign w:val="subscript"/>
-        </w:rPr>
-        <w:t xml:space="preserve">95%</w:t>
-      </w:r>
-      <w:r>
-        <w:t xml:space="preserve">, representing how the effect of corrected age (in months) in developmental domains changes across corrected age. Significant areas consider CI</w:t>
-      </w:r>
-      <w:r>
-        <w:rPr>
-          <w:vertAlign w:val="subscript"/>
-        </w:rPr>
-        <w:t xml:space="preserve">95%</w:t>
-      </w:r>
-      <w:r>
-        <w:t xml:space="preserve"> </w:t>
-      </w:r>
-      <w:r>
-        <w:t xml:space="preserve">that do not cross zero.</w:t>
-      </w:r>
-    </w:p>
-    <w:p>
-      <w:pPr>
-        <w:pStyle w:val="Textoindependiente"/>
-      </w:pPr>
-      <w:bookmarkStart w:id="74" w:name="fig3"/>
-      <w:r>
-        <w:rPr>
-          <w:bCs/>
-          <w:b/>
-        </w:rPr>
-        <w:t xml:space="preserve">Figure 3</w:t>
-      </w:r>
-      <w:bookmarkEnd w:id="74"/>
-      <w:r>
-        <w:t xml:space="preserve">. Predicted probability of having a possible delay according to the total score for each developmental domain in response to corrected age. Fitted models were estimated using logistic regression within GAM framework and adjusted for possible confounders as already described. The p-values of smooth terms, associated with the main effect of corrected age on developmental delay, are shown within each panel.</w:t>
-      </w:r>
-    </w:p>
-    <w:bookmarkEnd w:id="75"/>
+    <w:altChunk r:id="rId75"/>
     <w:sectPr>
       <w:pgSz w:h="15840" w:w="12240"/>
       <w:pgMar w:bottom="1417" w:footer="720" w:gutter="0" w:header="720" w:left="1701" w:right="1701" w:top="1417"/>
       <w:cols w:space="720"/>
       <w:docGrid w:linePitch="326"/>
+      <w:type w:val="continuous"/>
     </w:sectPr>
   </w:body>
 </w:document>

</xml_diff>